<commit_message>
feat(data): tables creation files done
</commit_message>
<xml_diff>
--- a/Cahier des charges site.docx
+++ b/Cahier des charges site.docx
@@ -3743,21 +3743,7 @@
           <w:lang w:eastAsia="fr-FR"/>
           <w14:ligatures w14:val="none"/>
         </w:rPr>
-        <w:t xml:space="preserve"> MCD, Modèle Conceptuel de données</w:t>
-      </w:r>
-      <w:r>
-        <w:rPr>
-          <w:rFonts w:ascii="Arial" w:eastAsia="Times New Roman" w:hAnsi="Arial" w:cs="Arial"/>
-          <w:b/>
-          <w:bCs/>
-          <w:color w:val="6AA84F"/>
-          <w:kern w:val="0"/>
-          <w:sz w:val="24"/>
-          <w:szCs w:val="24"/>
-          <w:lang w:eastAsia="fr-FR"/>
-          <w14:ligatures w14:val="none"/>
-        </w:rPr>
-        <w:t> :</w:t>
+        <w:t xml:space="preserve"> MCD, Modèle Conceptuel de données :</w:t>
       </w:r>
     </w:p>
     <w:p>
@@ -3885,7 +3871,7 @@
           <w:lang w:eastAsia="fr-FR"/>
           <w14:ligatures w14:val="none"/>
         </w:rPr>
-        <w:t xml:space="preserve"> M</w:t>
+        <w:t xml:space="preserve"> MLD, Modèle </w:t>
       </w:r>
       <w:r>
         <w:rPr>
@@ -3899,7 +3885,7 @@
           <w:lang w:eastAsia="fr-FR"/>
           <w14:ligatures w14:val="none"/>
         </w:rPr>
-        <w:t>L</w:t>
+        <w:t>Logique</w:t>
       </w:r>
       <w:r>
         <w:rPr>
@@ -3913,34 +3899,6 @@
           <w:lang w:eastAsia="fr-FR"/>
           <w14:ligatures w14:val="none"/>
         </w:rPr>
-        <w:t xml:space="preserve">D, Modèle </w:t>
-      </w:r>
-      <w:r>
-        <w:rPr>
-          <w:rFonts w:ascii="Arial" w:eastAsia="Times New Roman" w:hAnsi="Arial" w:cs="Arial"/>
-          <w:b/>
-          <w:bCs/>
-          <w:color w:val="6AA84F"/>
-          <w:kern w:val="0"/>
-          <w:sz w:val="24"/>
-          <w:szCs w:val="24"/>
-          <w:lang w:eastAsia="fr-FR"/>
-          <w14:ligatures w14:val="none"/>
-        </w:rPr>
-        <w:t>Logique</w:t>
-      </w:r>
-      <w:r>
-        <w:rPr>
-          <w:rFonts w:ascii="Arial" w:eastAsia="Times New Roman" w:hAnsi="Arial" w:cs="Arial"/>
-          <w:b/>
-          <w:bCs/>
-          <w:color w:val="6AA84F"/>
-          <w:kern w:val="0"/>
-          <w:sz w:val="24"/>
-          <w:szCs w:val="24"/>
-          <w:lang w:eastAsia="fr-FR"/>
-          <w14:ligatures w14:val="none"/>
-        </w:rPr>
         <w:t xml:space="preserve"> de données :</w:t>
       </w:r>
     </w:p>
@@ -4176,11 +4134,177 @@
           <w:lang w:eastAsia="fr-FR"/>
           <w14:ligatures w14:val="none"/>
         </w:rPr>
-        <w:t>, Paiement, Groupement, Profil,</w:t>
+        <w:t xml:space="preserve">, Paiement, </w:t>
+      </w:r>
+      <w:r>
+        <w:rPr>
+          <w:rFonts w:ascii="Arial" w:eastAsia="Times New Roman" w:hAnsi="Arial" w:cs="Arial"/>
+          <w:color w:val="000000" w:themeColor="text1"/>
+          <w:kern w:val="0"/>
+          <w:sz w:val="24"/>
+          <w:szCs w:val="24"/>
+          <w:lang w:eastAsia="fr-FR"/>
+          <w14:ligatures w14:val="none"/>
+        </w:rPr>
+        <w:t>#Code</w:t>
+      </w:r>
+      <w:r>
+        <w:rPr>
+          <w:rFonts w:ascii="Arial" w:eastAsia="Times New Roman" w:hAnsi="Arial" w:cs="Arial"/>
+          <w:color w:val="000000" w:themeColor="text1"/>
+          <w:kern w:val="0"/>
+          <w:sz w:val="24"/>
+          <w:szCs w:val="24"/>
+          <w:lang w:eastAsia="fr-FR"/>
+          <w14:ligatures w14:val="none"/>
+        </w:rPr>
+        <w:t>Profil</w:t>
+      </w:r>
+      <w:r>
+        <w:rPr>
+          <w:rFonts w:ascii="Arial" w:eastAsia="Times New Roman" w:hAnsi="Arial" w:cs="Arial"/>
+          <w:color w:val="000000" w:themeColor="text1"/>
+          <w:kern w:val="0"/>
+          <w:sz w:val="24"/>
+          <w:szCs w:val="24"/>
+          <w:lang w:eastAsia="fr-FR"/>
+          <w14:ligatures w14:val="none"/>
+        </w:rPr>
+        <w:t>)</w:t>
       </w:r>
     </w:p>
     <w:p>
       <w:pPr>
+        <w:spacing w:before="240" w:after="240" w:line="240" w:lineRule="auto"/>
+        <w:rPr>
+          <w:rFonts w:ascii="Arial" w:eastAsia="Times New Roman" w:hAnsi="Arial" w:cs="Arial"/>
+          <w:color w:val="000000" w:themeColor="text1"/>
+          <w:kern w:val="0"/>
+          <w:sz w:val="24"/>
+          <w:szCs w:val="24"/>
+          <w:lang w:eastAsia="fr-FR"/>
+          <w14:ligatures w14:val="none"/>
+        </w:rPr>
+      </w:pPr>
+      <w:r>
+        <w:rPr>
+          <w:rFonts w:ascii="Arial" w:eastAsia="Times New Roman" w:hAnsi="Arial" w:cs="Arial"/>
+          <w:color w:val="000000" w:themeColor="text1"/>
+          <w:kern w:val="0"/>
+          <w:sz w:val="24"/>
+          <w:szCs w:val="24"/>
+          <w:lang w:eastAsia="fr-FR"/>
+          <w14:ligatures w14:val="none"/>
+        </w:rPr>
+        <w:t xml:space="preserve">- </w:t>
+      </w:r>
+      <w:proofErr w:type="spellStart"/>
+      <w:r>
+        <w:rPr>
+          <w:rFonts w:ascii="Arial" w:eastAsia="Times New Roman" w:hAnsi="Arial" w:cs="Arial"/>
+          <w:color w:val="000000" w:themeColor="text1"/>
+          <w:kern w:val="0"/>
+          <w:sz w:val="24"/>
+          <w:szCs w:val="24"/>
+          <w:lang w:eastAsia="fr-FR"/>
+          <w14:ligatures w14:val="none"/>
+        </w:rPr>
+        <w:t>AdresseLivraison</w:t>
+      </w:r>
+      <w:proofErr w:type="spellEnd"/>
+      <w:r>
+        <w:rPr>
+          <w:rFonts w:ascii="Arial" w:eastAsia="Times New Roman" w:hAnsi="Arial" w:cs="Arial"/>
+          <w:color w:val="000000" w:themeColor="text1"/>
+          <w:kern w:val="0"/>
+          <w:sz w:val="24"/>
+          <w:szCs w:val="24"/>
+          <w:lang w:eastAsia="fr-FR"/>
+          <w14:ligatures w14:val="none"/>
+        </w:rPr>
+        <w:t xml:space="preserve"> (</w:t>
+      </w:r>
+      <w:proofErr w:type="spellStart"/>
+      <w:r>
+        <w:rPr>
+          <w:rFonts w:ascii="Arial" w:eastAsia="Times New Roman" w:hAnsi="Arial" w:cs="Arial"/>
+          <w:color w:val="000000" w:themeColor="text1"/>
+          <w:kern w:val="0"/>
+          <w:sz w:val="24"/>
+          <w:szCs w:val="24"/>
+          <w:lang w:eastAsia="fr-FR"/>
+          <w14:ligatures w14:val="none"/>
+        </w:rPr>
+        <w:t>CodeAdresse</w:t>
+      </w:r>
+      <w:proofErr w:type="spellEnd"/>
+      <w:r>
+        <w:rPr>
+          <w:rFonts w:ascii="Arial" w:eastAsia="Times New Roman" w:hAnsi="Arial" w:cs="Arial"/>
+          <w:color w:val="000000" w:themeColor="text1"/>
+          <w:kern w:val="0"/>
+          <w:sz w:val="24"/>
+          <w:szCs w:val="24"/>
+          <w:lang w:eastAsia="fr-FR"/>
+          <w14:ligatures w14:val="none"/>
+        </w:rPr>
+        <w:t xml:space="preserve">, </w:t>
+      </w:r>
+      <w:proofErr w:type="spellStart"/>
+      <w:r>
+        <w:rPr>
+          <w:rFonts w:ascii="Arial" w:eastAsia="Times New Roman" w:hAnsi="Arial" w:cs="Arial"/>
+          <w:color w:val="000000" w:themeColor="text1"/>
+          <w:kern w:val="0"/>
+          <w:sz w:val="24"/>
+          <w:szCs w:val="24"/>
+          <w:lang w:eastAsia="fr-FR"/>
+          <w14:ligatures w14:val="none"/>
+        </w:rPr>
+        <w:t>AdresseLivraison</w:t>
+      </w:r>
+      <w:proofErr w:type="spellEnd"/>
+      <w:r>
+        <w:rPr>
+          <w:rFonts w:ascii="Arial" w:eastAsia="Times New Roman" w:hAnsi="Arial" w:cs="Arial"/>
+          <w:color w:val="000000" w:themeColor="text1"/>
+          <w:kern w:val="0"/>
+          <w:sz w:val="24"/>
+          <w:szCs w:val="24"/>
+          <w:lang w:eastAsia="fr-FR"/>
+          <w14:ligatures w14:val="none"/>
+        </w:rPr>
+        <w:t xml:space="preserve">, </w:t>
+      </w:r>
+      <w:proofErr w:type="spellStart"/>
+      <w:r>
+        <w:rPr>
+          <w:rFonts w:ascii="Arial" w:eastAsia="Times New Roman" w:hAnsi="Arial" w:cs="Arial"/>
+          <w:color w:val="000000" w:themeColor="text1"/>
+          <w:kern w:val="0"/>
+          <w:sz w:val="24"/>
+          <w:szCs w:val="24"/>
+          <w:lang w:eastAsia="fr-FR"/>
+          <w14:ligatures w14:val="none"/>
+        </w:rPr>
+        <w:t>CodeUtilisateur</w:t>
+      </w:r>
+      <w:proofErr w:type="spellEnd"/>
+      <w:r>
+        <w:rPr>
+          <w:rFonts w:ascii="Arial" w:eastAsia="Times New Roman" w:hAnsi="Arial" w:cs="Arial"/>
+          <w:color w:val="000000" w:themeColor="text1"/>
+          <w:kern w:val="0"/>
+          <w:sz w:val="24"/>
+          <w:szCs w:val="24"/>
+          <w:lang w:eastAsia="fr-FR"/>
+          <w14:ligatures w14:val="none"/>
+        </w:rPr>
+        <w:t>)</w:t>
+      </w:r>
+    </w:p>
+    <w:p>
+      <w:pPr>
         <w:rPr>
           <w:rFonts w:ascii="Arial" w:hAnsi="Arial" w:cs="Arial"/>
           <w:color w:val="000000" w:themeColor="text1"/>
@@ -4510,19 +4634,18 @@
           <w:sz w:val="24"/>
           <w:szCs w:val="24"/>
         </w:rPr>
-        <w:t xml:space="preserve">, </w:t>
-      </w:r>
-      <w:proofErr w:type="spellStart"/>
-      <w:r>
+        <w:t>)</w:t>
+      </w:r>
+    </w:p>
+    <w:p>
+      <w:pPr>
         <w:rPr>
           <w:rFonts w:ascii="Arial" w:hAnsi="Arial" w:cs="Arial"/>
           <w:color w:val="000000" w:themeColor="text1"/>
           <w:sz w:val="24"/>
           <w:szCs w:val="24"/>
         </w:rPr>
-        <w:t>RemiseRevendeur</w:t>
-      </w:r>
-      <w:proofErr w:type="spellEnd"/>
+      </w:pPr>
       <w:r>
         <w:rPr>
           <w:rFonts w:ascii="Arial" w:hAnsi="Arial" w:cs="Arial"/>
@@ -4530,7 +4653,7 @@
           <w:sz w:val="24"/>
           <w:szCs w:val="24"/>
         </w:rPr>
-        <w:t xml:space="preserve">, </w:t>
+        <w:t xml:space="preserve">- </w:t>
       </w:r>
       <w:proofErr w:type="spellStart"/>
       <w:r>
@@ -4540,7 +4663,7 @@
           <w:sz w:val="24"/>
           <w:szCs w:val="24"/>
         </w:rPr>
-        <w:t>RemiseTU</w:t>
+        <w:t>DevisProduit</w:t>
       </w:r>
       <w:proofErr w:type="spellEnd"/>
       <w:r>
@@ -4550,7 +4673,58 @@
           <w:sz w:val="24"/>
           <w:szCs w:val="24"/>
         </w:rPr>
-        <w:t>)</w:t>
+        <w:t xml:space="preserve"> (</w:t>
+      </w:r>
+      <w:proofErr w:type="spellStart"/>
+      <w:r>
+        <w:rPr>
+          <w:rFonts w:ascii="Arial" w:hAnsi="Arial" w:cs="Arial"/>
+          <w:color w:val="000000" w:themeColor="text1"/>
+          <w:sz w:val="24"/>
+          <w:szCs w:val="24"/>
+          <w:u w:val="single"/>
+        </w:rPr>
+        <w:t>CodeDevis</w:t>
+      </w:r>
+      <w:proofErr w:type="spellEnd"/>
+      <w:r>
+        <w:rPr>
+          <w:rFonts w:ascii="Arial" w:hAnsi="Arial" w:cs="Arial"/>
+          <w:color w:val="000000" w:themeColor="text1"/>
+          <w:sz w:val="24"/>
+          <w:szCs w:val="24"/>
+        </w:rPr>
+        <w:t xml:space="preserve">, </w:t>
+      </w:r>
+      <w:proofErr w:type="spellStart"/>
+      <w:r>
+        <w:rPr>
+          <w:rFonts w:ascii="Arial" w:hAnsi="Arial" w:cs="Arial"/>
+          <w:color w:val="000000" w:themeColor="text1"/>
+          <w:sz w:val="24"/>
+          <w:szCs w:val="24"/>
+          <w:u w:val="single"/>
+        </w:rPr>
+        <w:t>CodeProduit</w:t>
+      </w:r>
+      <w:proofErr w:type="spellEnd"/>
+      <w:r>
+        <w:rPr>
+          <w:rFonts w:ascii="Arial" w:hAnsi="Arial" w:cs="Arial"/>
+          <w:color w:val="000000" w:themeColor="text1"/>
+          <w:sz w:val="24"/>
+          <w:szCs w:val="24"/>
+        </w:rPr>
+        <w:t xml:space="preserve">, </w:t>
+      </w:r>
+      <w:r>
+        <w:rPr>
+          <w:rFonts w:ascii="Arial" w:hAnsi="Arial" w:cs="Arial"/>
+          <w:color w:val="000000" w:themeColor="text1"/>
+          <w:sz w:val="24"/>
+          <w:szCs w:val="24"/>
+        </w:rPr>
+        <w:t>Quantité)</w:t>
       </w:r>
     </w:p>
     <w:p>
@@ -4569,9 +4743,8 @@
           <w:sz w:val="24"/>
           <w:szCs w:val="24"/>
         </w:rPr>
-        <w:t xml:space="preserve">- </w:t>
-      </w:r>
-      <w:proofErr w:type="spellStart"/>
+        <w:t>-</w:t>
+      </w:r>
       <w:r>
         <w:rPr>
           <w:rFonts w:ascii="Arial" w:hAnsi="Arial" w:cs="Arial"/>
@@ -4579,9 +4752,8 @@
           <w:sz w:val="24"/>
           <w:szCs w:val="24"/>
         </w:rPr>
-        <w:t>DevisProduit</w:t>
-      </w:r>
-      <w:proofErr w:type="spellEnd"/>
+        <w:t xml:space="preserve"> </w:t>
+      </w:r>
       <w:r>
         <w:rPr>
           <w:rFonts w:ascii="Arial" w:hAnsi="Arial" w:cs="Arial"/>
@@ -4589,20 +4761,17 @@
           <w:sz w:val="24"/>
           <w:szCs w:val="24"/>
         </w:rPr>
-        <w:t xml:space="preserve"> (</w:t>
-      </w:r>
-      <w:proofErr w:type="spellStart"/>
+        <w:t>Profil</w:t>
+      </w:r>
       <w:r>
         <w:rPr>
           <w:rFonts w:ascii="Arial" w:hAnsi="Arial" w:cs="Arial"/>
           <w:color w:val="000000" w:themeColor="text1"/>
           <w:sz w:val="24"/>
           <w:szCs w:val="24"/>
-          <w:u w:val="single"/>
-        </w:rPr>
-        <w:t>CodeDevis</w:t>
-      </w:r>
-      <w:proofErr w:type="spellEnd"/>
+        </w:rPr>
+        <w:t xml:space="preserve"> </w:t>
+      </w:r>
       <w:r>
         <w:rPr>
           <w:rFonts w:ascii="Arial" w:hAnsi="Arial" w:cs="Arial"/>
@@ -4610,7 +4779,7 @@
           <w:sz w:val="24"/>
           <w:szCs w:val="24"/>
         </w:rPr>
-        <w:t xml:space="preserve">, </w:t>
+        <w:t>(</w:t>
       </w:r>
       <w:proofErr w:type="spellStart"/>
       <w:r>
@@ -4619,9 +4788,8 @@
           <w:color w:val="000000" w:themeColor="text1"/>
           <w:sz w:val="24"/>
           <w:szCs w:val="24"/>
-          <w:u w:val="single"/>
-        </w:rPr>
-        <w:t>CodeProduit</w:t>
+        </w:rPr>
+        <w:t>CodeProfil</w:t>
       </w:r>
       <w:proofErr w:type="spellEnd"/>
       <w:r>
@@ -4631,17 +4799,18 @@
           <w:sz w:val="24"/>
           <w:szCs w:val="24"/>
         </w:rPr>
-        <w:t xml:space="preserve">, </w:t>
-      </w:r>
-      <w:r>
+        <w:t>, Nom, Remise)</w:t>
+      </w:r>
+    </w:p>
+    <w:p>
+      <w:pPr>
         <w:rPr>
           <w:rFonts w:ascii="Arial" w:hAnsi="Arial" w:cs="Arial"/>
           <w:color w:val="000000" w:themeColor="text1"/>
           <w:sz w:val="24"/>
           <w:szCs w:val="24"/>
         </w:rPr>
-        <w:t>Quantité)</w:t>
-      </w:r>
+      </w:pPr>
     </w:p>
     <w:sectPr>
       <w:pgSz w:w="11906" w:h="16838"/>

</xml_diff>

<commit_message>
feat(data): add data seeding
</commit_message>
<xml_diff>
--- a/Cahier des charges site.docx
+++ b/Cahier des charges site.docx
@@ -1,6 +1,6 @@
 
 <file path=word/document.xml><?xml version="1.0" encoding="utf-8"?>
-<w:document xmlns:wpc="http://schemas.microsoft.com/office/word/2010/wordprocessingCanvas" xmlns:cx="http://schemas.microsoft.com/office/drawing/2014/chartex" xmlns:cx1="http://schemas.microsoft.com/office/drawing/2015/9/8/chartex" xmlns:cx2="http://schemas.microsoft.com/office/drawing/2015/10/21/chartex" xmlns:cx3="http://schemas.microsoft.com/office/drawing/2016/5/9/chartex" xmlns:cx4="http://schemas.microsoft.com/office/drawing/2016/5/10/chartex" xmlns:cx5="http://schemas.microsoft.com/office/drawing/2016/5/11/chartex" xmlns:cx6="http://schemas.microsoft.com/office/drawing/2016/5/12/chartex" xmlns:cx7="http://schemas.microsoft.com/office/drawing/2016/5/13/chartex" xmlns:cx8="http://schemas.microsoft.com/office/drawing/2016/5/14/chartex" xmlns:mc="http://schemas.openxmlformats.org/markup-compatibility/2006" xmlns:aink="http://schemas.microsoft.com/office/drawing/2016/ink" xmlns:am3d="http://schemas.microsoft.com/office/drawing/2017/model3d" xmlns:o="urn:schemas-microsoft-com:office:office" xmlns:oel="http://schemas.microsoft.com/office/2019/extlst" xmlns:r="http://schemas.openxmlformats.org/officeDocument/2006/relationships" xmlns:m="http://schemas.openxmlformats.org/officeDocument/2006/math" xmlns:v="urn:schemas-microsoft-com:vml" xmlns:wp14="http://schemas.microsoft.com/office/word/2010/wordprocessingDrawing" xmlns:wp="http://schemas.openxmlformats.org/drawingml/2006/wordprocessingDrawing" xmlns:w10="urn:schemas-microsoft-com:office:word" xmlns:w="http://schemas.openxmlformats.org/wordprocessingml/2006/main" xmlns:w14="http://schemas.microsoft.com/office/word/2010/wordml" xmlns:w15="http://schemas.microsoft.com/office/word/2012/wordml" xmlns:w16cex="http://schemas.microsoft.com/office/word/2018/wordml/cex" xmlns:w16cid="http://schemas.microsoft.com/office/word/2016/wordml/cid" xmlns:w16="http://schemas.microsoft.com/office/word/2018/wordml" xmlns:w16du="http://schemas.microsoft.com/office/word/2023/wordml/word16du" xmlns:w16sdtdh="http://schemas.microsoft.com/office/word/2020/wordml/sdtdatahash" xmlns:w16se="http://schemas.microsoft.com/office/word/2015/wordml/symex" xmlns:wpg="http://schemas.microsoft.com/office/word/2010/wordprocessingGroup" xmlns:wpi="http://schemas.microsoft.com/office/word/2010/wordprocessingInk" xmlns:wne="http://schemas.microsoft.com/office/word/2006/wordml" xmlns:wps="http://schemas.microsoft.com/office/word/2010/wordprocessingShape" mc:Ignorable="w14 w15 w16se w16cid w16 w16cex w16sdtdh wp14">
+<w:document xmlns:wpc="http://schemas.microsoft.com/office/word/2010/wordprocessingCanvas" xmlns:cx="http://schemas.microsoft.com/office/drawing/2014/chartex" xmlns:cx1="http://schemas.microsoft.com/office/drawing/2015/9/8/chartex" xmlns:cx2="http://schemas.microsoft.com/office/drawing/2015/10/21/chartex" xmlns:cx3="http://schemas.microsoft.com/office/drawing/2016/5/9/chartex" xmlns:cx4="http://schemas.microsoft.com/office/drawing/2016/5/10/chartex" xmlns:cx5="http://schemas.microsoft.com/office/drawing/2016/5/11/chartex" xmlns:cx6="http://schemas.microsoft.com/office/drawing/2016/5/12/chartex" xmlns:cx7="http://schemas.microsoft.com/office/drawing/2016/5/13/chartex" xmlns:cx8="http://schemas.microsoft.com/office/drawing/2016/5/14/chartex" xmlns:mc="http://schemas.openxmlformats.org/markup-compatibility/2006" xmlns:aink="http://schemas.microsoft.com/office/drawing/2016/ink" xmlns:am3d="http://schemas.microsoft.com/office/drawing/2017/model3d" xmlns:o="urn:schemas-microsoft-com:office:office" xmlns:oel="http://schemas.microsoft.com/office/2019/extlst" xmlns:r="http://schemas.openxmlformats.org/officeDocument/2006/relationships" xmlns:m="http://schemas.openxmlformats.org/officeDocument/2006/math" xmlns:v="urn:schemas-microsoft-com:vml" xmlns:wp14="http://schemas.microsoft.com/office/word/2010/wordprocessingDrawing" xmlns:wp="http://schemas.openxmlformats.org/drawingml/2006/wordprocessingDrawing" xmlns:w10="urn:schemas-microsoft-com:office:word" xmlns:w="http://schemas.openxmlformats.org/wordprocessingml/2006/main" xmlns:w14="http://schemas.microsoft.com/office/word/2010/wordml" xmlns:w15="http://schemas.microsoft.com/office/word/2012/wordml" xmlns:w16cex="http://schemas.microsoft.com/office/word/2018/wordml/cex" xmlns:w16cid="http://schemas.microsoft.com/office/word/2016/wordml/cid" xmlns:w16="http://schemas.microsoft.com/office/word/2018/wordml" xmlns:w16sdtdh="http://schemas.microsoft.com/office/word/2020/wordml/sdtdatahash" xmlns:w16se="http://schemas.microsoft.com/office/word/2015/wordml/symex" xmlns:wpg="http://schemas.microsoft.com/office/word/2010/wordprocessingGroup" xmlns:wpi="http://schemas.microsoft.com/office/word/2010/wordprocessingInk" xmlns:wne="http://schemas.microsoft.com/office/word/2006/wordml" xmlns:wps="http://schemas.microsoft.com/office/word/2010/wordprocessingShape" mc:Ignorable="w14 w15 w16se w16cid w16 w16cex w16sdtdh wp14">
   <w:body>
     <w:p>
       <w:pPr>
@@ -28,25 +28,8 @@
           <w:lang w:eastAsia="fr-FR"/>
           <w14:ligatures w14:val="none"/>
         </w:rPr>
-        <w:t xml:space="preserve">Site </w:t>
-      </w:r>
-      <w:proofErr w:type="spellStart"/>
-      <w:r>
-        <w:rPr>
-          <w:rFonts w:ascii="Arial" w:eastAsia="Times New Roman" w:hAnsi="Arial" w:cs="Arial"/>
-          <w:b/>
-          <w:bCs/>
-          <w:color w:val="FF0000"/>
-          <w:kern w:val="0"/>
-          <w:sz w:val="32"/>
-          <w:szCs w:val="32"/>
-          <w:u w:val="single"/>
-          <w:lang w:eastAsia="fr-FR"/>
-          <w14:ligatures w14:val="none"/>
-        </w:rPr>
-        <w:t>Artem</w:t>
-      </w:r>
-      <w:proofErr w:type="spellEnd"/>
+        <w:t>Site Artem</w:t>
+      </w:r>
     </w:p>
     <w:p>
       <w:pPr>
@@ -155,23 +138,8 @@
           <w:lang w:eastAsia="fr-FR"/>
           <w14:ligatures w14:val="none"/>
         </w:rPr>
-        <w:t xml:space="preserve">La présentation du </w:t>
-      </w:r>
-      <w:proofErr w:type="gramStart"/>
-      <w:r>
-        <w:rPr>
-          <w:rFonts w:ascii="Arial" w:eastAsia="Times New Roman" w:hAnsi="Arial" w:cs="Arial"/>
-          <w:color w:val="000000"/>
-          <w:kern w:val="0"/>
-          <w:sz w:val="24"/>
-          <w:szCs w:val="24"/>
-          <w:u w:val="single"/>
-          <w:lang w:eastAsia="fr-FR"/>
-          <w14:ligatures w14:val="none"/>
-        </w:rPr>
-        <w:t>projet:</w:t>
-      </w:r>
-      <w:proofErr w:type="gramEnd"/>
+        <w:t>La présentation du projet:</w:t>
+      </w:r>
     </w:p>
     <w:p>
       <w:pPr>
@@ -412,22 +380,8 @@
           <w:lang w:eastAsia="fr-FR"/>
           <w14:ligatures w14:val="none"/>
         </w:rPr>
-        <w:t>Suite à plusieurs échanges, notre équipe a déterminé des fonctionnalités caractérisant le Minimum Viable Product (MVP</w:t>
-      </w:r>
-      <w:proofErr w:type="gramStart"/>
-      <w:r>
-        <w:rPr>
-          <w:rFonts w:ascii="Arial" w:eastAsia="Times New Roman" w:hAnsi="Arial" w:cs="Arial"/>
-          <w:color w:val="000000"/>
-          <w:kern w:val="0"/>
-          <w:sz w:val="24"/>
-          <w:szCs w:val="24"/>
-          <w:lang w:eastAsia="fr-FR"/>
-          <w14:ligatures w14:val="none"/>
-        </w:rPr>
-        <w:t>):</w:t>
-      </w:r>
-      <w:proofErr w:type="gramEnd"/>
+        <w:t>Suite à plusieurs échanges, notre équipe a déterminé des fonctionnalités caractérisant le Minimum Viable Product (MVP):</w:t>
+      </w:r>
     </w:p>
     <w:p>
       <w:pPr>
@@ -550,33 +504,7 @@
           <w:lang w:eastAsia="fr-FR"/>
           <w14:ligatures w14:val="none"/>
         </w:rPr>
-        <w:t xml:space="preserve">Visualiser les infos de la société </w:t>
-      </w:r>
-      <w:proofErr w:type="spellStart"/>
-      <w:r>
-        <w:rPr>
-          <w:rFonts w:ascii="Arial" w:eastAsia="Times New Roman" w:hAnsi="Arial" w:cs="Arial"/>
-          <w:color w:val="000000"/>
-          <w:kern w:val="0"/>
-          <w:sz w:val="24"/>
-          <w:szCs w:val="24"/>
-          <w:lang w:eastAsia="fr-FR"/>
-          <w14:ligatures w14:val="none"/>
-        </w:rPr>
-        <w:t>Artem</w:t>
-      </w:r>
-      <w:proofErr w:type="spellEnd"/>
-      <w:r>
-        <w:rPr>
-          <w:rFonts w:ascii="Arial" w:eastAsia="Times New Roman" w:hAnsi="Arial" w:cs="Arial"/>
-          <w:color w:val="000000"/>
-          <w:kern w:val="0"/>
-          <w:sz w:val="24"/>
-          <w:szCs w:val="24"/>
-          <w:lang w:eastAsia="fr-FR"/>
-          <w14:ligatures w14:val="none"/>
-        </w:rPr>
-        <w:t xml:space="preserve"> et de sa gamme</w:t>
+        <w:t>Visualiser les infos de la société Artem et de sa gamme</w:t>
       </w:r>
     </w:p>
     <w:p>
@@ -688,22 +616,8 @@
           <w:lang w:eastAsia="fr-FR"/>
           <w14:ligatures w14:val="none"/>
         </w:rPr>
-        <w:t>Notre application peut évoluer vers d’autres horizons. Voici quelques exemples cités ci-</w:t>
-      </w:r>
-      <w:proofErr w:type="gramStart"/>
-      <w:r>
-        <w:rPr>
-          <w:rFonts w:ascii="Arial" w:eastAsia="Times New Roman" w:hAnsi="Arial" w:cs="Arial"/>
-          <w:color w:val="000000"/>
-          <w:kern w:val="0"/>
-          <w:sz w:val="24"/>
-          <w:szCs w:val="24"/>
-          <w:lang w:eastAsia="fr-FR"/>
-          <w14:ligatures w14:val="none"/>
-        </w:rPr>
-        <w:t>dessous:</w:t>
-      </w:r>
-      <w:proofErr w:type="gramEnd"/>
+        <w:t>Notre application peut évoluer vers d’autres horizons. Voici quelques exemples cités ci-dessous:</w:t>
+      </w:r>
     </w:p>
     <w:p>
       <w:pPr>
@@ -877,22 +791,8 @@
           <w14:ligatures w14:val="none"/>
         </w:rPr>
         <w:lastRenderedPageBreak/>
-        <w:t>Durant ce mois d’apothéose, nous allons utiliser plusieurs technologies citées ci-</w:t>
-      </w:r>
-      <w:proofErr w:type="gramStart"/>
-      <w:r>
-        <w:rPr>
-          <w:rFonts w:ascii="Arial" w:eastAsia="Times New Roman" w:hAnsi="Arial" w:cs="Arial"/>
-          <w:color w:val="000000"/>
-          <w:kern w:val="0"/>
-          <w:sz w:val="24"/>
-          <w:szCs w:val="24"/>
-          <w:lang w:eastAsia="fr-FR"/>
-          <w14:ligatures w14:val="none"/>
-        </w:rPr>
-        <w:t>dessous:</w:t>
-      </w:r>
-      <w:proofErr w:type="gramEnd"/>
+        <w:t>Durant ce mois d’apothéose, nous allons utiliser plusieurs technologies citées ci-dessous:</w:t>
+      </w:r>
     </w:p>
     <w:p>
       <w:pPr>
@@ -907,7 +807,6 @@
           <w14:ligatures w14:val="none"/>
         </w:rPr>
       </w:pPr>
-      <w:proofErr w:type="spellStart"/>
       <w:r>
         <w:rPr>
           <w:rFonts w:ascii="Arial" w:eastAsia="Times New Roman" w:hAnsi="Arial" w:cs="Arial"/>
@@ -923,7 +822,6 @@
         </w:rPr>
         <w:t>FrontEnd</w:t>
       </w:r>
-      <w:proofErr w:type="spellEnd"/>
       <w:r>
         <w:rPr>
           <w:rFonts w:ascii="Arial" w:eastAsia="Times New Roman" w:hAnsi="Arial" w:cs="Arial"/>
@@ -990,7 +888,6 @@
           <w14:ligatures w14:val="none"/>
         </w:rPr>
       </w:pPr>
-      <w:proofErr w:type="gramStart"/>
       <w:r>
         <w:rPr>
           <w:rFonts w:ascii="Arial" w:eastAsia="Times New Roman" w:hAnsi="Arial" w:cs="Arial"/>
@@ -1004,7 +901,6 @@
         </w:rPr>
         <w:t>Packages</w:t>
       </w:r>
-      <w:proofErr w:type="gramEnd"/>
       <w:r>
         <w:rPr>
           <w:rFonts w:ascii="Arial" w:eastAsia="Times New Roman" w:hAnsi="Arial" w:cs="Arial"/>
@@ -1165,7 +1061,6 @@
         </w:rPr>
         <w:t xml:space="preserve"> Javascript, </w:t>
       </w:r>
-      <w:proofErr w:type="spellStart"/>
       <w:r>
         <w:rPr>
           <w:rFonts w:ascii="Arial" w:eastAsia="Times New Roman" w:hAnsi="Arial" w:cs="Arial"/>
@@ -1178,7 +1073,6 @@
         </w:rPr>
         <w:t>Postgre</w:t>
       </w:r>
-      <w:proofErr w:type="spellEnd"/>
       <w:r>
         <w:rPr>
           <w:rFonts w:ascii="Arial" w:eastAsia="Times New Roman" w:hAnsi="Arial" w:cs="Arial"/>
@@ -1205,7 +1099,6 @@
           <w14:ligatures w14:val="none"/>
         </w:rPr>
       </w:pPr>
-      <w:proofErr w:type="gramStart"/>
       <w:r>
         <w:rPr>
           <w:rFonts w:ascii="Arial" w:eastAsia="Times New Roman" w:hAnsi="Arial" w:cs="Arial"/>
@@ -1217,21 +1110,7 @@
           <w:lang w:eastAsia="fr-FR"/>
           <w14:ligatures w14:val="none"/>
         </w:rPr>
-        <w:t>Packages</w:t>
-      </w:r>
-      <w:proofErr w:type="gramEnd"/>
-      <w:r>
-        <w:rPr>
-          <w:rFonts w:ascii="Arial" w:eastAsia="Times New Roman" w:hAnsi="Arial" w:cs="Arial"/>
-          <w:color w:val="000000"/>
-          <w:kern w:val="0"/>
-          <w:sz w:val="24"/>
-          <w:szCs w:val="24"/>
-          <w:u w:val="single"/>
-          <w:lang w:eastAsia="fr-FR"/>
-          <w14:ligatures w14:val="none"/>
-        </w:rPr>
-        <w:t xml:space="preserve"> :</w:t>
+        <w:t>Packages :</w:t>
       </w:r>
       <w:r>
         <w:rPr>
@@ -1559,7 +1438,6 @@
           <w14:ligatures w14:val="none"/>
         </w:rPr>
       </w:pPr>
-      <w:proofErr w:type="gramStart"/>
       <w:r>
         <w:rPr>
           <w:rFonts w:ascii="Arial" w:eastAsia="Times New Roman" w:hAnsi="Arial" w:cs="Arial"/>
@@ -1572,7 +1450,6 @@
         </w:rPr>
         <w:t>Navigateur mobiles</w:t>
       </w:r>
-      <w:proofErr w:type="gramEnd"/>
     </w:p>
     <w:p>
       <w:pPr>
@@ -1945,23 +1822,8 @@
           <w:lang w:eastAsia="fr-FR"/>
           <w14:ligatures w14:val="none"/>
         </w:rPr>
-        <w:t xml:space="preserve">Gamme </w:t>
-      </w:r>
-      <w:proofErr w:type="spellStart"/>
-      <w:r>
-        <w:rPr>
-          <w:rFonts w:ascii="Arial" w:eastAsia="Times New Roman" w:hAnsi="Arial" w:cs="Arial"/>
-          <w:color w:val="1F2328"/>
-          <w:kern w:val="0"/>
-          <w:sz w:val="24"/>
-          <w:szCs w:val="24"/>
-          <w:u w:val="single"/>
-          <w:lang w:eastAsia="fr-FR"/>
-          <w14:ligatures w14:val="none"/>
-        </w:rPr>
-        <w:t>Artem</w:t>
-      </w:r>
-      <w:proofErr w:type="spellEnd"/>
+        <w:t>Gamme Artem</w:t>
+      </w:r>
     </w:p>
     <w:p>
       <w:pPr>
@@ -2823,22 +2685,8 @@
                 <w:lang w:eastAsia="fr-FR"/>
                 <w14:ligatures w14:val="none"/>
               </w:rPr>
-              <w:t xml:space="preserve">Consulter la page de la gamme </w:t>
+              <w:t>Consulter la page de la gamme Artem</w:t>
             </w:r>
-            <w:proofErr w:type="spellStart"/>
-            <w:r>
-              <w:rPr>
-                <w:rFonts w:ascii="Arial" w:eastAsia="Times New Roman" w:hAnsi="Arial" w:cs="Arial"/>
-                <w:color w:val="000000"/>
-                <w:kern w:val="0"/>
-                <w:sz w:val="24"/>
-                <w:szCs w:val="24"/>
-                <w:lang w:eastAsia="fr-FR"/>
-                <w14:ligatures w14:val="none"/>
-              </w:rPr>
-              <w:t>Artem</w:t>
-            </w:r>
-            <w:proofErr w:type="spellEnd"/>
           </w:p>
         </w:tc>
         <w:tc>
@@ -3761,28 +3609,15 @@
           <w14:ligatures w14:val="none"/>
         </w:rPr>
       </w:pPr>
-    </w:p>
-    <w:p>
-      <w:pPr>
-        <w:spacing w:before="240" w:after="240" w:line="240" w:lineRule="auto"/>
-        <w:rPr>
-          <w:rFonts w:ascii="Times New Roman" w:eastAsia="Times New Roman" w:hAnsi="Times New Roman" w:cs="Times New Roman"/>
-          <w:kern w:val="0"/>
-          <w:sz w:val="24"/>
-          <w:szCs w:val="24"/>
-          <w:lang w:eastAsia="fr-FR"/>
-          <w14:ligatures w14:val="none"/>
-        </w:rPr>
-      </w:pPr>
       <w:r>
         <w:rPr>
           <w:noProof/>
         </w:rPr>
         <w:drawing>
-          <wp:inline distT="0" distB="0" distL="0" distR="0" wp14:anchorId="0B6D32BE" wp14:editId="17B46D01">
-            <wp:extent cx="5760720" cy="3630930"/>
-            <wp:effectExtent l="0" t="0" r="0" b="7620"/>
-            <wp:docPr id="549300189" name="Image 1" descr="Une image contenant texte, diagramme, capture d’écran, Parallèle&#10;&#10;Description générée automatiquement"/>
+          <wp:inline distT="0" distB="0" distL="0" distR="0" wp14:anchorId="76EA7D32" wp14:editId="184DCEB5">
+            <wp:extent cx="5760720" cy="3435985"/>
+            <wp:effectExtent l="0" t="0" r="0" b="0"/>
+            <wp:docPr id="1883498822" name="Image 1" descr="Une image contenant texte, capture d’écran, diagramme, Plan&#10;&#10;Description générée automatiquement"/>
             <wp:cNvGraphicFramePr>
               <a:graphicFrameLocks xmlns:a="http://schemas.openxmlformats.org/drawingml/2006/main" noChangeAspect="1"/>
             </wp:cNvGraphicFramePr>
@@ -3790,7 +3625,7 @@
               <a:graphicData uri="http://schemas.openxmlformats.org/drawingml/2006/picture">
                 <pic:pic xmlns:pic="http://schemas.openxmlformats.org/drawingml/2006/picture">
                   <pic:nvPicPr>
-                    <pic:cNvPr id="549300189" name="Image 1" descr="Une image contenant texte, diagramme, capture d’écran, Parallèle&#10;&#10;Description générée automatiquement"/>
+                    <pic:cNvPr id="1883498822" name="Image 1" descr="Une image contenant texte, capture d’écran, diagramme, Plan&#10;&#10;Description générée automatiquement"/>
                     <pic:cNvPicPr/>
                   </pic:nvPicPr>
                   <pic:blipFill>
@@ -3802,7 +3637,7 @@
                   <pic:spPr>
                     <a:xfrm>
                       <a:off x="0" y="0"/>
-                      <a:ext cx="5760720" cy="3630930"/>
+                      <a:ext cx="5760720" cy="3435985"/>
                     </a:xfrm>
                     <a:prstGeom prst="rect">
                       <a:avLst/>
@@ -3815,7 +3650,24 @@
         </w:drawing>
       </w:r>
     </w:p>
-    <w:p/>
+    <w:p>
+      <w:pPr>
+        <w:spacing w:before="240" w:after="240" w:line="240" w:lineRule="auto"/>
+        <w:rPr>
+          <w:rFonts w:ascii="Times New Roman" w:eastAsia="Times New Roman" w:hAnsi="Times New Roman" w:cs="Times New Roman"/>
+          <w:kern w:val="0"/>
+          <w:sz w:val="24"/>
+          <w:szCs w:val="24"/>
+          <w:lang w:eastAsia="fr-FR"/>
+          <w14:ligatures w14:val="none"/>
+        </w:rPr>
+      </w:pPr>
+    </w:p>
+    <w:p>
+      <w:r>
+        <w:t>https://www.tldraw.com/r/v2EoFBJoljFEnY3DqcOE9Xi?viewport=-196%2C231%2C1440%2C747&amp;page=page%3AjGzTv2IccU4wc48InAP19</w:t>
+      </w:r>
+    </w:p>
     <w:p>
       <w:pPr>
         <w:spacing w:before="240" w:after="240" w:line="240" w:lineRule="auto"/>
@@ -3927,7 +3779,6 @@
         </w:rPr>
         <w:t>- Utilisateur (</w:t>
       </w:r>
-      <w:proofErr w:type="spellStart"/>
       <w:r>
         <w:rPr>
           <w:rFonts w:ascii="Arial" w:eastAsia="Times New Roman" w:hAnsi="Arial" w:cs="Arial"/>
@@ -3941,7 +3792,6 @@
         </w:rPr>
         <w:t>CodeUtilisateur</w:t>
       </w:r>
-      <w:proofErr w:type="spellEnd"/>
       <w:r>
         <w:rPr>
           <w:rFonts w:ascii="Arial" w:eastAsia="Times New Roman" w:hAnsi="Arial" w:cs="Arial"/>
@@ -3952,189 +3802,7 @@
           <w:lang w:eastAsia="fr-FR"/>
           <w14:ligatures w14:val="none"/>
         </w:rPr>
-        <w:t xml:space="preserve">, </w:t>
-      </w:r>
-      <w:proofErr w:type="spellStart"/>
-      <w:r>
-        <w:rPr>
-          <w:rFonts w:ascii="Arial" w:eastAsia="Times New Roman" w:hAnsi="Arial" w:cs="Arial"/>
-          <w:color w:val="000000" w:themeColor="text1"/>
-          <w:kern w:val="0"/>
-          <w:sz w:val="24"/>
-          <w:szCs w:val="24"/>
-          <w:lang w:eastAsia="fr-FR"/>
-          <w14:ligatures w14:val="none"/>
-        </w:rPr>
-        <w:t>NomEntreprise</w:t>
-      </w:r>
-      <w:proofErr w:type="spellEnd"/>
-      <w:r>
-        <w:rPr>
-          <w:rFonts w:ascii="Arial" w:eastAsia="Times New Roman" w:hAnsi="Arial" w:cs="Arial"/>
-          <w:color w:val="000000" w:themeColor="text1"/>
-          <w:kern w:val="0"/>
-          <w:sz w:val="24"/>
-          <w:szCs w:val="24"/>
-          <w:lang w:eastAsia="fr-FR"/>
-          <w14:ligatures w14:val="none"/>
-        </w:rPr>
-        <w:t xml:space="preserve">, </w:t>
-      </w:r>
-      <w:proofErr w:type="spellStart"/>
-      <w:r>
-        <w:rPr>
-          <w:rFonts w:ascii="Arial" w:eastAsia="Times New Roman" w:hAnsi="Arial" w:cs="Arial"/>
-          <w:color w:val="000000" w:themeColor="text1"/>
-          <w:kern w:val="0"/>
-          <w:sz w:val="24"/>
-          <w:szCs w:val="24"/>
-          <w:lang w:eastAsia="fr-FR"/>
-          <w14:ligatures w14:val="none"/>
-        </w:rPr>
-        <w:t>NomContact</w:t>
-      </w:r>
-      <w:proofErr w:type="spellEnd"/>
-      <w:r>
-        <w:rPr>
-          <w:rFonts w:ascii="Arial" w:eastAsia="Times New Roman" w:hAnsi="Arial" w:cs="Arial"/>
-          <w:color w:val="000000" w:themeColor="text1"/>
-          <w:kern w:val="0"/>
-          <w:sz w:val="24"/>
-          <w:szCs w:val="24"/>
-          <w:lang w:eastAsia="fr-FR"/>
-          <w14:ligatures w14:val="none"/>
-        </w:rPr>
-        <w:t xml:space="preserve">, </w:t>
-      </w:r>
-      <w:proofErr w:type="spellStart"/>
-      <w:r>
-        <w:rPr>
-          <w:rFonts w:ascii="Arial" w:eastAsia="Times New Roman" w:hAnsi="Arial" w:cs="Arial"/>
-          <w:color w:val="000000" w:themeColor="text1"/>
-          <w:kern w:val="0"/>
-          <w:sz w:val="24"/>
-          <w:szCs w:val="24"/>
-          <w:lang w:eastAsia="fr-FR"/>
-          <w14:ligatures w14:val="none"/>
-        </w:rPr>
-        <w:t>PrenomContact</w:t>
-      </w:r>
-      <w:proofErr w:type="spellEnd"/>
-      <w:r>
-        <w:rPr>
-          <w:rFonts w:ascii="Arial" w:eastAsia="Times New Roman" w:hAnsi="Arial" w:cs="Arial"/>
-          <w:color w:val="000000" w:themeColor="text1"/>
-          <w:kern w:val="0"/>
-          <w:sz w:val="24"/>
-          <w:szCs w:val="24"/>
-          <w:lang w:eastAsia="fr-FR"/>
-          <w14:ligatures w14:val="none"/>
-        </w:rPr>
-        <w:t xml:space="preserve">, MDP, </w:t>
-      </w:r>
-      <w:proofErr w:type="spellStart"/>
-      <w:r>
-        <w:rPr>
-          <w:rFonts w:ascii="Arial" w:eastAsia="Times New Roman" w:hAnsi="Arial" w:cs="Arial"/>
-          <w:color w:val="000000" w:themeColor="text1"/>
-          <w:kern w:val="0"/>
-          <w:sz w:val="24"/>
-          <w:szCs w:val="24"/>
-          <w:lang w:eastAsia="fr-FR"/>
-          <w14:ligatures w14:val="none"/>
-        </w:rPr>
-        <w:t>AdresseFacturation</w:t>
-      </w:r>
-      <w:proofErr w:type="spellEnd"/>
-      <w:r>
-        <w:rPr>
-          <w:rFonts w:ascii="Arial" w:eastAsia="Times New Roman" w:hAnsi="Arial" w:cs="Arial"/>
-          <w:color w:val="000000" w:themeColor="text1"/>
-          <w:kern w:val="0"/>
-          <w:sz w:val="24"/>
-          <w:szCs w:val="24"/>
-          <w:lang w:eastAsia="fr-FR"/>
-          <w14:ligatures w14:val="none"/>
-        </w:rPr>
-        <w:t xml:space="preserve">, </w:t>
-      </w:r>
-      <w:proofErr w:type="spellStart"/>
-      <w:r>
-        <w:rPr>
-          <w:rFonts w:ascii="Arial" w:eastAsia="Times New Roman" w:hAnsi="Arial" w:cs="Arial"/>
-          <w:color w:val="000000" w:themeColor="text1"/>
-          <w:kern w:val="0"/>
-          <w:sz w:val="24"/>
-          <w:szCs w:val="24"/>
-          <w:lang w:eastAsia="fr-FR"/>
-          <w14:ligatures w14:val="none"/>
-        </w:rPr>
-        <w:t>AdresseLivraison</w:t>
-      </w:r>
-      <w:proofErr w:type="spellEnd"/>
-      <w:r>
-        <w:rPr>
-          <w:rFonts w:ascii="Arial" w:eastAsia="Times New Roman" w:hAnsi="Arial" w:cs="Arial"/>
-          <w:color w:val="000000" w:themeColor="text1"/>
-          <w:kern w:val="0"/>
-          <w:sz w:val="24"/>
-          <w:szCs w:val="24"/>
-          <w:lang w:eastAsia="fr-FR"/>
-          <w14:ligatures w14:val="none"/>
-        </w:rPr>
-        <w:t xml:space="preserve">, </w:t>
-      </w:r>
-      <w:proofErr w:type="spellStart"/>
-      <w:r>
-        <w:rPr>
-          <w:rFonts w:ascii="Arial" w:eastAsia="Times New Roman" w:hAnsi="Arial" w:cs="Arial"/>
-          <w:color w:val="000000" w:themeColor="text1"/>
-          <w:kern w:val="0"/>
-          <w:sz w:val="24"/>
-          <w:szCs w:val="24"/>
-          <w:lang w:eastAsia="fr-FR"/>
-          <w14:ligatures w14:val="none"/>
-        </w:rPr>
-        <w:t>Telephone</w:t>
-      </w:r>
-      <w:proofErr w:type="spellEnd"/>
-      <w:r>
-        <w:rPr>
-          <w:rFonts w:ascii="Arial" w:eastAsia="Times New Roman" w:hAnsi="Arial" w:cs="Arial"/>
-          <w:color w:val="000000" w:themeColor="text1"/>
-          <w:kern w:val="0"/>
-          <w:sz w:val="24"/>
-          <w:szCs w:val="24"/>
-          <w:lang w:eastAsia="fr-FR"/>
-          <w14:ligatures w14:val="none"/>
-        </w:rPr>
-        <w:t xml:space="preserve">, </w:t>
-      </w:r>
-      <w:proofErr w:type="gramStart"/>
-      <w:r>
-        <w:rPr>
-          <w:rFonts w:ascii="Arial" w:eastAsia="Times New Roman" w:hAnsi="Arial" w:cs="Arial"/>
-          <w:color w:val="000000" w:themeColor="text1"/>
-          <w:kern w:val="0"/>
-          <w:sz w:val="24"/>
-          <w:szCs w:val="24"/>
-          <w:lang w:eastAsia="fr-FR"/>
-          <w14:ligatures w14:val="none"/>
-        </w:rPr>
-        <w:t>Email</w:t>
-      </w:r>
-      <w:proofErr w:type="gramEnd"/>
-      <w:r>
-        <w:rPr>
-          <w:rFonts w:ascii="Arial" w:eastAsia="Times New Roman" w:hAnsi="Arial" w:cs="Arial"/>
-          <w:color w:val="000000" w:themeColor="text1"/>
-          <w:kern w:val="0"/>
-          <w:sz w:val="24"/>
-          <w:szCs w:val="24"/>
-          <w:lang w:eastAsia="fr-FR"/>
-          <w14:ligatures w14:val="none"/>
-        </w:rPr>
-        <w:t xml:space="preserve">, Paiement, </w:t>
+        <w:t xml:space="preserve">, NomEntreprise, NomContact, PrenomContact, MDP, AdresseFacturation, AdresseLivraison, Telephone, Email, Paiement, </w:t>
       </w:r>
       <w:r>
         <w:rPr>
@@ -4196,111 +3864,7 @@
           <w:lang w:eastAsia="fr-FR"/>
           <w14:ligatures w14:val="none"/>
         </w:rPr>
-        <w:t xml:space="preserve">- </w:t>
-      </w:r>
-      <w:proofErr w:type="spellStart"/>
-      <w:r>
-        <w:rPr>
-          <w:rFonts w:ascii="Arial" w:eastAsia="Times New Roman" w:hAnsi="Arial" w:cs="Arial"/>
-          <w:color w:val="000000" w:themeColor="text1"/>
-          <w:kern w:val="0"/>
-          <w:sz w:val="24"/>
-          <w:szCs w:val="24"/>
-          <w:lang w:eastAsia="fr-FR"/>
-          <w14:ligatures w14:val="none"/>
-        </w:rPr>
-        <w:t>AdresseLivraison</w:t>
-      </w:r>
-      <w:proofErr w:type="spellEnd"/>
-      <w:r>
-        <w:rPr>
-          <w:rFonts w:ascii="Arial" w:eastAsia="Times New Roman" w:hAnsi="Arial" w:cs="Arial"/>
-          <w:color w:val="000000" w:themeColor="text1"/>
-          <w:kern w:val="0"/>
-          <w:sz w:val="24"/>
-          <w:szCs w:val="24"/>
-          <w:lang w:eastAsia="fr-FR"/>
-          <w14:ligatures w14:val="none"/>
-        </w:rPr>
-        <w:t xml:space="preserve"> (</w:t>
-      </w:r>
-      <w:proofErr w:type="spellStart"/>
-      <w:r>
-        <w:rPr>
-          <w:rFonts w:ascii="Arial" w:eastAsia="Times New Roman" w:hAnsi="Arial" w:cs="Arial"/>
-          <w:color w:val="000000" w:themeColor="text1"/>
-          <w:kern w:val="0"/>
-          <w:sz w:val="24"/>
-          <w:szCs w:val="24"/>
-          <w:lang w:eastAsia="fr-FR"/>
-          <w14:ligatures w14:val="none"/>
-        </w:rPr>
-        <w:t>CodeAdresse</w:t>
-      </w:r>
-      <w:proofErr w:type="spellEnd"/>
-      <w:r>
-        <w:rPr>
-          <w:rFonts w:ascii="Arial" w:eastAsia="Times New Roman" w:hAnsi="Arial" w:cs="Arial"/>
-          <w:color w:val="000000" w:themeColor="text1"/>
-          <w:kern w:val="0"/>
-          <w:sz w:val="24"/>
-          <w:szCs w:val="24"/>
-          <w:lang w:eastAsia="fr-FR"/>
-          <w14:ligatures w14:val="none"/>
-        </w:rPr>
-        <w:t xml:space="preserve">, </w:t>
-      </w:r>
-      <w:proofErr w:type="spellStart"/>
-      <w:r>
-        <w:rPr>
-          <w:rFonts w:ascii="Arial" w:eastAsia="Times New Roman" w:hAnsi="Arial" w:cs="Arial"/>
-          <w:color w:val="000000" w:themeColor="text1"/>
-          <w:kern w:val="0"/>
-          <w:sz w:val="24"/>
-          <w:szCs w:val="24"/>
-          <w:lang w:eastAsia="fr-FR"/>
-          <w14:ligatures w14:val="none"/>
-        </w:rPr>
-        <w:t>AdresseLivraison</w:t>
-      </w:r>
-      <w:proofErr w:type="spellEnd"/>
-      <w:r>
-        <w:rPr>
-          <w:rFonts w:ascii="Arial" w:eastAsia="Times New Roman" w:hAnsi="Arial" w:cs="Arial"/>
-          <w:color w:val="000000" w:themeColor="text1"/>
-          <w:kern w:val="0"/>
-          <w:sz w:val="24"/>
-          <w:szCs w:val="24"/>
-          <w:lang w:eastAsia="fr-FR"/>
-          <w14:ligatures w14:val="none"/>
-        </w:rPr>
-        <w:t xml:space="preserve">, </w:t>
-      </w:r>
-      <w:proofErr w:type="spellStart"/>
-      <w:r>
-        <w:rPr>
-          <w:rFonts w:ascii="Arial" w:eastAsia="Times New Roman" w:hAnsi="Arial" w:cs="Arial"/>
-          <w:color w:val="000000" w:themeColor="text1"/>
-          <w:kern w:val="0"/>
-          <w:sz w:val="24"/>
-          <w:szCs w:val="24"/>
-          <w:lang w:eastAsia="fr-FR"/>
-          <w14:ligatures w14:val="none"/>
-        </w:rPr>
-        <w:t>CodeUtilisateur</w:t>
-      </w:r>
-      <w:proofErr w:type="spellEnd"/>
-      <w:r>
-        <w:rPr>
-          <w:rFonts w:ascii="Arial" w:eastAsia="Times New Roman" w:hAnsi="Arial" w:cs="Arial"/>
-          <w:color w:val="000000" w:themeColor="text1"/>
-          <w:kern w:val="0"/>
-          <w:sz w:val="24"/>
-          <w:szCs w:val="24"/>
-          <w:lang w:eastAsia="fr-FR"/>
-          <w14:ligatures w14:val="none"/>
-        </w:rPr>
-        <w:t>)</w:t>
+        <w:t>- AdresseLivraison (CodeAdresse, AdresseLivraison, CodeUtilisateur)</w:t>
       </w:r>
     </w:p>
     <w:p>
@@ -4330,7 +3894,6 @@
         </w:rPr>
         <w:t xml:space="preserve"> (</w:t>
       </w:r>
-      <w:proofErr w:type="spellStart"/>
       <w:r>
         <w:rPr>
           <w:rFonts w:ascii="Arial" w:hAnsi="Arial" w:cs="Arial"/>
@@ -4341,7 +3904,6 @@
         </w:rPr>
         <w:t>CodeDevis</w:t>
       </w:r>
-      <w:proofErr w:type="spellEnd"/>
       <w:r>
         <w:rPr>
           <w:rFonts w:ascii="Arial" w:hAnsi="Arial" w:cs="Arial"/>
@@ -4349,9 +3911,8 @@
           <w:sz w:val="24"/>
           <w:szCs w:val="24"/>
         </w:rPr>
-        <w:t xml:space="preserve">, </w:t>
-      </w:r>
-      <w:proofErr w:type="spellStart"/>
+        <w:t>, DateCreation, DateExpiration</w:t>
+      </w:r>
       <w:r>
         <w:rPr>
           <w:rFonts w:ascii="Arial" w:hAnsi="Arial" w:cs="Arial"/>
@@ -4359,19 +3920,18 @@
           <w:sz w:val="24"/>
           <w:szCs w:val="24"/>
         </w:rPr>
-        <w:t>DateCreation</w:t>
-      </w:r>
-      <w:proofErr w:type="spellEnd"/>
-      <w:r>
+        <w:t>, #CodeUtilisateur)</w:t>
+      </w:r>
+    </w:p>
+    <w:p>
+      <w:pPr>
         <w:rPr>
           <w:rFonts w:ascii="Arial" w:hAnsi="Arial" w:cs="Arial"/>
           <w:color w:val="000000" w:themeColor="text1"/>
           <w:sz w:val="24"/>
           <w:szCs w:val="24"/>
         </w:rPr>
-        <w:t xml:space="preserve">, </w:t>
-      </w:r>
-      <w:proofErr w:type="spellStart"/>
+      </w:pPr>
       <w:r>
         <w:rPr>
           <w:rFonts w:ascii="Arial" w:hAnsi="Arial" w:cs="Arial"/>
@@ -4379,9 +3939,8 @@
           <w:sz w:val="24"/>
           <w:szCs w:val="24"/>
         </w:rPr>
-        <w:t>DateExpiration</w:t>
-      </w:r>
-      <w:proofErr w:type="spellEnd"/>
+        <w:t>- Produit</w:t>
+      </w:r>
       <w:r>
         <w:rPr>
           <w:rFonts w:ascii="Arial" w:hAnsi="Arial" w:cs="Arial"/>
@@ -4389,7 +3948,71 @@
           <w:sz w:val="24"/>
           <w:szCs w:val="24"/>
         </w:rPr>
-        <w:t>, #CodeUtilisateur)</w:t>
+        <w:t xml:space="preserve"> (</w:t>
+      </w:r>
+      <w:r>
+        <w:rPr>
+          <w:rFonts w:ascii="Arial" w:hAnsi="Arial" w:cs="Arial"/>
+          <w:color w:val="000000" w:themeColor="text1"/>
+          <w:sz w:val="24"/>
+          <w:szCs w:val="24"/>
+          <w:u w:val="single"/>
+        </w:rPr>
+        <w:t>CodeProduit</w:t>
+      </w:r>
+      <w:r>
+        <w:rPr>
+          <w:rFonts w:ascii="Arial" w:hAnsi="Arial" w:cs="Arial"/>
+          <w:color w:val="000000" w:themeColor="text1"/>
+          <w:sz w:val="24"/>
+          <w:szCs w:val="24"/>
+        </w:rPr>
+        <w:t xml:space="preserve">, </w:t>
+      </w:r>
+      <w:r>
+        <w:rPr>
+          <w:rFonts w:ascii="Arial" w:hAnsi="Arial" w:cs="Arial"/>
+          <w:color w:val="000000" w:themeColor="text1"/>
+          <w:sz w:val="24"/>
+          <w:szCs w:val="24"/>
+        </w:rPr>
+        <w:t>ReferenceProduit, Nom, Designation, Description, LienImage, Marque, Prix,</w:t>
+      </w:r>
+      <w:r>
+        <w:rPr>
+          <w:rFonts w:ascii="Arial" w:hAnsi="Arial" w:cs="Arial"/>
+          <w:color w:val="000000" w:themeColor="text1"/>
+          <w:sz w:val="24"/>
+          <w:szCs w:val="24"/>
+        </w:rPr>
+        <w:t xml:space="preserve"> unité,</w:t>
+      </w:r>
+      <w:r>
+        <w:rPr>
+          <w:rFonts w:ascii="Arial" w:hAnsi="Arial" w:cs="Arial"/>
+          <w:color w:val="000000" w:themeColor="text1"/>
+          <w:sz w:val="24"/>
+          <w:szCs w:val="24"/>
+        </w:rPr>
+        <w:t xml:space="preserve"> Delai, stock</w:t>
+      </w:r>
+      <w:r>
+        <w:rPr>
+          <w:rFonts w:ascii="Arial" w:hAnsi="Arial" w:cs="Arial"/>
+          <w:color w:val="000000" w:themeColor="text1"/>
+          <w:sz w:val="24"/>
+          <w:szCs w:val="24"/>
+        </w:rPr>
+        <w:t>, #CodeGamme</w:t>
+      </w:r>
+      <w:r>
+        <w:rPr>
+          <w:rFonts w:ascii="Arial" w:hAnsi="Arial" w:cs="Arial"/>
+          <w:color w:val="000000" w:themeColor="text1"/>
+          <w:sz w:val="24"/>
+          <w:szCs w:val="24"/>
+        </w:rPr>
+        <w:t>)</w:t>
       </w:r>
     </w:p>
     <w:p>
@@ -4408,7 +4031,7 @@
           <w:sz w:val="24"/>
           <w:szCs w:val="24"/>
         </w:rPr>
-        <w:t>- Produit</w:t>
+        <w:t>- Gamme</w:t>
       </w:r>
       <w:r>
         <w:rPr>
@@ -4417,20 +4040,17 @@
           <w:sz w:val="24"/>
           <w:szCs w:val="24"/>
         </w:rPr>
-        <w:t xml:space="preserve"> (</w:t>
-      </w:r>
-      <w:proofErr w:type="spellStart"/>
+        <w:t>P</w:t>
+      </w:r>
       <w:r>
         <w:rPr>
           <w:rFonts w:ascii="Arial" w:hAnsi="Arial" w:cs="Arial"/>
           <w:color w:val="000000" w:themeColor="text1"/>
           <w:sz w:val="24"/>
           <w:szCs w:val="24"/>
-          <w:u w:val="single"/>
-        </w:rPr>
-        <w:t>CodeProduit</w:t>
-      </w:r>
-      <w:proofErr w:type="spellEnd"/>
+        </w:rPr>
+        <w:t>roduit</w:t>
+      </w:r>
       <w:r>
         <w:rPr>
           <w:rFonts w:ascii="Arial" w:hAnsi="Arial" w:cs="Arial"/>
@@ -4438,19 +4058,18 @@
           <w:sz w:val="24"/>
           <w:szCs w:val="24"/>
         </w:rPr>
-        <w:t xml:space="preserve">, </w:t>
-      </w:r>
-      <w:proofErr w:type="spellStart"/>
+        <w:t xml:space="preserve"> (</w:t>
+      </w:r>
       <w:r>
         <w:rPr>
           <w:rFonts w:ascii="Arial" w:hAnsi="Arial" w:cs="Arial"/>
           <w:color w:val="000000" w:themeColor="text1"/>
           <w:sz w:val="24"/>
           <w:szCs w:val="24"/>
-        </w:rPr>
-        <w:t>ReferenceProduit</w:t>
-      </w:r>
-      <w:proofErr w:type="spellEnd"/>
+          <w:u w:val="single"/>
+        </w:rPr>
+        <w:t>CodeGamme</w:t>
+      </w:r>
       <w:r>
         <w:rPr>
           <w:rFonts w:ascii="Arial" w:hAnsi="Arial" w:cs="Arial"/>
@@ -4458,19 +4077,18 @@
           <w:sz w:val="24"/>
           <w:szCs w:val="24"/>
         </w:rPr>
-        <w:t xml:space="preserve">, Nom, </w:t>
-      </w:r>
-      <w:proofErr w:type="spellStart"/>
-      <w:r>
+        <w:t>, Nom, Description, LienImage)</w:t>
+      </w:r>
+    </w:p>
+    <w:p>
+      <w:pPr>
         <w:rPr>
           <w:rFonts w:ascii="Arial" w:hAnsi="Arial" w:cs="Arial"/>
           <w:color w:val="000000" w:themeColor="text1"/>
           <w:sz w:val="24"/>
           <w:szCs w:val="24"/>
         </w:rPr>
-        <w:t>Designation</w:t>
-      </w:r>
-      <w:proofErr w:type="spellEnd"/>
+      </w:pPr>
       <w:r>
         <w:rPr>
           <w:rFonts w:ascii="Arial" w:hAnsi="Arial" w:cs="Arial"/>
@@ -4478,9 +4096,8 @@
           <w:sz w:val="24"/>
           <w:szCs w:val="24"/>
         </w:rPr>
-        <w:t xml:space="preserve">, Description, </w:t>
-      </w:r>
-      <w:proofErr w:type="spellStart"/>
+        <w:t>- DevisProduit</w:t>
+      </w:r>
       <w:r>
         <w:rPr>
           <w:rFonts w:ascii="Arial" w:hAnsi="Arial" w:cs="Arial"/>
@@ -4488,19 +4105,18 @@
           <w:sz w:val="24"/>
           <w:szCs w:val="24"/>
         </w:rPr>
-        <w:t>LienImage</w:t>
-      </w:r>
-      <w:proofErr w:type="spellEnd"/>
+        <w:t xml:space="preserve"> (</w:t>
+      </w:r>
       <w:r>
         <w:rPr>
           <w:rFonts w:ascii="Arial" w:hAnsi="Arial" w:cs="Arial"/>
           <w:color w:val="000000" w:themeColor="text1"/>
           <w:sz w:val="24"/>
           <w:szCs w:val="24"/>
-        </w:rPr>
-        <w:t xml:space="preserve">, Marque, Prix, </w:t>
-      </w:r>
-      <w:proofErr w:type="spellStart"/>
+          <w:u w:val="single"/>
+        </w:rPr>
+        <w:t>CodeDevis</w:t>
+      </w:r>
       <w:r>
         <w:rPr>
           <w:rFonts w:ascii="Arial" w:hAnsi="Arial" w:cs="Arial"/>
@@ -4508,17 +4124,17 @@
           <w:sz w:val="24"/>
           <w:szCs w:val="24"/>
         </w:rPr>
-        <w:t>Delai</w:t>
-      </w:r>
-      <w:proofErr w:type="spellEnd"/>
+        <w:t xml:space="preserve">, </w:t>
+      </w:r>
       <w:r>
         <w:rPr>
           <w:rFonts w:ascii="Arial" w:hAnsi="Arial" w:cs="Arial"/>
           <w:color w:val="000000" w:themeColor="text1"/>
           <w:sz w:val="24"/>
           <w:szCs w:val="24"/>
-        </w:rPr>
-        <w:t>, stock</w:t>
+          <w:u w:val="single"/>
+        </w:rPr>
+        <w:t>CodeProduit</w:t>
       </w:r>
       <w:r>
         <w:rPr>
@@ -4527,7 +4143,7 @@
           <w:sz w:val="24"/>
           <w:szCs w:val="24"/>
         </w:rPr>
-        <w:t>, #CodeGamme</w:t>
+        <w:t xml:space="preserve">, </w:t>
       </w:r>
       <w:r>
         <w:rPr>
@@ -4536,7 +4152,7 @@
           <w:sz w:val="24"/>
           <w:szCs w:val="24"/>
         </w:rPr>
-        <w:t>)</w:t>
+        <w:t>Quantité)</w:t>
       </w:r>
     </w:p>
     <w:p>
@@ -4555,9 +4171,8 @@
           <w:sz w:val="24"/>
           <w:szCs w:val="24"/>
         </w:rPr>
-        <w:t xml:space="preserve">- </w:t>
-      </w:r>
-      <w:proofErr w:type="spellStart"/>
+        <w:t>-</w:t>
+      </w:r>
       <w:r>
         <w:rPr>
           <w:rFonts w:ascii="Arial" w:hAnsi="Arial" w:cs="Arial"/>
@@ -4565,7 +4180,7 @@
           <w:sz w:val="24"/>
           <w:szCs w:val="24"/>
         </w:rPr>
-        <w:t>Gamme</w:t>
+        <w:t xml:space="preserve"> </w:t>
       </w:r>
       <w:r>
         <w:rPr>
@@ -4574,7 +4189,7 @@
           <w:sz w:val="24"/>
           <w:szCs w:val="24"/>
         </w:rPr>
-        <w:t>P</w:t>
+        <w:t>Profil</w:t>
       </w:r>
       <w:r>
         <w:rPr>
@@ -4583,9 +4198,8 @@
           <w:sz w:val="24"/>
           <w:szCs w:val="24"/>
         </w:rPr>
-        <w:t>roduit</w:t>
-      </w:r>
-      <w:proofErr w:type="spellEnd"/>
+        <w:t xml:space="preserve"> </w:t>
+      </w:r>
       <w:r>
         <w:rPr>
           <w:rFonts w:ascii="Arial" w:hAnsi="Arial" w:cs="Arial"/>
@@ -4593,213 +4207,7 @@
           <w:sz w:val="24"/>
           <w:szCs w:val="24"/>
         </w:rPr>
-        <w:t xml:space="preserve"> (</w:t>
-      </w:r>
-      <w:proofErr w:type="spellStart"/>
-      <w:r>
-        <w:rPr>
-          <w:rFonts w:ascii="Arial" w:hAnsi="Arial" w:cs="Arial"/>
-          <w:color w:val="000000" w:themeColor="text1"/>
-          <w:sz w:val="24"/>
-          <w:szCs w:val="24"/>
-          <w:u w:val="single"/>
-        </w:rPr>
-        <w:t>CodeGamme</w:t>
-      </w:r>
-      <w:proofErr w:type="spellEnd"/>
-      <w:r>
-        <w:rPr>
-          <w:rFonts w:ascii="Arial" w:hAnsi="Arial" w:cs="Arial"/>
-          <w:color w:val="000000" w:themeColor="text1"/>
-          <w:sz w:val="24"/>
-          <w:szCs w:val="24"/>
-        </w:rPr>
-        <w:t xml:space="preserve">, Nom, Description, </w:t>
-      </w:r>
-      <w:proofErr w:type="spellStart"/>
-      <w:r>
-        <w:rPr>
-          <w:rFonts w:ascii="Arial" w:hAnsi="Arial" w:cs="Arial"/>
-          <w:color w:val="000000" w:themeColor="text1"/>
-          <w:sz w:val="24"/>
-          <w:szCs w:val="24"/>
-        </w:rPr>
-        <w:t>LienImage</w:t>
-      </w:r>
-      <w:proofErr w:type="spellEnd"/>
-      <w:r>
-        <w:rPr>
-          <w:rFonts w:ascii="Arial" w:hAnsi="Arial" w:cs="Arial"/>
-          <w:color w:val="000000" w:themeColor="text1"/>
-          <w:sz w:val="24"/>
-          <w:szCs w:val="24"/>
-        </w:rPr>
-        <w:t>)</w:t>
-      </w:r>
-    </w:p>
-    <w:p>
-      <w:pPr>
-        <w:rPr>
-          <w:rFonts w:ascii="Arial" w:hAnsi="Arial" w:cs="Arial"/>
-          <w:color w:val="000000" w:themeColor="text1"/>
-          <w:sz w:val="24"/>
-          <w:szCs w:val="24"/>
-        </w:rPr>
-      </w:pPr>
-      <w:r>
-        <w:rPr>
-          <w:rFonts w:ascii="Arial" w:hAnsi="Arial" w:cs="Arial"/>
-          <w:color w:val="000000" w:themeColor="text1"/>
-          <w:sz w:val="24"/>
-          <w:szCs w:val="24"/>
-        </w:rPr>
-        <w:t xml:space="preserve">- </w:t>
-      </w:r>
-      <w:proofErr w:type="spellStart"/>
-      <w:r>
-        <w:rPr>
-          <w:rFonts w:ascii="Arial" w:hAnsi="Arial" w:cs="Arial"/>
-          <w:color w:val="000000" w:themeColor="text1"/>
-          <w:sz w:val="24"/>
-          <w:szCs w:val="24"/>
-        </w:rPr>
-        <w:t>DevisProduit</w:t>
-      </w:r>
-      <w:proofErr w:type="spellEnd"/>
-      <w:r>
-        <w:rPr>
-          <w:rFonts w:ascii="Arial" w:hAnsi="Arial" w:cs="Arial"/>
-          <w:color w:val="000000" w:themeColor="text1"/>
-          <w:sz w:val="24"/>
-          <w:szCs w:val="24"/>
-        </w:rPr>
-        <w:t xml:space="preserve"> (</w:t>
-      </w:r>
-      <w:proofErr w:type="spellStart"/>
-      <w:r>
-        <w:rPr>
-          <w:rFonts w:ascii="Arial" w:hAnsi="Arial" w:cs="Arial"/>
-          <w:color w:val="000000" w:themeColor="text1"/>
-          <w:sz w:val="24"/>
-          <w:szCs w:val="24"/>
-          <w:u w:val="single"/>
-        </w:rPr>
-        <w:t>CodeDevis</w:t>
-      </w:r>
-      <w:proofErr w:type="spellEnd"/>
-      <w:r>
-        <w:rPr>
-          <w:rFonts w:ascii="Arial" w:hAnsi="Arial" w:cs="Arial"/>
-          <w:color w:val="000000" w:themeColor="text1"/>
-          <w:sz w:val="24"/>
-          <w:szCs w:val="24"/>
-        </w:rPr>
-        <w:t xml:space="preserve">, </w:t>
-      </w:r>
-      <w:proofErr w:type="spellStart"/>
-      <w:r>
-        <w:rPr>
-          <w:rFonts w:ascii="Arial" w:hAnsi="Arial" w:cs="Arial"/>
-          <w:color w:val="000000" w:themeColor="text1"/>
-          <w:sz w:val="24"/>
-          <w:szCs w:val="24"/>
-          <w:u w:val="single"/>
-        </w:rPr>
-        <w:t>CodeProduit</w:t>
-      </w:r>
-      <w:proofErr w:type="spellEnd"/>
-      <w:r>
-        <w:rPr>
-          <w:rFonts w:ascii="Arial" w:hAnsi="Arial" w:cs="Arial"/>
-          <w:color w:val="000000" w:themeColor="text1"/>
-          <w:sz w:val="24"/>
-          <w:szCs w:val="24"/>
-        </w:rPr>
-        <w:t xml:space="preserve">, </w:t>
-      </w:r>
-      <w:r>
-        <w:rPr>
-          <w:rFonts w:ascii="Arial" w:hAnsi="Arial" w:cs="Arial"/>
-          <w:color w:val="000000" w:themeColor="text1"/>
-          <w:sz w:val="24"/>
-          <w:szCs w:val="24"/>
-        </w:rPr>
-        <w:t>Quantité)</w:t>
-      </w:r>
-    </w:p>
-    <w:p>
-      <w:pPr>
-        <w:rPr>
-          <w:rFonts w:ascii="Arial" w:hAnsi="Arial" w:cs="Arial"/>
-          <w:color w:val="000000" w:themeColor="text1"/>
-          <w:sz w:val="24"/>
-          <w:szCs w:val="24"/>
-        </w:rPr>
-      </w:pPr>
-      <w:r>
-        <w:rPr>
-          <w:rFonts w:ascii="Arial" w:hAnsi="Arial" w:cs="Arial"/>
-          <w:color w:val="000000" w:themeColor="text1"/>
-          <w:sz w:val="24"/>
-          <w:szCs w:val="24"/>
-        </w:rPr>
-        <w:t>-</w:t>
-      </w:r>
-      <w:r>
-        <w:rPr>
-          <w:rFonts w:ascii="Arial" w:hAnsi="Arial" w:cs="Arial"/>
-          <w:color w:val="000000" w:themeColor="text1"/>
-          <w:sz w:val="24"/>
-          <w:szCs w:val="24"/>
-        </w:rPr>
-        <w:t xml:space="preserve"> </w:t>
-      </w:r>
-      <w:r>
-        <w:rPr>
-          <w:rFonts w:ascii="Arial" w:hAnsi="Arial" w:cs="Arial"/>
-          <w:color w:val="000000" w:themeColor="text1"/>
-          <w:sz w:val="24"/>
-          <w:szCs w:val="24"/>
-        </w:rPr>
-        <w:t>Profil</w:t>
-      </w:r>
-      <w:r>
-        <w:rPr>
-          <w:rFonts w:ascii="Arial" w:hAnsi="Arial" w:cs="Arial"/>
-          <w:color w:val="000000" w:themeColor="text1"/>
-          <w:sz w:val="24"/>
-          <w:szCs w:val="24"/>
-        </w:rPr>
-        <w:t xml:space="preserve"> </w:t>
-      </w:r>
-      <w:r>
-        <w:rPr>
-          <w:rFonts w:ascii="Arial" w:hAnsi="Arial" w:cs="Arial"/>
-          <w:color w:val="000000" w:themeColor="text1"/>
-          <w:sz w:val="24"/>
-          <w:szCs w:val="24"/>
-        </w:rPr>
-        <w:t>(</w:t>
-      </w:r>
-      <w:proofErr w:type="spellStart"/>
-      <w:r>
-        <w:rPr>
-          <w:rFonts w:ascii="Arial" w:hAnsi="Arial" w:cs="Arial"/>
-          <w:color w:val="000000" w:themeColor="text1"/>
-          <w:sz w:val="24"/>
-          <w:szCs w:val="24"/>
-        </w:rPr>
-        <w:t>CodeProfil</w:t>
-      </w:r>
-      <w:proofErr w:type="spellEnd"/>
-      <w:r>
-        <w:rPr>
-          <w:rFonts w:ascii="Arial" w:hAnsi="Arial" w:cs="Arial"/>
-          <w:color w:val="000000" w:themeColor="text1"/>
-          <w:sz w:val="24"/>
-          <w:szCs w:val="24"/>
-        </w:rPr>
-        <w:t>, Nom, Remise)</w:t>
+        <w:t>(CodeProfil, Nom, Remise)</w:t>
       </w:r>
     </w:p>
     <w:p>
@@ -4823,7 +4231,7 @@
 </file>
 
 <file path=word/numbering.xml><?xml version="1.0" encoding="utf-8"?>
-<w:numbering xmlns:wpc="http://schemas.microsoft.com/office/word/2010/wordprocessingCanvas" xmlns:cx="http://schemas.microsoft.com/office/drawing/2014/chartex" xmlns:cx1="http://schemas.microsoft.com/office/drawing/2015/9/8/chartex" xmlns:cx2="http://schemas.microsoft.com/office/drawing/2015/10/21/chartex" xmlns:cx3="http://schemas.microsoft.com/office/drawing/2016/5/9/chartex" xmlns:cx4="http://schemas.microsoft.com/office/drawing/2016/5/10/chartex" xmlns:cx5="http://schemas.microsoft.com/office/drawing/2016/5/11/chartex" xmlns:cx6="http://schemas.microsoft.com/office/drawing/2016/5/12/chartex" xmlns:cx7="http://schemas.microsoft.com/office/drawing/2016/5/13/chartex" xmlns:cx8="http://schemas.microsoft.com/office/drawing/2016/5/14/chartex" xmlns:mc="http://schemas.openxmlformats.org/markup-compatibility/2006" xmlns:aink="http://schemas.microsoft.com/office/drawing/2016/ink" xmlns:am3d="http://schemas.microsoft.com/office/drawing/2017/model3d" xmlns:o="urn:schemas-microsoft-com:office:office" xmlns:oel="http://schemas.microsoft.com/office/2019/extlst" xmlns:r="http://schemas.openxmlformats.org/officeDocument/2006/relationships" xmlns:m="http://schemas.openxmlformats.org/officeDocument/2006/math" xmlns:v="urn:schemas-microsoft-com:vml" xmlns:wp14="http://schemas.microsoft.com/office/word/2010/wordprocessingDrawing" xmlns:wp="http://schemas.openxmlformats.org/drawingml/2006/wordprocessingDrawing" xmlns:w10="urn:schemas-microsoft-com:office:word" xmlns:w="http://schemas.openxmlformats.org/wordprocessingml/2006/main" xmlns:w14="http://schemas.microsoft.com/office/word/2010/wordml" xmlns:w15="http://schemas.microsoft.com/office/word/2012/wordml" xmlns:w16cex="http://schemas.microsoft.com/office/word/2018/wordml/cex" xmlns:w16cid="http://schemas.microsoft.com/office/word/2016/wordml/cid" xmlns:w16="http://schemas.microsoft.com/office/word/2018/wordml" xmlns:w16du="http://schemas.microsoft.com/office/word/2023/wordml/word16du" xmlns:w16sdtdh="http://schemas.microsoft.com/office/word/2020/wordml/sdtdatahash" xmlns:w16se="http://schemas.microsoft.com/office/word/2015/wordml/symex" xmlns:wpg="http://schemas.microsoft.com/office/word/2010/wordprocessingGroup" xmlns:wpi="http://schemas.microsoft.com/office/word/2010/wordprocessingInk" xmlns:wne="http://schemas.microsoft.com/office/word/2006/wordml" xmlns:wps="http://schemas.microsoft.com/office/word/2010/wordprocessingShape" mc:Ignorable="w14 w15 w16se w16cid w16 w16cex w16sdtdh wp14">
+<w:numbering xmlns:wpc="http://schemas.microsoft.com/office/word/2010/wordprocessingCanvas" xmlns:cx="http://schemas.microsoft.com/office/drawing/2014/chartex" xmlns:cx1="http://schemas.microsoft.com/office/drawing/2015/9/8/chartex" xmlns:cx2="http://schemas.microsoft.com/office/drawing/2015/10/21/chartex" xmlns:cx3="http://schemas.microsoft.com/office/drawing/2016/5/9/chartex" xmlns:cx4="http://schemas.microsoft.com/office/drawing/2016/5/10/chartex" xmlns:cx5="http://schemas.microsoft.com/office/drawing/2016/5/11/chartex" xmlns:cx6="http://schemas.microsoft.com/office/drawing/2016/5/12/chartex" xmlns:cx7="http://schemas.microsoft.com/office/drawing/2016/5/13/chartex" xmlns:cx8="http://schemas.microsoft.com/office/drawing/2016/5/14/chartex" xmlns:mc="http://schemas.openxmlformats.org/markup-compatibility/2006" xmlns:aink="http://schemas.microsoft.com/office/drawing/2016/ink" xmlns:am3d="http://schemas.microsoft.com/office/drawing/2017/model3d" xmlns:o="urn:schemas-microsoft-com:office:office" xmlns:oel="http://schemas.microsoft.com/office/2019/extlst" xmlns:r="http://schemas.openxmlformats.org/officeDocument/2006/relationships" xmlns:m="http://schemas.openxmlformats.org/officeDocument/2006/math" xmlns:v="urn:schemas-microsoft-com:vml" xmlns:wp14="http://schemas.microsoft.com/office/word/2010/wordprocessingDrawing" xmlns:wp="http://schemas.openxmlformats.org/drawingml/2006/wordprocessingDrawing" xmlns:w10="urn:schemas-microsoft-com:office:word" xmlns:w="http://schemas.openxmlformats.org/wordprocessingml/2006/main" xmlns:w14="http://schemas.microsoft.com/office/word/2010/wordml" xmlns:w15="http://schemas.microsoft.com/office/word/2012/wordml" xmlns:w16cex="http://schemas.microsoft.com/office/word/2018/wordml/cex" xmlns:w16cid="http://schemas.microsoft.com/office/word/2016/wordml/cid" xmlns:w16="http://schemas.microsoft.com/office/word/2018/wordml" xmlns:w16sdtdh="http://schemas.microsoft.com/office/word/2020/wordml/sdtdatahash" xmlns:w16se="http://schemas.microsoft.com/office/word/2015/wordml/symex" xmlns:wpg="http://schemas.microsoft.com/office/word/2010/wordprocessingGroup" xmlns:wpi="http://schemas.microsoft.com/office/word/2010/wordprocessingInk" xmlns:wne="http://schemas.microsoft.com/office/word/2006/wordml" xmlns:wps="http://schemas.microsoft.com/office/word/2010/wordprocessingShape" mc:Ignorable="w14 w15 w16se w16cid w16 w16cex w16sdtdh wp14">
   <w:abstractNum w:abstractNumId="0" w15:restartNumberingAfterBreak="0">
     <w:nsid w:val="04457E42"/>
     <w:multiLevelType w:val="multilevel"/>

</xml_diff>

<commit_message>
feat(quotation): add logic quotation routes
</commit_message>
<xml_diff>
--- a/Cahier des charges site.docx
+++ b/Cahier des charges site.docx
@@ -28,8 +28,25 @@
           <w:lang w:eastAsia="fr-FR"/>
           <w14:ligatures w14:val="none"/>
         </w:rPr>
-        <w:t>Site Artem</w:t>
-      </w:r>
+        <w:t xml:space="preserve">Site </w:t>
+      </w:r>
+      <w:proofErr w:type="spellStart"/>
+      <w:r>
+        <w:rPr>
+          <w:rFonts w:ascii="Arial" w:eastAsia="Times New Roman" w:hAnsi="Arial" w:cs="Arial"/>
+          <w:b/>
+          <w:bCs/>
+          <w:color w:val="FF0000"/>
+          <w:kern w:val="0"/>
+          <w:sz w:val="32"/>
+          <w:szCs w:val="32"/>
+          <w:u w:val="single"/>
+          <w:lang w:eastAsia="fr-FR"/>
+          <w14:ligatures w14:val="none"/>
+        </w:rPr>
+        <w:t>Artem</w:t>
+      </w:r>
+      <w:proofErr w:type="spellEnd"/>
     </w:p>
     <w:p>
       <w:pPr>
@@ -138,8 +155,23 @@
           <w:lang w:eastAsia="fr-FR"/>
           <w14:ligatures w14:val="none"/>
         </w:rPr>
-        <w:t>La présentation du projet:</w:t>
-      </w:r>
+        <w:t xml:space="preserve">La présentation du </w:t>
+      </w:r>
+      <w:proofErr w:type="gramStart"/>
+      <w:r>
+        <w:rPr>
+          <w:rFonts w:ascii="Arial" w:eastAsia="Times New Roman" w:hAnsi="Arial" w:cs="Arial"/>
+          <w:color w:val="000000"/>
+          <w:kern w:val="0"/>
+          <w:sz w:val="24"/>
+          <w:szCs w:val="24"/>
+          <w:u w:val="single"/>
+          <w:lang w:eastAsia="fr-FR"/>
+          <w14:ligatures w14:val="none"/>
+        </w:rPr>
+        <w:t>projet:</w:t>
+      </w:r>
+      <w:proofErr w:type="gramEnd"/>
     </w:p>
     <w:p>
       <w:pPr>
@@ -380,8 +412,22 @@
           <w:lang w:eastAsia="fr-FR"/>
           <w14:ligatures w14:val="none"/>
         </w:rPr>
-        <w:t>Suite à plusieurs échanges, notre équipe a déterminé des fonctionnalités caractérisant le Minimum Viable Product (MVP):</w:t>
-      </w:r>
+        <w:t>Suite à plusieurs échanges, notre équipe a déterminé des fonctionnalités caractérisant le Minimum Viable Product (MVP</w:t>
+      </w:r>
+      <w:proofErr w:type="gramStart"/>
+      <w:r>
+        <w:rPr>
+          <w:rFonts w:ascii="Arial" w:eastAsia="Times New Roman" w:hAnsi="Arial" w:cs="Arial"/>
+          <w:color w:val="000000"/>
+          <w:kern w:val="0"/>
+          <w:sz w:val="24"/>
+          <w:szCs w:val="24"/>
+          <w:lang w:eastAsia="fr-FR"/>
+          <w14:ligatures w14:val="none"/>
+        </w:rPr>
+        <w:t>):</w:t>
+      </w:r>
+      <w:proofErr w:type="gramEnd"/>
     </w:p>
     <w:p>
       <w:pPr>
@@ -504,7 +550,33 @@
           <w:lang w:eastAsia="fr-FR"/>
           <w14:ligatures w14:val="none"/>
         </w:rPr>
-        <w:t>Visualiser les infos de la société Artem et de sa gamme</w:t>
+        <w:t xml:space="preserve">Visualiser les infos de la société </w:t>
+      </w:r>
+      <w:proofErr w:type="spellStart"/>
+      <w:r>
+        <w:rPr>
+          <w:rFonts w:ascii="Arial" w:eastAsia="Times New Roman" w:hAnsi="Arial" w:cs="Arial"/>
+          <w:color w:val="000000"/>
+          <w:kern w:val="0"/>
+          <w:sz w:val="24"/>
+          <w:szCs w:val="24"/>
+          <w:lang w:eastAsia="fr-FR"/>
+          <w14:ligatures w14:val="none"/>
+        </w:rPr>
+        <w:t>Artem</w:t>
+      </w:r>
+      <w:proofErr w:type="spellEnd"/>
+      <w:r>
+        <w:rPr>
+          <w:rFonts w:ascii="Arial" w:eastAsia="Times New Roman" w:hAnsi="Arial" w:cs="Arial"/>
+          <w:color w:val="000000"/>
+          <w:kern w:val="0"/>
+          <w:sz w:val="24"/>
+          <w:szCs w:val="24"/>
+          <w:lang w:eastAsia="fr-FR"/>
+          <w14:ligatures w14:val="none"/>
+        </w:rPr>
+        <w:t xml:space="preserve"> et de sa gamme</w:t>
       </w:r>
     </w:p>
     <w:p>
@@ -616,8 +688,22 @@
           <w:lang w:eastAsia="fr-FR"/>
           <w14:ligatures w14:val="none"/>
         </w:rPr>
-        <w:t>Notre application peut évoluer vers d’autres horizons. Voici quelques exemples cités ci-dessous:</w:t>
-      </w:r>
+        <w:t>Notre application peut évoluer vers d’autres horizons. Voici quelques exemples cités ci-</w:t>
+      </w:r>
+      <w:proofErr w:type="gramStart"/>
+      <w:r>
+        <w:rPr>
+          <w:rFonts w:ascii="Arial" w:eastAsia="Times New Roman" w:hAnsi="Arial" w:cs="Arial"/>
+          <w:color w:val="000000"/>
+          <w:kern w:val="0"/>
+          <w:sz w:val="24"/>
+          <w:szCs w:val="24"/>
+          <w:lang w:eastAsia="fr-FR"/>
+          <w14:ligatures w14:val="none"/>
+        </w:rPr>
+        <w:t>dessous:</w:t>
+      </w:r>
+      <w:proofErr w:type="gramEnd"/>
     </w:p>
     <w:p>
       <w:pPr>
@@ -791,8 +877,22 @@
           <w14:ligatures w14:val="none"/>
         </w:rPr>
         <w:lastRenderedPageBreak/>
-        <w:t>Durant ce mois d’apothéose, nous allons utiliser plusieurs technologies citées ci-dessous:</w:t>
-      </w:r>
+        <w:t>Durant ce mois d’apothéose, nous allons utiliser plusieurs technologies citées ci-</w:t>
+      </w:r>
+      <w:proofErr w:type="gramStart"/>
+      <w:r>
+        <w:rPr>
+          <w:rFonts w:ascii="Arial" w:eastAsia="Times New Roman" w:hAnsi="Arial" w:cs="Arial"/>
+          <w:color w:val="000000"/>
+          <w:kern w:val="0"/>
+          <w:sz w:val="24"/>
+          <w:szCs w:val="24"/>
+          <w:lang w:eastAsia="fr-FR"/>
+          <w14:ligatures w14:val="none"/>
+        </w:rPr>
+        <w:t>dessous:</w:t>
+      </w:r>
+      <w:proofErr w:type="gramEnd"/>
     </w:p>
     <w:p>
       <w:pPr>
@@ -807,6 +907,7 @@
           <w14:ligatures w14:val="none"/>
         </w:rPr>
       </w:pPr>
+      <w:proofErr w:type="spellStart"/>
       <w:r>
         <w:rPr>
           <w:rFonts w:ascii="Arial" w:eastAsia="Times New Roman" w:hAnsi="Arial" w:cs="Arial"/>
@@ -822,6 +923,7 @@
         </w:rPr>
         <w:t>FrontEnd</w:t>
       </w:r>
+      <w:proofErr w:type="spellEnd"/>
       <w:r>
         <w:rPr>
           <w:rFonts w:ascii="Arial" w:eastAsia="Times New Roman" w:hAnsi="Arial" w:cs="Arial"/>
@@ -888,6 +990,7 @@
           <w14:ligatures w14:val="none"/>
         </w:rPr>
       </w:pPr>
+      <w:proofErr w:type="gramStart"/>
       <w:r>
         <w:rPr>
           <w:rFonts w:ascii="Arial" w:eastAsia="Times New Roman" w:hAnsi="Arial" w:cs="Arial"/>
@@ -901,6 +1004,7 @@
         </w:rPr>
         <w:t>Packages</w:t>
       </w:r>
+      <w:proofErr w:type="gramEnd"/>
       <w:r>
         <w:rPr>
           <w:rFonts w:ascii="Arial" w:eastAsia="Times New Roman" w:hAnsi="Arial" w:cs="Arial"/>
@@ -1061,6 +1165,7 @@
         </w:rPr>
         <w:t xml:space="preserve"> Javascript, </w:t>
       </w:r>
+      <w:proofErr w:type="spellStart"/>
       <w:r>
         <w:rPr>
           <w:rFonts w:ascii="Arial" w:eastAsia="Times New Roman" w:hAnsi="Arial" w:cs="Arial"/>
@@ -1073,6 +1178,7 @@
         </w:rPr>
         <w:t>Postgre</w:t>
       </w:r>
+      <w:proofErr w:type="spellEnd"/>
       <w:r>
         <w:rPr>
           <w:rFonts w:ascii="Arial" w:eastAsia="Times New Roman" w:hAnsi="Arial" w:cs="Arial"/>
@@ -1099,6 +1205,7 @@
           <w14:ligatures w14:val="none"/>
         </w:rPr>
       </w:pPr>
+      <w:proofErr w:type="gramStart"/>
       <w:r>
         <w:rPr>
           <w:rFonts w:ascii="Arial" w:eastAsia="Times New Roman" w:hAnsi="Arial" w:cs="Arial"/>
@@ -1110,7 +1217,21 @@
           <w:lang w:eastAsia="fr-FR"/>
           <w14:ligatures w14:val="none"/>
         </w:rPr>
-        <w:t>Packages :</w:t>
+        <w:t>Packages</w:t>
+      </w:r>
+      <w:proofErr w:type="gramEnd"/>
+      <w:r>
+        <w:rPr>
+          <w:rFonts w:ascii="Arial" w:eastAsia="Times New Roman" w:hAnsi="Arial" w:cs="Arial"/>
+          <w:color w:val="000000"/>
+          <w:kern w:val="0"/>
+          <w:sz w:val="24"/>
+          <w:szCs w:val="24"/>
+          <w:u w:val="single"/>
+          <w:lang w:eastAsia="fr-FR"/>
+          <w14:ligatures w14:val="none"/>
+        </w:rPr>
+        <w:t xml:space="preserve"> :</w:t>
       </w:r>
       <w:r>
         <w:rPr>
@@ -1438,6 +1559,7 @@
           <w14:ligatures w14:val="none"/>
         </w:rPr>
       </w:pPr>
+      <w:proofErr w:type="gramStart"/>
       <w:r>
         <w:rPr>
           <w:rFonts w:ascii="Arial" w:eastAsia="Times New Roman" w:hAnsi="Arial" w:cs="Arial"/>
@@ -1450,6 +1572,7 @@
         </w:rPr>
         <w:t>Navigateur mobiles</w:t>
       </w:r>
+      <w:proofErr w:type="gramEnd"/>
     </w:p>
     <w:p>
       <w:pPr>
@@ -1822,8 +1945,23 @@
           <w:lang w:eastAsia="fr-FR"/>
           <w14:ligatures w14:val="none"/>
         </w:rPr>
-        <w:t>Gamme Artem</w:t>
-      </w:r>
+        <w:t xml:space="preserve">Gamme </w:t>
+      </w:r>
+      <w:proofErr w:type="spellStart"/>
+      <w:r>
+        <w:rPr>
+          <w:rFonts w:ascii="Arial" w:eastAsia="Times New Roman" w:hAnsi="Arial" w:cs="Arial"/>
+          <w:color w:val="1F2328"/>
+          <w:kern w:val="0"/>
+          <w:sz w:val="24"/>
+          <w:szCs w:val="24"/>
+          <w:u w:val="single"/>
+          <w:lang w:eastAsia="fr-FR"/>
+          <w14:ligatures w14:val="none"/>
+        </w:rPr>
+        <w:t>Artem</w:t>
+      </w:r>
+      <w:proofErr w:type="spellEnd"/>
     </w:p>
     <w:p>
       <w:pPr>
@@ -2685,8 +2823,22 @@
                 <w:lang w:eastAsia="fr-FR"/>
                 <w14:ligatures w14:val="none"/>
               </w:rPr>
-              <w:t>Consulter la page de la gamme Artem</w:t>
+              <w:t xml:space="preserve">Consulter la page de la gamme </w:t>
             </w:r>
+            <w:proofErr w:type="spellStart"/>
+            <w:r>
+              <w:rPr>
+                <w:rFonts w:ascii="Arial" w:eastAsia="Times New Roman" w:hAnsi="Arial" w:cs="Arial"/>
+                <w:color w:val="000000"/>
+                <w:kern w:val="0"/>
+                <w:sz w:val="24"/>
+                <w:szCs w:val="24"/>
+                <w:lang w:eastAsia="fr-FR"/>
+                <w14:ligatures w14:val="none"/>
+              </w:rPr>
+              <w:t>Artem</w:t>
+            </w:r>
+            <w:proofErr w:type="spellEnd"/>
           </w:p>
         </w:tc>
         <w:tc>
@@ -3614,10 +3766,10 @@
           <w:noProof/>
         </w:rPr>
         <w:drawing>
-          <wp:inline distT="0" distB="0" distL="0" distR="0" wp14:anchorId="76EA7D32" wp14:editId="184DCEB5">
-            <wp:extent cx="5760720" cy="3435985"/>
-            <wp:effectExtent l="0" t="0" r="0" b="0"/>
-            <wp:docPr id="1883498822" name="Image 1" descr="Une image contenant texte, capture d’écran, diagramme, Plan&#10;&#10;Description générée automatiquement"/>
+          <wp:inline distT="0" distB="0" distL="0" distR="0" wp14:anchorId="7BB090B4" wp14:editId="03A001EF">
+            <wp:extent cx="5760720" cy="3573780"/>
+            <wp:effectExtent l="0" t="0" r="0" b="7620"/>
+            <wp:docPr id="249339756" name="Image 1" descr="Une image contenant texte, diagramme, capture d’écran, Plan&#10;&#10;Description générée automatiquement"/>
             <wp:cNvGraphicFramePr>
               <a:graphicFrameLocks xmlns:a="http://schemas.openxmlformats.org/drawingml/2006/main" noChangeAspect="1"/>
             </wp:cNvGraphicFramePr>
@@ -3625,7 +3777,7 @@
               <a:graphicData uri="http://schemas.openxmlformats.org/drawingml/2006/picture">
                 <pic:pic xmlns:pic="http://schemas.openxmlformats.org/drawingml/2006/picture">
                   <pic:nvPicPr>
-                    <pic:cNvPr id="1883498822" name="Image 1" descr="Une image contenant texte, capture d’écran, diagramme, Plan&#10;&#10;Description générée automatiquement"/>
+                    <pic:cNvPr id="249339756" name="Image 1" descr="Une image contenant texte, diagramme, capture d’écran, Plan&#10;&#10;Description générée automatiquement"/>
                     <pic:cNvPicPr/>
                   </pic:nvPicPr>
                   <pic:blipFill>
@@ -3637,7 +3789,7 @@
                   <pic:spPr>
                     <a:xfrm>
                       <a:off x="0" y="0"/>
-                      <a:ext cx="5760720" cy="3435985"/>
+                      <a:ext cx="5760720" cy="3573780"/>
                     </a:xfrm>
                     <a:prstGeom prst="rect">
                       <a:avLst/>
@@ -3779,6 +3931,7 @@
         </w:rPr>
         <w:t>- Utilisateur (</w:t>
       </w:r>
+      <w:proofErr w:type="spellStart"/>
       <w:r>
         <w:rPr>
           <w:rFonts w:ascii="Arial" w:eastAsia="Times New Roman" w:hAnsi="Arial" w:cs="Arial"/>
@@ -3792,6 +3945,7 @@
         </w:rPr>
         <w:t>CodeUtilisateur</w:t>
       </w:r>
+      <w:proofErr w:type="spellEnd"/>
       <w:r>
         <w:rPr>
           <w:rFonts w:ascii="Arial" w:eastAsia="Times New Roman" w:hAnsi="Arial" w:cs="Arial"/>
@@ -3802,8 +3956,9 @@
           <w:lang w:eastAsia="fr-FR"/>
           <w14:ligatures w14:val="none"/>
         </w:rPr>
-        <w:t xml:space="preserve">, NomEntreprise, NomContact, PrenomContact, MDP, AdresseFacturation, AdresseLivraison, Telephone, Email, Paiement, </w:t>
-      </w:r>
+        <w:t xml:space="preserve">, </w:t>
+      </w:r>
+      <w:proofErr w:type="spellStart"/>
       <w:r>
         <w:rPr>
           <w:rFonts w:ascii="Arial" w:eastAsia="Times New Roman" w:hAnsi="Arial" w:cs="Arial"/>
@@ -3814,6 +3969,187 @@
           <w:lang w:eastAsia="fr-FR"/>
           <w14:ligatures w14:val="none"/>
         </w:rPr>
+        <w:t>NomEntreprise</w:t>
+      </w:r>
+      <w:proofErr w:type="spellEnd"/>
+      <w:r>
+        <w:rPr>
+          <w:rFonts w:ascii="Arial" w:eastAsia="Times New Roman" w:hAnsi="Arial" w:cs="Arial"/>
+          <w:color w:val="000000" w:themeColor="text1"/>
+          <w:kern w:val="0"/>
+          <w:sz w:val="24"/>
+          <w:szCs w:val="24"/>
+          <w:lang w:eastAsia="fr-FR"/>
+          <w14:ligatures w14:val="none"/>
+        </w:rPr>
+        <w:t xml:space="preserve">, </w:t>
+      </w:r>
+      <w:proofErr w:type="spellStart"/>
+      <w:r>
+        <w:rPr>
+          <w:rFonts w:ascii="Arial" w:eastAsia="Times New Roman" w:hAnsi="Arial" w:cs="Arial"/>
+          <w:color w:val="000000" w:themeColor="text1"/>
+          <w:kern w:val="0"/>
+          <w:sz w:val="24"/>
+          <w:szCs w:val="24"/>
+          <w:lang w:eastAsia="fr-FR"/>
+          <w14:ligatures w14:val="none"/>
+        </w:rPr>
+        <w:t>NomContact</w:t>
+      </w:r>
+      <w:proofErr w:type="spellEnd"/>
+      <w:r>
+        <w:rPr>
+          <w:rFonts w:ascii="Arial" w:eastAsia="Times New Roman" w:hAnsi="Arial" w:cs="Arial"/>
+          <w:color w:val="000000" w:themeColor="text1"/>
+          <w:kern w:val="0"/>
+          <w:sz w:val="24"/>
+          <w:szCs w:val="24"/>
+          <w:lang w:eastAsia="fr-FR"/>
+          <w14:ligatures w14:val="none"/>
+        </w:rPr>
+        <w:t xml:space="preserve">, </w:t>
+      </w:r>
+      <w:proofErr w:type="spellStart"/>
+      <w:r>
+        <w:rPr>
+          <w:rFonts w:ascii="Arial" w:eastAsia="Times New Roman" w:hAnsi="Arial" w:cs="Arial"/>
+          <w:color w:val="000000" w:themeColor="text1"/>
+          <w:kern w:val="0"/>
+          <w:sz w:val="24"/>
+          <w:szCs w:val="24"/>
+          <w:lang w:eastAsia="fr-FR"/>
+          <w14:ligatures w14:val="none"/>
+        </w:rPr>
+        <w:t>PrenomContact</w:t>
+      </w:r>
+      <w:proofErr w:type="spellEnd"/>
+      <w:r>
+        <w:rPr>
+          <w:rFonts w:ascii="Arial" w:eastAsia="Times New Roman" w:hAnsi="Arial" w:cs="Arial"/>
+          <w:color w:val="000000" w:themeColor="text1"/>
+          <w:kern w:val="0"/>
+          <w:sz w:val="24"/>
+          <w:szCs w:val="24"/>
+          <w:lang w:eastAsia="fr-FR"/>
+          <w14:ligatures w14:val="none"/>
+        </w:rPr>
+        <w:t xml:space="preserve">, MDP, </w:t>
+      </w:r>
+      <w:proofErr w:type="spellStart"/>
+      <w:r>
+        <w:rPr>
+          <w:rFonts w:ascii="Arial" w:eastAsia="Times New Roman" w:hAnsi="Arial" w:cs="Arial"/>
+          <w:color w:val="000000" w:themeColor="text1"/>
+          <w:kern w:val="0"/>
+          <w:sz w:val="24"/>
+          <w:szCs w:val="24"/>
+          <w:lang w:eastAsia="fr-FR"/>
+          <w14:ligatures w14:val="none"/>
+        </w:rPr>
+        <w:t>AdresseFacturation</w:t>
+      </w:r>
+      <w:proofErr w:type="spellEnd"/>
+      <w:r>
+        <w:rPr>
+          <w:rFonts w:ascii="Arial" w:eastAsia="Times New Roman" w:hAnsi="Arial" w:cs="Arial"/>
+          <w:color w:val="000000" w:themeColor="text1"/>
+          <w:kern w:val="0"/>
+          <w:sz w:val="24"/>
+          <w:szCs w:val="24"/>
+          <w:lang w:eastAsia="fr-FR"/>
+          <w14:ligatures w14:val="none"/>
+        </w:rPr>
+        <w:t xml:space="preserve">, </w:t>
+      </w:r>
+      <w:proofErr w:type="spellStart"/>
+      <w:r>
+        <w:rPr>
+          <w:rFonts w:ascii="Arial" w:eastAsia="Times New Roman" w:hAnsi="Arial" w:cs="Arial"/>
+          <w:color w:val="000000" w:themeColor="text1"/>
+          <w:kern w:val="0"/>
+          <w:sz w:val="24"/>
+          <w:szCs w:val="24"/>
+          <w:lang w:eastAsia="fr-FR"/>
+          <w14:ligatures w14:val="none"/>
+        </w:rPr>
+        <w:t>AdresseLivraison</w:t>
+      </w:r>
+      <w:proofErr w:type="spellEnd"/>
+      <w:r>
+        <w:rPr>
+          <w:rFonts w:ascii="Arial" w:eastAsia="Times New Roman" w:hAnsi="Arial" w:cs="Arial"/>
+          <w:color w:val="000000" w:themeColor="text1"/>
+          <w:kern w:val="0"/>
+          <w:sz w:val="24"/>
+          <w:szCs w:val="24"/>
+          <w:lang w:eastAsia="fr-FR"/>
+          <w14:ligatures w14:val="none"/>
+        </w:rPr>
+        <w:t xml:space="preserve">, </w:t>
+      </w:r>
+      <w:proofErr w:type="spellStart"/>
+      <w:r>
+        <w:rPr>
+          <w:rFonts w:ascii="Arial" w:eastAsia="Times New Roman" w:hAnsi="Arial" w:cs="Arial"/>
+          <w:color w:val="000000" w:themeColor="text1"/>
+          <w:kern w:val="0"/>
+          <w:sz w:val="24"/>
+          <w:szCs w:val="24"/>
+          <w:lang w:eastAsia="fr-FR"/>
+          <w14:ligatures w14:val="none"/>
+        </w:rPr>
+        <w:t>Telephone</w:t>
+      </w:r>
+      <w:proofErr w:type="spellEnd"/>
+      <w:r>
+        <w:rPr>
+          <w:rFonts w:ascii="Arial" w:eastAsia="Times New Roman" w:hAnsi="Arial" w:cs="Arial"/>
+          <w:color w:val="000000" w:themeColor="text1"/>
+          <w:kern w:val="0"/>
+          <w:sz w:val="24"/>
+          <w:szCs w:val="24"/>
+          <w:lang w:eastAsia="fr-FR"/>
+          <w14:ligatures w14:val="none"/>
+        </w:rPr>
+        <w:t xml:space="preserve">, </w:t>
+      </w:r>
+      <w:proofErr w:type="gramStart"/>
+      <w:r>
+        <w:rPr>
+          <w:rFonts w:ascii="Arial" w:eastAsia="Times New Roman" w:hAnsi="Arial" w:cs="Arial"/>
+          <w:color w:val="000000" w:themeColor="text1"/>
+          <w:kern w:val="0"/>
+          <w:sz w:val="24"/>
+          <w:szCs w:val="24"/>
+          <w:lang w:eastAsia="fr-FR"/>
+          <w14:ligatures w14:val="none"/>
+        </w:rPr>
+        <w:t>Email</w:t>
+      </w:r>
+      <w:proofErr w:type="gramEnd"/>
+      <w:r>
+        <w:rPr>
+          <w:rFonts w:ascii="Arial" w:eastAsia="Times New Roman" w:hAnsi="Arial" w:cs="Arial"/>
+          <w:color w:val="000000" w:themeColor="text1"/>
+          <w:kern w:val="0"/>
+          <w:sz w:val="24"/>
+          <w:szCs w:val="24"/>
+          <w:lang w:eastAsia="fr-FR"/>
+          <w14:ligatures w14:val="none"/>
+        </w:rPr>
+        <w:t xml:space="preserve">, Paiement, </w:t>
+      </w:r>
+      <w:r>
+        <w:rPr>
+          <w:rFonts w:ascii="Arial" w:eastAsia="Times New Roman" w:hAnsi="Arial" w:cs="Arial"/>
+          <w:color w:val="000000" w:themeColor="text1"/>
+          <w:kern w:val="0"/>
+          <w:sz w:val="24"/>
+          <w:szCs w:val="24"/>
+          <w:lang w:eastAsia="fr-FR"/>
+          <w14:ligatures w14:val="none"/>
+        </w:rPr>
         <w:t>#Code</w:t>
       </w:r>
       <w:r>
@@ -3864,7 +4200,111 @@
           <w:lang w:eastAsia="fr-FR"/>
           <w14:ligatures w14:val="none"/>
         </w:rPr>
-        <w:t>- AdresseLivraison (CodeAdresse, AdresseLivraison, CodeUtilisateur)</w:t>
+        <w:t xml:space="preserve">- </w:t>
+      </w:r>
+      <w:proofErr w:type="spellStart"/>
+      <w:r>
+        <w:rPr>
+          <w:rFonts w:ascii="Arial" w:eastAsia="Times New Roman" w:hAnsi="Arial" w:cs="Arial"/>
+          <w:color w:val="000000" w:themeColor="text1"/>
+          <w:kern w:val="0"/>
+          <w:sz w:val="24"/>
+          <w:szCs w:val="24"/>
+          <w:lang w:eastAsia="fr-FR"/>
+          <w14:ligatures w14:val="none"/>
+        </w:rPr>
+        <w:t>AdresseLivraison</w:t>
+      </w:r>
+      <w:proofErr w:type="spellEnd"/>
+      <w:r>
+        <w:rPr>
+          <w:rFonts w:ascii="Arial" w:eastAsia="Times New Roman" w:hAnsi="Arial" w:cs="Arial"/>
+          <w:color w:val="000000" w:themeColor="text1"/>
+          <w:kern w:val="0"/>
+          <w:sz w:val="24"/>
+          <w:szCs w:val="24"/>
+          <w:lang w:eastAsia="fr-FR"/>
+          <w14:ligatures w14:val="none"/>
+        </w:rPr>
+        <w:t xml:space="preserve"> (</w:t>
+      </w:r>
+      <w:proofErr w:type="spellStart"/>
+      <w:r>
+        <w:rPr>
+          <w:rFonts w:ascii="Arial" w:eastAsia="Times New Roman" w:hAnsi="Arial" w:cs="Arial"/>
+          <w:color w:val="000000" w:themeColor="text1"/>
+          <w:kern w:val="0"/>
+          <w:sz w:val="24"/>
+          <w:szCs w:val="24"/>
+          <w:lang w:eastAsia="fr-FR"/>
+          <w14:ligatures w14:val="none"/>
+        </w:rPr>
+        <w:t>CodeAdresse</w:t>
+      </w:r>
+      <w:proofErr w:type="spellEnd"/>
+      <w:r>
+        <w:rPr>
+          <w:rFonts w:ascii="Arial" w:eastAsia="Times New Roman" w:hAnsi="Arial" w:cs="Arial"/>
+          <w:color w:val="000000" w:themeColor="text1"/>
+          <w:kern w:val="0"/>
+          <w:sz w:val="24"/>
+          <w:szCs w:val="24"/>
+          <w:lang w:eastAsia="fr-FR"/>
+          <w14:ligatures w14:val="none"/>
+        </w:rPr>
+        <w:t xml:space="preserve">, </w:t>
+      </w:r>
+      <w:proofErr w:type="spellStart"/>
+      <w:r>
+        <w:rPr>
+          <w:rFonts w:ascii="Arial" w:eastAsia="Times New Roman" w:hAnsi="Arial" w:cs="Arial"/>
+          <w:color w:val="000000" w:themeColor="text1"/>
+          <w:kern w:val="0"/>
+          <w:sz w:val="24"/>
+          <w:szCs w:val="24"/>
+          <w:lang w:eastAsia="fr-FR"/>
+          <w14:ligatures w14:val="none"/>
+        </w:rPr>
+        <w:t>AdresseLivraison</w:t>
+      </w:r>
+      <w:proofErr w:type="spellEnd"/>
+      <w:r>
+        <w:rPr>
+          <w:rFonts w:ascii="Arial" w:eastAsia="Times New Roman" w:hAnsi="Arial" w:cs="Arial"/>
+          <w:color w:val="000000" w:themeColor="text1"/>
+          <w:kern w:val="0"/>
+          <w:sz w:val="24"/>
+          <w:szCs w:val="24"/>
+          <w:lang w:eastAsia="fr-FR"/>
+          <w14:ligatures w14:val="none"/>
+        </w:rPr>
+        <w:t xml:space="preserve">, </w:t>
+      </w:r>
+      <w:proofErr w:type="spellStart"/>
+      <w:r>
+        <w:rPr>
+          <w:rFonts w:ascii="Arial" w:eastAsia="Times New Roman" w:hAnsi="Arial" w:cs="Arial"/>
+          <w:color w:val="000000" w:themeColor="text1"/>
+          <w:kern w:val="0"/>
+          <w:sz w:val="24"/>
+          <w:szCs w:val="24"/>
+          <w:lang w:eastAsia="fr-FR"/>
+          <w14:ligatures w14:val="none"/>
+        </w:rPr>
+        <w:t>CodeUtilisateur</w:t>
+      </w:r>
+      <w:proofErr w:type="spellEnd"/>
+      <w:r>
+        <w:rPr>
+          <w:rFonts w:ascii="Arial" w:eastAsia="Times New Roman" w:hAnsi="Arial" w:cs="Arial"/>
+          <w:color w:val="000000" w:themeColor="text1"/>
+          <w:kern w:val="0"/>
+          <w:sz w:val="24"/>
+          <w:szCs w:val="24"/>
+          <w:lang w:eastAsia="fr-FR"/>
+          <w14:ligatures w14:val="none"/>
+        </w:rPr>
+        <w:t>)</w:t>
       </w:r>
     </w:p>
     <w:p>
@@ -3894,6 +4334,7 @@
         </w:rPr>
         <w:t xml:space="preserve"> (</w:t>
       </w:r>
+      <w:proofErr w:type="spellStart"/>
       <w:r>
         <w:rPr>
           <w:rFonts w:ascii="Arial" w:hAnsi="Arial" w:cs="Arial"/>
@@ -3904,6 +4345,7 @@
         </w:rPr>
         <w:t>CodeDevis</w:t>
       </w:r>
+      <w:proofErr w:type="spellEnd"/>
       <w:r>
         <w:rPr>
           <w:rFonts w:ascii="Arial" w:hAnsi="Arial" w:cs="Arial"/>
@@ -3911,7 +4353,7 @@
           <w:sz w:val="24"/>
           <w:szCs w:val="24"/>
         </w:rPr>
-        <w:t>, DateCreation, DateExpiration</w:t>
+        <w:t>,</w:t>
       </w:r>
       <w:r>
         <w:rPr>
@@ -3920,18 +4362,19 @@
           <w:sz w:val="24"/>
           <w:szCs w:val="24"/>
         </w:rPr>
-        <w:t>, #CodeUtilisateur)</w:t>
-      </w:r>
-    </w:p>
-    <w:p>
-      <w:pPr>
+        <w:t xml:space="preserve"> </w:t>
+      </w:r>
+      <w:proofErr w:type="spellStart"/>
+      <w:r>
         <w:rPr>
           <w:rFonts w:ascii="Arial" w:hAnsi="Arial" w:cs="Arial"/>
           <w:color w:val="000000" w:themeColor="text1"/>
           <w:sz w:val="24"/>
           <w:szCs w:val="24"/>
         </w:rPr>
-      </w:pPr>
+        <w:t>RéférenceDevis</w:t>
+      </w:r>
+      <w:proofErr w:type="spellEnd"/>
       <w:r>
         <w:rPr>
           <w:rFonts w:ascii="Arial" w:hAnsi="Arial" w:cs="Arial"/>
@@ -3939,7 +4382,7 @@
           <w:sz w:val="24"/>
           <w:szCs w:val="24"/>
         </w:rPr>
-        <w:t>- Produit</w:t>
+        <w:t>,</w:t>
       </w:r>
       <w:r>
         <w:rPr>
@@ -3948,18 +4391,19 @@
           <w:sz w:val="24"/>
           <w:szCs w:val="24"/>
         </w:rPr>
-        <w:t xml:space="preserve"> (</w:t>
-      </w:r>
+        <w:t xml:space="preserve"> </w:t>
+      </w:r>
+      <w:proofErr w:type="spellStart"/>
       <w:r>
         <w:rPr>
           <w:rFonts w:ascii="Arial" w:hAnsi="Arial" w:cs="Arial"/>
           <w:color w:val="000000" w:themeColor="text1"/>
           <w:sz w:val="24"/>
           <w:szCs w:val="24"/>
-          <w:u w:val="single"/>
-        </w:rPr>
-        <w:t>CodeProduit</w:t>
-      </w:r>
+        </w:rPr>
+        <w:t>DateCreation</w:t>
+      </w:r>
+      <w:proofErr w:type="spellEnd"/>
       <w:r>
         <w:rPr>
           <w:rFonts w:ascii="Arial" w:hAnsi="Arial" w:cs="Arial"/>
@@ -3969,6 +4413,7 @@
         </w:rPr>
         <w:t xml:space="preserve">, </w:t>
       </w:r>
+      <w:proofErr w:type="spellStart"/>
       <w:r>
         <w:rPr>
           <w:rFonts w:ascii="Arial" w:hAnsi="Arial" w:cs="Arial"/>
@@ -3976,8 +4421,9 @@
           <w:sz w:val="24"/>
           <w:szCs w:val="24"/>
         </w:rPr>
-        <w:t>ReferenceProduit, Nom, Designation, Description, LienImage, Marque, Prix,</w:t>
-      </w:r>
+        <w:t>DateExpiration</w:t>
+      </w:r>
+      <w:proofErr w:type="spellEnd"/>
       <w:r>
         <w:rPr>
           <w:rFonts w:ascii="Arial" w:hAnsi="Arial" w:cs="Arial"/>
@@ -3985,17 +4431,18 @@
           <w:sz w:val="24"/>
           <w:szCs w:val="24"/>
         </w:rPr>
-        <w:t xml:space="preserve"> unité,</w:t>
-      </w:r>
-      <w:r>
+        <w:t>, #CodeUtilisateur)</w:t>
+      </w:r>
+    </w:p>
+    <w:p>
+      <w:pPr>
         <w:rPr>
           <w:rFonts w:ascii="Arial" w:hAnsi="Arial" w:cs="Arial"/>
           <w:color w:val="000000" w:themeColor="text1"/>
           <w:sz w:val="24"/>
           <w:szCs w:val="24"/>
         </w:rPr>
-        <w:t xml:space="preserve"> Delai, stock</w:t>
-      </w:r>
+      </w:pPr>
       <w:r>
         <w:rPr>
           <w:rFonts w:ascii="Arial" w:hAnsi="Arial" w:cs="Arial"/>
@@ -4003,7 +4450,7 @@
           <w:sz w:val="24"/>
           <w:szCs w:val="24"/>
         </w:rPr>
-        <w:t>, #CodeGamme</w:t>
+        <w:t>- Produit</w:t>
       </w:r>
       <w:r>
         <w:rPr>
@@ -4012,18 +4459,20 @@
           <w:sz w:val="24"/>
           <w:szCs w:val="24"/>
         </w:rPr>
-        <w:t>)</w:t>
-      </w:r>
-    </w:p>
-    <w:p>
-      <w:pPr>
+        <w:t xml:space="preserve"> (</w:t>
+      </w:r>
+      <w:proofErr w:type="spellStart"/>
+      <w:r>
         <w:rPr>
           <w:rFonts w:ascii="Arial" w:hAnsi="Arial" w:cs="Arial"/>
           <w:color w:val="000000" w:themeColor="text1"/>
           <w:sz w:val="24"/>
           <w:szCs w:val="24"/>
-        </w:rPr>
-      </w:pPr>
+          <w:u w:val="single"/>
+        </w:rPr>
+        <w:t>CodeProduit</w:t>
+      </w:r>
+      <w:proofErr w:type="spellEnd"/>
       <w:r>
         <w:rPr>
           <w:rFonts w:ascii="Arial" w:hAnsi="Arial" w:cs="Arial"/>
@@ -4031,8 +4480,9 @@
           <w:sz w:val="24"/>
           <w:szCs w:val="24"/>
         </w:rPr>
-        <w:t>- Gamme</w:t>
-      </w:r>
+        <w:t xml:space="preserve">, </w:t>
+      </w:r>
+      <w:proofErr w:type="spellStart"/>
       <w:r>
         <w:rPr>
           <w:rFonts w:ascii="Arial" w:hAnsi="Arial" w:cs="Arial"/>
@@ -4040,8 +4490,9 @@
           <w:sz w:val="24"/>
           <w:szCs w:val="24"/>
         </w:rPr>
-        <w:t>P</w:t>
-      </w:r>
+        <w:t>ReferenceProduit</w:t>
+      </w:r>
+      <w:proofErr w:type="spellEnd"/>
       <w:r>
         <w:rPr>
           <w:rFonts w:ascii="Arial" w:hAnsi="Arial" w:cs="Arial"/>
@@ -4049,8 +4500,9 @@
           <w:sz w:val="24"/>
           <w:szCs w:val="24"/>
         </w:rPr>
-        <w:t>roduit</w:t>
-      </w:r>
+        <w:t xml:space="preserve">, Nom, </w:t>
+      </w:r>
+      <w:proofErr w:type="spellStart"/>
       <w:r>
         <w:rPr>
           <w:rFonts w:ascii="Arial" w:hAnsi="Arial" w:cs="Arial"/>
@@ -4058,18 +4510,19 @@
           <w:sz w:val="24"/>
           <w:szCs w:val="24"/>
         </w:rPr>
-        <w:t xml:space="preserve"> (</w:t>
-      </w:r>
+        <w:t>Designation</w:t>
+      </w:r>
+      <w:proofErr w:type="spellEnd"/>
       <w:r>
         <w:rPr>
           <w:rFonts w:ascii="Arial" w:hAnsi="Arial" w:cs="Arial"/>
           <w:color w:val="000000" w:themeColor="text1"/>
           <w:sz w:val="24"/>
           <w:szCs w:val="24"/>
-          <w:u w:val="single"/>
-        </w:rPr>
-        <w:t>CodeGamme</w:t>
-      </w:r>
+        </w:rPr>
+        <w:t xml:space="preserve">, Description, </w:t>
+      </w:r>
+      <w:proofErr w:type="spellStart"/>
       <w:r>
         <w:rPr>
           <w:rFonts w:ascii="Arial" w:hAnsi="Arial" w:cs="Arial"/>
@@ -4077,18 +4530,18 @@
           <w:sz w:val="24"/>
           <w:szCs w:val="24"/>
         </w:rPr>
-        <w:t>, Nom, Description, LienImage)</w:t>
-      </w:r>
-    </w:p>
-    <w:p>
-      <w:pPr>
+        <w:t>LienImage</w:t>
+      </w:r>
+      <w:proofErr w:type="spellEnd"/>
+      <w:r>
         <w:rPr>
           <w:rFonts w:ascii="Arial" w:hAnsi="Arial" w:cs="Arial"/>
           <w:color w:val="000000" w:themeColor="text1"/>
           <w:sz w:val="24"/>
           <w:szCs w:val="24"/>
         </w:rPr>
-      </w:pPr>
+        <w:t>, Marque, Prix,</w:t>
+      </w:r>
       <w:r>
         <w:rPr>
           <w:rFonts w:ascii="Arial" w:hAnsi="Arial" w:cs="Arial"/>
@@ -4096,7 +4549,7 @@
           <w:sz w:val="24"/>
           <w:szCs w:val="24"/>
         </w:rPr>
-        <w:t>- DevisProduit</w:t>
+        <w:t xml:space="preserve"> unité,</w:t>
       </w:r>
       <w:r>
         <w:rPr>
@@ -4105,18 +4558,19 @@
           <w:sz w:val="24"/>
           <w:szCs w:val="24"/>
         </w:rPr>
-        <w:t xml:space="preserve"> (</w:t>
-      </w:r>
+        <w:t xml:space="preserve"> </w:t>
+      </w:r>
+      <w:proofErr w:type="spellStart"/>
       <w:r>
         <w:rPr>
           <w:rFonts w:ascii="Arial" w:hAnsi="Arial" w:cs="Arial"/>
           <w:color w:val="000000" w:themeColor="text1"/>
           <w:sz w:val="24"/>
           <w:szCs w:val="24"/>
-          <w:u w:val="single"/>
-        </w:rPr>
-        <w:t>CodeDevis</w:t>
-      </w:r>
+        </w:rPr>
+        <w:t>Delai</w:t>
+      </w:r>
+      <w:proofErr w:type="spellEnd"/>
       <w:r>
         <w:rPr>
           <w:rFonts w:ascii="Arial" w:hAnsi="Arial" w:cs="Arial"/>
@@ -4124,7 +4578,7 @@
           <w:sz w:val="24"/>
           <w:szCs w:val="24"/>
         </w:rPr>
-        <w:t xml:space="preserve">, </w:t>
+        <w:t>, stock</w:t>
       </w:r>
       <w:r>
         <w:rPr>
@@ -4132,9 +4586,8 @@
           <w:color w:val="000000" w:themeColor="text1"/>
           <w:sz w:val="24"/>
           <w:szCs w:val="24"/>
-          <w:u w:val="single"/>
-        </w:rPr>
-        <w:t>CodeProduit</w:t>
+        </w:rPr>
+        <w:t>, #CodeGamme</w:t>
       </w:r>
       <w:r>
         <w:rPr>
@@ -4143,27 +4596,28 @@
           <w:sz w:val="24"/>
           <w:szCs w:val="24"/>
         </w:rPr>
-        <w:t xml:space="preserve">, </w:t>
-      </w:r>
-      <w:r>
+        <w:t>)</w:t>
+      </w:r>
+    </w:p>
+    <w:p>
+      <w:pPr>
         <w:rPr>
           <w:rFonts w:ascii="Arial" w:hAnsi="Arial" w:cs="Arial"/>
           <w:color w:val="000000" w:themeColor="text1"/>
           <w:sz w:val="24"/>
           <w:szCs w:val="24"/>
         </w:rPr>
-        <w:t>Quantité)</w:t>
-      </w:r>
-    </w:p>
-    <w:p>
-      <w:pPr>
+      </w:pPr>
+      <w:r>
         <w:rPr>
           <w:rFonts w:ascii="Arial" w:hAnsi="Arial" w:cs="Arial"/>
           <w:color w:val="000000" w:themeColor="text1"/>
           <w:sz w:val="24"/>
           <w:szCs w:val="24"/>
         </w:rPr>
-      </w:pPr>
+        <w:t xml:space="preserve">- </w:t>
+      </w:r>
+      <w:proofErr w:type="spellStart"/>
       <w:r>
         <w:rPr>
           <w:rFonts w:ascii="Arial" w:hAnsi="Arial" w:cs="Arial"/>
@@ -4171,7 +4625,7 @@
           <w:sz w:val="24"/>
           <w:szCs w:val="24"/>
         </w:rPr>
-        <w:t>-</w:t>
+        <w:t>Gamme</w:t>
       </w:r>
       <w:r>
         <w:rPr>
@@ -4180,7 +4634,7 @@
           <w:sz w:val="24"/>
           <w:szCs w:val="24"/>
         </w:rPr>
-        <w:t xml:space="preserve"> </w:t>
+        <w:t>P</w:t>
       </w:r>
       <w:r>
         <w:rPr>
@@ -4189,8 +4643,9 @@
           <w:sz w:val="24"/>
           <w:szCs w:val="24"/>
         </w:rPr>
-        <w:t>Profil</w:t>
-      </w:r>
+        <w:t>roduit</w:t>
+      </w:r>
+      <w:proofErr w:type="spellEnd"/>
       <w:r>
         <w:rPr>
           <w:rFonts w:ascii="Arial" w:hAnsi="Arial" w:cs="Arial"/>
@@ -4198,17 +4653,1206 @@
           <w:sz w:val="24"/>
           <w:szCs w:val="24"/>
         </w:rPr>
-        <w:t xml:space="preserve"> </w:t>
-      </w:r>
+        <w:t xml:space="preserve"> (</w:t>
+      </w:r>
+      <w:proofErr w:type="spellStart"/>
       <w:r>
         <w:rPr>
           <w:rFonts w:ascii="Arial" w:hAnsi="Arial" w:cs="Arial"/>
           <w:color w:val="000000" w:themeColor="text1"/>
           <w:sz w:val="24"/>
           <w:szCs w:val="24"/>
-        </w:rPr>
-        <w:t>(CodeProfil, Nom, Remise)</w:t>
-      </w:r>
+          <w:u w:val="single"/>
+        </w:rPr>
+        <w:t>CodeGamme</w:t>
+      </w:r>
+      <w:proofErr w:type="spellEnd"/>
+      <w:r>
+        <w:rPr>
+          <w:rFonts w:ascii="Arial" w:hAnsi="Arial" w:cs="Arial"/>
+          <w:color w:val="000000" w:themeColor="text1"/>
+          <w:sz w:val="24"/>
+          <w:szCs w:val="24"/>
+        </w:rPr>
+        <w:t xml:space="preserve">, Nom, Description, </w:t>
+      </w:r>
+      <w:proofErr w:type="spellStart"/>
+      <w:r>
+        <w:rPr>
+          <w:rFonts w:ascii="Arial" w:hAnsi="Arial" w:cs="Arial"/>
+          <w:color w:val="000000" w:themeColor="text1"/>
+          <w:sz w:val="24"/>
+          <w:szCs w:val="24"/>
+        </w:rPr>
+        <w:t>LienImage</w:t>
+      </w:r>
+      <w:proofErr w:type="spellEnd"/>
+      <w:r>
+        <w:rPr>
+          <w:rFonts w:ascii="Arial" w:hAnsi="Arial" w:cs="Arial"/>
+          <w:color w:val="000000" w:themeColor="text1"/>
+          <w:sz w:val="24"/>
+          <w:szCs w:val="24"/>
+        </w:rPr>
+        <w:t>)</w:t>
+      </w:r>
+    </w:p>
+    <w:p>
+      <w:pPr>
+        <w:rPr>
+          <w:rFonts w:ascii="Arial" w:hAnsi="Arial" w:cs="Arial"/>
+          <w:color w:val="000000" w:themeColor="text1"/>
+          <w:sz w:val="24"/>
+          <w:szCs w:val="24"/>
+        </w:rPr>
+      </w:pPr>
+      <w:r>
+        <w:rPr>
+          <w:rFonts w:ascii="Arial" w:hAnsi="Arial" w:cs="Arial"/>
+          <w:color w:val="000000" w:themeColor="text1"/>
+          <w:sz w:val="24"/>
+          <w:szCs w:val="24"/>
+        </w:rPr>
+        <w:t xml:space="preserve">- </w:t>
+      </w:r>
+      <w:proofErr w:type="spellStart"/>
+      <w:r>
+        <w:rPr>
+          <w:rFonts w:ascii="Arial" w:hAnsi="Arial" w:cs="Arial"/>
+          <w:color w:val="000000" w:themeColor="text1"/>
+          <w:sz w:val="24"/>
+          <w:szCs w:val="24"/>
+        </w:rPr>
+        <w:t>DevisProduit</w:t>
+      </w:r>
+      <w:proofErr w:type="spellEnd"/>
+      <w:r>
+        <w:rPr>
+          <w:rFonts w:ascii="Arial" w:hAnsi="Arial" w:cs="Arial"/>
+          <w:color w:val="000000" w:themeColor="text1"/>
+          <w:sz w:val="24"/>
+          <w:szCs w:val="24"/>
+        </w:rPr>
+        <w:t xml:space="preserve"> (</w:t>
+      </w:r>
+      <w:proofErr w:type="spellStart"/>
+      <w:r>
+        <w:rPr>
+          <w:rFonts w:ascii="Arial" w:hAnsi="Arial" w:cs="Arial"/>
+          <w:color w:val="000000" w:themeColor="text1"/>
+          <w:sz w:val="24"/>
+          <w:szCs w:val="24"/>
+          <w:u w:val="single"/>
+        </w:rPr>
+        <w:t>CodeDevis</w:t>
+      </w:r>
+      <w:proofErr w:type="spellEnd"/>
+      <w:r>
+        <w:rPr>
+          <w:rFonts w:ascii="Arial" w:hAnsi="Arial" w:cs="Arial"/>
+          <w:color w:val="000000" w:themeColor="text1"/>
+          <w:sz w:val="24"/>
+          <w:szCs w:val="24"/>
+        </w:rPr>
+        <w:t xml:space="preserve">, </w:t>
+      </w:r>
+      <w:proofErr w:type="spellStart"/>
+      <w:r>
+        <w:rPr>
+          <w:rFonts w:ascii="Arial" w:hAnsi="Arial" w:cs="Arial"/>
+          <w:color w:val="000000" w:themeColor="text1"/>
+          <w:sz w:val="24"/>
+          <w:szCs w:val="24"/>
+          <w:u w:val="single"/>
+        </w:rPr>
+        <w:t>CodeProduit</w:t>
+      </w:r>
+      <w:proofErr w:type="spellEnd"/>
+      <w:r>
+        <w:rPr>
+          <w:rFonts w:ascii="Arial" w:hAnsi="Arial" w:cs="Arial"/>
+          <w:color w:val="000000" w:themeColor="text1"/>
+          <w:sz w:val="24"/>
+          <w:szCs w:val="24"/>
+        </w:rPr>
+        <w:t xml:space="preserve">, </w:t>
+      </w:r>
+      <w:r>
+        <w:rPr>
+          <w:rFonts w:ascii="Arial" w:hAnsi="Arial" w:cs="Arial"/>
+          <w:color w:val="000000" w:themeColor="text1"/>
+          <w:sz w:val="24"/>
+          <w:szCs w:val="24"/>
+        </w:rPr>
+        <w:t>Quantité</w:t>
+      </w:r>
+      <w:r>
+        <w:rPr>
+          <w:rFonts w:ascii="Arial" w:hAnsi="Arial" w:cs="Arial"/>
+          <w:color w:val="000000" w:themeColor="text1"/>
+          <w:sz w:val="24"/>
+          <w:szCs w:val="24"/>
+        </w:rPr>
+        <w:t xml:space="preserve">, </w:t>
+      </w:r>
+      <w:proofErr w:type="spellStart"/>
+      <w:r>
+        <w:rPr>
+          <w:rFonts w:ascii="Arial" w:hAnsi="Arial" w:cs="Arial"/>
+          <w:color w:val="000000" w:themeColor="text1"/>
+          <w:sz w:val="24"/>
+          <w:szCs w:val="24"/>
+        </w:rPr>
+        <w:t>RéférenceClient</w:t>
+      </w:r>
+      <w:proofErr w:type="spellEnd"/>
+      <w:r>
+        <w:rPr>
+          <w:rFonts w:ascii="Arial" w:hAnsi="Arial" w:cs="Arial"/>
+          <w:color w:val="000000" w:themeColor="text1"/>
+          <w:sz w:val="24"/>
+          <w:szCs w:val="24"/>
+        </w:rPr>
+        <w:t>)</w:t>
+      </w:r>
+    </w:p>
+    <w:p>
+      <w:pPr>
+        <w:rPr>
+          <w:rFonts w:ascii="Arial" w:hAnsi="Arial" w:cs="Arial"/>
+          <w:color w:val="000000" w:themeColor="text1"/>
+          <w:sz w:val="24"/>
+          <w:szCs w:val="24"/>
+        </w:rPr>
+      </w:pPr>
+      <w:r>
+        <w:rPr>
+          <w:rFonts w:ascii="Arial" w:hAnsi="Arial" w:cs="Arial"/>
+          <w:color w:val="000000" w:themeColor="text1"/>
+          <w:sz w:val="24"/>
+          <w:szCs w:val="24"/>
+        </w:rPr>
+        <w:t>-</w:t>
+      </w:r>
+      <w:r>
+        <w:rPr>
+          <w:rFonts w:ascii="Arial" w:hAnsi="Arial" w:cs="Arial"/>
+          <w:color w:val="000000" w:themeColor="text1"/>
+          <w:sz w:val="24"/>
+          <w:szCs w:val="24"/>
+        </w:rPr>
+        <w:t xml:space="preserve"> </w:t>
+      </w:r>
+      <w:r>
+        <w:rPr>
+          <w:rFonts w:ascii="Arial" w:hAnsi="Arial" w:cs="Arial"/>
+          <w:color w:val="000000" w:themeColor="text1"/>
+          <w:sz w:val="24"/>
+          <w:szCs w:val="24"/>
+        </w:rPr>
+        <w:t>Profil</w:t>
+      </w:r>
+      <w:r>
+        <w:rPr>
+          <w:rFonts w:ascii="Arial" w:hAnsi="Arial" w:cs="Arial"/>
+          <w:color w:val="000000" w:themeColor="text1"/>
+          <w:sz w:val="24"/>
+          <w:szCs w:val="24"/>
+        </w:rPr>
+        <w:t xml:space="preserve"> </w:t>
+      </w:r>
+      <w:r>
+        <w:rPr>
+          <w:rFonts w:ascii="Arial" w:hAnsi="Arial" w:cs="Arial"/>
+          <w:color w:val="000000" w:themeColor="text1"/>
+          <w:sz w:val="24"/>
+          <w:szCs w:val="24"/>
+        </w:rPr>
+        <w:t>(</w:t>
+      </w:r>
+      <w:proofErr w:type="spellStart"/>
+      <w:r>
+        <w:rPr>
+          <w:rFonts w:ascii="Arial" w:hAnsi="Arial" w:cs="Arial"/>
+          <w:color w:val="000000" w:themeColor="text1"/>
+          <w:sz w:val="24"/>
+          <w:szCs w:val="24"/>
+        </w:rPr>
+        <w:t>CodeProfil</w:t>
+      </w:r>
+      <w:proofErr w:type="spellEnd"/>
+      <w:r>
+        <w:rPr>
+          <w:rFonts w:ascii="Arial" w:hAnsi="Arial" w:cs="Arial"/>
+          <w:color w:val="000000" w:themeColor="text1"/>
+          <w:sz w:val="24"/>
+          <w:szCs w:val="24"/>
+        </w:rPr>
+        <w:t>, Nom, Remise)</w:t>
+      </w:r>
+    </w:p>
+    <w:p>
+      <w:pPr>
+        <w:rPr>
+          <w:rFonts w:ascii="Arial" w:hAnsi="Arial" w:cs="Arial"/>
+          <w:color w:val="000000" w:themeColor="text1"/>
+          <w:sz w:val="24"/>
+          <w:szCs w:val="24"/>
+        </w:rPr>
+      </w:pPr>
+    </w:p>
+    <w:p>
+      <w:pPr>
+        <w:spacing w:before="240" w:after="240" w:line="240" w:lineRule="auto"/>
+        <w:rPr>
+          <w:rFonts w:ascii="Arial" w:eastAsia="Times New Roman" w:hAnsi="Arial" w:cs="Arial"/>
+          <w:b/>
+          <w:bCs/>
+          <w:color w:val="6AA84F"/>
+          <w:kern w:val="0"/>
+          <w:sz w:val="24"/>
+          <w:szCs w:val="24"/>
+          <w:lang w:eastAsia="fr-FR"/>
+          <w14:ligatures w14:val="none"/>
+        </w:rPr>
+      </w:pPr>
+      <w:r>
+        <w:rPr>
+          <w:rFonts w:ascii="Arial" w:eastAsia="Times New Roman" w:hAnsi="Arial" w:cs="Arial"/>
+          <w:b/>
+          <w:bCs/>
+          <w:color w:val="6AA84F"/>
+          <w:kern w:val="0"/>
+          <w:sz w:val="24"/>
+          <w:szCs w:val="24"/>
+          <w:lang w:eastAsia="fr-FR"/>
+          <w14:ligatures w14:val="none"/>
+        </w:rPr>
+        <w:t>4</w:t>
+      </w:r>
+      <w:r>
+        <w:rPr>
+          <w:rFonts w:ascii="Arial" w:eastAsia="Times New Roman" w:hAnsi="Arial" w:cs="Arial"/>
+          <w:b/>
+          <w:bCs/>
+          <w:color w:val="6AA84F"/>
+          <w:kern w:val="0"/>
+          <w:sz w:val="24"/>
+          <w:szCs w:val="24"/>
+          <w:lang w:eastAsia="fr-FR"/>
+          <w14:ligatures w14:val="none"/>
+        </w:rPr>
+        <w:t>. L</w:t>
+      </w:r>
+      <w:r>
+        <w:rPr>
+          <w:rFonts w:ascii="Arial" w:eastAsia="Times New Roman" w:hAnsi="Arial" w:cs="Arial"/>
+          <w:b/>
+          <w:bCs/>
+          <w:color w:val="6AA84F"/>
+          <w:kern w:val="0"/>
+          <w:sz w:val="24"/>
+          <w:szCs w:val="24"/>
+          <w:lang w:eastAsia="fr-FR"/>
+          <w14:ligatures w14:val="none"/>
+        </w:rPr>
+        <w:t>a liste des routes de l’api :</w:t>
+      </w:r>
+    </w:p>
+    <w:p>
+      <w:pPr>
+        <w:spacing w:before="240" w:after="240" w:line="240" w:lineRule="auto"/>
+        <w:rPr>
+          <w:rFonts w:ascii="Arial" w:eastAsia="Times New Roman" w:hAnsi="Arial" w:cs="Arial"/>
+          <w:b/>
+          <w:bCs/>
+          <w:color w:val="6AA84F"/>
+          <w:kern w:val="0"/>
+          <w:sz w:val="24"/>
+          <w:szCs w:val="24"/>
+          <w:lang w:eastAsia="fr-FR"/>
+          <w14:ligatures w14:val="none"/>
+        </w:rPr>
+      </w:pPr>
+    </w:p>
+    <w:p>
+      <w:pPr>
+        <w:pStyle w:val="Paragraphedeliste"/>
+        <w:numPr>
+          <w:ilvl w:val="0"/>
+          <w:numId w:val="21"/>
+        </w:numPr>
+        <w:spacing w:before="240" w:after="240" w:line="240" w:lineRule="auto"/>
+        <w:rPr>
+          <w:rFonts w:ascii="Arial" w:eastAsia="Times New Roman" w:hAnsi="Arial" w:cs="Arial"/>
+          <w:kern w:val="0"/>
+          <w:sz w:val="24"/>
+          <w:szCs w:val="24"/>
+          <w:lang w:eastAsia="fr-FR"/>
+          <w14:ligatures w14:val="none"/>
+        </w:rPr>
+      </w:pPr>
+      <w:r>
+        <w:rPr>
+          <w:rFonts w:ascii="Arial" w:eastAsia="Times New Roman" w:hAnsi="Arial" w:cs="Arial"/>
+          <w:kern w:val="0"/>
+          <w:sz w:val="24"/>
+          <w:szCs w:val="24"/>
+          <w:lang w:eastAsia="fr-FR"/>
+          <w14:ligatures w14:val="none"/>
+        </w:rPr>
+        <w:t xml:space="preserve">POST </w:t>
+      </w:r>
+      <w:r>
+        <w:rPr>
+          <w:rFonts w:ascii="Arial" w:eastAsia="Times New Roman" w:hAnsi="Arial" w:cs="Arial"/>
+          <w:kern w:val="0"/>
+          <w:sz w:val="24"/>
+          <w:szCs w:val="24"/>
+          <w:lang w:eastAsia="fr-FR"/>
+          <w14:ligatures w14:val="none"/>
+        </w:rPr>
+        <w:t>/</w:t>
+      </w:r>
+      <w:proofErr w:type="spellStart"/>
+      <w:r>
+        <w:rPr>
+          <w:rFonts w:ascii="Arial" w:eastAsia="Times New Roman" w:hAnsi="Arial" w:cs="Arial"/>
+          <w:kern w:val="0"/>
+          <w:sz w:val="24"/>
+          <w:szCs w:val="24"/>
+          <w:lang w:eastAsia="fr-FR"/>
+          <w14:ligatures w14:val="none"/>
+        </w:rPr>
+        <w:t>auth</w:t>
+      </w:r>
+      <w:proofErr w:type="spellEnd"/>
+      <w:r>
+        <w:rPr>
+          <w:rFonts w:ascii="Arial" w:eastAsia="Times New Roman" w:hAnsi="Arial" w:cs="Arial"/>
+          <w:kern w:val="0"/>
+          <w:sz w:val="24"/>
+          <w:szCs w:val="24"/>
+          <w:lang w:eastAsia="fr-FR"/>
+          <w14:ligatures w14:val="none"/>
+        </w:rPr>
+        <w:t>/</w:t>
+      </w:r>
+      <w:proofErr w:type="spellStart"/>
+      <w:r>
+        <w:rPr>
+          <w:rFonts w:ascii="Arial" w:eastAsia="Times New Roman" w:hAnsi="Arial" w:cs="Arial"/>
+          <w:kern w:val="0"/>
+          <w:sz w:val="24"/>
+          <w:szCs w:val="24"/>
+          <w:lang w:eastAsia="fr-FR"/>
+          <w14:ligatures w14:val="none"/>
+        </w:rPr>
+        <w:t>signin</w:t>
+      </w:r>
+      <w:proofErr w:type="spellEnd"/>
+    </w:p>
+    <w:p>
+      <w:pPr>
+        <w:pStyle w:val="Paragraphedeliste"/>
+        <w:numPr>
+          <w:ilvl w:val="0"/>
+          <w:numId w:val="21"/>
+        </w:numPr>
+        <w:spacing w:before="240" w:after="240" w:line="240" w:lineRule="auto"/>
+        <w:rPr>
+          <w:rFonts w:ascii="Arial" w:eastAsia="Times New Roman" w:hAnsi="Arial" w:cs="Arial"/>
+          <w:kern w:val="0"/>
+          <w:sz w:val="24"/>
+          <w:szCs w:val="24"/>
+          <w:lang w:eastAsia="fr-FR"/>
+          <w14:ligatures w14:val="none"/>
+        </w:rPr>
+      </w:pPr>
+      <w:r>
+        <w:rPr>
+          <w:rFonts w:ascii="Arial" w:eastAsia="Times New Roman" w:hAnsi="Arial" w:cs="Arial"/>
+          <w:kern w:val="0"/>
+          <w:sz w:val="24"/>
+          <w:szCs w:val="24"/>
+          <w:lang w:eastAsia="fr-FR"/>
+          <w14:ligatures w14:val="none"/>
+        </w:rPr>
+        <w:t>POST /</w:t>
+      </w:r>
+      <w:proofErr w:type="spellStart"/>
+      <w:r>
+        <w:rPr>
+          <w:rFonts w:ascii="Arial" w:eastAsia="Times New Roman" w:hAnsi="Arial" w:cs="Arial"/>
+          <w:kern w:val="0"/>
+          <w:sz w:val="24"/>
+          <w:szCs w:val="24"/>
+          <w:lang w:eastAsia="fr-FR"/>
+          <w14:ligatures w14:val="none"/>
+        </w:rPr>
+        <w:t>auth</w:t>
+      </w:r>
+      <w:proofErr w:type="spellEnd"/>
+      <w:r>
+        <w:rPr>
+          <w:rFonts w:ascii="Arial" w:eastAsia="Times New Roman" w:hAnsi="Arial" w:cs="Arial"/>
+          <w:kern w:val="0"/>
+          <w:sz w:val="24"/>
+          <w:szCs w:val="24"/>
+          <w:lang w:eastAsia="fr-FR"/>
+          <w14:ligatures w14:val="none"/>
+        </w:rPr>
+        <w:t>/</w:t>
+      </w:r>
+      <w:proofErr w:type="spellStart"/>
+      <w:r>
+        <w:rPr>
+          <w:rFonts w:ascii="Arial" w:eastAsia="Times New Roman" w:hAnsi="Arial" w:cs="Arial"/>
+          <w:kern w:val="0"/>
+          <w:sz w:val="24"/>
+          <w:szCs w:val="24"/>
+          <w:lang w:eastAsia="fr-FR"/>
+          <w14:ligatures w14:val="none"/>
+        </w:rPr>
+        <w:t>register</w:t>
+      </w:r>
+      <w:proofErr w:type="spellEnd"/>
+    </w:p>
+    <w:p>
+      <w:pPr>
+        <w:pStyle w:val="Paragraphedeliste"/>
+        <w:numPr>
+          <w:ilvl w:val="0"/>
+          <w:numId w:val="21"/>
+        </w:numPr>
+        <w:spacing w:before="240" w:after="240" w:line="240" w:lineRule="auto"/>
+        <w:rPr>
+          <w:rFonts w:ascii="Arial" w:eastAsia="Times New Roman" w:hAnsi="Arial" w:cs="Arial"/>
+          <w:kern w:val="0"/>
+          <w:sz w:val="24"/>
+          <w:szCs w:val="24"/>
+          <w:lang w:eastAsia="fr-FR"/>
+          <w14:ligatures w14:val="none"/>
+        </w:rPr>
+      </w:pPr>
+      <w:r>
+        <w:rPr>
+          <w:rFonts w:ascii="Arial" w:eastAsia="Times New Roman" w:hAnsi="Arial" w:cs="Arial"/>
+          <w:kern w:val="0"/>
+          <w:sz w:val="24"/>
+          <w:szCs w:val="24"/>
+          <w:lang w:eastAsia="fr-FR"/>
+          <w14:ligatures w14:val="none"/>
+        </w:rPr>
+        <w:t>GET /profile</w:t>
+      </w:r>
+    </w:p>
+    <w:p>
+      <w:pPr>
+        <w:pStyle w:val="Paragraphedeliste"/>
+        <w:numPr>
+          <w:ilvl w:val="0"/>
+          <w:numId w:val="21"/>
+        </w:numPr>
+        <w:spacing w:before="240" w:after="240" w:line="240" w:lineRule="auto"/>
+        <w:rPr>
+          <w:rFonts w:ascii="Arial" w:eastAsia="Times New Roman" w:hAnsi="Arial" w:cs="Arial"/>
+          <w:kern w:val="0"/>
+          <w:sz w:val="24"/>
+          <w:szCs w:val="24"/>
+          <w:lang w:eastAsia="fr-FR"/>
+          <w14:ligatures w14:val="none"/>
+        </w:rPr>
+      </w:pPr>
+      <w:r>
+        <w:rPr>
+          <w:rFonts w:ascii="Arial" w:eastAsia="Times New Roman" w:hAnsi="Arial" w:cs="Arial"/>
+          <w:kern w:val="0"/>
+          <w:sz w:val="24"/>
+          <w:szCs w:val="24"/>
+          <w:lang w:eastAsia="fr-FR"/>
+          <w14:ligatures w14:val="none"/>
+        </w:rPr>
+        <w:t>PATCH /profile</w:t>
+      </w:r>
+    </w:p>
+    <w:p>
+      <w:pPr>
+        <w:pStyle w:val="Paragraphedeliste"/>
+        <w:numPr>
+          <w:ilvl w:val="0"/>
+          <w:numId w:val="21"/>
+        </w:numPr>
+        <w:spacing w:before="240" w:after="240" w:line="240" w:lineRule="auto"/>
+        <w:rPr>
+          <w:rFonts w:ascii="Arial" w:eastAsia="Times New Roman" w:hAnsi="Arial" w:cs="Arial"/>
+          <w:kern w:val="0"/>
+          <w:sz w:val="24"/>
+          <w:szCs w:val="24"/>
+          <w:lang w:eastAsia="fr-FR"/>
+          <w14:ligatures w14:val="none"/>
+        </w:rPr>
+      </w:pPr>
+      <w:r>
+        <w:rPr>
+          <w:rFonts w:ascii="Arial" w:eastAsia="Times New Roman" w:hAnsi="Arial" w:cs="Arial"/>
+          <w:kern w:val="0"/>
+          <w:sz w:val="24"/>
+          <w:szCs w:val="24"/>
+          <w:lang w:eastAsia="fr-FR"/>
+          <w14:ligatures w14:val="none"/>
+        </w:rPr>
+        <w:t>DELETE /profile</w:t>
+      </w:r>
+    </w:p>
+    <w:p>
+      <w:pPr>
+        <w:pStyle w:val="Paragraphedeliste"/>
+        <w:numPr>
+          <w:ilvl w:val="0"/>
+          <w:numId w:val="21"/>
+        </w:numPr>
+        <w:spacing w:before="240" w:after="240" w:line="240" w:lineRule="auto"/>
+        <w:rPr>
+          <w:rFonts w:ascii="Arial" w:eastAsia="Times New Roman" w:hAnsi="Arial" w:cs="Arial"/>
+          <w:kern w:val="0"/>
+          <w:sz w:val="24"/>
+          <w:szCs w:val="24"/>
+          <w:lang w:eastAsia="fr-FR"/>
+          <w14:ligatures w14:val="none"/>
+        </w:rPr>
+      </w:pPr>
+      <w:r>
+        <w:rPr>
+          <w:rFonts w:ascii="Arial" w:eastAsia="Times New Roman" w:hAnsi="Arial" w:cs="Arial"/>
+          <w:kern w:val="0"/>
+          <w:sz w:val="24"/>
+          <w:szCs w:val="24"/>
+          <w:lang w:eastAsia="fr-FR"/>
+          <w14:ligatures w14:val="none"/>
+        </w:rPr>
+        <w:t>GET /</w:t>
+      </w:r>
+      <w:proofErr w:type="spellStart"/>
+      <w:r>
+        <w:rPr>
+          <w:rFonts w:ascii="Arial" w:eastAsia="Times New Roman" w:hAnsi="Arial" w:cs="Arial"/>
+          <w:kern w:val="0"/>
+          <w:sz w:val="24"/>
+          <w:szCs w:val="24"/>
+          <w:lang w:eastAsia="fr-FR"/>
+          <w14:ligatures w14:val="none"/>
+        </w:rPr>
+        <w:t>quotation</w:t>
+      </w:r>
+      <w:proofErr w:type="spellEnd"/>
+    </w:p>
+    <w:p>
+      <w:pPr>
+        <w:pStyle w:val="Paragraphedeliste"/>
+        <w:numPr>
+          <w:ilvl w:val="0"/>
+          <w:numId w:val="21"/>
+        </w:numPr>
+        <w:spacing w:before="240" w:after="240" w:line="240" w:lineRule="auto"/>
+        <w:rPr>
+          <w:rFonts w:ascii="Arial" w:eastAsia="Times New Roman" w:hAnsi="Arial" w:cs="Arial"/>
+          <w:kern w:val="0"/>
+          <w:sz w:val="24"/>
+          <w:szCs w:val="24"/>
+          <w:lang w:eastAsia="fr-FR"/>
+          <w14:ligatures w14:val="none"/>
+        </w:rPr>
+      </w:pPr>
+      <w:r>
+        <w:rPr>
+          <w:rFonts w:ascii="Arial" w:eastAsia="Times New Roman" w:hAnsi="Arial" w:cs="Arial"/>
+          <w:kern w:val="0"/>
+          <w:sz w:val="24"/>
+          <w:szCs w:val="24"/>
+          <w:lang w:eastAsia="fr-FR"/>
+          <w14:ligatures w14:val="none"/>
+        </w:rPr>
+        <w:t>POST /</w:t>
+      </w:r>
+      <w:proofErr w:type="spellStart"/>
+      <w:r>
+        <w:rPr>
+          <w:rFonts w:ascii="Arial" w:eastAsia="Times New Roman" w:hAnsi="Arial" w:cs="Arial"/>
+          <w:kern w:val="0"/>
+          <w:sz w:val="24"/>
+          <w:szCs w:val="24"/>
+          <w:lang w:eastAsia="fr-FR"/>
+          <w14:ligatures w14:val="none"/>
+        </w:rPr>
+        <w:t>quotation</w:t>
+      </w:r>
+      <w:proofErr w:type="spellEnd"/>
+    </w:p>
+    <w:p>
+      <w:pPr>
+        <w:pStyle w:val="Paragraphedeliste"/>
+        <w:numPr>
+          <w:ilvl w:val="0"/>
+          <w:numId w:val="21"/>
+        </w:numPr>
+        <w:spacing w:before="240" w:after="240" w:line="240" w:lineRule="auto"/>
+        <w:rPr>
+          <w:rFonts w:ascii="Arial" w:eastAsia="Times New Roman" w:hAnsi="Arial" w:cs="Arial"/>
+          <w:kern w:val="0"/>
+          <w:sz w:val="24"/>
+          <w:szCs w:val="24"/>
+          <w:lang w:eastAsia="fr-FR"/>
+          <w14:ligatures w14:val="none"/>
+        </w:rPr>
+      </w:pPr>
+    </w:p>
+    <w:p>
+      <w:pPr>
+        <w:pStyle w:val="Paragraphedeliste"/>
+        <w:numPr>
+          <w:ilvl w:val="0"/>
+          <w:numId w:val="21"/>
+        </w:numPr>
+        <w:spacing w:before="240" w:after="240" w:line="240" w:lineRule="auto"/>
+        <w:rPr>
+          <w:rFonts w:ascii="Arial" w:eastAsia="Times New Roman" w:hAnsi="Arial" w:cs="Arial"/>
+          <w:kern w:val="0"/>
+          <w:sz w:val="24"/>
+          <w:szCs w:val="24"/>
+          <w:lang w:eastAsia="fr-FR"/>
+          <w14:ligatures w14:val="none"/>
+        </w:rPr>
+      </w:pPr>
+      <w:r>
+        <w:rPr>
+          <w:rFonts w:ascii="Arial" w:eastAsia="Times New Roman" w:hAnsi="Arial" w:cs="Arial"/>
+          <w:kern w:val="0"/>
+          <w:sz w:val="24"/>
+          <w:szCs w:val="24"/>
+          <w:lang w:eastAsia="fr-FR"/>
+          <w14:ligatures w14:val="none"/>
+        </w:rPr>
+        <w:t>POST/profile</w:t>
+      </w:r>
+    </w:p>
+    <w:p>
+      <w:pPr>
+        <w:pStyle w:val="Paragraphedeliste"/>
+        <w:numPr>
+          <w:ilvl w:val="0"/>
+          <w:numId w:val="21"/>
+        </w:numPr>
+        <w:spacing w:before="240" w:after="240" w:line="240" w:lineRule="auto"/>
+        <w:rPr>
+          <w:rFonts w:ascii="Arial" w:eastAsia="Times New Roman" w:hAnsi="Arial" w:cs="Arial"/>
+          <w:kern w:val="0"/>
+          <w:sz w:val="24"/>
+          <w:szCs w:val="24"/>
+          <w:lang w:eastAsia="fr-FR"/>
+          <w14:ligatures w14:val="none"/>
+        </w:rPr>
+      </w:pPr>
+      <w:r>
+        <w:rPr>
+          <w:rFonts w:ascii="Arial" w:eastAsia="Times New Roman" w:hAnsi="Arial" w:cs="Arial"/>
+          <w:kern w:val="0"/>
+          <w:sz w:val="24"/>
+          <w:szCs w:val="24"/>
+          <w:lang w:eastAsia="fr-FR"/>
+          <w14:ligatures w14:val="none"/>
+        </w:rPr>
+        <w:t>PATCH /</w:t>
+      </w:r>
+      <w:proofErr w:type="spellStart"/>
+      <w:r>
+        <w:rPr>
+          <w:rFonts w:ascii="Arial" w:eastAsia="Times New Roman" w:hAnsi="Arial" w:cs="Arial"/>
+          <w:kern w:val="0"/>
+          <w:sz w:val="24"/>
+          <w:szCs w:val="24"/>
+          <w:lang w:eastAsia="fr-FR"/>
+          <w14:ligatures w14:val="none"/>
+        </w:rPr>
+        <w:t>quotation</w:t>
+      </w:r>
+      <w:proofErr w:type="spellEnd"/>
+      <w:proofErr w:type="gramStart"/>
+      <w:r>
+        <w:rPr>
+          <w:rFonts w:ascii="Arial" w:eastAsia="Times New Roman" w:hAnsi="Arial" w:cs="Arial"/>
+          <w:kern w:val="0"/>
+          <w:sz w:val="24"/>
+          <w:szCs w:val="24"/>
+          <w:lang w:eastAsia="fr-FR"/>
+          <w14:ligatures w14:val="none"/>
+        </w:rPr>
+        <w:t>/:</w:t>
+      </w:r>
+      <w:proofErr w:type="gramEnd"/>
+      <w:r>
+        <w:rPr>
+          <w:rFonts w:ascii="Arial" w:eastAsia="Times New Roman" w:hAnsi="Arial" w:cs="Arial"/>
+          <w:kern w:val="0"/>
+          <w:sz w:val="24"/>
+          <w:szCs w:val="24"/>
+          <w:lang w:eastAsia="fr-FR"/>
+          <w14:ligatures w14:val="none"/>
+        </w:rPr>
+        <w:t>id</w:t>
+      </w:r>
+    </w:p>
+    <w:p>
+      <w:pPr>
+        <w:pStyle w:val="Paragraphedeliste"/>
+        <w:numPr>
+          <w:ilvl w:val="0"/>
+          <w:numId w:val="21"/>
+        </w:numPr>
+        <w:spacing w:before="240" w:after="240" w:line="240" w:lineRule="auto"/>
+        <w:rPr>
+          <w:rFonts w:ascii="Arial" w:eastAsia="Times New Roman" w:hAnsi="Arial" w:cs="Arial"/>
+          <w:kern w:val="0"/>
+          <w:sz w:val="24"/>
+          <w:szCs w:val="24"/>
+          <w:lang w:eastAsia="fr-FR"/>
+          <w14:ligatures w14:val="none"/>
+        </w:rPr>
+      </w:pPr>
+      <w:r>
+        <w:rPr>
+          <w:rFonts w:ascii="Arial" w:eastAsia="Times New Roman" w:hAnsi="Arial" w:cs="Arial"/>
+          <w:kern w:val="0"/>
+          <w:sz w:val="24"/>
+          <w:szCs w:val="24"/>
+          <w:lang w:eastAsia="fr-FR"/>
+          <w14:ligatures w14:val="none"/>
+        </w:rPr>
+        <w:t>DELETE /</w:t>
+      </w:r>
+      <w:proofErr w:type="spellStart"/>
+      <w:r>
+        <w:rPr>
+          <w:rFonts w:ascii="Arial" w:eastAsia="Times New Roman" w:hAnsi="Arial" w:cs="Arial"/>
+          <w:kern w:val="0"/>
+          <w:sz w:val="24"/>
+          <w:szCs w:val="24"/>
+          <w:lang w:eastAsia="fr-FR"/>
+          <w14:ligatures w14:val="none"/>
+        </w:rPr>
+        <w:t>quotation</w:t>
+      </w:r>
+      <w:proofErr w:type="spellEnd"/>
+      <w:proofErr w:type="gramStart"/>
+      <w:r>
+        <w:rPr>
+          <w:rFonts w:ascii="Arial" w:eastAsia="Times New Roman" w:hAnsi="Arial" w:cs="Arial"/>
+          <w:kern w:val="0"/>
+          <w:sz w:val="24"/>
+          <w:szCs w:val="24"/>
+          <w:lang w:eastAsia="fr-FR"/>
+          <w14:ligatures w14:val="none"/>
+        </w:rPr>
+        <w:t>/:</w:t>
+      </w:r>
+      <w:proofErr w:type="gramEnd"/>
+      <w:r>
+        <w:rPr>
+          <w:rFonts w:ascii="Arial" w:eastAsia="Times New Roman" w:hAnsi="Arial" w:cs="Arial"/>
+          <w:kern w:val="0"/>
+          <w:sz w:val="24"/>
+          <w:szCs w:val="24"/>
+          <w:lang w:eastAsia="fr-FR"/>
+          <w14:ligatures w14:val="none"/>
+        </w:rPr>
+        <w:t>id</w:t>
+      </w:r>
+    </w:p>
+    <w:p>
+      <w:pPr>
+        <w:pStyle w:val="Paragraphedeliste"/>
+        <w:numPr>
+          <w:ilvl w:val="0"/>
+          <w:numId w:val="21"/>
+        </w:numPr>
+        <w:spacing w:before="240" w:after="240" w:line="240" w:lineRule="auto"/>
+        <w:rPr>
+          <w:rFonts w:ascii="Arial" w:eastAsia="Times New Roman" w:hAnsi="Arial" w:cs="Arial"/>
+          <w:kern w:val="0"/>
+          <w:sz w:val="24"/>
+          <w:szCs w:val="24"/>
+          <w:lang w:eastAsia="fr-FR"/>
+          <w14:ligatures w14:val="none"/>
+        </w:rPr>
+      </w:pPr>
+      <w:r>
+        <w:rPr>
+          <w:rFonts w:ascii="Arial" w:eastAsia="Times New Roman" w:hAnsi="Arial" w:cs="Arial"/>
+          <w:kern w:val="0"/>
+          <w:sz w:val="24"/>
+          <w:szCs w:val="24"/>
+          <w:lang w:eastAsia="fr-FR"/>
+          <w14:ligatures w14:val="none"/>
+        </w:rPr>
+        <w:t>GET /</w:t>
+      </w:r>
+      <w:proofErr w:type="spellStart"/>
+      <w:r>
+        <w:rPr>
+          <w:rFonts w:ascii="Arial" w:eastAsia="Times New Roman" w:hAnsi="Arial" w:cs="Arial"/>
+          <w:kern w:val="0"/>
+          <w:sz w:val="24"/>
+          <w:szCs w:val="24"/>
+          <w:lang w:eastAsia="fr-FR"/>
+          <w14:ligatures w14:val="none"/>
+        </w:rPr>
+        <w:t>product</w:t>
+      </w:r>
+      <w:proofErr w:type="spellEnd"/>
+      <w:r>
+        <w:rPr>
+          <w:rFonts w:ascii="Arial" w:eastAsia="Times New Roman" w:hAnsi="Arial" w:cs="Arial"/>
+          <w:kern w:val="0"/>
+          <w:sz w:val="24"/>
+          <w:szCs w:val="24"/>
+          <w:lang w:eastAsia="fr-FR"/>
+          <w14:ligatures w14:val="none"/>
+        </w:rPr>
+        <w:t>/ :id</w:t>
+      </w:r>
+    </w:p>
+    <w:p>
+      <w:pPr>
+        <w:pStyle w:val="Paragraphedeliste"/>
+        <w:numPr>
+          <w:ilvl w:val="0"/>
+          <w:numId w:val="21"/>
+        </w:numPr>
+        <w:spacing w:before="240" w:after="240" w:line="240" w:lineRule="auto"/>
+        <w:rPr>
+          <w:rFonts w:ascii="Arial" w:eastAsia="Times New Roman" w:hAnsi="Arial" w:cs="Arial"/>
+          <w:kern w:val="0"/>
+          <w:sz w:val="24"/>
+          <w:szCs w:val="24"/>
+          <w:lang w:eastAsia="fr-FR"/>
+          <w14:ligatures w14:val="none"/>
+        </w:rPr>
+      </w:pPr>
+      <w:r>
+        <w:rPr>
+          <w:rFonts w:ascii="Arial" w:eastAsia="Times New Roman" w:hAnsi="Arial" w:cs="Arial"/>
+          <w:kern w:val="0"/>
+          <w:sz w:val="24"/>
+          <w:szCs w:val="24"/>
+          <w:lang w:eastAsia="fr-FR"/>
+          <w14:ligatures w14:val="none"/>
+        </w:rPr>
+        <w:t>PATCH /</w:t>
+      </w:r>
+      <w:proofErr w:type="spellStart"/>
+      <w:r>
+        <w:rPr>
+          <w:rFonts w:ascii="Arial" w:eastAsia="Times New Roman" w:hAnsi="Arial" w:cs="Arial"/>
+          <w:kern w:val="0"/>
+          <w:sz w:val="24"/>
+          <w:szCs w:val="24"/>
+          <w:lang w:eastAsia="fr-FR"/>
+          <w14:ligatures w14:val="none"/>
+        </w:rPr>
+        <w:t>product</w:t>
+      </w:r>
+      <w:proofErr w:type="spellEnd"/>
+      <w:r>
+        <w:rPr>
+          <w:rFonts w:ascii="Arial" w:eastAsia="Times New Roman" w:hAnsi="Arial" w:cs="Arial"/>
+          <w:kern w:val="0"/>
+          <w:sz w:val="24"/>
+          <w:szCs w:val="24"/>
+          <w:lang w:eastAsia="fr-FR"/>
+          <w14:ligatures w14:val="none"/>
+        </w:rPr>
+        <w:t>/ :id</w:t>
+      </w:r>
+    </w:p>
+    <w:p>
+      <w:pPr>
+        <w:pStyle w:val="Paragraphedeliste"/>
+        <w:numPr>
+          <w:ilvl w:val="0"/>
+          <w:numId w:val="21"/>
+        </w:numPr>
+        <w:spacing w:before="240" w:after="240" w:line="240" w:lineRule="auto"/>
+        <w:rPr>
+          <w:rFonts w:ascii="Arial" w:eastAsia="Times New Roman" w:hAnsi="Arial" w:cs="Arial"/>
+          <w:kern w:val="0"/>
+          <w:sz w:val="24"/>
+          <w:szCs w:val="24"/>
+          <w:lang w:eastAsia="fr-FR"/>
+          <w14:ligatures w14:val="none"/>
+        </w:rPr>
+      </w:pPr>
+      <w:r>
+        <w:rPr>
+          <w:rFonts w:ascii="Arial" w:eastAsia="Times New Roman" w:hAnsi="Arial" w:cs="Arial"/>
+          <w:kern w:val="0"/>
+          <w:sz w:val="24"/>
+          <w:szCs w:val="24"/>
+          <w:lang w:eastAsia="fr-FR"/>
+          <w14:ligatures w14:val="none"/>
+        </w:rPr>
+        <w:t>DELETE /</w:t>
+      </w:r>
+      <w:proofErr w:type="spellStart"/>
+      <w:r>
+        <w:rPr>
+          <w:rFonts w:ascii="Arial" w:eastAsia="Times New Roman" w:hAnsi="Arial" w:cs="Arial"/>
+          <w:kern w:val="0"/>
+          <w:sz w:val="24"/>
+          <w:szCs w:val="24"/>
+          <w:lang w:eastAsia="fr-FR"/>
+          <w14:ligatures w14:val="none"/>
+        </w:rPr>
+        <w:t>product</w:t>
+      </w:r>
+      <w:proofErr w:type="spellEnd"/>
+      <w:r>
+        <w:rPr>
+          <w:rFonts w:ascii="Arial" w:eastAsia="Times New Roman" w:hAnsi="Arial" w:cs="Arial"/>
+          <w:kern w:val="0"/>
+          <w:sz w:val="24"/>
+          <w:szCs w:val="24"/>
+          <w:lang w:eastAsia="fr-FR"/>
+          <w14:ligatures w14:val="none"/>
+        </w:rPr>
+        <w:t>/ :id</w:t>
+      </w:r>
+    </w:p>
+    <w:p>
+      <w:pPr>
+        <w:pStyle w:val="Paragraphedeliste"/>
+        <w:numPr>
+          <w:ilvl w:val="0"/>
+          <w:numId w:val="21"/>
+        </w:numPr>
+        <w:spacing w:before="240" w:after="240" w:line="240" w:lineRule="auto"/>
+        <w:rPr>
+          <w:rFonts w:ascii="Arial" w:eastAsia="Times New Roman" w:hAnsi="Arial" w:cs="Arial"/>
+          <w:kern w:val="0"/>
+          <w:sz w:val="24"/>
+          <w:szCs w:val="24"/>
+          <w:lang w:eastAsia="fr-FR"/>
+          <w14:ligatures w14:val="none"/>
+        </w:rPr>
+      </w:pPr>
+      <w:r>
+        <w:rPr>
+          <w:rFonts w:ascii="Arial" w:eastAsia="Times New Roman" w:hAnsi="Arial" w:cs="Arial"/>
+          <w:kern w:val="0"/>
+          <w:sz w:val="24"/>
+          <w:szCs w:val="24"/>
+          <w:lang w:eastAsia="fr-FR"/>
+          <w14:ligatures w14:val="none"/>
+        </w:rPr>
+        <w:t>GET /range/ :id</w:t>
+      </w:r>
+    </w:p>
+    <w:p>
+      <w:pPr>
+        <w:pStyle w:val="Paragraphedeliste"/>
+        <w:numPr>
+          <w:ilvl w:val="0"/>
+          <w:numId w:val="21"/>
+        </w:numPr>
+        <w:spacing w:before="240" w:after="240" w:line="240" w:lineRule="auto"/>
+        <w:rPr>
+          <w:rFonts w:ascii="Arial" w:eastAsia="Times New Roman" w:hAnsi="Arial" w:cs="Arial"/>
+          <w:kern w:val="0"/>
+          <w:sz w:val="24"/>
+          <w:szCs w:val="24"/>
+          <w:lang w:eastAsia="fr-FR"/>
+          <w14:ligatures w14:val="none"/>
+        </w:rPr>
+      </w:pPr>
+      <w:r>
+        <w:rPr>
+          <w:rFonts w:ascii="Arial" w:eastAsia="Times New Roman" w:hAnsi="Arial" w:cs="Arial"/>
+          <w:kern w:val="0"/>
+          <w:sz w:val="24"/>
+          <w:szCs w:val="24"/>
+          <w:lang w:eastAsia="fr-FR"/>
+          <w14:ligatures w14:val="none"/>
+        </w:rPr>
+        <w:t>PATCH /range/ :id</w:t>
+      </w:r>
+    </w:p>
+    <w:p>
+      <w:pPr>
+        <w:pStyle w:val="Paragraphedeliste"/>
+        <w:numPr>
+          <w:ilvl w:val="0"/>
+          <w:numId w:val="21"/>
+        </w:numPr>
+        <w:spacing w:before="240" w:after="240" w:line="240" w:lineRule="auto"/>
+        <w:rPr>
+          <w:rFonts w:ascii="Arial" w:eastAsia="Times New Roman" w:hAnsi="Arial" w:cs="Arial"/>
+          <w:kern w:val="0"/>
+          <w:sz w:val="24"/>
+          <w:szCs w:val="24"/>
+          <w:lang w:eastAsia="fr-FR"/>
+          <w14:ligatures w14:val="none"/>
+        </w:rPr>
+      </w:pPr>
+      <w:r>
+        <w:rPr>
+          <w:rFonts w:ascii="Arial" w:eastAsia="Times New Roman" w:hAnsi="Arial" w:cs="Arial"/>
+          <w:kern w:val="0"/>
+          <w:sz w:val="24"/>
+          <w:szCs w:val="24"/>
+          <w:lang w:eastAsia="fr-FR"/>
+          <w14:ligatures w14:val="none"/>
+        </w:rPr>
+        <w:t>DELETE /range/ :id</w:t>
+      </w:r>
+    </w:p>
+    <w:p>
+      <w:pPr>
+        <w:pStyle w:val="Paragraphedeliste"/>
+        <w:numPr>
+          <w:ilvl w:val="0"/>
+          <w:numId w:val="21"/>
+        </w:numPr>
+        <w:spacing w:before="240" w:after="240" w:line="240" w:lineRule="auto"/>
+        <w:rPr>
+          <w:rFonts w:ascii="Arial" w:eastAsia="Times New Roman" w:hAnsi="Arial" w:cs="Arial"/>
+          <w:kern w:val="0"/>
+          <w:sz w:val="24"/>
+          <w:szCs w:val="24"/>
+          <w:lang w:eastAsia="fr-FR"/>
+          <w14:ligatures w14:val="none"/>
+        </w:rPr>
+      </w:pPr>
+      <w:r>
+        <w:rPr>
+          <w:rFonts w:ascii="Arial" w:eastAsia="Times New Roman" w:hAnsi="Arial" w:cs="Arial"/>
+          <w:kern w:val="0"/>
+          <w:sz w:val="24"/>
+          <w:szCs w:val="24"/>
+          <w:lang w:eastAsia="fr-FR"/>
+          <w14:ligatures w14:val="none"/>
+        </w:rPr>
+        <w:t>GET /</w:t>
+      </w:r>
+      <w:proofErr w:type="spellStart"/>
+      <w:r>
+        <w:rPr>
+          <w:rFonts w:ascii="Arial" w:eastAsia="Times New Roman" w:hAnsi="Arial" w:cs="Arial"/>
+          <w:kern w:val="0"/>
+          <w:sz w:val="24"/>
+          <w:szCs w:val="24"/>
+          <w:lang w:eastAsia="fr-FR"/>
+          <w14:ligatures w14:val="none"/>
+        </w:rPr>
+        <w:t>delivery</w:t>
+      </w:r>
+      <w:proofErr w:type="spellEnd"/>
+    </w:p>
+    <w:p>
+      <w:pPr>
+        <w:pStyle w:val="Paragraphedeliste"/>
+        <w:numPr>
+          <w:ilvl w:val="0"/>
+          <w:numId w:val="21"/>
+        </w:numPr>
+        <w:spacing w:before="240" w:after="240" w:line="240" w:lineRule="auto"/>
+        <w:rPr>
+          <w:rFonts w:ascii="Arial" w:eastAsia="Times New Roman" w:hAnsi="Arial" w:cs="Arial"/>
+          <w:kern w:val="0"/>
+          <w:sz w:val="24"/>
+          <w:szCs w:val="24"/>
+          <w:lang w:eastAsia="fr-FR"/>
+          <w14:ligatures w14:val="none"/>
+        </w:rPr>
+      </w:pPr>
+      <w:r>
+        <w:rPr>
+          <w:rFonts w:ascii="Arial" w:eastAsia="Times New Roman" w:hAnsi="Arial" w:cs="Arial"/>
+          <w:kern w:val="0"/>
+          <w:sz w:val="24"/>
+          <w:szCs w:val="24"/>
+          <w:lang w:eastAsia="fr-FR"/>
+          <w14:ligatures w14:val="none"/>
+        </w:rPr>
+        <w:t>PATCH /</w:t>
+      </w:r>
+      <w:proofErr w:type="spellStart"/>
+      <w:r>
+        <w:rPr>
+          <w:rFonts w:ascii="Arial" w:eastAsia="Times New Roman" w:hAnsi="Arial" w:cs="Arial"/>
+          <w:kern w:val="0"/>
+          <w:sz w:val="24"/>
+          <w:szCs w:val="24"/>
+          <w:lang w:eastAsia="fr-FR"/>
+          <w14:ligatures w14:val="none"/>
+        </w:rPr>
+        <w:t>delivery</w:t>
+      </w:r>
+      <w:proofErr w:type="spellEnd"/>
+    </w:p>
+    <w:p>
+      <w:pPr>
+        <w:pStyle w:val="Paragraphedeliste"/>
+        <w:numPr>
+          <w:ilvl w:val="0"/>
+          <w:numId w:val="21"/>
+        </w:numPr>
+        <w:spacing w:before="240" w:after="240" w:line="240" w:lineRule="auto"/>
+        <w:rPr>
+          <w:rFonts w:ascii="Arial" w:eastAsia="Times New Roman" w:hAnsi="Arial" w:cs="Arial"/>
+          <w:kern w:val="0"/>
+          <w:sz w:val="24"/>
+          <w:szCs w:val="24"/>
+          <w:lang w:eastAsia="fr-FR"/>
+          <w14:ligatures w14:val="none"/>
+        </w:rPr>
+      </w:pPr>
+      <w:r>
+        <w:rPr>
+          <w:rFonts w:ascii="Arial" w:eastAsia="Times New Roman" w:hAnsi="Arial" w:cs="Arial"/>
+          <w:kern w:val="0"/>
+          <w:sz w:val="24"/>
+          <w:szCs w:val="24"/>
+          <w:lang w:eastAsia="fr-FR"/>
+          <w14:ligatures w14:val="none"/>
+        </w:rPr>
+        <w:t>DELETE /</w:t>
+      </w:r>
+      <w:proofErr w:type="spellStart"/>
+      <w:r>
+        <w:rPr>
+          <w:rFonts w:ascii="Arial" w:eastAsia="Times New Roman" w:hAnsi="Arial" w:cs="Arial"/>
+          <w:kern w:val="0"/>
+          <w:sz w:val="24"/>
+          <w:szCs w:val="24"/>
+          <w:lang w:eastAsia="fr-FR"/>
+          <w14:ligatures w14:val="none"/>
+        </w:rPr>
+        <w:t>delivery</w:t>
+      </w:r>
+      <w:proofErr w:type="spellEnd"/>
+    </w:p>
+    <w:p>
+      <w:pPr>
+        <w:pStyle w:val="Paragraphedeliste"/>
+        <w:spacing w:before="240" w:after="240" w:line="240" w:lineRule="auto"/>
+        <w:rPr>
+          <w:rFonts w:ascii="Arial" w:eastAsia="Times New Roman" w:hAnsi="Arial" w:cs="Arial"/>
+          <w:kern w:val="0"/>
+          <w:sz w:val="24"/>
+          <w:szCs w:val="24"/>
+          <w:lang w:eastAsia="fr-FR"/>
+          <w14:ligatures w14:val="none"/>
+        </w:rPr>
+      </w:pPr>
     </w:p>
     <w:p>
       <w:pPr>

</xml_diff>

<commit_message>
feat(product.router): create product router and doc
</commit_message>
<xml_diff>
--- a/Cahier des charges site.docx
+++ b/Cahier des charges site.docx
@@ -28,8 +28,25 @@
           <w:lang w:eastAsia="fr-FR"/>
           <w14:ligatures w14:val="none"/>
         </w:rPr>
-        <w:t>Site Artem</w:t>
-      </w:r>
+        <w:t xml:space="preserve">Site </w:t>
+      </w:r>
+      <w:proofErr w:type="spellStart"/>
+      <w:r>
+        <w:rPr>
+          <w:rFonts w:ascii="Arial" w:eastAsia="Times New Roman" w:hAnsi="Arial" w:cs="Arial"/>
+          <w:b/>
+          <w:bCs/>
+          <w:color w:val="FF0000"/>
+          <w:kern w:val="0"/>
+          <w:sz w:val="32"/>
+          <w:szCs w:val="32"/>
+          <w:u w:val="single"/>
+          <w:lang w:eastAsia="fr-FR"/>
+          <w14:ligatures w14:val="none"/>
+        </w:rPr>
+        <w:t>Artem</w:t>
+      </w:r>
+      <w:proofErr w:type="spellEnd"/>
     </w:p>
     <w:p>
       <w:pPr>
@@ -138,8 +155,23 @@
           <w:lang w:eastAsia="fr-FR"/>
           <w14:ligatures w14:val="none"/>
         </w:rPr>
-        <w:t>La présentation du projet:</w:t>
-      </w:r>
+        <w:t xml:space="preserve">La présentation du </w:t>
+      </w:r>
+      <w:proofErr w:type="gramStart"/>
+      <w:r>
+        <w:rPr>
+          <w:rFonts w:ascii="Arial" w:eastAsia="Times New Roman" w:hAnsi="Arial" w:cs="Arial"/>
+          <w:color w:val="000000"/>
+          <w:kern w:val="0"/>
+          <w:sz w:val="24"/>
+          <w:szCs w:val="24"/>
+          <w:u w:val="single"/>
+          <w:lang w:eastAsia="fr-FR"/>
+          <w14:ligatures w14:val="none"/>
+        </w:rPr>
+        <w:t>projet:</w:t>
+      </w:r>
+      <w:proofErr w:type="gramEnd"/>
     </w:p>
     <w:p>
       <w:pPr>
@@ -380,8 +412,22 @@
           <w:lang w:eastAsia="fr-FR"/>
           <w14:ligatures w14:val="none"/>
         </w:rPr>
-        <w:t>Suite à plusieurs échanges, notre équipe a déterminé des fonctionnalités caractérisant le Minimum Viable Product (MVP):</w:t>
-      </w:r>
+        <w:t>Suite à plusieurs échanges, notre équipe a déterminé des fonctionnalités caractérisant le Minimum Viable Product (MVP</w:t>
+      </w:r>
+      <w:proofErr w:type="gramStart"/>
+      <w:r>
+        <w:rPr>
+          <w:rFonts w:ascii="Arial" w:eastAsia="Times New Roman" w:hAnsi="Arial" w:cs="Arial"/>
+          <w:color w:val="000000"/>
+          <w:kern w:val="0"/>
+          <w:sz w:val="24"/>
+          <w:szCs w:val="24"/>
+          <w:lang w:eastAsia="fr-FR"/>
+          <w14:ligatures w14:val="none"/>
+        </w:rPr>
+        <w:t>):</w:t>
+      </w:r>
+      <w:proofErr w:type="gramEnd"/>
     </w:p>
     <w:p>
       <w:pPr>
@@ -504,7 +550,33 @@
           <w:lang w:eastAsia="fr-FR"/>
           <w14:ligatures w14:val="none"/>
         </w:rPr>
-        <w:t>Visualiser les infos de la société Artem et de sa gamme</w:t>
+        <w:t xml:space="preserve">Visualiser les infos de la société </w:t>
+      </w:r>
+      <w:proofErr w:type="spellStart"/>
+      <w:r>
+        <w:rPr>
+          <w:rFonts w:ascii="Arial" w:eastAsia="Times New Roman" w:hAnsi="Arial" w:cs="Arial"/>
+          <w:color w:val="000000"/>
+          <w:kern w:val="0"/>
+          <w:sz w:val="24"/>
+          <w:szCs w:val="24"/>
+          <w:lang w:eastAsia="fr-FR"/>
+          <w14:ligatures w14:val="none"/>
+        </w:rPr>
+        <w:t>Artem</w:t>
+      </w:r>
+      <w:proofErr w:type="spellEnd"/>
+      <w:r>
+        <w:rPr>
+          <w:rFonts w:ascii="Arial" w:eastAsia="Times New Roman" w:hAnsi="Arial" w:cs="Arial"/>
+          <w:color w:val="000000"/>
+          <w:kern w:val="0"/>
+          <w:sz w:val="24"/>
+          <w:szCs w:val="24"/>
+          <w:lang w:eastAsia="fr-FR"/>
+          <w14:ligatures w14:val="none"/>
+        </w:rPr>
+        <w:t xml:space="preserve"> et de sa gamme</w:t>
       </w:r>
     </w:p>
     <w:p>
@@ -616,8 +688,22 @@
           <w:lang w:eastAsia="fr-FR"/>
           <w14:ligatures w14:val="none"/>
         </w:rPr>
-        <w:t>Notre application peut évoluer vers d’autres horizons. Voici quelques exemples cités ci-dessous:</w:t>
-      </w:r>
+        <w:t>Notre application peut évoluer vers d’autres horizons. Voici quelques exemples cités ci-</w:t>
+      </w:r>
+      <w:proofErr w:type="gramStart"/>
+      <w:r>
+        <w:rPr>
+          <w:rFonts w:ascii="Arial" w:eastAsia="Times New Roman" w:hAnsi="Arial" w:cs="Arial"/>
+          <w:color w:val="000000"/>
+          <w:kern w:val="0"/>
+          <w:sz w:val="24"/>
+          <w:szCs w:val="24"/>
+          <w:lang w:eastAsia="fr-FR"/>
+          <w14:ligatures w14:val="none"/>
+        </w:rPr>
+        <w:t>dessous:</w:t>
+      </w:r>
+      <w:proofErr w:type="gramEnd"/>
     </w:p>
     <w:p>
       <w:pPr>
@@ -791,8 +877,22 @@
           <w14:ligatures w14:val="none"/>
         </w:rPr>
         <w:lastRenderedPageBreak/>
-        <w:t>Durant ce mois d’apothéose, nous allons utiliser plusieurs technologies citées ci-dessous:</w:t>
-      </w:r>
+        <w:t>Durant ce mois d’apothéose, nous allons utiliser plusieurs technologies citées ci-</w:t>
+      </w:r>
+      <w:proofErr w:type="gramStart"/>
+      <w:r>
+        <w:rPr>
+          <w:rFonts w:ascii="Arial" w:eastAsia="Times New Roman" w:hAnsi="Arial" w:cs="Arial"/>
+          <w:color w:val="000000"/>
+          <w:kern w:val="0"/>
+          <w:sz w:val="24"/>
+          <w:szCs w:val="24"/>
+          <w:lang w:eastAsia="fr-FR"/>
+          <w14:ligatures w14:val="none"/>
+        </w:rPr>
+        <w:t>dessous:</w:t>
+      </w:r>
+      <w:proofErr w:type="gramEnd"/>
     </w:p>
     <w:p>
       <w:pPr>
@@ -807,6 +907,7 @@
           <w14:ligatures w14:val="none"/>
         </w:rPr>
       </w:pPr>
+      <w:proofErr w:type="spellStart"/>
       <w:r>
         <w:rPr>
           <w:rFonts w:ascii="Arial" w:eastAsia="Times New Roman" w:hAnsi="Arial" w:cs="Arial"/>
@@ -822,6 +923,7 @@
         </w:rPr>
         <w:t>FrontEnd</w:t>
       </w:r>
+      <w:proofErr w:type="spellEnd"/>
       <w:r>
         <w:rPr>
           <w:rFonts w:ascii="Arial" w:eastAsia="Times New Roman" w:hAnsi="Arial" w:cs="Arial"/>
@@ -888,6 +990,7 @@
           <w14:ligatures w14:val="none"/>
         </w:rPr>
       </w:pPr>
+      <w:proofErr w:type="gramStart"/>
       <w:r>
         <w:rPr>
           <w:rFonts w:ascii="Arial" w:eastAsia="Times New Roman" w:hAnsi="Arial" w:cs="Arial"/>
@@ -901,6 +1004,7 @@
         </w:rPr>
         <w:t>Packages</w:t>
       </w:r>
+      <w:proofErr w:type="gramEnd"/>
       <w:r>
         <w:rPr>
           <w:rFonts w:ascii="Arial" w:eastAsia="Times New Roman" w:hAnsi="Arial" w:cs="Arial"/>
@@ -1061,6 +1165,7 @@
         </w:rPr>
         <w:t xml:space="preserve"> Javascript, </w:t>
       </w:r>
+      <w:proofErr w:type="spellStart"/>
       <w:r>
         <w:rPr>
           <w:rFonts w:ascii="Arial" w:eastAsia="Times New Roman" w:hAnsi="Arial" w:cs="Arial"/>
@@ -1073,6 +1178,7 @@
         </w:rPr>
         <w:t>Postgre</w:t>
       </w:r>
+      <w:proofErr w:type="spellEnd"/>
       <w:r>
         <w:rPr>
           <w:rFonts w:ascii="Arial" w:eastAsia="Times New Roman" w:hAnsi="Arial" w:cs="Arial"/>
@@ -1099,6 +1205,7 @@
           <w14:ligatures w14:val="none"/>
         </w:rPr>
       </w:pPr>
+      <w:proofErr w:type="gramStart"/>
       <w:r>
         <w:rPr>
           <w:rFonts w:ascii="Arial" w:eastAsia="Times New Roman" w:hAnsi="Arial" w:cs="Arial"/>
@@ -1110,7 +1217,21 @@
           <w:lang w:eastAsia="fr-FR"/>
           <w14:ligatures w14:val="none"/>
         </w:rPr>
-        <w:t>Packages :</w:t>
+        <w:t>Packages</w:t>
+      </w:r>
+      <w:proofErr w:type="gramEnd"/>
+      <w:r>
+        <w:rPr>
+          <w:rFonts w:ascii="Arial" w:eastAsia="Times New Roman" w:hAnsi="Arial" w:cs="Arial"/>
+          <w:color w:val="000000"/>
+          <w:kern w:val="0"/>
+          <w:sz w:val="24"/>
+          <w:szCs w:val="24"/>
+          <w:u w:val="single"/>
+          <w:lang w:eastAsia="fr-FR"/>
+          <w14:ligatures w14:val="none"/>
+        </w:rPr>
+        <w:t xml:space="preserve"> :</w:t>
       </w:r>
       <w:r>
         <w:rPr>
@@ -1438,6 +1559,7 @@
           <w14:ligatures w14:val="none"/>
         </w:rPr>
       </w:pPr>
+      <w:proofErr w:type="gramStart"/>
       <w:r>
         <w:rPr>
           <w:rFonts w:ascii="Arial" w:eastAsia="Times New Roman" w:hAnsi="Arial" w:cs="Arial"/>
@@ -1450,6 +1572,7 @@
         </w:rPr>
         <w:t>Navigateur mobiles</w:t>
       </w:r>
+      <w:proofErr w:type="gramEnd"/>
     </w:p>
     <w:p>
       <w:pPr>
@@ -1822,8 +1945,23 @@
           <w:lang w:eastAsia="fr-FR"/>
           <w14:ligatures w14:val="none"/>
         </w:rPr>
-        <w:t>Gamme Artem</w:t>
-      </w:r>
+        <w:t xml:space="preserve">Gamme </w:t>
+      </w:r>
+      <w:proofErr w:type="spellStart"/>
+      <w:r>
+        <w:rPr>
+          <w:rFonts w:ascii="Arial" w:eastAsia="Times New Roman" w:hAnsi="Arial" w:cs="Arial"/>
+          <w:color w:val="1F2328"/>
+          <w:kern w:val="0"/>
+          <w:sz w:val="24"/>
+          <w:szCs w:val="24"/>
+          <w:u w:val="single"/>
+          <w:lang w:eastAsia="fr-FR"/>
+          <w14:ligatures w14:val="none"/>
+        </w:rPr>
+        <w:t>Artem</w:t>
+      </w:r>
+      <w:proofErr w:type="spellEnd"/>
     </w:p>
     <w:p>
       <w:pPr>
@@ -2685,8 +2823,22 @@
                 <w:lang w:eastAsia="fr-FR"/>
                 <w14:ligatures w14:val="none"/>
               </w:rPr>
-              <w:t>Consulter la page de la gamme Artem</w:t>
+              <w:t xml:space="preserve">Consulter la page de la gamme </w:t>
             </w:r>
+            <w:proofErr w:type="spellStart"/>
+            <w:r>
+              <w:rPr>
+                <w:rFonts w:ascii="Arial" w:eastAsia="Times New Roman" w:hAnsi="Arial" w:cs="Arial"/>
+                <w:color w:val="000000"/>
+                <w:kern w:val="0"/>
+                <w:sz w:val="24"/>
+                <w:szCs w:val="24"/>
+                <w:lang w:eastAsia="fr-FR"/>
+                <w14:ligatures w14:val="none"/>
+              </w:rPr>
+              <w:t>Artem</w:t>
+            </w:r>
+            <w:proofErr w:type="spellEnd"/>
           </w:p>
         </w:tc>
         <w:tc>
@@ -3779,6 +3931,7 @@
         </w:rPr>
         <w:t>- Utilisateur (</w:t>
       </w:r>
+      <w:proofErr w:type="spellStart"/>
       <w:r>
         <w:rPr>
           <w:rFonts w:ascii="Arial" w:eastAsia="Times New Roman" w:hAnsi="Arial" w:cs="Arial"/>
@@ -3792,6 +3945,7 @@
         </w:rPr>
         <w:t>CodeUtilisateur</w:t>
       </w:r>
+      <w:proofErr w:type="spellEnd"/>
       <w:r>
         <w:rPr>
           <w:rFonts w:ascii="Arial" w:eastAsia="Times New Roman" w:hAnsi="Arial" w:cs="Arial"/>
@@ -3802,8 +3956,9 @@
           <w:lang w:eastAsia="fr-FR"/>
           <w14:ligatures w14:val="none"/>
         </w:rPr>
-        <w:t xml:space="preserve">, NomEntreprise, NomContact, PrenomContact, MDP, AdresseFacturation, AdresseLivraison, Telephone, Email, Paiement, </w:t>
-      </w:r>
+        <w:t xml:space="preserve">, </w:t>
+      </w:r>
+      <w:proofErr w:type="spellStart"/>
       <w:r>
         <w:rPr>
           <w:rFonts w:ascii="Arial" w:eastAsia="Times New Roman" w:hAnsi="Arial" w:cs="Arial"/>
@@ -3814,6 +3969,187 @@
           <w:lang w:eastAsia="fr-FR"/>
           <w14:ligatures w14:val="none"/>
         </w:rPr>
+        <w:t>NomEntreprise</w:t>
+      </w:r>
+      <w:proofErr w:type="spellEnd"/>
+      <w:r>
+        <w:rPr>
+          <w:rFonts w:ascii="Arial" w:eastAsia="Times New Roman" w:hAnsi="Arial" w:cs="Arial"/>
+          <w:color w:val="000000" w:themeColor="text1"/>
+          <w:kern w:val="0"/>
+          <w:sz w:val="24"/>
+          <w:szCs w:val="24"/>
+          <w:lang w:eastAsia="fr-FR"/>
+          <w14:ligatures w14:val="none"/>
+        </w:rPr>
+        <w:t xml:space="preserve">, </w:t>
+      </w:r>
+      <w:proofErr w:type="spellStart"/>
+      <w:r>
+        <w:rPr>
+          <w:rFonts w:ascii="Arial" w:eastAsia="Times New Roman" w:hAnsi="Arial" w:cs="Arial"/>
+          <w:color w:val="000000" w:themeColor="text1"/>
+          <w:kern w:val="0"/>
+          <w:sz w:val="24"/>
+          <w:szCs w:val="24"/>
+          <w:lang w:eastAsia="fr-FR"/>
+          <w14:ligatures w14:val="none"/>
+        </w:rPr>
+        <w:t>NomContact</w:t>
+      </w:r>
+      <w:proofErr w:type="spellEnd"/>
+      <w:r>
+        <w:rPr>
+          <w:rFonts w:ascii="Arial" w:eastAsia="Times New Roman" w:hAnsi="Arial" w:cs="Arial"/>
+          <w:color w:val="000000" w:themeColor="text1"/>
+          <w:kern w:val="0"/>
+          <w:sz w:val="24"/>
+          <w:szCs w:val="24"/>
+          <w:lang w:eastAsia="fr-FR"/>
+          <w14:ligatures w14:val="none"/>
+        </w:rPr>
+        <w:t xml:space="preserve">, </w:t>
+      </w:r>
+      <w:proofErr w:type="spellStart"/>
+      <w:r>
+        <w:rPr>
+          <w:rFonts w:ascii="Arial" w:eastAsia="Times New Roman" w:hAnsi="Arial" w:cs="Arial"/>
+          <w:color w:val="000000" w:themeColor="text1"/>
+          <w:kern w:val="0"/>
+          <w:sz w:val="24"/>
+          <w:szCs w:val="24"/>
+          <w:lang w:eastAsia="fr-FR"/>
+          <w14:ligatures w14:val="none"/>
+        </w:rPr>
+        <w:t>PrenomContact</w:t>
+      </w:r>
+      <w:proofErr w:type="spellEnd"/>
+      <w:r>
+        <w:rPr>
+          <w:rFonts w:ascii="Arial" w:eastAsia="Times New Roman" w:hAnsi="Arial" w:cs="Arial"/>
+          <w:color w:val="000000" w:themeColor="text1"/>
+          <w:kern w:val="0"/>
+          <w:sz w:val="24"/>
+          <w:szCs w:val="24"/>
+          <w:lang w:eastAsia="fr-FR"/>
+          <w14:ligatures w14:val="none"/>
+        </w:rPr>
+        <w:t xml:space="preserve">, MDP, </w:t>
+      </w:r>
+      <w:proofErr w:type="spellStart"/>
+      <w:r>
+        <w:rPr>
+          <w:rFonts w:ascii="Arial" w:eastAsia="Times New Roman" w:hAnsi="Arial" w:cs="Arial"/>
+          <w:color w:val="000000" w:themeColor="text1"/>
+          <w:kern w:val="0"/>
+          <w:sz w:val="24"/>
+          <w:szCs w:val="24"/>
+          <w:lang w:eastAsia="fr-FR"/>
+          <w14:ligatures w14:val="none"/>
+        </w:rPr>
+        <w:t>AdresseFacturation</w:t>
+      </w:r>
+      <w:proofErr w:type="spellEnd"/>
+      <w:r>
+        <w:rPr>
+          <w:rFonts w:ascii="Arial" w:eastAsia="Times New Roman" w:hAnsi="Arial" w:cs="Arial"/>
+          <w:color w:val="000000" w:themeColor="text1"/>
+          <w:kern w:val="0"/>
+          <w:sz w:val="24"/>
+          <w:szCs w:val="24"/>
+          <w:lang w:eastAsia="fr-FR"/>
+          <w14:ligatures w14:val="none"/>
+        </w:rPr>
+        <w:t xml:space="preserve">, </w:t>
+      </w:r>
+      <w:proofErr w:type="spellStart"/>
+      <w:r>
+        <w:rPr>
+          <w:rFonts w:ascii="Arial" w:eastAsia="Times New Roman" w:hAnsi="Arial" w:cs="Arial"/>
+          <w:color w:val="000000" w:themeColor="text1"/>
+          <w:kern w:val="0"/>
+          <w:sz w:val="24"/>
+          <w:szCs w:val="24"/>
+          <w:lang w:eastAsia="fr-FR"/>
+          <w14:ligatures w14:val="none"/>
+        </w:rPr>
+        <w:t>AdresseLivraison</w:t>
+      </w:r>
+      <w:proofErr w:type="spellEnd"/>
+      <w:r>
+        <w:rPr>
+          <w:rFonts w:ascii="Arial" w:eastAsia="Times New Roman" w:hAnsi="Arial" w:cs="Arial"/>
+          <w:color w:val="000000" w:themeColor="text1"/>
+          <w:kern w:val="0"/>
+          <w:sz w:val="24"/>
+          <w:szCs w:val="24"/>
+          <w:lang w:eastAsia="fr-FR"/>
+          <w14:ligatures w14:val="none"/>
+        </w:rPr>
+        <w:t xml:space="preserve">, </w:t>
+      </w:r>
+      <w:proofErr w:type="spellStart"/>
+      <w:r>
+        <w:rPr>
+          <w:rFonts w:ascii="Arial" w:eastAsia="Times New Roman" w:hAnsi="Arial" w:cs="Arial"/>
+          <w:color w:val="000000" w:themeColor="text1"/>
+          <w:kern w:val="0"/>
+          <w:sz w:val="24"/>
+          <w:szCs w:val="24"/>
+          <w:lang w:eastAsia="fr-FR"/>
+          <w14:ligatures w14:val="none"/>
+        </w:rPr>
+        <w:t>Telephone</w:t>
+      </w:r>
+      <w:proofErr w:type="spellEnd"/>
+      <w:r>
+        <w:rPr>
+          <w:rFonts w:ascii="Arial" w:eastAsia="Times New Roman" w:hAnsi="Arial" w:cs="Arial"/>
+          <w:color w:val="000000" w:themeColor="text1"/>
+          <w:kern w:val="0"/>
+          <w:sz w:val="24"/>
+          <w:szCs w:val="24"/>
+          <w:lang w:eastAsia="fr-FR"/>
+          <w14:ligatures w14:val="none"/>
+        </w:rPr>
+        <w:t xml:space="preserve">, </w:t>
+      </w:r>
+      <w:proofErr w:type="gramStart"/>
+      <w:r>
+        <w:rPr>
+          <w:rFonts w:ascii="Arial" w:eastAsia="Times New Roman" w:hAnsi="Arial" w:cs="Arial"/>
+          <w:color w:val="000000" w:themeColor="text1"/>
+          <w:kern w:val="0"/>
+          <w:sz w:val="24"/>
+          <w:szCs w:val="24"/>
+          <w:lang w:eastAsia="fr-FR"/>
+          <w14:ligatures w14:val="none"/>
+        </w:rPr>
+        <w:t>Email</w:t>
+      </w:r>
+      <w:proofErr w:type="gramEnd"/>
+      <w:r>
+        <w:rPr>
+          <w:rFonts w:ascii="Arial" w:eastAsia="Times New Roman" w:hAnsi="Arial" w:cs="Arial"/>
+          <w:color w:val="000000" w:themeColor="text1"/>
+          <w:kern w:val="0"/>
+          <w:sz w:val="24"/>
+          <w:szCs w:val="24"/>
+          <w:lang w:eastAsia="fr-FR"/>
+          <w14:ligatures w14:val="none"/>
+        </w:rPr>
+        <w:t xml:space="preserve">, Paiement, </w:t>
+      </w:r>
+      <w:r>
+        <w:rPr>
+          <w:rFonts w:ascii="Arial" w:eastAsia="Times New Roman" w:hAnsi="Arial" w:cs="Arial"/>
+          <w:color w:val="000000" w:themeColor="text1"/>
+          <w:kern w:val="0"/>
+          <w:sz w:val="24"/>
+          <w:szCs w:val="24"/>
+          <w:lang w:eastAsia="fr-FR"/>
+          <w14:ligatures w14:val="none"/>
+        </w:rPr>
         <w:t>#Code</w:t>
       </w:r>
       <w:r>
@@ -3864,7 +4200,111 @@
           <w:lang w:eastAsia="fr-FR"/>
           <w14:ligatures w14:val="none"/>
         </w:rPr>
-        <w:t>- AdresseLivraison (CodeAdresse, AdresseLivraison, CodeUtilisateur)</w:t>
+        <w:t xml:space="preserve">- </w:t>
+      </w:r>
+      <w:proofErr w:type="spellStart"/>
+      <w:r>
+        <w:rPr>
+          <w:rFonts w:ascii="Arial" w:eastAsia="Times New Roman" w:hAnsi="Arial" w:cs="Arial"/>
+          <w:color w:val="000000" w:themeColor="text1"/>
+          <w:kern w:val="0"/>
+          <w:sz w:val="24"/>
+          <w:szCs w:val="24"/>
+          <w:lang w:eastAsia="fr-FR"/>
+          <w14:ligatures w14:val="none"/>
+        </w:rPr>
+        <w:t>AdresseLivraison</w:t>
+      </w:r>
+      <w:proofErr w:type="spellEnd"/>
+      <w:r>
+        <w:rPr>
+          <w:rFonts w:ascii="Arial" w:eastAsia="Times New Roman" w:hAnsi="Arial" w:cs="Arial"/>
+          <w:color w:val="000000" w:themeColor="text1"/>
+          <w:kern w:val="0"/>
+          <w:sz w:val="24"/>
+          <w:szCs w:val="24"/>
+          <w:lang w:eastAsia="fr-FR"/>
+          <w14:ligatures w14:val="none"/>
+        </w:rPr>
+        <w:t xml:space="preserve"> (</w:t>
+      </w:r>
+      <w:proofErr w:type="spellStart"/>
+      <w:r>
+        <w:rPr>
+          <w:rFonts w:ascii="Arial" w:eastAsia="Times New Roman" w:hAnsi="Arial" w:cs="Arial"/>
+          <w:color w:val="000000" w:themeColor="text1"/>
+          <w:kern w:val="0"/>
+          <w:sz w:val="24"/>
+          <w:szCs w:val="24"/>
+          <w:lang w:eastAsia="fr-FR"/>
+          <w14:ligatures w14:val="none"/>
+        </w:rPr>
+        <w:t>CodeAdresse</w:t>
+      </w:r>
+      <w:proofErr w:type="spellEnd"/>
+      <w:r>
+        <w:rPr>
+          <w:rFonts w:ascii="Arial" w:eastAsia="Times New Roman" w:hAnsi="Arial" w:cs="Arial"/>
+          <w:color w:val="000000" w:themeColor="text1"/>
+          <w:kern w:val="0"/>
+          <w:sz w:val="24"/>
+          <w:szCs w:val="24"/>
+          <w:lang w:eastAsia="fr-FR"/>
+          <w14:ligatures w14:val="none"/>
+        </w:rPr>
+        <w:t xml:space="preserve">, </w:t>
+      </w:r>
+      <w:proofErr w:type="spellStart"/>
+      <w:r>
+        <w:rPr>
+          <w:rFonts w:ascii="Arial" w:eastAsia="Times New Roman" w:hAnsi="Arial" w:cs="Arial"/>
+          <w:color w:val="000000" w:themeColor="text1"/>
+          <w:kern w:val="0"/>
+          <w:sz w:val="24"/>
+          <w:szCs w:val="24"/>
+          <w:lang w:eastAsia="fr-FR"/>
+          <w14:ligatures w14:val="none"/>
+        </w:rPr>
+        <w:t>AdresseLivraison</w:t>
+      </w:r>
+      <w:proofErr w:type="spellEnd"/>
+      <w:r>
+        <w:rPr>
+          <w:rFonts w:ascii="Arial" w:eastAsia="Times New Roman" w:hAnsi="Arial" w:cs="Arial"/>
+          <w:color w:val="000000" w:themeColor="text1"/>
+          <w:kern w:val="0"/>
+          <w:sz w:val="24"/>
+          <w:szCs w:val="24"/>
+          <w:lang w:eastAsia="fr-FR"/>
+          <w14:ligatures w14:val="none"/>
+        </w:rPr>
+        <w:t xml:space="preserve">, </w:t>
+      </w:r>
+      <w:proofErr w:type="spellStart"/>
+      <w:r>
+        <w:rPr>
+          <w:rFonts w:ascii="Arial" w:eastAsia="Times New Roman" w:hAnsi="Arial" w:cs="Arial"/>
+          <w:color w:val="000000" w:themeColor="text1"/>
+          <w:kern w:val="0"/>
+          <w:sz w:val="24"/>
+          <w:szCs w:val="24"/>
+          <w:lang w:eastAsia="fr-FR"/>
+          <w14:ligatures w14:val="none"/>
+        </w:rPr>
+        <w:t>CodeUtilisateur</w:t>
+      </w:r>
+      <w:proofErr w:type="spellEnd"/>
+      <w:r>
+        <w:rPr>
+          <w:rFonts w:ascii="Arial" w:eastAsia="Times New Roman" w:hAnsi="Arial" w:cs="Arial"/>
+          <w:color w:val="000000" w:themeColor="text1"/>
+          <w:kern w:val="0"/>
+          <w:sz w:val="24"/>
+          <w:szCs w:val="24"/>
+          <w:lang w:eastAsia="fr-FR"/>
+          <w14:ligatures w14:val="none"/>
+        </w:rPr>
+        <w:t>)</w:t>
       </w:r>
     </w:p>
     <w:p>
@@ -3894,6 +4334,7 @@
         </w:rPr>
         <w:t xml:space="preserve"> (</w:t>
       </w:r>
+      <w:proofErr w:type="spellStart"/>
       <w:r>
         <w:rPr>
           <w:rFonts w:ascii="Arial" w:hAnsi="Arial" w:cs="Arial"/>
@@ -3904,6 +4345,7 @@
         </w:rPr>
         <w:t>CodeDevis</w:t>
       </w:r>
+      <w:proofErr w:type="spellEnd"/>
       <w:r>
         <w:rPr>
           <w:rFonts w:ascii="Arial" w:hAnsi="Arial" w:cs="Arial"/>
@@ -3920,8 +4362,9 @@
           <w:sz w:val="24"/>
           <w:szCs w:val="24"/>
         </w:rPr>
-        <w:t xml:space="preserve"> RéférenceDevis,</w:t>
-      </w:r>
+        <w:t xml:space="preserve"> </w:t>
+      </w:r>
+      <w:proofErr w:type="spellStart"/>
       <w:r>
         <w:rPr>
           <w:rFonts w:ascii="Arial" w:hAnsi="Arial" w:cs="Arial"/>
@@ -3929,8 +4372,9 @@
           <w:sz w:val="24"/>
           <w:szCs w:val="24"/>
         </w:rPr>
-        <w:t xml:space="preserve"> DateCreation, DateExpiration</w:t>
-      </w:r>
+        <w:t>RéférenceDevis</w:t>
+      </w:r>
+      <w:proofErr w:type="spellEnd"/>
       <w:r>
         <w:rPr>
           <w:rFonts w:ascii="Arial" w:hAnsi="Arial" w:cs="Arial"/>
@@ -3938,18 +4382,18 @@
           <w:sz w:val="24"/>
           <w:szCs w:val="24"/>
         </w:rPr>
-        <w:t>, #CodeUtilisateur)</w:t>
-      </w:r>
-    </w:p>
-    <w:p>
-      <w:pPr>
+        <w:t>,</w:t>
+      </w:r>
+      <w:r>
         <w:rPr>
           <w:rFonts w:ascii="Arial" w:hAnsi="Arial" w:cs="Arial"/>
           <w:color w:val="000000" w:themeColor="text1"/>
           <w:sz w:val="24"/>
           <w:szCs w:val="24"/>
         </w:rPr>
-      </w:pPr>
+        <w:t xml:space="preserve"> </w:t>
+      </w:r>
+      <w:proofErr w:type="spellStart"/>
       <w:r>
         <w:rPr>
           <w:rFonts w:ascii="Arial" w:hAnsi="Arial" w:cs="Arial"/>
@@ -3957,8 +4401,9 @@
           <w:sz w:val="24"/>
           <w:szCs w:val="24"/>
         </w:rPr>
-        <w:t>- Produit</w:t>
-      </w:r>
+        <w:t>DateCreation</w:t>
+      </w:r>
+      <w:proofErr w:type="spellEnd"/>
       <w:r>
         <w:rPr>
           <w:rFonts w:ascii="Arial" w:hAnsi="Arial" w:cs="Arial"/>
@@ -3966,18 +4411,19 @@
           <w:sz w:val="24"/>
           <w:szCs w:val="24"/>
         </w:rPr>
-        <w:t xml:space="preserve"> (</w:t>
-      </w:r>
+        <w:t xml:space="preserve">, </w:t>
+      </w:r>
+      <w:proofErr w:type="spellStart"/>
       <w:r>
         <w:rPr>
           <w:rFonts w:ascii="Arial" w:hAnsi="Arial" w:cs="Arial"/>
           <w:color w:val="000000" w:themeColor="text1"/>
           <w:sz w:val="24"/>
           <w:szCs w:val="24"/>
-          <w:u w:val="single"/>
-        </w:rPr>
-        <w:t>CodeProduit</w:t>
-      </w:r>
+        </w:rPr>
+        <w:t>DateExpiration</w:t>
+      </w:r>
+      <w:proofErr w:type="spellEnd"/>
       <w:r>
         <w:rPr>
           <w:rFonts w:ascii="Arial" w:hAnsi="Arial" w:cs="Arial"/>
@@ -3985,17 +4431,18 @@
           <w:sz w:val="24"/>
           <w:szCs w:val="24"/>
         </w:rPr>
-        <w:t xml:space="preserve">, </w:t>
-      </w:r>
-      <w:r>
+        <w:t>, #CodeUtilisateur)</w:t>
+      </w:r>
+    </w:p>
+    <w:p>
+      <w:pPr>
         <w:rPr>
           <w:rFonts w:ascii="Arial" w:hAnsi="Arial" w:cs="Arial"/>
           <w:color w:val="000000" w:themeColor="text1"/>
           <w:sz w:val="24"/>
           <w:szCs w:val="24"/>
         </w:rPr>
-        <w:t>ReferenceProduit, Nom, Designation, Description, LienImage, Marque, Prix,</w:t>
-      </w:r>
+      </w:pPr>
       <w:r>
         <w:rPr>
           <w:rFonts w:ascii="Arial" w:hAnsi="Arial" w:cs="Arial"/>
@@ -4003,7 +4450,7 @@
           <w:sz w:val="24"/>
           <w:szCs w:val="24"/>
         </w:rPr>
-        <w:t xml:space="preserve"> unité,</w:t>
+        <w:t>- Produit</w:t>
       </w:r>
       <w:r>
         <w:rPr>
@@ -4012,17 +4459,20 @@
           <w:sz w:val="24"/>
           <w:szCs w:val="24"/>
         </w:rPr>
-        <w:t xml:space="preserve"> Delai, stock</w:t>
-      </w:r>
+        <w:t xml:space="preserve"> (</w:t>
+      </w:r>
+      <w:proofErr w:type="spellStart"/>
       <w:r>
         <w:rPr>
           <w:rFonts w:ascii="Arial" w:hAnsi="Arial" w:cs="Arial"/>
           <w:color w:val="000000" w:themeColor="text1"/>
           <w:sz w:val="24"/>
           <w:szCs w:val="24"/>
-        </w:rPr>
-        <w:t>, #CodeGamme</w:t>
-      </w:r>
+          <w:u w:val="single"/>
+        </w:rPr>
+        <w:t>CodeProduit</w:t>
+      </w:r>
+      <w:proofErr w:type="spellEnd"/>
       <w:r>
         <w:rPr>
           <w:rFonts w:ascii="Arial" w:hAnsi="Arial" w:cs="Arial"/>
@@ -4030,18 +4480,19 @@
           <w:sz w:val="24"/>
           <w:szCs w:val="24"/>
         </w:rPr>
-        <w:t>)</w:t>
-      </w:r>
-    </w:p>
-    <w:p>
-      <w:pPr>
+        <w:t xml:space="preserve">, </w:t>
+      </w:r>
+      <w:proofErr w:type="spellStart"/>
+      <w:r>
         <w:rPr>
           <w:rFonts w:ascii="Arial" w:hAnsi="Arial" w:cs="Arial"/>
           <w:color w:val="000000" w:themeColor="text1"/>
           <w:sz w:val="24"/>
           <w:szCs w:val="24"/>
         </w:rPr>
-      </w:pPr>
+        <w:t>ReferenceProduit</w:t>
+      </w:r>
+      <w:proofErr w:type="spellEnd"/>
       <w:r>
         <w:rPr>
           <w:rFonts w:ascii="Arial" w:hAnsi="Arial" w:cs="Arial"/>
@@ -4049,8 +4500,9 @@
           <w:sz w:val="24"/>
           <w:szCs w:val="24"/>
         </w:rPr>
-        <w:t>- Gamme</w:t>
-      </w:r>
+        <w:t xml:space="preserve">, Nom, </w:t>
+      </w:r>
+      <w:proofErr w:type="spellStart"/>
       <w:r>
         <w:rPr>
           <w:rFonts w:ascii="Arial" w:hAnsi="Arial" w:cs="Arial"/>
@@ -4058,8 +4510,9 @@
           <w:sz w:val="24"/>
           <w:szCs w:val="24"/>
         </w:rPr>
-        <w:t>P</w:t>
-      </w:r>
+        <w:t>Designation</w:t>
+      </w:r>
+      <w:proofErr w:type="spellEnd"/>
       <w:r>
         <w:rPr>
           <w:rFonts w:ascii="Arial" w:hAnsi="Arial" w:cs="Arial"/>
@@ -4067,8 +4520,9 @@
           <w:sz w:val="24"/>
           <w:szCs w:val="24"/>
         </w:rPr>
-        <w:t>roduit</w:t>
-      </w:r>
+        <w:t xml:space="preserve">, Description, </w:t>
+      </w:r>
+      <w:proofErr w:type="spellStart"/>
       <w:r>
         <w:rPr>
           <w:rFonts w:ascii="Arial" w:hAnsi="Arial" w:cs="Arial"/>
@@ -4076,17 +4530,17 @@
           <w:sz w:val="24"/>
           <w:szCs w:val="24"/>
         </w:rPr>
-        <w:t xml:space="preserve"> (</w:t>
-      </w:r>
+        <w:t>LienImage</w:t>
+      </w:r>
+      <w:proofErr w:type="spellEnd"/>
       <w:r>
         <w:rPr>
           <w:rFonts w:ascii="Arial" w:hAnsi="Arial" w:cs="Arial"/>
           <w:color w:val="000000" w:themeColor="text1"/>
           <w:sz w:val="24"/>
           <w:szCs w:val="24"/>
-          <w:u w:val="single"/>
-        </w:rPr>
-        <w:t>CodeGamme</w:t>
+        </w:rPr>
+        <w:t>, Marque, Prix,</w:t>
       </w:r>
       <w:r>
         <w:rPr>
@@ -4095,18 +4549,18 @@
           <w:sz w:val="24"/>
           <w:szCs w:val="24"/>
         </w:rPr>
-        <w:t>, Nom, Description, LienImage)</w:t>
-      </w:r>
-    </w:p>
-    <w:p>
-      <w:pPr>
+        <w:t xml:space="preserve"> unité,</w:t>
+      </w:r>
+      <w:r>
         <w:rPr>
           <w:rFonts w:ascii="Arial" w:hAnsi="Arial" w:cs="Arial"/>
           <w:color w:val="000000" w:themeColor="text1"/>
           <w:sz w:val="24"/>
           <w:szCs w:val="24"/>
         </w:rPr>
-      </w:pPr>
+        <w:t xml:space="preserve"> </w:t>
+      </w:r>
+      <w:proofErr w:type="spellStart"/>
       <w:r>
         <w:rPr>
           <w:rFonts w:ascii="Arial" w:hAnsi="Arial" w:cs="Arial"/>
@@ -4114,8 +4568,9 @@
           <w:sz w:val="24"/>
           <w:szCs w:val="24"/>
         </w:rPr>
-        <w:t>- DevisProduit</w:t>
-      </w:r>
+        <w:t>Delai</w:t>
+      </w:r>
+      <w:proofErr w:type="spellEnd"/>
       <w:r>
         <w:rPr>
           <w:rFonts w:ascii="Arial" w:hAnsi="Arial" w:cs="Arial"/>
@@ -4123,7 +4578,7 @@
           <w:sz w:val="24"/>
           <w:szCs w:val="24"/>
         </w:rPr>
-        <w:t xml:space="preserve"> (</w:t>
+        <w:t>, stock</w:t>
       </w:r>
       <w:r>
         <w:rPr>
@@ -4131,9 +4586,8 @@
           <w:color w:val="000000" w:themeColor="text1"/>
           <w:sz w:val="24"/>
           <w:szCs w:val="24"/>
-          <w:u w:val="single"/>
-        </w:rPr>
-        <w:t>CodeDevis</w:t>
+        </w:rPr>
+        <w:t>, #CodeGamme</w:t>
       </w:r>
       <w:r>
         <w:rPr>
@@ -4142,18 +4596,18 @@
           <w:sz w:val="24"/>
           <w:szCs w:val="24"/>
         </w:rPr>
-        <w:t xml:space="preserve">, </w:t>
-      </w:r>
-      <w:r>
+        <w:t>)</w:t>
+      </w:r>
+    </w:p>
+    <w:p>
+      <w:pPr>
         <w:rPr>
           <w:rFonts w:ascii="Arial" w:hAnsi="Arial" w:cs="Arial"/>
           <w:color w:val="000000" w:themeColor="text1"/>
           <w:sz w:val="24"/>
           <w:szCs w:val="24"/>
-          <w:u w:val="single"/>
-        </w:rPr>
-        <w:t>CodeProduit</w:t>
-      </w:r>
+        </w:rPr>
+      </w:pPr>
       <w:r>
         <w:rPr>
           <w:rFonts w:ascii="Arial" w:hAnsi="Arial" w:cs="Arial"/>
@@ -4161,8 +4615,9 @@
           <w:sz w:val="24"/>
           <w:szCs w:val="24"/>
         </w:rPr>
-        <w:t xml:space="preserve">, </w:t>
-      </w:r>
+        <w:t xml:space="preserve">- </w:t>
+      </w:r>
+      <w:proofErr w:type="spellStart"/>
       <w:r>
         <w:rPr>
           <w:rFonts w:ascii="Arial" w:hAnsi="Arial" w:cs="Arial"/>
@@ -4170,7 +4625,7 @@
           <w:sz w:val="24"/>
           <w:szCs w:val="24"/>
         </w:rPr>
-        <w:t>Quantité</w:t>
+        <w:t>Gamme</w:t>
       </w:r>
       <w:r>
         <w:rPr>
@@ -4179,7 +4634,7 @@
           <w:sz w:val="24"/>
           <w:szCs w:val="24"/>
         </w:rPr>
-        <w:t>, RéférenceClient</w:t>
+        <w:t>P</w:t>
       </w:r>
       <w:r>
         <w:rPr>
@@ -4188,27 +4643,30 @@
           <w:sz w:val="24"/>
           <w:szCs w:val="24"/>
         </w:rPr>
-        <w:t>)</w:t>
-      </w:r>
-    </w:p>
-    <w:p>
-      <w:pPr>
+        <w:t>roduit</w:t>
+      </w:r>
+      <w:proofErr w:type="spellEnd"/>
+      <w:r>
         <w:rPr>
           <w:rFonts w:ascii="Arial" w:hAnsi="Arial" w:cs="Arial"/>
           <w:color w:val="000000" w:themeColor="text1"/>
           <w:sz w:val="24"/>
           <w:szCs w:val="24"/>
         </w:rPr>
-      </w:pPr>
+        <w:t xml:space="preserve"> (</w:t>
+      </w:r>
+      <w:proofErr w:type="spellStart"/>
       <w:r>
         <w:rPr>
           <w:rFonts w:ascii="Arial" w:hAnsi="Arial" w:cs="Arial"/>
           <w:color w:val="000000" w:themeColor="text1"/>
           <w:sz w:val="24"/>
           <w:szCs w:val="24"/>
-        </w:rPr>
-        <w:t>-</w:t>
-      </w:r>
+          <w:u w:val="single"/>
+        </w:rPr>
+        <w:t>CodeGamme</w:t>
+      </w:r>
+      <w:proofErr w:type="spellEnd"/>
       <w:r>
         <w:rPr>
           <w:rFonts w:ascii="Arial" w:hAnsi="Arial" w:cs="Arial"/>
@@ -4216,8 +4674,9 @@
           <w:sz w:val="24"/>
           <w:szCs w:val="24"/>
         </w:rPr>
-        <w:t xml:space="preserve"> </w:t>
-      </w:r>
+        <w:t xml:space="preserve">, Nom, Description, </w:t>
+      </w:r>
+      <w:proofErr w:type="spellStart"/>
       <w:r>
         <w:rPr>
           <w:rFonts w:ascii="Arial" w:hAnsi="Arial" w:cs="Arial"/>
@@ -4225,8 +4684,9 @@
           <w:sz w:val="24"/>
           <w:szCs w:val="24"/>
         </w:rPr>
-        <w:t>Profil</w:t>
-      </w:r>
+        <w:t>LienImage</w:t>
+      </w:r>
+      <w:proofErr w:type="spellEnd"/>
       <w:r>
         <w:rPr>
           <w:rFonts w:ascii="Arial" w:hAnsi="Arial" w:cs="Arial"/>
@@ -4234,16 +4694,201 @@
           <w:sz w:val="24"/>
           <w:szCs w:val="24"/>
         </w:rPr>
-        <w:t xml:space="preserve"> </w:t>
-      </w:r>
-      <w:r>
+        <w:t>)</w:t>
+      </w:r>
+    </w:p>
+    <w:p>
+      <w:pPr>
         <w:rPr>
           <w:rFonts w:ascii="Arial" w:hAnsi="Arial" w:cs="Arial"/>
           <w:color w:val="000000" w:themeColor="text1"/>
           <w:sz w:val="24"/>
           <w:szCs w:val="24"/>
         </w:rPr>
-        <w:t>(CodeProfil, Nom, Remise)</w:t>
+      </w:pPr>
+      <w:r>
+        <w:rPr>
+          <w:rFonts w:ascii="Arial" w:hAnsi="Arial" w:cs="Arial"/>
+          <w:color w:val="000000" w:themeColor="text1"/>
+          <w:sz w:val="24"/>
+          <w:szCs w:val="24"/>
+        </w:rPr>
+        <w:t xml:space="preserve">- </w:t>
+      </w:r>
+      <w:proofErr w:type="spellStart"/>
+      <w:r>
+        <w:rPr>
+          <w:rFonts w:ascii="Arial" w:hAnsi="Arial" w:cs="Arial"/>
+          <w:color w:val="000000" w:themeColor="text1"/>
+          <w:sz w:val="24"/>
+          <w:szCs w:val="24"/>
+        </w:rPr>
+        <w:t>DevisProduit</w:t>
+      </w:r>
+      <w:proofErr w:type="spellEnd"/>
+      <w:r>
+        <w:rPr>
+          <w:rFonts w:ascii="Arial" w:hAnsi="Arial" w:cs="Arial"/>
+          <w:color w:val="000000" w:themeColor="text1"/>
+          <w:sz w:val="24"/>
+          <w:szCs w:val="24"/>
+        </w:rPr>
+        <w:t xml:space="preserve"> (</w:t>
+      </w:r>
+      <w:proofErr w:type="spellStart"/>
+      <w:r>
+        <w:rPr>
+          <w:rFonts w:ascii="Arial" w:hAnsi="Arial" w:cs="Arial"/>
+          <w:color w:val="000000" w:themeColor="text1"/>
+          <w:sz w:val="24"/>
+          <w:szCs w:val="24"/>
+          <w:u w:val="single"/>
+        </w:rPr>
+        <w:t>CodeDevis</w:t>
+      </w:r>
+      <w:proofErr w:type="spellEnd"/>
+      <w:r>
+        <w:rPr>
+          <w:rFonts w:ascii="Arial" w:hAnsi="Arial" w:cs="Arial"/>
+          <w:color w:val="000000" w:themeColor="text1"/>
+          <w:sz w:val="24"/>
+          <w:szCs w:val="24"/>
+        </w:rPr>
+        <w:t xml:space="preserve">, </w:t>
+      </w:r>
+      <w:proofErr w:type="spellStart"/>
+      <w:r>
+        <w:rPr>
+          <w:rFonts w:ascii="Arial" w:hAnsi="Arial" w:cs="Arial"/>
+          <w:color w:val="000000" w:themeColor="text1"/>
+          <w:sz w:val="24"/>
+          <w:szCs w:val="24"/>
+          <w:u w:val="single"/>
+        </w:rPr>
+        <w:t>CodeProduit</w:t>
+      </w:r>
+      <w:proofErr w:type="spellEnd"/>
+      <w:r>
+        <w:rPr>
+          <w:rFonts w:ascii="Arial" w:hAnsi="Arial" w:cs="Arial"/>
+          <w:color w:val="000000" w:themeColor="text1"/>
+          <w:sz w:val="24"/>
+          <w:szCs w:val="24"/>
+        </w:rPr>
+        <w:t xml:space="preserve">, </w:t>
+      </w:r>
+      <w:r>
+        <w:rPr>
+          <w:rFonts w:ascii="Arial" w:hAnsi="Arial" w:cs="Arial"/>
+          <w:color w:val="000000" w:themeColor="text1"/>
+          <w:sz w:val="24"/>
+          <w:szCs w:val="24"/>
+        </w:rPr>
+        <w:t>Quantité</w:t>
+      </w:r>
+      <w:r>
+        <w:rPr>
+          <w:rFonts w:ascii="Arial" w:hAnsi="Arial" w:cs="Arial"/>
+          <w:color w:val="000000" w:themeColor="text1"/>
+          <w:sz w:val="24"/>
+          <w:szCs w:val="24"/>
+        </w:rPr>
+        <w:t xml:space="preserve">, </w:t>
+      </w:r>
+      <w:proofErr w:type="spellStart"/>
+      <w:r>
+        <w:rPr>
+          <w:rFonts w:ascii="Arial" w:hAnsi="Arial" w:cs="Arial"/>
+          <w:color w:val="000000" w:themeColor="text1"/>
+          <w:sz w:val="24"/>
+          <w:szCs w:val="24"/>
+        </w:rPr>
+        <w:t>RéférenceClient</w:t>
+      </w:r>
+      <w:proofErr w:type="spellEnd"/>
+      <w:r>
+        <w:rPr>
+          <w:rFonts w:ascii="Arial" w:hAnsi="Arial" w:cs="Arial"/>
+          <w:color w:val="000000" w:themeColor="text1"/>
+          <w:sz w:val="24"/>
+          <w:szCs w:val="24"/>
+        </w:rPr>
+        <w:t>)</w:t>
+      </w:r>
+    </w:p>
+    <w:p>
+      <w:pPr>
+        <w:rPr>
+          <w:rFonts w:ascii="Arial" w:hAnsi="Arial" w:cs="Arial"/>
+          <w:color w:val="000000" w:themeColor="text1"/>
+          <w:sz w:val="24"/>
+          <w:szCs w:val="24"/>
+        </w:rPr>
+      </w:pPr>
+      <w:r>
+        <w:rPr>
+          <w:rFonts w:ascii="Arial" w:hAnsi="Arial" w:cs="Arial"/>
+          <w:color w:val="000000" w:themeColor="text1"/>
+          <w:sz w:val="24"/>
+          <w:szCs w:val="24"/>
+        </w:rPr>
+        <w:t>-</w:t>
+      </w:r>
+      <w:r>
+        <w:rPr>
+          <w:rFonts w:ascii="Arial" w:hAnsi="Arial" w:cs="Arial"/>
+          <w:color w:val="000000" w:themeColor="text1"/>
+          <w:sz w:val="24"/>
+          <w:szCs w:val="24"/>
+        </w:rPr>
+        <w:t xml:space="preserve"> </w:t>
+      </w:r>
+      <w:r>
+        <w:rPr>
+          <w:rFonts w:ascii="Arial" w:hAnsi="Arial" w:cs="Arial"/>
+          <w:color w:val="000000" w:themeColor="text1"/>
+          <w:sz w:val="24"/>
+          <w:szCs w:val="24"/>
+        </w:rPr>
+        <w:t>Profil</w:t>
+      </w:r>
+      <w:r>
+        <w:rPr>
+          <w:rFonts w:ascii="Arial" w:hAnsi="Arial" w:cs="Arial"/>
+          <w:color w:val="000000" w:themeColor="text1"/>
+          <w:sz w:val="24"/>
+          <w:szCs w:val="24"/>
+        </w:rPr>
+        <w:t xml:space="preserve"> </w:t>
+      </w:r>
+      <w:r>
+        <w:rPr>
+          <w:rFonts w:ascii="Arial" w:hAnsi="Arial" w:cs="Arial"/>
+          <w:color w:val="000000" w:themeColor="text1"/>
+          <w:sz w:val="24"/>
+          <w:szCs w:val="24"/>
+        </w:rPr>
+        <w:t>(</w:t>
+      </w:r>
+      <w:proofErr w:type="spellStart"/>
+      <w:r>
+        <w:rPr>
+          <w:rFonts w:ascii="Arial" w:hAnsi="Arial" w:cs="Arial"/>
+          <w:color w:val="000000" w:themeColor="text1"/>
+          <w:sz w:val="24"/>
+          <w:szCs w:val="24"/>
+        </w:rPr>
+        <w:t>CodeProfil</w:t>
+      </w:r>
+      <w:proofErr w:type="spellEnd"/>
+      <w:r>
+        <w:rPr>
+          <w:rFonts w:ascii="Arial" w:hAnsi="Arial" w:cs="Arial"/>
+          <w:color w:val="000000" w:themeColor="text1"/>
+          <w:sz w:val="24"/>
+          <w:szCs w:val="24"/>
+        </w:rPr>
+        <w:t>, Nom, Remise)</w:t>
       </w:r>
     </w:p>
     <w:p>
@@ -4369,6 +5014,7 @@
         </w:rPr>
         <w:t>/</w:t>
       </w:r>
+      <w:proofErr w:type="spellStart"/>
       <w:r>
         <w:rPr>
           <w:rFonts w:ascii="Arial" w:eastAsia="Times New Roman" w:hAnsi="Arial" w:cs="Arial"/>
@@ -4380,17 +5026,31 @@
         </w:rPr>
         <w:t>auth</w:t>
       </w:r>
-      <w:r>
-        <w:rPr>
-          <w:rFonts w:ascii="Arial" w:eastAsia="Times New Roman" w:hAnsi="Arial" w:cs="Arial"/>
-          <w:kern w:val="0"/>
-          <w:sz w:val="24"/>
-          <w:szCs w:val="24"/>
-          <w:lang w:eastAsia="fr-FR"/>
-          <w14:ligatures w14:val="none"/>
-        </w:rPr>
-        <w:t>/signin</w:t>
-      </w:r>
+      <w:proofErr w:type="spellEnd"/>
+      <w:r>
+        <w:rPr>
+          <w:rFonts w:ascii="Arial" w:eastAsia="Times New Roman" w:hAnsi="Arial" w:cs="Arial"/>
+          <w:kern w:val="0"/>
+          <w:sz w:val="24"/>
+          <w:szCs w:val="24"/>
+          <w:lang w:eastAsia="fr-FR"/>
+          <w14:ligatures w14:val="none"/>
+        </w:rPr>
+        <w:t>/</w:t>
+      </w:r>
+      <w:proofErr w:type="spellStart"/>
+      <w:r>
+        <w:rPr>
+          <w:rFonts w:ascii="Arial" w:eastAsia="Times New Roman" w:hAnsi="Arial" w:cs="Arial"/>
+          <w:kern w:val="0"/>
+          <w:sz w:val="24"/>
+          <w:szCs w:val="24"/>
+          <w:lang w:eastAsia="fr-FR"/>
+          <w14:ligatures w14:val="none"/>
+        </w:rPr>
+        <w:t>signin</w:t>
+      </w:r>
+      <w:proofErr w:type="spellEnd"/>
     </w:p>
     <w:p>
       <w:pPr>
@@ -4418,8 +5078,45 @@
           <w:lang w:eastAsia="fr-FR"/>
           <w14:ligatures w14:val="none"/>
         </w:rPr>
-        <w:t>POST /auth/register</w:t>
-      </w:r>
+        <w:t>POST /</w:t>
+      </w:r>
+      <w:proofErr w:type="spellStart"/>
+      <w:r>
+        <w:rPr>
+          <w:rFonts w:ascii="Arial" w:eastAsia="Times New Roman" w:hAnsi="Arial" w:cs="Arial"/>
+          <w:kern w:val="0"/>
+          <w:sz w:val="24"/>
+          <w:szCs w:val="24"/>
+          <w:lang w:eastAsia="fr-FR"/>
+          <w14:ligatures w14:val="none"/>
+        </w:rPr>
+        <w:t>auth</w:t>
+      </w:r>
+      <w:proofErr w:type="spellEnd"/>
+      <w:r>
+        <w:rPr>
+          <w:rFonts w:ascii="Arial" w:eastAsia="Times New Roman" w:hAnsi="Arial" w:cs="Arial"/>
+          <w:kern w:val="0"/>
+          <w:sz w:val="24"/>
+          <w:szCs w:val="24"/>
+          <w:lang w:eastAsia="fr-FR"/>
+          <w14:ligatures w14:val="none"/>
+        </w:rPr>
+        <w:t>/</w:t>
+      </w:r>
+      <w:proofErr w:type="spellStart"/>
+      <w:r>
+        <w:rPr>
+          <w:rFonts w:ascii="Arial" w:eastAsia="Times New Roman" w:hAnsi="Arial" w:cs="Arial"/>
+          <w:kern w:val="0"/>
+          <w:sz w:val="24"/>
+          <w:szCs w:val="24"/>
+          <w:lang w:eastAsia="fr-FR"/>
+          <w14:ligatures w14:val="none"/>
+        </w:rPr>
+        <w:t>register</w:t>
+      </w:r>
+      <w:proofErr w:type="spellEnd"/>
     </w:p>
     <w:p>
       <w:pPr>
@@ -4534,8 +5231,21 @@
           <w:lang w:eastAsia="fr-FR"/>
           <w14:ligatures w14:val="none"/>
         </w:rPr>
-        <w:t>GET /quotation</w:t>
-      </w:r>
+        <w:t>GET /</w:t>
+      </w:r>
+      <w:proofErr w:type="spellStart"/>
+      <w:r>
+        <w:rPr>
+          <w:rFonts w:ascii="Arial" w:eastAsia="Times New Roman" w:hAnsi="Arial" w:cs="Arial"/>
+          <w:kern w:val="0"/>
+          <w:sz w:val="24"/>
+          <w:szCs w:val="24"/>
+          <w:lang w:eastAsia="fr-FR"/>
+          <w14:ligatures w14:val="none"/>
+        </w:rPr>
+        <w:t>quotation</w:t>
+      </w:r>
+      <w:proofErr w:type="spellEnd"/>
     </w:p>
     <w:p>
       <w:pPr>
@@ -4563,8 +5273,21 @@
           <w:lang w:eastAsia="fr-FR"/>
           <w14:ligatures w14:val="none"/>
         </w:rPr>
-        <w:t>POST /quotation</w:t>
-      </w:r>
+        <w:t>POST /</w:t>
+      </w:r>
+      <w:proofErr w:type="spellStart"/>
+      <w:r>
+        <w:rPr>
+          <w:rFonts w:ascii="Arial" w:eastAsia="Times New Roman" w:hAnsi="Arial" w:cs="Arial"/>
+          <w:kern w:val="0"/>
+          <w:sz w:val="24"/>
+          <w:szCs w:val="24"/>
+          <w:lang w:eastAsia="fr-FR"/>
+          <w14:ligatures w14:val="none"/>
+        </w:rPr>
+        <w:t>quotation</w:t>
+      </w:r>
+      <w:proofErr w:type="spellEnd"/>
     </w:p>
     <w:p>
       <w:pPr>
@@ -4592,7 +5315,31 @@
           <w:lang w:eastAsia="fr-FR"/>
           <w14:ligatures w14:val="none"/>
         </w:rPr>
-        <w:t>GET /quotation/ :id</w:t>
+        <w:t>GET /</w:t>
+      </w:r>
+      <w:proofErr w:type="spellStart"/>
+      <w:r>
+        <w:rPr>
+          <w:rFonts w:ascii="Arial" w:eastAsia="Times New Roman" w:hAnsi="Arial" w:cs="Arial"/>
+          <w:kern w:val="0"/>
+          <w:sz w:val="24"/>
+          <w:szCs w:val="24"/>
+          <w:lang w:eastAsia="fr-FR"/>
+          <w14:ligatures w14:val="none"/>
+        </w:rPr>
+        <w:t>quotation</w:t>
+      </w:r>
+      <w:proofErr w:type="spellEnd"/>
+      <w:r>
+        <w:rPr>
+          <w:rFonts w:ascii="Arial" w:eastAsia="Times New Roman" w:hAnsi="Arial" w:cs="Arial"/>
+          <w:kern w:val="0"/>
+          <w:sz w:val="24"/>
+          <w:szCs w:val="24"/>
+          <w:lang w:eastAsia="fr-FR"/>
+          <w14:ligatures w14:val="none"/>
+        </w:rPr>
+        <w:t>/ :id</w:t>
       </w:r>
     </w:p>
     <w:p>
@@ -4621,7 +5368,44 @@
           <w:lang w:eastAsia="fr-FR"/>
           <w14:ligatures w14:val="none"/>
         </w:rPr>
-        <w:t>PATCH /quotation/:id</w:t>
+        <w:t>PATCH /</w:t>
+      </w:r>
+      <w:proofErr w:type="spellStart"/>
+      <w:r>
+        <w:rPr>
+          <w:rFonts w:ascii="Arial" w:eastAsia="Times New Roman" w:hAnsi="Arial" w:cs="Arial"/>
+          <w:kern w:val="0"/>
+          <w:sz w:val="24"/>
+          <w:szCs w:val="24"/>
+          <w:lang w:eastAsia="fr-FR"/>
+          <w14:ligatures w14:val="none"/>
+        </w:rPr>
+        <w:t>quotation</w:t>
+      </w:r>
+      <w:proofErr w:type="spellEnd"/>
+      <w:proofErr w:type="gramStart"/>
+      <w:r>
+        <w:rPr>
+          <w:rFonts w:ascii="Arial" w:eastAsia="Times New Roman" w:hAnsi="Arial" w:cs="Arial"/>
+          <w:kern w:val="0"/>
+          <w:sz w:val="24"/>
+          <w:szCs w:val="24"/>
+          <w:lang w:eastAsia="fr-FR"/>
+          <w14:ligatures w14:val="none"/>
+        </w:rPr>
+        <w:t>/:</w:t>
+      </w:r>
+      <w:proofErr w:type="gramEnd"/>
+      <w:r>
+        <w:rPr>
+          <w:rFonts w:ascii="Arial" w:eastAsia="Times New Roman" w:hAnsi="Arial" w:cs="Arial"/>
+          <w:kern w:val="0"/>
+          <w:sz w:val="24"/>
+          <w:szCs w:val="24"/>
+          <w:lang w:eastAsia="fr-FR"/>
+          <w14:ligatures w14:val="none"/>
+        </w:rPr>
+        <w:t>id</w:t>
       </w:r>
     </w:p>
     <w:p>
@@ -4650,7 +5434,44 @@
           <w:lang w:eastAsia="fr-FR"/>
           <w14:ligatures w14:val="none"/>
         </w:rPr>
-        <w:t>DELETE /quotation/:id</w:t>
+        <w:t>DELETE /</w:t>
+      </w:r>
+      <w:proofErr w:type="spellStart"/>
+      <w:r>
+        <w:rPr>
+          <w:rFonts w:ascii="Arial" w:eastAsia="Times New Roman" w:hAnsi="Arial" w:cs="Arial"/>
+          <w:kern w:val="0"/>
+          <w:sz w:val="24"/>
+          <w:szCs w:val="24"/>
+          <w:lang w:eastAsia="fr-FR"/>
+          <w14:ligatures w14:val="none"/>
+        </w:rPr>
+        <w:t>quotation</w:t>
+      </w:r>
+      <w:proofErr w:type="spellEnd"/>
+      <w:proofErr w:type="gramStart"/>
+      <w:r>
+        <w:rPr>
+          <w:rFonts w:ascii="Arial" w:eastAsia="Times New Roman" w:hAnsi="Arial" w:cs="Arial"/>
+          <w:kern w:val="0"/>
+          <w:sz w:val="24"/>
+          <w:szCs w:val="24"/>
+          <w:lang w:eastAsia="fr-FR"/>
+          <w14:ligatures w14:val="none"/>
+        </w:rPr>
+        <w:t>/:</w:t>
+      </w:r>
+      <w:proofErr w:type="gramEnd"/>
+      <w:r>
+        <w:rPr>
+          <w:rFonts w:ascii="Arial" w:eastAsia="Times New Roman" w:hAnsi="Arial" w:cs="Arial"/>
+          <w:kern w:val="0"/>
+          <w:sz w:val="24"/>
+          <w:szCs w:val="24"/>
+          <w:lang w:eastAsia="fr-FR"/>
+          <w14:ligatures w14:val="none"/>
+        </w:rPr>
+        <w:t>id</w:t>
       </w:r>
     </w:p>
     <w:p>
@@ -4697,7 +5518,31 @@
           <w:lang w:eastAsia="fr-FR"/>
           <w14:ligatures w14:val="none"/>
         </w:rPr>
-        <w:t>GET /product/ :id</w:t>
+        <w:t>GET /</w:t>
+      </w:r>
+      <w:proofErr w:type="spellStart"/>
+      <w:r>
+        <w:rPr>
+          <w:rFonts w:ascii="Arial" w:eastAsia="Times New Roman" w:hAnsi="Arial" w:cs="Arial"/>
+          <w:kern w:val="0"/>
+          <w:sz w:val="24"/>
+          <w:szCs w:val="24"/>
+          <w:lang w:eastAsia="fr-FR"/>
+          <w14:ligatures w14:val="none"/>
+        </w:rPr>
+        <w:t>product</w:t>
+      </w:r>
+      <w:proofErr w:type="spellEnd"/>
+      <w:r>
+        <w:rPr>
+          <w:rFonts w:ascii="Arial" w:eastAsia="Times New Roman" w:hAnsi="Arial" w:cs="Arial"/>
+          <w:kern w:val="0"/>
+          <w:sz w:val="24"/>
+          <w:szCs w:val="24"/>
+          <w:lang w:eastAsia="fr-FR"/>
+          <w14:ligatures w14:val="none"/>
+        </w:rPr>
+        <w:t>/ :id</w:t>
       </w:r>
     </w:p>
     <w:p>
@@ -4726,8 +5571,21 @@
           <w:lang w:eastAsia="fr-FR"/>
           <w14:ligatures w14:val="none"/>
         </w:rPr>
-        <w:t>PATCH /product/ :id</w:t>
-      </w:r>
+        <w:t>GET /</w:t>
+      </w:r>
+      <w:proofErr w:type="spellStart"/>
+      <w:r>
+        <w:rPr>
+          <w:rFonts w:ascii="Arial" w:eastAsia="Times New Roman" w:hAnsi="Arial" w:cs="Arial"/>
+          <w:kern w:val="0"/>
+          <w:sz w:val="24"/>
+          <w:szCs w:val="24"/>
+          <w:lang w:eastAsia="fr-FR"/>
+          <w14:ligatures w14:val="none"/>
+        </w:rPr>
+        <w:t>product</w:t>
+      </w:r>
+      <w:proofErr w:type="spellEnd"/>
     </w:p>
     <w:p>
       <w:pPr>
@@ -4755,8 +5613,21 @@
           <w:lang w:eastAsia="fr-FR"/>
           <w14:ligatures w14:val="none"/>
         </w:rPr>
-        <w:t>DELETE /product/ :id</w:t>
-      </w:r>
+        <w:t>POST /</w:t>
+      </w:r>
+      <w:proofErr w:type="spellStart"/>
+      <w:r>
+        <w:rPr>
+          <w:rFonts w:ascii="Arial" w:eastAsia="Times New Roman" w:hAnsi="Arial" w:cs="Arial"/>
+          <w:kern w:val="0"/>
+          <w:sz w:val="24"/>
+          <w:szCs w:val="24"/>
+          <w:lang w:eastAsia="fr-FR"/>
+          <w14:ligatures w14:val="none"/>
+        </w:rPr>
+        <w:t>product</w:t>
+      </w:r>
+      <w:proofErr w:type="spellEnd"/>
     </w:p>
     <w:p>
       <w:pPr>
@@ -4784,7 +5655,31 @@
           <w:lang w:eastAsia="fr-FR"/>
           <w14:ligatures w14:val="none"/>
         </w:rPr>
-        <w:t>GET /range/ :id</w:t>
+        <w:t>PATCH /</w:t>
+      </w:r>
+      <w:proofErr w:type="spellStart"/>
+      <w:r>
+        <w:rPr>
+          <w:rFonts w:ascii="Arial" w:eastAsia="Times New Roman" w:hAnsi="Arial" w:cs="Arial"/>
+          <w:kern w:val="0"/>
+          <w:sz w:val="24"/>
+          <w:szCs w:val="24"/>
+          <w:lang w:eastAsia="fr-FR"/>
+          <w14:ligatures w14:val="none"/>
+        </w:rPr>
+        <w:t>product</w:t>
+      </w:r>
+      <w:proofErr w:type="spellEnd"/>
+      <w:r>
+        <w:rPr>
+          <w:rFonts w:ascii="Arial" w:eastAsia="Times New Roman" w:hAnsi="Arial" w:cs="Arial"/>
+          <w:kern w:val="0"/>
+          <w:sz w:val="24"/>
+          <w:szCs w:val="24"/>
+          <w:lang w:eastAsia="fr-FR"/>
+          <w14:ligatures w14:val="none"/>
+        </w:rPr>
+        <w:t>/ :id</w:t>
       </w:r>
     </w:p>
     <w:p>
@@ -4813,7 +5708,31 @@
           <w:lang w:eastAsia="fr-FR"/>
           <w14:ligatures w14:val="none"/>
         </w:rPr>
-        <w:t>PATCH /range/ :id</w:t>
+        <w:t>DELETE /</w:t>
+      </w:r>
+      <w:proofErr w:type="spellStart"/>
+      <w:r>
+        <w:rPr>
+          <w:rFonts w:ascii="Arial" w:eastAsia="Times New Roman" w:hAnsi="Arial" w:cs="Arial"/>
+          <w:kern w:val="0"/>
+          <w:sz w:val="24"/>
+          <w:szCs w:val="24"/>
+          <w:lang w:eastAsia="fr-FR"/>
+          <w14:ligatures w14:val="none"/>
+        </w:rPr>
+        <w:t>product</w:t>
+      </w:r>
+      <w:proofErr w:type="spellEnd"/>
+      <w:r>
+        <w:rPr>
+          <w:rFonts w:ascii="Arial" w:eastAsia="Times New Roman" w:hAnsi="Arial" w:cs="Arial"/>
+          <w:kern w:val="0"/>
+          <w:sz w:val="24"/>
+          <w:szCs w:val="24"/>
+          <w:lang w:eastAsia="fr-FR"/>
+          <w14:ligatures w14:val="none"/>
+        </w:rPr>
+        <w:t>/ :id</w:t>
       </w:r>
     </w:p>
     <w:p>
@@ -4842,7 +5761,7 @@
           <w:lang w:eastAsia="fr-FR"/>
           <w14:ligatures w14:val="none"/>
         </w:rPr>
-        <w:t>DELETE /range/ :id</w:t>
+        <w:t>GET /range/ :id</w:t>
       </w:r>
     </w:p>
     <w:p>
@@ -4871,7 +5790,7 @@
           <w:lang w:eastAsia="fr-FR"/>
           <w14:ligatures w14:val="none"/>
         </w:rPr>
-        <w:t>GET /delivery</w:t>
+        <w:t>PATCH /range/ :id</w:t>
       </w:r>
     </w:p>
     <w:p>
@@ -4900,7 +5819,7 @@
           <w:lang w:eastAsia="fr-FR"/>
           <w14:ligatures w14:val="none"/>
         </w:rPr>
-        <w:t>PATCH /delivery</w:t>
+        <w:t>DELETE /range/ :id</w:t>
       </w:r>
     </w:p>
     <w:p>
@@ -4929,8 +5848,105 @@
           <w:lang w:eastAsia="fr-FR"/>
           <w14:ligatures w14:val="none"/>
         </w:rPr>
-        <w:t>DELETE /delivery</w:t>
-      </w:r>
+        <w:t>GET /</w:t>
+      </w:r>
+      <w:proofErr w:type="spellStart"/>
+      <w:r>
+        <w:rPr>
+          <w:rFonts w:ascii="Arial" w:eastAsia="Times New Roman" w:hAnsi="Arial" w:cs="Arial"/>
+          <w:kern w:val="0"/>
+          <w:sz w:val="24"/>
+          <w:szCs w:val="24"/>
+          <w:lang w:eastAsia="fr-FR"/>
+          <w14:ligatures w14:val="none"/>
+        </w:rPr>
+        <w:t>delivery</w:t>
+      </w:r>
+      <w:proofErr w:type="spellEnd"/>
+    </w:p>
+    <w:p>
+      <w:pPr>
+        <w:pStyle w:val="Paragraphedeliste"/>
+        <w:numPr>
+          <w:ilvl w:val="0"/>
+          <w:numId w:val="21"/>
+        </w:numPr>
+        <w:spacing w:before="240" w:after="240" w:line="240" w:lineRule="auto"/>
+        <w:rPr>
+          <w:rFonts w:ascii="Arial" w:eastAsia="Times New Roman" w:hAnsi="Arial" w:cs="Arial"/>
+          <w:kern w:val="0"/>
+          <w:sz w:val="24"/>
+          <w:szCs w:val="24"/>
+          <w:lang w:eastAsia="fr-FR"/>
+          <w14:ligatures w14:val="none"/>
+        </w:rPr>
+      </w:pPr>
+      <w:r>
+        <w:rPr>
+          <w:rFonts w:ascii="Arial" w:eastAsia="Times New Roman" w:hAnsi="Arial" w:cs="Arial"/>
+          <w:kern w:val="0"/>
+          <w:sz w:val="24"/>
+          <w:szCs w:val="24"/>
+          <w:lang w:eastAsia="fr-FR"/>
+          <w14:ligatures w14:val="none"/>
+        </w:rPr>
+        <w:t>PATCH /</w:t>
+      </w:r>
+      <w:proofErr w:type="spellStart"/>
+      <w:r>
+        <w:rPr>
+          <w:rFonts w:ascii="Arial" w:eastAsia="Times New Roman" w:hAnsi="Arial" w:cs="Arial"/>
+          <w:kern w:val="0"/>
+          <w:sz w:val="24"/>
+          <w:szCs w:val="24"/>
+          <w:lang w:eastAsia="fr-FR"/>
+          <w14:ligatures w14:val="none"/>
+        </w:rPr>
+        <w:t>delivery</w:t>
+      </w:r>
+      <w:proofErr w:type="spellEnd"/>
+    </w:p>
+    <w:p>
+      <w:pPr>
+        <w:pStyle w:val="Paragraphedeliste"/>
+        <w:numPr>
+          <w:ilvl w:val="0"/>
+          <w:numId w:val="21"/>
+        </w:numPr>
+        <w:spacing w:before="240" w:after="240" w:line="240" w:lineRule="auto"/>
+        <w:rPr>
+          <w:rFonts w:ascii="Arial" w:eastAsia="Times New Roman" w:hAnsi="Arial" w:cs="Arial"/>
+          <w:kern w:val="0"/>
+          <w:sz w:val="24"/>
+          <w:szCs w:val="24"/>
+          <w:lang w:eastAsia="fr-FR"/>
+          <w14:ligatures w14:val="none"/>
+        </w:rPr>
+      </w:pPr>
+      <w:r>
+        <w:rPr>
+          <w:rFonts w:ascii="Arial" w:eastAsia="Times New Roman" w:hAnsi="Arial" w:cs="Arial"/>
+          <w:kern w:val="0"/>
+          <w:sz w:val="24"/>
+          <w:szCs w:val="24"/>
+          <w:lang w:eastAsia="fr-FR"/>
+          <w14:ligatures w14:val="none"/>
+        </w:rPr>
+        <w:t>DELETE /</w:t>
+      </w:r>
+      <w:proofErr w:type="spellStart"/>
+      <w:r>
+        <w:rPr>
+          <w:rFonts w:ascii="Arial" w:eastAsia="Times New Roman" w:hAnsi="Arial" w:cs="Arial"/>
+          <w:kern w:val="0"/>
+          <w:sz w:val="24"/>
+          <w:szCs w:val="24"/>
+          <w:lang w:eastAsia="fr-FR"/>
+          <w14:ligatures w14:val="none"/>
+        </w:rPr>
+        <w:t>delivery</w:t>
+      </w:r>
+      <w:proofErr w:type="spellEnd"/>
     </w:p>
     <w:p>
       <w:pPr>

</xml_diff>

<commit_message>
feat(delivery): all routes for delivery
</commit_message>
<xml_diff>
--- a/Cahier des charges site.docx
+++ b/Cahier des charges site.docx
@@ -3766,10 +3766,10 @@
           <w:noProof/>
         </w:rPr>
         <w:drawing>
-          <wp:inline distT="0" distB="0" distL="0" distR="0" wp14:anchorId="7BB090B4" wp14:editId="03A001EF">
-            <wp:extent cx="5760720" cy="3573780"/>
-            <wp:effectExtent l="0" t="0" r="0" b="7620"/>
-            <wp:docPr id="249339756" name="Image 1" descr="Une image contenant texte, diagramme, capture d’écran, Plan&#10;&#10;Description générée automatiquement"/>
+          <wp:inline distT="0" distB="0" distL="0" distR="0" wp14:anchorId="78A7E832" wp14:editId="465C6038">
+            <wp:extent cx="5760720" cy="3590290"/>
+            <wp:effectExtent l="0" t="0" r="0" b="0"/>
+            <wp:docPr id="1428332490" name="Image 1" descr="Une image contenant texte, diagramme, capture d’écran, affichage&#10;&#10;Description générée automatiquement"/>
             <wp:cNvGraphicFramePr>
               <a:graphicFrameLocks xmlns:a="http://schemas.openxmlformats.org/drawingml/2006/main" noChangeAspect="1"/>
             </wp:cNvGraphicFramePr>
@@ -3777,7 +3777,7 @@
               <a:graphicData uri="http://schemas.openxmlformats.org/drawingml/2006/picture">
                 <pic:pic xmlns:pic="http://schemas.openxmlformats.org/drawingml/2006/picture">
                   <pic:nvPicPr>
-                    <pic:cNvPr id="249339756" name="Image 1" descr="Une image contenant texte, diagramme, capture d’écran, Plan&#10;&#10;Description générée automatiquement"/>
+                    <pic:cNvPr id="1428332490" name="Image 1" descr="Une image contenant texte, diagramme, capture d’écran, affichage&#10;&#10;Description générée automatiquement"/>
                     <pic:cNvPicPr/>
                   </pic:nvPicPr>
                   <pic:blipFill>
@@ -3789,7 +3789,7 @@
                   <pic:spPr>
                     <a:xfrm>
                       <a:off x="0" y="0"/>
-                      <a:ext cx="5760720" cy="3573780"/>
+                      <a:ext cx="5760720" cy="3590290"/>
                     </a:xfrm>
                     <a:prstGeom prst="rect">
                       <a:avLst/>
@@ -4280,7 +4280,6 @@
         </w:rPr>
         <w:t xml:space="preserve">, </w:t>
       </w:r>
-      <w:proofErr w:type="spellStart"/>
       <w:r>
         <w:rPr>
           <w:rFonts w:ascii="Arial" w:eastAsia="Times New Roman" w:hAnsi="Arial" w:cs="Arial"/>
@@ -4291,9 +4290,8 @@
           <w:lang w:eastAsia="fr-FR"/>
           <w14:ligatures w14:val="none"/>
         </w:rPr>
-        <w:t>CodeUtilisateur</w:t>
-      </w:r>
-      <w:proofErr w:type="spellEnd"/>
+        <w:t>#</w:t>
+      </w:r>
       <w:r>
         <w:rPr>
           <w:rFonts w:ascii="Arial" w:eastAsia="Times New Roman" w:hAnsi="Arial" w:cs="Arial"/>
@@ -4304,7 +4302,7 @@
           <w:lang w:eastAsia="fr-FR"/>
           <w14:ligatures w14:val="none"/>
         </w:rPr>
-        <w:t>)</w:t>
+        <w:t>CodeUtilisateur)</w:t>
       </w:r>
     </w:p>
     <w:p>
@@ -4806,6 +4804,27 @@
         <w:t>RéférenceClient</w:t>
       </w:r>
       <w:proofErr w:type="spellEnd"/>
+      <w:r>
+        <w:rPr>
+          <w:rFonts w:ascii="Arial" w:hAnsi="Arial" w:cs="Arial"/>
+          <w:color w:val="000000" w:themeColor="text1"/>
+          <w:sz w:val="24"/>
+          <w:szCs w:val="24"/>
+        </w:rPr>
+        <w:t xml:space="preserve">, </w:t>
+      </w:r>
+      <w:r>
+        <w:rPr>
+          <w:rFonts w:ascii="Arial" w:eastAsia="Times New Roman" w:hAnsi="Arial" w:cs="Arial"/>
+          <w:color w:val="000000" w:themeColor="text1"/>
+          <w:kern w:val="0"/>
+          <w:sz w:val="24"/>
+          <w:szCs w:val="24"/>
+          <w:lang w:eastAsia="fr-FR"/>
+          <w14:ligatures w14:val="none"/>
+        </w:rPr>
+        <w:t>#CodeAdresse</w:t>
+      </w:r>
       <w:r>
         <w:rPr>
           <w:rFonts w:ascii="Arial" w:hAnsi="Arial" w:cs="Arial"/>
@@ -5491,6 +5510,30 @@
           <w14:ligatures w14:val="none"/>
         </w:rPr>
       </w:pPr>
+      <w:r>
+        <w:rPr>
+          <w:rFonts w:ascii="Arial" w:eastAsia="Times New Roman" w:hAnsi="Arial" w:cs="Arial"/>
+          <w:kern w:val="0"/>
+          <w:sz w:val="24"/>
+          <w:szCs w:val="24"/>
+          <w:lang w:eastAsia="fr-FR"/>
+          <w14:ligatures w14:val="none"/>
+        </w:rPr>
+        <w:t>GET /</w:t>
+      </w:r>
+      <w:proofErr w:type="spellStart"/>
+      <w:r>
+        <w:rPr>
+          <w:rFonts w:ascii="Arial" w:eastAsia="Times New Roman" w:hAnsi="Arial" w:cs="Arial"/>
+          <w:kern w:val="0"/>
+          <w:sz w:val="24"/>
+          <w:szCs w:val="24"/>
+          <w:lang w:eastAsia="fr-FR"/>
+          <w14:ligatures w14:val="none"/>
+        </w:rPr>
+        <w:t>product</w:t>
+      </w:r>
+      <w:proofErr w:type="spellEnd"/>
     </w:p>
     <w:p>
       <w:pPr>
@@ -5518,7 +5561,7 @@
           <w:lang w:eastAsia="fr-FR"/>
           <w14:ligatures w14:val="none"/>
         </w:rPr>
-        <w:t>GET /</w:t>
+        <w:t>POST /</w:t>
       </w:r>
       <w:proofErr w:type="spellStart"/>
       <w:r>
@@ -5533,17 +5576,6 @@
         <w:t>product</w:t>
       </w:r>
       <w:proofErr w:type="spellEnd"/>
-      <w:r>
-        <w:rPr>
-          <w:rFonts w:ascii="Arial" w:eastAsia="Times New Roman" w:hAnsi="Arial" w:cs="Arial"/>
-          <w:kern w:val="0"/>
-          <w:sz w:val="24"/>
-          <w:szCs w:val="24"/>
-          <w:lang w:eastAsia="fr-FR"/>
-          <w14:ligatures w14:val="none"/>
-        </w:rPr>
-        <w:t>/ :id</w:t>
-      </w:r>
     </w:p>
     <w:p>
       <w:pPr>
@@ -5586,6 +5618,17 @@
         <w:t>product</w:t>
       </w:r>
       <w:proofErr w:type="spellEnd"/>
+      <w:r>
+        <w:rPr>
+          <w:rFonts w:ascii="Arial" w:eastAsia="Times New Roman" w:hAnsi="Arial" w:cs="Arial"/>
+          <w:kern w:val="0"/>
+          <w:sz w:val="24"/>
+          <w:szCs w:val="24"/>
+          <w:lang w:eastAsia="fr-FR"/>
+          <w14:ligatures w14:val="none"/>
+        </w:rPr>
+        <w:t>/ :id</w:t>
+      </w:r>
     </w:p>
     <w:p>
       <w:pPr>
@@ -5613,7 +5656,7 @@
           <w:lang w:eastAsia="fr-FR"/>
           <w14:ligatures w14:val="none"/>
         </w:rPr>
-        <w:t>POST /</w:t>
+        <w:t>PATCH /</w:t>
       </w:r>
       <w:proofErr w:type="spellStart"/>
       <w:r>
@@ -5628,6 +5671,17 @@
         <w:t>product</w:t>
       </w:r>
       <w:proofErr w:type="spellEnd"/>
+      <w:r>
+        <w:rPr>
+          <w:rFonts w:ascii="Arial" w:eastAsia="Times New Roman" w:hAnsi="Arial" w:cs="Arial"/>
+          <w:kern w:val="0"/>
+          <w:sz w:val="24"/>
+          <w:szCs w:val="24"/>
+          <w:lang w:eastAsia="fr-FR"/>
+          <w14:ligatures w14:val="none"/>
+        </w:rPr>
+        <w:t>/ :id</w:t>
+      </w:r>
     </w:p>
     <w:p>
       <w:pPr>
@@ -5655,7 +5709,7 @@
           <w:lang w:eastAsia="fr-FR"/>
           <w14:ligatures w14:val="none"/>
         </w:rPr>
-        <w:t>PATCH /</w:t>
+        <w:t>DELETE /</w:t>
       </w:r>
       <w:proofErr w:type="spellStart"/>
       <w:r>
@@ -5708,31 +5762,7 @@
           <w:lang w:eastAsia="fr-FR"/>
           <w14:ligatures w14:val="none"/>
         </w:rPr>
-        <w:t>DELETE /</w:t>
-      </w:r>
-      <w:proofErr w:type="spellStart"/>
-      <w:r>
-        <w:rPr>
-          <w:rFonts w:ascii="Arial" w:eastAsia="Times New Roman" w:hAnsi="Arial" w:cs="Arial"/>
-          <w:kern w:val="0"/>
-          <w:sz w:val="24"/>
-          <w:szCs w:val="24"/>
-          <w:lang w:eastAsia="fr-FR"/>
-          <w14:ligatures w14:val="none"/>
-        </w:rPr>
-        <w:t>product</w:t>
-      </w:r>
-      <w:proofErr w:type="spellEnd"/>
-      <w:r>
-        <w:rPr>
-          <w:rFonts w:ascii="Arial" w:eastAsia="Times New Roman" w:hAnsi="Arial" w:cs="Arial"/>
-          <w:kern w:val="0"/>
-          <w:sz w:val="24"/>
-          <w:szCs w:val="24"/>
-          <w:lang w:eastAsia="fr-FR"/>
-          <w14:ligatures w14:val="none"/>
-        </w:rPr>
-        <w:t>/ :id</w:t>
+        <w:t>GET /range</w:t>
       </w:r>
     </w:p>
     <w:p>
@@ -5761,7 +5791,7 @@
           <w:lang w:eastAsia="fr-FR"/>
           <w14:ligatures w14:val="none"/>
         </w:rPr>
-        <w:t>GET /range/ :id</w:t>
+        <w:t>POST/ range</w:t>
       </w:r>
     </w:p>
     <w:p>
@@ -5790,7 +5820,7 @@
           <w:lang w:eastAsia="fr-FR"/>
           <w14:ligatures w14:val="none"/>
         </w:rPr>
-        <w:t>PATCH /range/ :id</w:t>
+        <w:t>GET /range/ :id</w:t>
       </w:r>
     </w:p>
     <w:p>
@@ -5819,7 +5849,7 @@
           <w:lang w:eastAsia="fr-FR"/>
           <w14:ligatures w14:val="none"/>
         </w:rPr>
-        <w:t>DELETE /range/ :id</w:t>
+        <w:t>PATCH /range/ :id</w:t>
       </w:r>
     </w:p>
     <w:p>
@@ -5848,21 +5878,8 @@
           <w:lang w:eastAsia="fr-FR"/>
           <w14:ligatures w14:val="none"/>
         </w:rPr>
-        <w:t>GET /</w:t>
-      </w:r>
-      <w:proofErr w:type="spellStart"/>
-      <w:r>
-        <w:rPr>
-          <w:rFonts w:ascii="Arial" w:eastAsia="Times New Roman" w:hAnsi="Arial" w:cs="Arial"/>
-          <w:kern w:val="0"/>
-          <w:sz w:val="24"/>
-          <w:szCs w:val="24"/>
-          <w:lang w:eastAsia="fr-FR"/>
-          <w14:ligatures w14:val="none"/>
-        </w:rPr>
-        <w:t>delivery</w:t>
-      </w:r>
-      <w:proofErr w:type="spellEnd"/>
+        <w:t>DELETE /range/ :id</w:t>
+      </w:r>
     </w:p>
     <w:p>
       <w:pPr>
@@ -5890,7 +5907,7 @@
           <w:lang w:eastAsia="fr-FR"/>
           <w14:ligatures w14:val="none"/>
         </w:rPr>
-        <w:t>PATCH /</w:t>
+        <w:t>GET /</w:t>
       </w:r>
       <w:proofErr w:type="spellStart"/>
       <w:r>
@@ -5932,6 +5949,165 @@
           <w:lang w:eastAsia="fr-FR"/>
           <w14:ligatures w14:val="none"/>
         </w:rPr>
+        <w:t xml:space="preserve">POST </w:t>
+      </w:r>
+      <w:r>
+        <w:rPr>
+          <w:rFonts w:ascii="Arial" w:eastAsia="Times New Roman" w:hAnsi="Arial" w:cs="Arial"/>
+          <w:kern w:val="0"/>
+          <w:sz w:val="24"/>
+          <w:szCs w:val="24"/>
+          <w:lang w:eastAsia="fr-FR"/>
+          <w14:ligatures w14:val="none"/>
+        </w:rPr>
+        <w:t>/</w:t>
+      </w:r>
+      <w:proofErr w:type="spellStart"/>
+      <w:r>
+        <w:rPr>
+          <w:rFonts w:ascii="Arial" w:eastAsia="Times New Roman" w:hAnsi="Arial" w:cs="Arial"/>
+          <w:kern w:val="0"/>
+          <w:sz w:val="24"/>
+          <w:szCs w:val="24"/>
+          <w:lang w:eastAsia="fr-FR"/>
+          <w14:ligatures w14:val="none"/>
+        </w:rPr>
+        <w:t>delivery</w:t>
+      </w:r>
+      <w:proofErr w:type="spellEnd"/>
+    </w:p>
+    <w:p>
+      <w:pPr>
+        <w:pStyle w:val="Paragraphedeliste"/>
+        <w:numPr>
+          <w:ilvl w:val="0"/>
+          <w:numId w:val="21"/>
+        </w:numPr>
+        <w:spacing w:before="240" w:after="240" w:line="240" w:lineRule="auto"/>
+        <w:rPr>
+          <w:rFonts w:ascii="Arial" w:eastAsia="Times New Roman" w:hAnsi="Arial" w:cs="Arial"/>
+          <w:kern w:val="0"/>
+          <w:sz w:val="24"/>
+          <w:szCs w:val="24"/>
+          <w:lang w:eastAsia="fr-FR"/>
+          <w14:ligatures w14:val="none"/>
+        </w:rPr>
+      </w:pPr>
+      <w:r>
+        <w:rPr>
+          <w:rFonts w:ascii="Arial" w:eastAsia="Times New Roman" w:hAnsi="Arial" w:cs="Arial"/>
+          <w:kern w:val="0"/>
+          <w:sz w:val="24"/>
+          <w:szCs w:val="24"/>
+          <w:lang w:eastAsia="fr-FR"/>
+          <w14:ligatures w14:val="none"/>
+        </w:rPr>
+        <w:t>GET /</w:t>
+      </w:r>
+      <w:proofErr w:type="spellStart"/>
+      <w:r>
+        <w:rPr>
+          <w:rFonts w:ascii="Arial" w:eastAsia="Times New Roman" w:hAnsi="Arial" w:cs="Arial"/>
+          <w:kern w:val="0"/>
+          <w:sz w:val="24"/>
+          <w:szCs w:val="24"/>
+          <w:lang w:eastAsia="fr-FR"/>
+          <w14:ligatures w14:val="none"/>
+        </w:rPr>
+        <w:t>delivery</w:t>
+      </w:r>
+      <w:proofErr w:type="spellEnd"/>
+      <w:r>
+        <w:rPr>
+          <w:rFonts w:ascii="Arial" w:eastAsia="Times New Roman" w:hAnsi="Arial" w:cs="Arial"/>
+          <w:kern w:val="0"/>
+          <w:sz w:val="24"/>
+          <w:szCs w:val="24"/>
+          <w:lang w:eastAsia="fr-FR"/>
+          <w14:ligatures w14:val="none"/>
+        </w:rPr>
+        <w:t>/ :id</w:t>
+      </w:r>
+    </w:p>
+    <w:p>
+      <w:pPr>
+        <w:pStyle w:val="Paragraphedeliste"/>
+        <w:numPr>
+          <w:ilvl w:val="0"/>
+          <w:numId w:val="21"/>
+        </w:numPr>
+        <w:spacing w:before="240" w:after="240" w:line="240" w:lineRule="auto"/>
+        <w:rPr>
+          <w:rFonts w:ascii="Arial" w:eastAsia="Times New Roman" w:hAnsi="Arial" w:cs="Arial"/>
+          <w:kern w:val="0"/>
+          <w:sz w:val="24"/>
+          <w:szCs w:val="24"/>
+          <w:lang w:eastAsia="fr-FR"/>
+          <w14:ligatures w14:val="none"/>
+        </w:rPr>
+      </w:pPr>
+      <w:r>
+        <w:rPr>
+          <w:rFonts w:ascii="Arial" w:eastAsia="Times New Roman" w:hAnsi="Arial" w:cs="Arial"/>
+          <w:kern w:val="0"/>
+          <w:sz w:val="24"/>
+          <w:szCs w:val="24"/>
+          <w:lang w:eastAsia="fr-FR"/>
+          <w14:ligatures w14:val="none"/>
+        </w:rPr>
+        <w:t>PATCH /</w:t>
+      </w:r>
+      <w:proofErr w:type="spellStart"/>
+      <w:r>
+        <w:rPr>
+          <w:rFonts w:ascii="Arial" w:eastAsia="Times New Roman" w:hAnsi="Arial" w:cs="Arial"/>
+          <w:kern w:val="0"/>
+          <w:sz w:val="24"/>
+          <w:szCs w:val="24"/>
+          <w:lang w:eastAsia="fr-FR"/>
+          <w14:ligatures w14:val="none"/>
+        </w:rPr>
+        <w:t>delivery</w:t>
+      </w:r>
+      <w:proofErr w:type="spellEnd"/>
+      <w:r>
+        <w:rPr>
+          <w:rFonts w:ascii="Arial" w:eastAsia="Times New Roman" w:hAnsi="Arial" w:cs="Arial"/>
+          <w:kern w:val="0"/>
+          <w:sz w:val="24"/>
+          <w:szCs w:val="24"/>
+          <w:lang w:eastAsia="fr-FR"/>
+          <w14:ligatures w14:val="none"/>
+        </w:rPr>
+        <w:t>/ :id</w:t>
+      </w:r>
+    </w:p>
+    <w:p>
+      <w:pPr>
+        <w:pStyle w:val="Paragraphedeliste"/>
+        <w:numPr>
+          <w:ilvl w:val="0"/>
+          <w:numId w:val="21"/>
+        </w:numPr>
+        <w:spacing w:before="240" w:after="240" w:line="240" w:lineRule="auto"/>
+        <w:rPr>
+          <w:rFonts w:ascii="Arial" w:eastAsia="Times New Roman" w:hAnsi="Arial" w:cs="Arial"/>
+          <w:kern w:val="0"/>
+          <w:sz w:val="24"/>
+          <w:szCs w:val="24"/>
+          <w:lang w:eastAsia="fr-FR"/>
+          <w14:ligatures w14:val="none"/>
+        </w:rPr>
+      </w:pPr>
+      <w:r>
+        <w:rPr>
+          <w:rFonts w:ascii="Arial" w:eastAsia="Times New Roman" w:hAnsi="Arial" w:cs="Arial"/>
+          <w:kern w:val="0"/>
+          <w:sz w:val="24"/>
+          <w:szCs w:val="24"/>
+          <w:lang w:eastAsia="fr-FR"/>
+          <w14:ligatures w14:val="none"/>
+        </w:rPr>
         <w:t>DELETE /</w:t>
       </w:r>
       <w:proofErr w:type="spellStart"/>
@@ -5947,6 +6123,31 @@
         <w:t>delivery</w:t>
       </w:r>
       <w:proofErr w:type="spellEnd"/>
+      <w:r>
+        <w:rPr>
+          <w:rFonts w:ascii="Arial" w:eastAsia="Times New Roman" w:hAnsi="Arial" w:cs="Arial"/>
+          <w:kern w:val="0"/>
+          <w:sz w:val="24"/>
+          <w:szCs w:val="24"/>
+          <w:lang w:eastAsia="fr-FR"/>
+          <w14:ligatures w14:val="none"/>
+        </w:rPr>
+        <w:t>/ :id</w:t>
+      </w:r>
+    </w:p>
+    <w:p>
+      <w:pPr>
+        <w:pStyle w:val="Paragraphedeliste"/>
+        <w:spacing w:before="240" w:after="240" w:line="240" w:lineRule="auto"/>
+        <w:rPr>
+          <w:rFonts w:ascii="Arial" w:eastAsia="Times New Roman" w:hAnsi="Arial" w:cs="Arial"/>
+          <w:kern w:val="0"/>
+          <w:sz w:val="24"/>
+          <w:szCs w:val="24"/>
+          <w:lang w:eastAsia="fr-FR"/>
+          <w14:ligatures w14:val="none"/>
+        </w:rPr>
+      </w:pPr>
     </w:p>
     <w:p>
       <w:pPr>

</xml_diff>

<commit_message>
fix(datamapper): moove some psql to  mysql request
</commit_message>
<xml_diff>
--- a/Cahier des charges site.docx
+++ b/Cahier des charges site.docx
@@ -28,25 +28,8 @@
           <w:lang w:eastAsia="fr-FR"/>
           <w14:ligatures w14:val="none"/>
         </w:rPr>
-        <w:t xml:space="preserve">Site </w:t>
-      </w:r>
-      <w:proofErr w:type="spellStart"/>
-      <w:r>
-        <w:rPr>
-          <w:rFonts w:ascii="Arial" w:eastAsia="Times New Roman" w:hAnsi="Arial" w:cs="Arial"/>
-          <w:b/>
-          <w:bCs/>
-          <w:color w:val="FF0000"/>
-          <w:kern w:val="0"/>
-          <w:sz w:val="32"/>
-          <w:szCs w:val="32"/>
-          <w:u w:val="single"/>
-          <w:lang w:eastAsia="fr-FR"/>
-          <w14:ligatures w14:val="none"/>
-        </w:rPr>
-        <w:t>Artem</w:t>
-      </w:r>
-      <w:proofErr w:type="spellEnd"/>
+        <w:t>Site Artem</w:t>
+      </w:r>
     </w:p>
     <w:p>
       <w:pPr>
@@ -155,23 +138,8 @@
           <w:lang w:eastAsia="fr-FR"/>
           <w14:ligatures w14:val="none"/>
         </w:rPr>
-        <w:t xml:space="preserve">La présentation du </w:t>
-      </w:r>
-      <w:proofErr w:type="gramStart"/>
-      <w:r>
-        <w:rPr>
-          <w:rFonts w:ascii="Arial" w:eastAsia="Times New Roman" w:hAnsi="Arial" w:cs="Arial"/>
-          <w:color w:val="000000"/>
-          <w:kern w:val="0"/>
-          <w:sz w:val="24"/>
-          <w:szCs w:val="24"/>
-          <w:u w:val="single"/>
-          <w:lang w:eastAsia="fr-FR"/>
-          <w14:ligatures w14:val="none"/>
-        </w:rPr>
-        <w:t>projet:</w:t>
-      </w:r>
-      <w:proofErr w:type="gramEnd"/>
+        <w:t>La présentation du projet:</w:t>
+      </w:r>
     </w:p>
     <w:p>
       <w:pPr>
@@ -412,22 +380,8 @@
           <w:lang w:eastAsia="fr-FR"/>
           <w14:ligatures w14:val="none"/>
         </w:rPr>
-        <w:t>Suite à plusieurs échanges, notre équipe a déterminé des fonctionnalités caractérisant le Minimum Viable Product (MVP</w:t>
-      </w:r>
-      <w:proofErr w:type="gramStart"/>
-      <w:r>
-        <w:rPr>
-          <w:rFonts w:ascii="Arial" w:eastAsia="Times New Roman" w:hAnsi="Arial" w:cs="Arial"/>
-          <w:color w:val="000000"/>
-          <w:kern w:val="0"/>
-          <w:sz w:val="24"/>
-          <w:szCs w:val="24"/>
-          <w:lang w:eastAsia="fr-FR"/>
-          <w14:ligatures w14:val="none"/>
-        </w:rPr>
-        <w:t>):</w:t>
-      </w:r>
-      <w:proofErr w:type="gramEnd"/>
+        <w:t>Suite à plusieurs échanges, notre équipe a déterminé des fonctionnalités caractérisant le Minimum Viable Product (MVP):</w:t>
+      </w:r>
     </w:p>
     <w:p>
       <w:pPr>
@@ -550,33 +504,7 @@
           <w:lang w:eastAsia="fr-FR"/>
           <w14:ligatures w14:val="none"/>
         </w:rPr>
-        <w:t xml:space="preserve">Visualiser les infos de la société </w:t>
-      </w:r>
-      <w:proofErr w:type="spellStart"/>
-      <w:r>
-        <w:rPr>
-          <w:rFonts w:ascii="Arial" w:eastAsia="Times New Roman" w:hAnsi="Arial" w:cs="Arial"/>
-          <w:color w:val="000000"/>
-          <w:kern w:val="0"/>
-          <w:sz w:val="24"/>
-          <w:szCs w:val="24"/>
-          <w:lang w:eastAsia="fr-FR"/>
-          <w14:ligatures w14:val="none"/>
-        </w:rPr>
-        <w:t>Artem</w:t>
-      </w:r>
-      <w:proofErr w:type="spellEnd"/>
-      <w:r>
-        <w:rPr>
-          <w:rFonts w:ascii="Arial" w:eastAsia="Times New Roman" w:hAnsi="Arial" w:cs="Arial"/>
-          <w:color w:val="000000"/>
-          <w:kern w:val="0"/>
-          <w:sz w:val="24"/>
-          <w:szCs w:val="24"/>
-          <w:lang w:eastAsia="fr-FR"/>
-          <w14:ligatures w14:val="none"/>
-        </w:rPr>
-        <w:t xml:space="preserve"> et de sa gamme</w:t>
+        <w:t>Visualiser les infos de la société Artem et de sa gamme</w:t>
       </w:r>
     </w:p>
     <w:p>
@@ -688,22 +616,8 @@
           <w:lang w:eastAsia="fr-FR"/>
           <w14:ligatures w14:val="none"/>
         </w:rPr>
-        <w:t>Notre application peut évoluer vers d’autres horizons. Voici quelques exemples cités ci-</w:t>
-      </w:r>
-      <w:proofErr w:type="gramStart"/>
-      <w:r>
-        <w:rPr>
-          <w:rFonts w:ascii="Arial" w:eastAsia="Times New Roman" w:hAnsi="Arial" w:cs="Arial"/>
-          <w:color w:val="000000"/>
-          <w:kern w:val="0"/>
-          <w:sz w:val="24"/>
-          <w:szCs w:val="24"/>
-          <w:lang w:eastAsia="fr-FR"/>
-          <w14:ligatures w14:val="none"/>
-        </w:rPr>
-        <w:t>dessous:</w:t>
-      </w:r>
-      <w:proofErr w:type="gramEnd"/>
+        <w:t>Notre application peut évoluer vers d’autres horizons. Voici quelques exemples cités ci-dessous:</w:t>
+      </w:r>
     </w:p>
     <w:p>
       <w:pPr>
@@ -877,22 +791,8 @@
           <w14:ligatures w14:val="none"/>
         </w:rPr>
         <w:lastRenderedPageBreak/>
-        <w:t>Durant ce mois d’apothéose, nous allons utiliser plusieurs technologies citées ci-</w:t>
-      </w:r>
-      <w:proofErr w:type="gramStart"/>
-      <w:r>
-        <w:rPr>
-          <w:rFonts w:ascii="Arial" w:eastAsia="Times New Roman" w:hAnsi="Arial" w:cs="Arial"/>
-          <w:color w:val="000000"/>
-          <w:kern w:val="0"/>
-          <w:sz w:val="24"/>
-          <w:szCs w:val="24"/>
-          <w:lang w:eastAsia="fr-FR"/>
-          <w14:ligatures w14:val="none"/>
-        </w:rPr>
-        <w:t>dessous:</w:t>
-      </w:r>
-      <w:proofErr w:type="gramEnd"/>
+        <w:t>Durant ce mois d’apothéose, nous allons utiliser plusieurs technologies citées ci-dessous:</w:t>
+      </w:r>
     </w:p>
     <w:p>
       <w:pPr>
@@ -907,7 +807,6 @@
           <w14:ligatures w14:val="none"/>
         </w:rPr>
       </w:pPr>
-      <w:proofErr w:type="spellStart"/>
       <w:r>
         <w:rPr>
           <w:rFonts w:ascii="Arial" w:eastAsia="Times New Roman" w:hAnsi="Arial" w:cs="Arial"/>
@@ -923,7 +822,6 @@
         </w:rPr>
         <w:t>FrontEnd</w:t>
       </w:r>
-      <w:proofErr w:type="spellEnd"/>
       <w:r>
         <w:rPr>
           <w:rFonts w:ascii="Arial" w:eastAsia="Times New Roman" w:hAnsi="Arial" w:cs="Arial"/>
@@ -990,7 +888,6 @@
           <w14:ligatures w14:val="none"/>
         </w:rPr>
       </w:pPr>
-      <w:proofErr w:type="gramStart"/>
       <w:r>
         <w:rPr>
           <w:rFonts w:ascii="Arial" w:eastAsia="Times New Roman" w:hAnsi="Arial" w:cs="Arial"/>
@@ -1004,7 +901,6 @@
         </w:rPr>
         <w:t>Packages</w:t>
       </w:r>
-      <w:proofErr w:type="gramEnd"/>
       <w:r>
         <w:rPr>
           <w:rFonts w:ascii="Arial" w:eastAsia="Times New Roman" w:hAnsi="Arial" w:cs="Arial"/>
@@ -1165,7 +1061,6 @@
         </w:rPr>
         <w:t xml:space="preserve"> Javascript, </w:t>
       </w:r>
-      <w:proofErr w:type="spellStart"/>
       <w:r>
         <w:rPr>
           <w:rFonts w:ascii="Arial" w:eastAsia="Times New Roman" w:hAnsi="Arial" w:cs="Arial"/>
@@ -1178,7 +1073,6 @@
         </w:rPr>
         <w:t>Postgre</w:t>
       </w:r>
-      <w:proofErr w:type="spellEnd"/>
       <w:r>
         <w:rPr>
           <w:rFonts w:ascii="Arial" w:eastAsia="Times New Roman" w:hAnsi="Arial" w:cs="Arial"/>
@@ -1205,7 +1099,6 @@
           <w14:ligatures w14:val="none"/>
         </w:rPr>
       </w:pPr>
-      <w:proofErr w:type="gramStart"/>
       <w:r>
         <w:rPr>
           <w:rFonts w:ascii="Arial" w:eastAsia="Times New Roman" w:hAnsi="Arial" w:cs="Arial"/>
@@ -1217,21 +1110,7 @@
           <w:lang w:eastAsia="fr-FR"/>
           <w14:ligatures w14:val="none"/>
         </w:rPr>
-        <w:t>Packages</w:t>
-      </w:r>
-      <w:proofErr w:type="gramEnd"/>
-      <w:r>
-        <w:rPr>
-          <w:rFonts w:ascii="Arial" w:eastAsia="Times New Roman" w:hAnsi="Arial" w:cs="Arial"/>
-          <w:color w:val="000000"/>
-          <w:kern w:val="0"/>
-          <w:sz w:val="24"/>
-          <w:szCs w:val="24"/>
-          <w:u w:val="single"/>
-          <w:lang w:eastAsia="fr-FR"/>
-          <w14:ligatures w14:val="none"/>
-        </w:rPr>
-        <w:t xml:space="preserve"> :</w:t>
+        <w:t>Packages :</w:t>
       </w:r>
       <w:r>
         <w:rPr>
@@ -1559,7 +1438,6 @@
           <w14:ligatures w14:val="none"/>
         </w:rPr>
       </w:pPr>
-      <w:proofErr w:type="gramStart"/>
       <w:r>
         <w:rPr>
           <w:rFonts w:ascii="Arial" w:eastAsia="Times New Roman" w:hAnsi="Arial" w:cs="Arial"/>
@@ -1572,7 +1450,6 @@
         </w:rPr>
         <w:t>Navigateur mobiles</w:t>
       </w:r>
-      <w:proofErr w:type="gramEnd"/>
     </w:p>
     <w:p>
       <w:pPr>
@@ -1945,23 +1822,8 @@
           <w:lang w:eastAsia="fr-FR"/>
           <w14:ligatures w14:val="none"/>
         </w:rPr>
-        <w:t xml:space="preserve">Gamme </w:t>
-      </w:r>
-      <w:proofErr w:type="spellStart"/>
-      <w:r>
-        <w:rPr>
-          <w:rFonts w:ascii="Arial" w:eastAsia="Times New Roman" w:hAnsi="Arial" w:cs="Arial"/>
-          <w:color w:val="1F2328"/>
-          <w:kern w:val="0"/>
-          <w:sz w:val="24"/>
-          <w:szCs w:val="24"/>
-          <w:u w:val="single"/>
-          <w:lang w:eastAsia="fr-FR"/>
-          <w14:ligatures w14:val="none"/>
-        </w:rPr>
-        <w:t>Artem</w:t>
-      </w:r>
-      <w:proofErr w:type="spellEnd"/>
+        <w:t>Gamme Artem</w:t>
+      </w:r>
     </w:p>
     <w:p>
       <w:pPr>
@@ -2823,22 +2685,8 @@
                 <w:lang w:eastAsia="fr-FR"/>
                 <w14:ligatures w14:val="none"/>
               </w:rPr>
-              <w:t xml:space="preserve">Consulter la page de la gamme </w:t>
+              <w:t>Consulter la page de la gamme Artem</w:t>
             </w:r>
-            <w:proofErr w:type="spellStart"/>
-            <w:r>
-              <w:rPr>
-                <w:rFonts w:ascii="Arial" w:eastAsia="Times New Roman" w:hAnsi="Arial" w:cs="Arial"/>
-                <w:color w:val="000000"/>
-                <w:kern w:val="0"/>
-                <w:sz w:val="24"/>
-                <w:szCs w:val="24"/>
-                <w:lang w:eastAsia="fr-FR"/>
-                <w14:ligatures w14:val="none"/>
-              </w:rPr>
-              <w:t>Artem</w:t>
-            </w:r>
-            <w:proofErr w:type="spellEnd"/>
           </w:p>
         </w:tc>
         <w:tc>
@@ -3931,7 +3779,6 @@
         </w:rPr>
         <w:t>- Utilisateur (</w:t>
       </w:r>
-      <w:proofErr w:type="spellStart"/>
       <w:r>
         <w:rPr>
           <w:rFonts w:ascii="Arial" w:eastAsia="Times New Roman" w:hAnsi="Arial" w:cs="Arial"/>
@@ -3945,7 +3792,6 @@
         </w:rPr>
         <w:t>CodeUtilisateur</w:t>
       </w:r>
-      <w:proofErr w:type="spellEnd"/>
       <w:r>
         <w:rPr>
           <w:rFonts w:ascii="Arial" w:eastAsia="Times New Roman" w:hAnsi="Arial" w:cs="Arial"/>
@@ -3956,9 +3802,8 @@
           <w:lang w:eastAsia="fr-FR"/>
           <w14:ligatures w14:val="none"/>
         </w:rPr>
-        <w:t xml:space="preserve">, </w:t>
-      </w:r>
-      <w:proofErr w:type="spellStart"/>
+        <w:t xml:space="preserve">, NomEntreprise, NomContact, PrenomContact, MDP, AdresseFacturation, AdresseLivraison, Telephone, Email, Paiement, </w:t>
+      </w:r>
       <w:r>
         <w:rPr>
           <w:rFonts w:ascii="Arial" w:eastAsia="Times New Roman" w:hAnsi="Arial" w:cs="Arial"/>
@@ -3969,9 +3814,8 @@
           <w:lang w:eastAsia="fr-FR"/>
           <w14:ligatures w14:val="none"/>
         </w:rPr>
-        <w:t>NomEntreprise</w:t>
-      </w:r>
-      <w:proofErr w:type="spellEnd"/>
+        <w:t>#Code</w:t>
+      </w:r>
       <w:r>
         <w:rPr>
           <w:rFonts w:ascii="Arial" w:eastAsia="Times New Roman" w:hAnsi="Arial" w:cs="Arial"/>
@@ -3982,9 +3826,8 @@
           <w:lang w:eastAsia="fr-FR"/>
           <w14:ligatures w14:val="none"/>
         </w:rPr>
-        <w:t xml:space="preserve">, </w:t>
-      </w:r>
-      <w:proofErr w:type="spellStart"/>
+        <w:t>Profil</w:t>
+      </w:r>
       <w:r>
         <w:rPr>
           <w:rFonts w:ascii="Arial" w:eastAsia="Times New Roman" w:hAnsi="Arial" w:cs="Arial"/>
@@ -3995,10 +3838,12 @@
           <w:lang w:eastAsia="fr-FR"/>
           <w14:ligatures w14:val="none"/>
         </w:rPr>
-        <w:t>NomContact</w:t>
-      </w:r>
-      <w:proofErr w:type="spellEnd"/>
-      <w:r>
+        <w:t>)</w:t>
+      </w:r>
+    </w:p>
+    <w:p>
+      <w:pPr>
+        <w:spacing w:before="240" w:after="240" w:line="240" w:lineRule="auto"/>
         <w:rPr>
           <w:rFonts w:ascii="Arial" w:eastAsia="Times New Roman" w:hAnsi="Arial" w:cs="Arial"/>
           <w:color w:val="000000" w:themeColor="text1"/>
@@ -4008,9 +3853,7 @@
           <w:lang w:eastAsia="fr-FR"/>
           <w14:ligatures w14:val="none"/>
         </w:rPr>
-        <w:t xml:space="preserve">, </w:t>
-      </w:r>
-      <w:proofErr w:type="spellStart"/>
+      </w:pPr>
       <w:r>
         <w:rPr>
           <w:rFonts w:ascii="Arial" w:eastAsia="Times New Roman" w:hAnsi="Arial" w:cs="Arial"/>
@@ -4021,264 +3864,7 @@
           <w:lang w:eastAsia="fr-FR"/>
           <w14:ligatures w14:val="none"/>
         </w:rPr>
-        <w:t>PrenomContact</w:t>
-      </w:r>
-      <w:proofErr w:type="spellEnd"/>
-      <w:r>
-        <w:rPr>
-          <w:rFonts w:ascii="Arial" w:eastAsia="Times New Roman" w:hAnsi="Arial" w:cs="Arial"/>
-          <w:color w:val="000000" w:themeColor="text1"/>
-          <w:kern w:val="0"/>
-          <w:sz w:val="24"/>
-          <w:szCs w:val="24"/>
-          <w:lang w:eastAsia="fr-FR"/>
-          <w14:ligatures w14:val="none"/>
-        </w:rPr>
-        <w:t xml:space="preserve">, MDP, </w:t>
-      </w:r>
-      <w:proofErr w:type="spellStart"/>
-      <w:r>
-        <w:rPr>
-          <w:rFonts w:ascii="Arial" w:eastAsia="Times New Roman" w:hAnsi="Arial" w:cs="Arial"/>
-          <w:color w:val="000000" w:themeColor="text1"/>
-          <w:kern w:val="0"/>
-          <w:sz w:val="24"/>
-          <w:szCs w:val="24"/>
-          <w:lang w:eastAsia="fr-FR"/>
-          <w14:ligatures w14:val="none"/>
-        </w:rPr>
-        <w:t>AdresseFacturation</w:t>
-      </w:r>
-      <w:proofErr w:type="spellEnd"/>
-      <w:r>
-        <w:rPr>
-          <w:rFonts w:ascii="Arial" w:eastAsia="Times New Roman" w:hAnsi="Arial" w:cs="Arial"/>
-          <w:color w:val="000000" w:themeColor="text1"/>
-          <w:kern w:val="0"/>
-          <w:sz w:val="24"/>
-          <w:szCs w:val="24"/>
-          <w:lang w:eastAsia="fr-FR"/>
-          <w14:ligatures w14:val="none"/>
-        </w:rPr>
-        <w:t xml:space="preserve">, </w:t>
-      </w:r>
-      <w:proofErr w:type="spellStart"/>
-      <w:r>
-        <w:rPr>
-          <w:rFonts w:ascii="Arial" w:eastAsia="Times New Roman" w:hAnsi="Arial" w:cs="Arial"/>
-          <w:color w:val="000000" w:themeColor="text1"/>
-          <w:kern w:val="0"/>
-          <w:sz w:val="24"/>
-          <w:szCs w:val="24"/>
-          <w:lang w:eastAsia="fr-FR"/>
-          <w14:ligatures w14:val="none"/>
-        </w:rPr>
-        <w:t>AdresseLivraison</w:t>
-      </w:r>
-      <w:proofErr w:type="spellEnd"/>
-      <w:r>
-        <w:rPr>
-          <w:rFonts w:ascii="Arial" w:eastAsia="Times New Roman" w:hAnsi="Arial" w:cs="Arial"/>
-          <w:color w:val="000000" w:themeColor="text1"/>
-          <w:kern w:val="0"/>
-          <w:sz w:val="24"/>
-          <w:szCs w:val="24"/>
-          <w:lang w:eastAsia="fr-FR"/>
-          <w14:ligatures w14:val="none"/>
-        </w:rPr>
-        <w:t xml:space="preserve">, </w:t>
-      </w:r>
-      <w:proofErr w:type="spellStart"/>
-      <w:r>
-        <w:rPr>
-          <w:rFonts w:ascii="Arial" w:eastAsia="Times New Roman" w:hAnsi="Arial" w:cs="Arial"/>
-          <w:color w:val="000000" w:themeColor="text1"/>
-          <w:kern w:val="0"/>
-          <w:sz w:val="24"/>
-          <w:szCs w:val="24"/>
-          <w:lang w:eastAsia="fr-FR"/>
-          <w14:ligatures w14:val="none"/>
-        </w:rPr>
-        <w:t>Telephone</w:t>
-      </w:r>
-      <w:proofErr w:type="spellEnd"/>
-      <w:r>
-        <w:rPr>
-          <w:rFonts w:ascii="Arial" w:eastAsia="Times New Roman" w:hAnsi="Arial" w:cs="Arial"/>
-          <w:color w:val="000000" w:themeColor="text1"/>
-          <w:kern w:val="0"/>
-          <w:sz w:val="24"/>
-          <w:szCs w:val="24"/>
-          <w:lang w:eastAsia="fr-FR"/>
-          <w14:ligatures w14:val="none"/>
-        </w:rPr>
-        <w:t xml:space="preserve">, </w:t>
-      </w:r>
-      <w:proofErr w:type="gramStart"/>
-      <w:r>
-        <w:rPr>
-          <w:rFonts w:ascii="Arial" w:eastAsia="Times New Roman" w:hAnsi="Arial" w:cs="Arial"/>
-          <w:color w:val="000000" w:themeColor="text1"/>
-          <w:kern w:val="0"/>
-          <w:sz w:val="24"/>
-          <w:szCs w:val="24"/>
-          <w:lang w:eastAsia="fr-FR"/>
-          <w14:ligatures w14:val="none"/>
-        </w:rPr>
-        <w:t>Email</w:t>
-      </w:r>
-      <w:proofErr w:type="gramEnd"/>
-      <w:r>
-        <w:rPr>
-          <w:rFonts w:ascii="Arial" w:eastAsia="Times New Roman" w:hAnsi="Arial" w:cs="Arial"/>
-          <w:color w:val="000000" w:themeColor="text1"/>
-          <w:kern w:val="0"/>
-          <w:sz w:val="24"/>
-          <w:szCs w:val="24"/>
-          <w:lang w:eastAsia="fr-FR"/>
-          <w14:ligatures w14:val="none"/>
-        </w:rPr>
-        <w:t xml:space="preserve">, Paiement, </w:t>
-      </w:r>
-      <w:r>
-        <w:rPr>
-          <w:rFonts w:ascii="Arial" w:eastAsia="Times New Roman" w:hAnsi="Arial" w:cs="Arial"/>
-          <w:color w:val="000000" w:themeColor="text1"/>
-          <w:kern w:val="0"/>
-          <w:sz w:val="24"/>
-          <w:szCs w:val="24"/>
-          <w:lang w:eastAsia="fr-FR"/>
-          <w14:ligatures w14:val="none"/>
-        </w:rPr>
-        <w:t>#Code</w:t>
-      </w:r>
-      <w:r>
-        <w:rPr>
-          <w:rFonts w:ascii="Arial" w:eastAsia="Times New Roman" w:hAnsi="Arial" w:cs="Arial"/>
-          <w:color w:val="000000" w:themeColor="text1"/>
-          <w:kern w:val="0"/>
-          <w:sz w:val="24"/>
-          <w:szCs w:val="24"/>
-          <w:lang w:eastAsia="fr-FR"/>
-          <w14:ligatures w14:val="none"/>
-        </w:rPr>
-        <w:t>Profil</w:t>
-      </w:r>
-      <w:r>
-        <w:rPr>
-          <w:rFonts w:ascii="Arial" w:eastAsia="Times New Roman" w:hAnsi="Arial" w:cs="Arial"/>
-          <w:color w:val="000000" w:themeColor="text1"/>
-          <w:kern w:val="0"/>
-          <w:sz w:val="24"/>
-          <w:szCs w:val="24"/>
-          <w:lang w:eastAsia="fr-FR"/>
-          <w14:ligatures w14:val="none"/>
-        </w:rPr>
-        <w:t>)</w:t>
-      </w:r>
-    </w:p>
-    <w:p>
-      <w:pPr>
-        <w:spacing w:before="240" w:after="240" w:line="240" w:lineRule="auto"/>
-        <w:rPr>
-          <w:rFonts w:ascii="Arial" w:eastAsia="Times New Roman" w:hAnsi="Arial" w:cs="Arial"/>
-          <w:color w:val="000000" w:themeColor="text1"/>
-          <w:kern w:val="0"/>
-          <w:sz w:val="24"/>
-          <w:szCs w:val="24"/>
-          <w:lang w:eastAsia="fr-FR"/>
-          <w14:ligatures w14:val="none"/>
-        </w:rPr>
-      </w:pPr>
-      <w:r>
-        <w:rPr>
-          <w:rFonts w:ascii="Arial" w:eastAsia="Times New Roman" w:hAnsi="Arial" w:cs="Arial"/>
-          <w:color w:val="000000" w:themeColor="text1"/>
-          <w:kern w:val="0"/>
-          <w:sz w:val="24"/>
-          <w:szCs w:val="24"/>
-          <w:lang w:eastAsia="fr-FR"/>
-          <w14:ligatures w14:val="none"/>
-        </w:rPr>
-        <w:t xml:space="preserve">- </w:t>
-      </w:r>
-      <w:proofErr w:type="spellStart"/>
-      <w:r>
-        <w:rPr>
-          <w:rFonts w:ascii="Arial" w:eastAsia="Times New Roman" w:hAnsi="Arial" w:cs="Arial"/>
-          <w:color w:val="000000" w:themeColor="text1"/>
-          <w:kern w:val="0"/>
-          <w:sz w:val="24"/>
-          <w:szCs w:val="24"/>
-          <w:lang w:eastAsia="fr-FR"/>
-          <w14:ligatures w14:val="none"/>
-        </w:rPr>
-        <w:t>AdresseLivraison</w:t>
-      </w:r>
-      <w:proofErr w:type="spellEnd"/>
-      <w:r>
-        <w:rPr>
-          <w:rFonts w:ascii="Arial" w:eastAsia="Times New Roman" w:hAnsi="Arial" w:cs="Arial"/>
-          <w:color w:val="000000" w:themeColor="text1"/>
-          <w:kern w:val="0"/>
-          <w:sz w:val="24"/>
-          <w:szCs w:val="24"/>
-          <w:lang w:eastAsia="fr-FR"/>
-          <w14:ligatures w14:val="none"/>
-        </w:rPr>
-        <w:t xml:space="preserve"> (</w:t>
-      </w:r>
-      <w:proofErr w:type="spellStart"/>
-      <w:r>
-        <w:rPr>
-          <w:rFonts w:ascii="Arial" w:eastAsia="Times New Roman" w:hAnsi="Arial" w:cs="Arial"/>
-          <w:color w:val="000000" w:themeColor="text1"/>
-          <w:kern w:val="0"/>
-          <w:sz w:val="24"/>
-          <w:szCs w:val="24"/>
-          <w:lang w:eastAsia="fr-FR"/>
-          <w14:ligatures w14:val="none"/>
-        </w:rPr>
-        <w:t>CodeAdresse</w:t>
-      </w:r>
-      <w:proofErr w:type="spellEnd"/>
-      <w:r>
-        <w:rPr>
-          <w:rFonts w:ascii="Arial" w:eastAsia="Times New Roman" w:hAnsi="Arial" w:cs="Arial"/>
-          <w:color w:val="000000" w:themeColor="text1"/>
-          <w:kern w:val="0"/>
-          <w:sz w:val="24"/>
-          <w:szCs w:val="24"/>
-          <w:lang w:eastAsia="fr-FR"/>
-          <w14:ligatures w14:val="none"/>
-        </w:rPr>
-        <w:t xml:space="preserve">, </w:t>
-      </w:r>
-      <w:proofErr w:type="spellStart"/>
-      <w:r>
-        <w:rPr>
-          <w:rFonts w:ascii="Arial" w:eastAsia="Times New Roman" w:hAnsi="Arial" w:cs="Arial"/>
-          <w:color w:val="000000" w:themeColor="text1"/>
-          <w:kern w:val="0"/>
-          <w:sz w:val="24"/>
-          <w:szCs w:val="24"/>
-          <w:lang w:eastAsia="fr-FR"/>
-          <w14:ligatures w14:val="none"/>
-        </w:rPr>
-        <w:t>AdresseLivraison</w:t>
-      </w:r>
-      <w:proofErr w:type="spellEnd"/>
-      <w:r>
-        <w:rPr>
-          <w:rFonts w:ascii="Arial" w:eastAsia="Times New Roman" w:hAnsi="Arial" w:cs="Arial"/>
-          <w:color w:val="000000" w:themeColor="text1"/>
-          <w:kern w:val="0"/>
-          <w:sz w:val="24"/>
-          <w:szCs w:val="24"/>
-          <w:lang w:eastAsia="fr-FR"/>
-          <w14:ligatures w14:val="none"/>
-        </w:rPr>
-        <w:t xml:space="preserve">, </w:t>
+        <w:t xml:space="preserve">- AdresseLivraison (CodeAdresse, AdresseLivraison, </w:t>
       </w:r>
       <w:r>
         <w:rPr>
@@ -4332,7 +3918,6 @@
         </w:rPr>
         <w:t xml:space="preserve"> (</w:t>
       </w:r>
-      <w:proofErr w:type="spellStart"/>
       <w:r>
         <w:rPr>
           <w:rFonts w:ascii="Arial" w:hAnsi="Arial" w:cs="Arial"/>
@@ -4343,7 +3928,6 @@
         </w:rPr>
         <w:t>CodeDevis</w:t>
       </w:r>
-      <w:proofErr w:type="spellEnd"/>
       <w:r>
         <w:rPr>
           <w:rFonts w:ascii="Arial" w:hAnsi="Arial" w:cs="Arial"/>
@@ -4360,9 +3944,8 @@
           <w:sz w:val="24"/>
           <w:szCs w:val="24"/>
         </w:rPr>
-        <w:t xml:space="preserve"> </w:t>
-      </w:r>
-      <w:proofErr w:type="spellStart"/>
+        <w:t xml:space="preserve"> RéférenceDevis,</w:t>
+      </w:r>
       <w:r>
         <w:rPr>
           <w:rFonts w:ascii="Arial" w:hAnsi="Arial" w:cs="Arial"/>
@@ -4370,9 +3953,8 @@
           <w:sz w:val="24"/>
           <w:szCs w:val="24"/>
         </w:rPr>
-        <w:t>RéférenceDevis</w:t>
-      </w:r>
-      <w:proofErr w:type="spellEnd"/>
+        <w:t xml:space="preserve"> DateCreation, DateExpiration</w:t>
+      </w:r>
       <w:r>
         <w:rPr>
           <w:rFonts w:ascii="Arial" w:hAnsi="Arial" w:cs="Arial"/>
@@ -4380,18 +3962,18 @@
           <w:sz w:val="24"/>
           <w:szCs w:val="24"/>
         </w:rPr>
-        <w:t>,</w:t>
-      </w:r>
-      <w:r>
+        <w:t>, #CodeUtilisateur)</w:t>
+      </w:r>
+    </w:p>
+    <w:p>
+      <w:pPr>
         <w:rPr>
           <w:rFonts w:ascii="Arial" w:hAnsi="Arial" w:cs="Arial"/>
           <w:color w:val="000000" w:themeColor="text1"/>
           <w:sz w:val="24"/>
           <w:szCs w:val="24"/>
         </w:rPr>
-        <w:t xml:space="preserve"> </w:t>
-      </w:r>
-      <w:proofErr w:type="spellStart"/>
+      </w:pPr>
       <w:r>
         <w:rPr>
           <w:rFonts w:ascii="Arial" w:hAnsi="Arial" w:cs="Arial"/>
@@ -4399,9 +3981,8 @@
           <w:sz w:val="24"/>
           <w:szCs w:val="24"/>
         </w:rPr>
-        <w:t>DateCreation</w:t>
-      </w:r>
-      <w:proofErr w:type="spellEnd"/>
+        <w:t>- Produit</w:t>
+      </w:r>
       <w:r>
         <w:rPr>
           <w:rFonts w:ascii="Arial" w:hAnsi="Arial" w:cs="Arial"/>
@@ -4409,19 +3990,18 @@
           <w:sz w:val="24"/>
           <w:szCs w:val="24"/>
         </w:rPr>
-        <w:t xml:space="preserve">, </w:t>
-      </w:r>
-      <w:proofErr w:type="spellStart"/>
+        <w:t xml:space="preserve"> (</w:t>
+      </w:r>
       <w:r>
         <w:rPr>
           <w:rFonts w:ascii="Arial" w:hAnsi="Arial" w:cs="Arial"/>
           <w:color w:val="000000" w:themeColor="text1"/>
           <w:sz w:val="24"/>
           <w:szCs w:val="24"/>
-        </w:rPr>
-        <w:t>DateExpiration</w:t>
-      </w:r>
-      <w:proofErr w:type="spellEnd"/>
+          <w:u w:val="single"/>
+        </w:rPr>
+        <w:t>CodeProduit</w:t>
+      </w:r>
       <w:r>
         <w:rPr>
           <w:rFonts w:ascii="Arial" w:hAnsi="Arial" w:cs="Arial"/>
@@ -4429,18 +4009,17 @@
           <w:sz w:val="24"/>
           <w:szCs w:val="24"/>
         </w:rPr>
-        <w:t>, #CodeUtilisateur)</w:t>
-      </w:r>
-    </w:p>
-    <w:p>
-      <w:pPr>
+        <w:t xml:space="preserve">, </w:t>
+      </w:r>
+      <w:r>
         <w:rPr>
           <w:rFonts w:ascii="Arial" w:hAnsi="Arial" w:cs="Arial"/>
           <w:color w:val="000000" w:themeColor="text1"/>
           <w:sz w:val="24"/>
           <w:szCs w:val="24"/>
         </w:rPr>
-      </w:pPr>
+        <w:t>ReferenceProduit, Nom, Designation, Description, LienImage, Marque, Prix,</w:t>
+      </w:r>
       <w:r>
         <w:rPr>
           <w:rFonts w:ascii="Arial" w:hAnsi="Arial" w:cs="Arial"/>
@@ -4448,7 +4027,7 @@
           <w:sz w:val="24"/>
           <w:szCs w:val="24"/>
         </w:rPr>
-        <w:t>- Produit</w:t>
+        <w:t xml:space="preserve"> unité,</w:t>
       </w:r>
       <w:r>
         <w:rPr>
@@ -4457,20 +4036,17 @@
           <w:sz w:val="24"/>
           <w:szCs w:val="24"/>
         </w:rPr>
-        <w:t xml:space="preserve"> (</w:t>
-      </w:r>
-      <w:proofErr w:type="spellStart"/>
+        <w:t xml:space="preserve"> Delai, stock</w:t>
+      </w:r>
       <w:r>
         <w:rPr>
           <w:rFonts w:ascii="Arial" w:hAnsi="Arial" w:cs="Arial"/>
           <w:color w:val="000000" w:themeColor="text1"/>
           <w:sz w:val="24"/>
           <w:szCs w:val="24"/>
-          <w:u w:val="single"/>
-        </w:rPr>
-        <w:t>CodeProduit</w:t>
-      </w:r>
-      <w:proofErr w:type="spellEnd"/>
+        </w:rPr>
+        <w:t>, #CodeGamme</w:t>
+      </w:r>
       <w:r>
         <w:rPr>
           <w:rFonts w:ascii="Arial" w:hAnsi="Arial" w:cs="Arial"/>
@@ -4478,19 +4054,18 @@
           <w:sz w:val="24"/>
           <w:szCs w:val="24"/>
         </w:rPr>
-        <w:t xml:space="preserve">, </w:t>
-      </w:r>
-      <w:proofErr w:type="spellStart"/>
-      <w:r>
+        <w:t>)</w:t>
+      </w:r>
+    </w:p>
+    <w:p>
+      <w:pPr>
         <w:rPr>
           <w:rFonts w:ascii="Arial" w:hAnsi="Arial" w:cs="Arial"/>
           <w:color w:val="000000" w:themeColor="text1"/>
           <w:sz w:val="24"/>
           <w:szCs w:val="24"/>
         </w:rPr>
-        <w:t>ReferenceProduit</w:t>
-      </w:r>
-      <w:proofErr w:type="spellEnd"/>
+      </w:pPr>
       <w:r>
         <w:rPr>
           <w:rFonts w:ascii="Arial" w:hAnsi="Arial" w:cs="Arial"/>
@@ -4498,9 +4073,8 @@
           <w:sz w:val="24"/>
           <w:szCs w:val="24"/>
         </w:rPr>
-        <w:t xml:space="preserve">, Nom, </w:t>
-      </w:r>
-      <w:proofErr w:type="spellStart"/>
+        <w:t>- Gamme</w:t>
+      </w:r>
       <w:r>
         <w:rPr>
           <w:rFonts w:ascii="Arial" w:hAnsi="Arial" w:cs="Arial"/>
@@ -4508,9 +4082,8 @@
           <w:sz w:val="24"/>
           <w:szCs w:val="24"/>
         </w:rPr>
-        <w:t>Designation</w:t>
-      </w:r>
-      <w:proofErr w:type="spellEnd"/>
+        <w:t>P</w:t>
+      </w:r>
       <w:r>
         <w:rPr>
           <w:rFonts w:ascii="Arial" w:hAnsi="Arial" w:cs="Arial"/>
@@ -4518,9 +4091,8 @@
           <w:sz w:val="24"/>
           <w:szCs w:val="24"/>
         </w:rPr>
-        <w:t xml:space="preserve">, Description, </w:t>
-      </w:r>
-      <w:proofErr w:type="spellStart"/>
+        <w:t>roduit</w:t>
+      </w:r>
       <w:r>
         <w:rPr>
           <w:rFonts w:ascii="Arial" w:hAnsi="Arial" w:cs="Arial"/>
@@ -4528,17 +4100,17 @@
           <w:sz w:val="24"/>
           <w:szCs w:val="24"/>
         </w:rPr>
-        <w:t>LienImage</w:t>
-      </w:r>
-      <w:proofErr w:type="spellEnd"/>
+        <w:t xml:space="preserve"> (</w:t>
+      </w:r>
       <w:r>
         <w:rPr>
           <w:rFonts w:ascii="Arial" w:hAnsi="Arial" w:cs="Arial"/>
           <w:color w:val="000000" w:themeColor="text1"/>
           <w:sz w:val="24"/>
           <w:szCs w:val="24"/>
-        </w:rPr>
-        <w:t>, Marque, Prix,</w:t>
+          <w:u w:val="single"/>
+        </w:rPr>
+        <w:t>CodeGamme</w:t>
       </w:r>
       <w:r>
         <w:rPr>
@@ -4547,18 +4119,18 @@
           <w:sz w:val="24"/>
           <w:szCs w:val="24"/>
         </w:rPr>
-        <w:t xml:space="preserve"> unité,</w:t>
-      </w:r>
-      <w:r>
+        <w:t>, Nom, Description, LienImage)</w:t>
+      </w:r>
+    </w:p>
+    <w:p>
+      <w:pPr>
         <w:rPr>
           <w:rFonts w:ascii="Arial" w:hAnsi="Arial" w:cs="Arial"/>
           <w:color w:val="000000" w:themeColor="text1"/>
           <w:sz w:val="24"/>
           <w:szCs w:val="24"/>
         </w:rPr>
-        <w:t xml:space="preserve"> </w:t>
-      </w:r>
-      <w:proofErr w:type="spellStart"/>
+      </w:pPr>
       <w:r>
         <w:rPr>
           <w:rFonts w:ascii="Arial" w:hAnsi="Arial" w:cs="Arial"/>
@@ -4566,9 +4138,8 @@
           <w:sz w:val="24"/>
           <w:szCs w:val="24"/>
         </w:rPr>
-        <w:t>Delai</w:t>
-      </w:r>
-      <w:proofErr w:type="spellEnd"/>
+        <w:t>- DevisProduit</w:t>
+      </w:r>
       <w:r>
         <w:rPr>
           <w:rFonts w:ascii="Arial" w:hAnsi="Arial" w:cs="Arial"/>
@@ -4576,7 +4147,7 @@
           <w:sz w:val="24"/>
           <w:szCs w:val="24"/>
         </w:rPr>
-        <w:t>, stock</w:t>
+        <w:t xml:space="preserve"> (</w:t>
       </w:r>
       <w:r>
         <w:rPr>
@@ -4584,8 +4155,9 @@
           <w:color w:val="000000" w:themeColor="text1"/>
           <w:sz w:val="24"/>
           <w:szCs w:val="24"/>
-        </w:rPr>
-        <w:t>, #CodeGamme</w:t>
+          <w:u w:val="single"/>
+        </w:rPr>
+        <w:t>CodeDevis</w:t>
       </w:r>
       <w:r>
         <w:rPr>
@@ -4594,18 +4166,18 @@
           <w:sz w:val="24"/>
           <w:szCs w:val="24"/>
         </w:rPr>
-        <w:t>)</w:t>
-      </w:r>
-    </w:p>
-    <w:p>
-      <w:pPr>
+        <w:t xml:space="preserve">, </w:t>
+      </w:r>
+      <w:r>
         <w:rPr>
           <w:rFonts w:ascii="Arial" w:hAnsi="Arial" w:cs="Arial"/>
           <w:color w:val="000000" w:themeColor="text1"/>
           <w:sz w:val="24"/>
           <w:szCs w:val="24"/>
-        </w:rPr>
-      </w:pPr>
+          <w:u w:val="single"/>
+        </w:rPr>
+        <w:t>CodeProduit</w:t>
+      </w:r>
       <w:r>
         <w:rPr>
           <w:rFonts w:ascii="Arial" w:hAnsi="Arial" w:cs="Arial"/>
@@ -4613,9 +4185,8 @@
           <w:sz w:val="24"/>
           <w:szCs w:val="24"/>
         </w:rPr>
-        <w:t xml:space="preserve">- </w:t>
-      </w:r>
-      <w:proofErr w:type="spellStart"/>
+        <w:t xml:space="preserve">, </w:t>
+      </w:r>
       <w:r>
         <w:rPr>
           <w:rFonts w:ascii="Arial" w:hAnsi="Arial" w:cs="Arial"/>
@@ -4623,7 +4194,7 @@
           <w:sz w:val="24"/>
           <w:szCs w:val="24"/>
         </w:rPr>
-        <w:t>Gamme</w:t>
+        <w:t>Quantité</w:t>
       </w:r>
       <w:r>
         <w:rPr>
@@ -4632,7 +4203,7 @@
           <w:sz w:val="24"/>
           <w:szCs w:val="24"/>
         </w:rPr>
-        <w:t>P</w:t>
+        <w:t>, RéférenceClient</w:t>
       </w:r>
       <w:r>
         <w:rPr>
@@ -4641,9 +4212,20 @@
           <w:sz w:val="24"/>
           <w:szCs w:val="24"/>
         </w:rPr>
-        <w:t>roduit</w:t>
-      </w:r>
-      <w:proofErr w:type="spellEnd"/>
+        <w:t xml:space="preserve">, </w:t>
+      </w:r>
+      <w:r>
+        <w:rPr>
+          <w:rFonts w:ascii="Arial" w:eastAsia="Times New Roman" w:hAnsi="Arial" w:cs="Arial"/>
+          <w:color w:val="000000" w:themeColor="text1"/>
+          <w:kern w:val="0"/>
+          <w:sz w:val="24"/>
+          <w:szCs w:val="24"/>
+          <w:lang w:eastAsia="fr-FR"/>
+          <w14:ligatures w14:val="none"/>
+        </w:rPr>
+        <w:t>#CodeAdresse</w:t>
+      </w:r>
       <w:r>
         <w:rPr>
           <w:rFonts w:ascii="Arial" w:hAnsi="Arial" w:cs="Arial"/>
@@ -4651,20 +4233,18 @@
           <w:sz w:val="24"/>
           <w:szCs w:val="24"/>
         </w:rPr>
-        <w:t xml:space="preserve"> (</w:t>
-      </w:r>
-      <w:proofErr w:type="spellStart"/>
-      <w:r>
+        <w:t>)</w:t>
+      </w:r>
+    </w:p>
+    <w:p>
+      <w:pPr>
         <w:rPr>
           <w:rFonts w:ascii="Arial" w:hAnsi="Arial" w:cs="Arial"/>
           <w:color w:val="000000" w:themeColor="text1"/>
           <w:sz w:val="24"/>
           <w:szCs w:val="24"/>
-          <w:u w:val="single"/>
-        </w:rPr>
-        <w:t>CodeGamme</w:t>
-      </w:r>
-      <w:proofErr w:type="spellEnd"/>
+        </w:rPr>
+      </w:pPr>
       <w:r>
         <w:rPr>
           <w:rFonts w:ascii="Arial" w:hAnsi="Arial" w:cs="Arial"/>
@@ -4672,9 +4252,8 @@
           <w:sz w:val="24"/>
           <w:szCs w:val="24"/>
         </w:rPr>
-        <w:t xml:space="preserve">, Nom, Description, </w:t>
-      </w:r>
-      <w:proofErr w:type="spellStart"/>
+        <w:t>-</w:t>
+      </w:r>
       <w:r>
         <w:rPr>
           <w:rFonts w:ascii="Arial" w:hAnsi="Arial" w:cs="Arial"/>
@@ -4682,9 +4261,8 @@
           <w:sz w:val="24"/>
           <w:szCs w:val="24"/>
         </w:rPr>
-        <w:t>LienImage</w:t>
-      </w:r>
-      <w:proofErr w:type="spellEnd"/>
+        <w:t xml:space="preserve"> </w:t>
+      </w:r>
       <w:r>
         <w:rPr>
           <w:rFonts w:ascii="Arial" w:hAnsi="Arial" w:cs="Arial"/>
@@ -4692,18 +4270,17 @@
           <w:sz w:val="24"/>
           <w:szCs w:val="24"/>
         </w:rPr>
-        <w:t>)</w:t>
-      </w:r>
-    </w:p>
-    <w:p>
-      <w:pPr>
+        <w:t>Profil</w:t>
+      </w:r>
+      <w:r>
         <w:rPr>
           <w:rFonts w:ascii="Arial" w:hAnsi="Arial" w:cs="Arial"/>
           <w:color w:val="000000" w:themeColor="text1"/>
           <w:sz w:val="24"/>
           <w:szCs w:val="24"/>
         </w:rPr>
-      </w:pPr>
+        <w:t xml:space="preserve"> </w:t>
+      </w:r>
       <w:r>
         <w:rPr>
           <w:rFonts w:ascii="Arial" w:hAnsi="Arial" w:cs="Arial"/>
@@ -4711,203 +4288,7 @@
           <w:sz w:val="24"/>
           <w:szCs w:val="24"/>
         </w:rPr>
-        <w:t xml:space="preserve">- </w:t>
-      </w:r>
-      <w:proofErr w:type="spellStart"/>
-      <w:r>
-        <w:rPr>
-          <w:rFonts w:ascii="Arial" w:hAnsi="Arial" w:cs="Arial"/>
-          <w:color w:val="000000" w:themeColor="text1"/>
-          <w:sz w:val="24"/>
-          <w:szCs w:val="24"/>
-        </w:rPr>
-        <w:t>DevisProduit</w:t>
-      </w:r>
-      <w:proofErr w:type="spellEnd"/>
-      <w:r>
-        <w:rPr>
-          <w:rFonts w:ascii="Arial" w:hAnsi="Arial" w:cs="Arial"/>
-          <w:color w:val="000000" w:themeColor="text1"/>
-          <w:sz w:val="24"/>
-          <w:szCs w:val="24"/>
-        </w:rPr>
-        <w:t xml:space="preserve"> (</w:t>
-      </w:r>
-      <w:proofErr w:type="spellStart"/>
-      <w:r>
-        <w:rPr>
-          <w:rFonts w:ascii="Arial" w:hAnsi="Arial" w:cs="Arial"/>
-          <w:color w:val="000000" w:themeColor="text1"/>
-          <w:sz w:val="24"/>
-          <w:szCs w:val="24"/>
-          <w:u w:val="single"/>
-        </w:rPr>
-        <w:t>CodeDevis</w:t>
-      </w:r>
-      <w:proofErr w:type="spellEnd"/>
-      <w:r>
-        <w:rPr>
-          <w:rFonts w:ascii="Arial" w:hAnsi="Arial" w:cs="Arial"/>
-          <w:color w:val="000000" w:themeColor="text1"/>
-          <w:sz w:val="24"/>
-          <w:szCs w:val="24"/>
-        </w:rPr>
-        <w:t xml:space="preserve">, </w:t>
-      </w:r>
-      <w:proofErr w:type="spellStart"/>
-      <w:r>
-        <w:rPr>
-          <w:rFonts w:ascii="Arial" w:hAnsi="Arial" w:cs="Arial"/>
-          <w:color w:val="000000" w:themeColor="text1"/>
-          <w:sz w:val="24"/>
-          <w:szCs w:val="24"/>
-          <w:u w:val="single"/>
-        </w:rPr>
-        <w:t>CodeProduit</w:t>
-      </w:r>
-      <w:proofErr w:type="spellEnd"/>
-      <w:r>
-        <w:rPr>
-          <w:rFonts w:ascii="Arial" w:hAnsi="Arial" w:cs="Arial"/>
-          <w:color w:val="000000" w:themeColor="text1"/>
-          <w:sz w:val="24"/>
-          <w:szCs w:val="24"/>
-        </w:rPr>
-        <w:t xml:space="preserve">, </w:t>
-      </w:r>
-      <w:r>
-        <w:rPr>
-          <w:rFonts w:ascii="Arial" w:hAnsi="Arial" w:cs="Arial"/>
-          <w:color w:val="000000" w:themeColor="text1"/>
-          <w:sz w:val="24"/>
-          <w:szCs w:val="24"/>
-        </w:rPr>
-        <w:t>Quantité</w:t>
-      </w:r>
-      <w:r>
-        <w:rPr>
-          <w:rFonts w:ascii="Arial" w:hAnsi="Arial" w:cs="Arial"/>
-          <w:color w:val="000000" w:themeColor="text1"/>
-          <w:sz w:val="24"/>
-          <w:szCs w:val="24"/>
-        </w:rPr>
-        <w:t xml:space="preserve">, </w:t>
-      </w:r>
-      <w:proofErr w:type="spellStart"/>
-      <w:r>
-        <w:rPr>
-          <w:rFonts w:ascii="Arial" w:hAnsi="Arial" w:cs="Arial"/>
-          <w:color w:val="000000" w:themeColor="text1"/>
-          <w:sz w:val="24"/>
-          <w:szCs w:val="24"/>
-        </w:rPr>
-        <w:t>RéférenceClient</w:t>
-      </w:r>
-      <w:proofErr w:type="spellEnd"/>
-      <w:r>
-        <w:rPr>
-          <w:rFonts w:ascii="Arial" w:hAnsi="Arial" w:cs="Arial"/>
-          <w:color w:val="000000" w:themeColor="text1"/>
-          <w:sz w:val="24"/>
-          <w:szCs w:val="24"/>
-        </w:rPr>
-        <w:t xml:space="preserve">, </w:t>
-      </w:r>
-      <w:r>
-        <w:rPr>
-          <w:rFonts w:ascii="Arial" w:eastAsia="Times New Roman" w:hAnsi="Arial" w:cs="Arial"/>
-          <w:color w:val="000000" w:themeColor="text1"/>
-          <w:kern w:val="0"/>
-          <w:sz w:val="24"/>
-          <w:szCs w:val="24"/>
-          <w:lang w:eastAsia="fr-FR"/>
-          <w14:ligatures w14:val="none"/>
-        </w:rPr>
-        <w:t>#CodeAdresse</w:t>
-      </w:r>
-      <w:r>
-        <w:rPr>
-          <w:rFonts w:ascii="Arial" w:hAnsi="Arial" w:cs="Arial"/>
-          <w:color w:val="000000" w:themeColor="text1"/>
-          <w:sz w:val="24"/>
-          <w:szCs w:val="24"/>
-        </w:rPr>
-        <w:t>)</w:t>
-      </w:r>
-    </w:p>
-    <w:p>
-      <w:pPr>
-        <w:rPr>
-          <w:rFonts w:ascii="Arial" w:hAnsi="Arial" w:cs="Arial"/>
-          <w:color w:val="000000" w:themeColor="text1"/>
-          <w:sz w:val="24"/>
-          <w:szCs w:val="24"/>
-        </w:rPr>
-      </w:pPr>
-      <w:r>
-        <w:rPr>
-          <w:rFonts w:ascii="Arial" w:hAnsi="Arial" w:cs="Arial"/>
-          <w:color w:val="000000" w:themeColor="text1"/>
-          <w:sz w:val="24"/>
-          <w:szCs w:val="24"/>
-        </w:rPr>
-        <w:t>-</w:t>
-      </w:r>
-      <w:r>
-        <w:rPr>
-          <w:rFonts w:ascii="Arial" w:hAnsi="Arial" w:cs="Arial"/>
-          <w:color w:val="000000" w:themeColor="text1"/>
-          <w:sz w:val="24"/>
-          <w:szCs w:val="24"/>
-        </w:rPr>
-        <w:t xml:space="preserve"> </w:t>
-      </w:r>
-      <w:r>
-        <w:rPr>
-          <w:rFonts w:ascii="Arial" w:hAnsi="Arial" w:cs="Arial"/>
-          <w:color w:val="000000" w:themeColor="text1"/>
-          <w:sz w:val="24"/>
-          <w:szCs w:val="24"/>
-        </w:rPr>
-        <w:t>Profil</w:t>
-      </w:r>
-      <w:r>
-        <w:rPr>
-          <w:rFonts w:ascii="Arial" w:hAnsi="Arial" w:cs="Arial"/>
-          <w:color w:val="000000" w:themeColor="text1"/>
-          <w:sz w:val="24"/>
-          <w:szCs w:val="24"/>
-        </w:rPr>
-        <w:t xml:space="preserve"> </w:t>
-      </w:r>
-      <w:r>
-        <w:rPr>
-          <w:rFonts w:ascii="Arial" w:hAnsi="Arial" w:cs="Arial"/>
-          <w:color w:val="000000" w:themeColor="text1"/>
-          <w:sz w:val="24"/>
-          <w:szCs w:val="24"/>
-        </w:rPr>
-        <w:t>(</w:t>
-      </w:r>
-      <w:proofErr w:type="spellStart"/>
-      <w:r>
-        <w:rPr>
-          <w:rFonts w:ascii="Arial" w:hAnsi="Arial" w:cs="Arial"/>
-          <w:color w:val="000000" w:themeColor="text1"/>
-          <w:sz w:val="24"/>
-          <w:szCs w:val="24"/>
-        </w:rPr>
-        <w:t>CodeProfil</w:t>
-      </w:r>
-      <w:proofErr w:type="spellEnd"/>
-      <w:r>
-        <w:rPr>
-          <w:rFonts w:ascii="Arial" w:hAnsi="Arial" w:cs="Arial"/>
-          <w:color w:val="000000" w:themeColor="text1"/>
-          <w:sz w:val="24"/>
-          <w:szCs w:val="24"/>
-        </w:rPr>
-        <w:t>, Nom, Remise)</w:t>
+        <w:t>(CodeProfil, Nom, Remise)</w:t>
       </w:r>
     </w:p>
     <w:p>
@@ -5033,7 +4414,6 @@
         </w:rPr>
         <w:t>/</w:t>
       </w:r>
-      <w:proofErr w:type="spellStart"/>
       <w:r>
         <w:rPr>
           <w:rFonts w:ascii="Arial" w:eastAsia="Times New Roman" w:hAnsi="Arial" w:cs="Arial"/>
@@ -5045,31 +4425,17 @@
         </w:rPr>
         <w:t>auth</w:t>
       </w:r>
-      <w:proofErr w:type="spellEnd"/>
-      <w:r>
-        <w:rPr>
-          <w:rFonts w:ascii="Arial" w:eastAsia="Times New Roman" w:hAnsi="Arial" w:cs="Arial"/>
-          <w:kern w:val="0"/>
-          <w:sz w:val="24"/>
-          <w:szCs w:val="24"/>
-          <w:lang w:eastAsia="fr-FR"/>
-          <w14:ligatures w14:val="none"/>
-        </w:rPr>
-        <w:t>/</w:t>
-      </w:r>
-      <w:proofErr w:type="spellStart"/>
-      <w:r>
-        <w:rPr>
-          <w:rFonts w:ascii="Arial" w:eastAsia="Times New Roman" w:hAnsi="Arial" w:cs="Arial"/>
-          <w:kern w:val="0"/>
-          <w:sz w:val="24"/>
-          <w:szCs w:val="24"/>
-          <w:lang w:eastAsia="fr-FR"/>
-          <w14:ligatures w14:val="none"/>
-        </w:rPr>
-        <w:t>signin</w:t>
-      </w:r>
-      <w:proofErr w:type="spellEnd"/>
+      <w:r>
+        <w:rPr>
+          <w:rFonts w:ascii="Arial" w:eastAsia="Times New Roman" w:hAnsi="Arial" w:cs="Arial"/>
+          <w:kern w:val="0"/>
+          <w:sz w:val="24"/>
+          <w:szCs w:val="24"/>
+          <w:lang w:eastAsia="fr-FR"/>
+          <w14:ligatures w14:val="none"/>
+        </w:rPr>
+        <w:t>/signin</w:t>
+      </w:r>
     </w:p>
     <w:p>
       <w:pPr>
@@ -5097,45 +4463,8 @@
           <w:lang w:eastAsia="fr-FR"/>
           <w14:ligatures w14:val="none"/>
         </w:rPr>
-        <w:t>POST /</w:t>
-      </w:r>
-      <w:proofErr w:type="spellStart"/>
-      <w:r>
-        <w:rPr>
-          <w:rFonts w:ascii="Arial" w:eastAsia="Times New Roman" w:hAnsi="Arial" w:cs="Arial"/>
-          <w:kern w:val="0"/>
-          <w:sz w:val="24"/>
-          <w:szCs w:val="24"/>
-          <w:lang w:eastAsia="fr-FR"/>
-          <w14:ligatures w14:val="none"/>
-        </w:rPr>
-        <w:t>auth</w:t>
-      </w:r>
-      <w:proofErr w:type="spellEnd"/>
-      <w:r>
-        <w:rPr>
-          <w:rFonts w:ascii="Arial" w:eastAsia="Times New Roman" w:hAnsi="Arial" w:cs="Arial"/>
-          <w:kern w:val="0"/>
-          <w:sz w:val="24"/>
-          <w:szCs w:val="24"/>
-          <w:lang w:eastAsia="fr-FR"/>
-          <w14:ligatures w14:val="none"/>
-        </w:rPr>
-        <w:t>/</w:t>
-      </w:r>
-      <w:proofErr w:type="spellStart"/>
-      <w:r>
-        <w:rPr>
-          <w:rFonts w:ascii="Arial" w:eastAsia="Times New Roman" w:hAnsi="Arial" w:cs="Arial"/>
-          <w:kern w:val="0"/>
-          <w:sz w:val="24"/>
-          <w:szCs w:val="24"/>
-          <w:lang w:eastAsia="fr-FR"/>
-          <w14:ligatures w14:val="none"/>
-        </w:rPr>
-        <w:t>register</w:t>
-      </w:r>
-      <w:proofErr w:type="spellEnd"/>
+        <w:t>POST /auth/register</w:t>
+      </w:r>
     </w:p>
     <w:p>
       <w:pPr>
@@ -5163,7 +4492,18 @@
           <w:lang w:eastAsia="fr-FR"/>
           <w14:ligatures w14:val="none"/>
         </w:rPr>
-        <w:t>GET /profile</w:t>
+        <w:t>GET /</w:t>
+      </w:r>
+      <w:r>
+        <w:rPr>
+          <w:rFonts w:ascii="Arial" w:eastAsia="Times New Roman" w:hAnsi="Arial" w:cs="Arial"/>
+          <w:kern w:val="0"/>
+          <w:sz w:val="24"/>
+          <w:szCs w:val="24"/>
+          <w:lang w:eastAsia="fr-FR"/>
+          <w14:ligatures w14:val="none"/>
+        </w:rPr>
+        <w:t>account</w:t>
       </w:r>
     </w:p>
     <w:p>
@@ -5192,7 +4532,7 @@
           <w:lang w:eastAsia="fr-FR"/>
           <w14:ligatures w14:val="none"/>
         </w:rPr>
-        <w:t>PATCH /profile</w:t>
+        <w:t>POST /account</w:t>
       </w:r>
     </w:p>
     <w:p>
@@ -5221,7 +4561,18 @@
           <w:lang w:eastAsia="fr-FR"/>
           <w14:ligatures w14:val="none"/>
         </w:rPr>
-        <w:t>DELETE /profile</w:t>
+        <w:t>PATCH /</w:t>
+      </w:r>
+      <w:r>
+        <w:rPr>
+          <w:rFonts w:ascii="Arial" w:eastAsia="Times New Roman" w:hAnsi="Arial" w:cs="Arial"/>
+          <w:kern w:val="0"/>
+          <w:sz w:val="24"/>
+          <w:szCs w:val="24"/>
+          <w:lang w:eastAsia="fr-FR"/>
+          <w14:ligatures w14:val="none"/>
+        </w:rPr>
+        <w:t>account</w:t>
       </w:r>
     </w:p>
     <w:p>
@@ -5250,21 +4601,19 @@
           <w:lang w:eastAsia="fr-FR"/>
           <w14:ligatures w14:val="none"/>
         </w:rPr>
-        <w:t>GET /</w:t>
-      </w:r>
-      <w:proofErr w:type="spellStart"/>
-      <w:r>
-        <w:rPr>
-          <w:rFonts w:ascii="Arial" w:eastAsia="Times New Roman" w:hAnsi="Arial" w:cs="Arial"/>
-          <w:kern w:val="0"/>
-          <w:sz w:val="24"/>
-          <w:szCs w:val="24"/>
-          <w:lang w:eastAsia="fr-FR"/>
-          <w14:ligatures w14:val="none"/>
-        </w:rPr>
-        <w:t>quotation</w:t>
-      </w:r>
-      <w:proofErr w:type="spellEnd"/>
+        <w:t>DELETE /</w:t>
+      </w:r>
+      <w:r>
+        <w:rPr>
+          <w:rFonts w:ascii="Arial" w:eastAsia="Times New Roman" w:hAnsi="Arial" w:cs="Arial"/>
+          <w:kern w:val="0"/>
+          <w:sz w:val="24"/>
+          <w:szCs w:val="24"/>
+          <w:lang w:eastAsia="fr-FR"/>
+          <w14:ligatures w14:val="none"/>
+        </w:rPr>
+        <w:t>account</w:t>
+      </w:r>
     </w:p>
     <w:p>
       <w:pPr>
@@ -5292,21 +4641,8 @@
           <w:lang w:eastAsia="fr-FR"/>
           <w14:ligatures w14:val="none"/>
         </w:rPr>
-        <w:t>POST /</w:t>
-      </w:r>
-      <w:proofErr w:type="spellStart"/>
-      <w:r>
-        <w:rPr>
-          <w:rFonts w:ascii="Arial" w:eastAsia="Times New Roman" w:hAnsi="Arial" w:cs="Arial"/>
-          <w:kern w:val="0"/>
-          <w:sz w:val="24"/>
-          <w:szCs w:val="24"/>
-          <w:lang w:eastAsia="fr-FR"/>
-          <w14:ligatures w14:val="none"/>
-        </w:rPr>
-        <w:t>quotation</w:t>
-      </w:r>
-      <w:proofErr w:type="spellEnd"/>
+        <w:t>GET /quotation</w:t>
+      </w:r>
     </w:p>
     <w:p>
       <w:pPr>
@@ -5334,31 +4670,7 @@
           <w:lang w:eastAsia="fr-FR"/>
           <w14:ligatures w14:val="none"/>
         </w:rPr>
-        <w:t>GET /</w:t>
-      </w:r>
-      <w:proofErr w:type="spellStart"/>
-      <w:r>
-        <w:rPr>
-          <w:rFonts w:ascii="Arial" w:eastAsia="Times New Roman" w:hAnsi="Arial" w:cs="Arial"/>
-          <w:kern w:val="0"/>
-          <w:sz w:val="24"/>
-          <w:szCs w:val="24"/>
-          <w:lang w:eastAsia="fr-FR"/>
-          <w14:ligatures w14:val="none"/>
-        </w:rPr>
-        <w:t>quotation</w:t>
-      </w:r>
-      <w:proofErr w:type="spellEnd"/>
-      <w:r>
-        <w:rPr>
-          <w:rFonts w:ascii="Arial" w:eastAsia="Times New Roman" w:hAnsi="Arial" w:cs="Arial"/>
-          <w:kern w:val="0"/>
-          <w:sz w:val="24"/>
-          <w:szCs w:val="24"/>
-          <w:lang w:eastAsia="fr-FR"/>
-          <w14:ligatures w14:val="none"/>
-        </w:rPr>
-        <w:t>/ :id</w:t>
+        <w:t>POST /quotation</w:t>
       </w:r>
     </w:p>
     <w:p>
@@ -5387,44 +4699,7 @@
           <w:lang w:eastAsia="fr-FR"/>
           <w14:ligatures w14:val="none"/>
         </w:rPr>
-        <w:t>PATCH /</w:t>
-      </w:r>
-      <w:proofErr w:type="spellStart"/>
-      <w:r>
-        <w:rPr>
-          <w:rFonts w:ascii="Arial" w:eastAsia="Times New Roman" w:hAnsi="Arial" w:cs="Arial"/>
-          <w:kern w:val="0"/>
-          <w:sz w:val="24"/>
-          <w:szCs w:val="24"/>
-          <w:lang w:eastAsia="fr-FR"/>
-          <w14:ligatures w14:val="none"/>
-        </w:rPr>
-        <w:t>quotation</w:t>
-      </w:r>
-      <w:proofErr w:type="spellEnd"/>
-      <w:proofErr w:type="gramStart"/>
-      <w:r>
-        <w:rPr>
-          <w:rFonts w:ascii="Arial" w:eastAsia="Times New Roman" w:hAnsi="Arial" w:cs="Arial"/>
-          <w:kern w:val="0"/>
-          <w:sz w:val="24"/>
-          <w:szCs w:val="24"/>
-          <w:lang w:eastAsia="fr-FR"/>
-          <w14:ligatures w14:val="none"/>
-        </w:rPr>
-        <w:t>/:</w:t>
-      </w:r>
-      <w:proofErr w:type="gramEnd"/>
-      <w:r>
-        <w:rPr>
-          <w:rFonts w:ascii="Arial" w:eastAsia="Times New Roman" w:hAnsi="Arial" w:cs="Arial"/>
-          <w:kern w:val="0"/>
-          <w:sz w:val="24"/>
-          <w:szCs w:val="24"/>
-          <w:lang w:eastAsia="fr-FR"/>
-          <w14:ligatures w14:val="none"/>
-        </w:rPr>
-        <w:t>id</w:t>
+        <w:t>GET /quotation/ :id</w:t>
       </w:r>
     </w:p>
     <w:p>
@@ -5453,44 +4728,7 @@
           <w:lang w:eastAsia="fr-FR"/>
           <w14:ligatures w14:val="none"/>
         </w:rPr>
-        <w:t>DELETE /</w:t>
-      </w:r>
-      <w:proofErr w:type="spellStart"/>
-      <w:r>
-        <w:rPr>
-          <w:rFonts w:ascii="Arial" w:eastAsia="Times New Roman" w:hAnsi="Arial" w:cs="Arial"/>
-          <w:kern w:val="0"/>
-          <w:sz w:val="24"/>
-          <w:szCs w:val="24"/>
-          <w:lang w:eastAsia="fr-FR"/>
-          <w14:ligatures w14:val="none"/>
-        </w:rPr>
-        <w:t>quotation</w:t>
-      </w:r>
-      <w:proofErr w:type="spellEnd"/>
-      <w:proofErr w:type="gramStart"/>
-      <w:r>
-        <w:rPr>
-          <w:rFonts w:ascii="Arial" w:eastAsia="Times New Roman" w:hAnsi="Arial" w:cs="Arial"/>
-          <w:kern w:val="0"/>
-          <w:sz w:val="24"/>
-          <w:szCs w:val="24"/>
-          <w:lang w:eastAsia="fr-FR"/>
-          <w14:ligatures w14:val="none"/>
-        </w:rPr>
-        <w:t>/:</w:t>
-      </w:r>
-      <w:proofErr w:type="gramEnd"/>
-      <w:r>
-        <w:rPr>
-          <w:rFonts w:ascii="Arial" w:eastAsia="Times New Roman" w:hAnsi="Arial" w:cs="Arial"/>
-          <w:kern w:val="0"/>
-          <w:sz w:val="24"/>
-          <w:szCs w:val="24"/>
-          <w:lang w:eastAsia="fr-FR"/>
-          <w14:ligatures w14:val="none"/>
-        </w:rPr>
-        <w:t>id</w:t>
+        <w:t>PATCH /quotation/:id</w:t>
       </w:r>
     </w:p>
     <w:p>
@@ -5519,21 +4757,8 @@
           <w:lang w:eastAsia="fr-FR"/>
           <w14:ligatures w14:val="none"/>
         </w:rPr>
-        <w:t>GET /</w:t>
-      </w:r>
-      <w:proofErr w:type="spellStart"/>
-      <w:r>
-        <w:rPr>
-          <w:rFonts w:ascii="Arial" w:eastAsia="Times New Roman" w:hAnsi="Arial" w:cs="Arial"/>
-          <w:kern w:val="0"/>
-          <w:sz w:val="24"/>
-          <w:szCs w:val="24"/>
-          <w:lang w:eastAsia="fr-FR"/>
-          <w14:ligatures w14:val="none"/>
-        </w:rPr>
-        <w:t>product</w:t>
-      </w:r>
-      <w:proofErr w:type="spellEnd"/>
+        <w:t>DELETE /quotation/:id</w:t>
+      </w:r>
     </w:p>
     <w:p>
       <w:pPr>
@@ -5561,21 +4786,8 @@
           <w:lang w:eastAsia="fr-FR"/>
           <w14:ligatures w14:val="none"/>
         </w:rPr>
-        <w:t>POST /</w:t>
-      </w:r>
-      <w:proofErr w:type="spellStart"/>
-      <w:r>
-        <w:rPr>
-          <w:rFonts w:ascii="Arial" w:eastAsia="Times New Roman" w:hAnsi="Arial" w:cs="Arial"/>
-          <w:kern w:val="0"/>
-          <w:sz w:val="24"/>
-          <w:szCs w:val="24"/>
-          <w:lang w:eastAsia="fr-FR"/>
-          <w14:ligatures w14:val="none"/>
-        </w:rPr>
-        <w:t>product</w:t>
-      </w:r>
-      <w:proofErr w:type="spellEnd"/>
+        <w:t>GET /product</w:t>
+      </w:r>
     </w:p>
     <w:p>
       <w:pPr>
@@ -5603,31 +4815,7 @@
           <w:lang w:eastAsia="fr-FR"/>
           <w14:ligatures w14:val="none"/>
         </w:rPr>
-        <w:t>GET /</w:t>
-      </w:r>
-      <w:proofErr w:type="spellStart"/>
-      <w:r>
-        <w:rPr>
-          <w:rFonts w:ascii="Arial" w:eastAsia="Times New Roman" w:hAnsi="Arial" w:cs="Arial"/>
-          <w:kern w:val="0"/>
-          <w:sz w:val="24"/>
-          <w:szCs w:val="24"/>
-          <w:lang w:eastAsia="fr-FR"/>
-          <w14:ligatures w14:val="none"/>
-        </w:rPr>
-        <w:t>product</w:t>
-      </w:r>
-      <w:proofErr w:type="spellEnd"/>
-      <w:r>
-        <w:rPr>
-          <w:rFonts w:ascii="Arial" w:eastAsia="Times New Roman" w:hAnsi="Arial" w:cs="Arial"/>
-          <w:kern w:val="0"/>
-          <w:sz w:val="24"/>
-          <w:szCs w:val="24"/>
-          <w:lang w:eastAsia="fr-FR"/>
-          <w14:ligatures w14:val="none"/>
-        </w:rPr>
-        <w:t>/ :id</w:t>
+        <w:t>POST /product</w:t>
       </w:r>
     </w:p>
     <w:p>
@@ -5656,31 +4844,7 @@
           <w:lang w:eastAsia="fr-FR"/>
           <w14:ligatures w14:val="none"/>
         </w:rPr>
-        <w:t>PATCH /</w:t>
-      </w:r>
-      <w:proofErr w:type="spellStart"/>
-      <w:r>
-        <w:rPr>
-          <w:rFonts w:ascii="Arial" w:eastAsia="Times New Roman" w:hAnsi="Arial" w:cs="Arial"/>
-          <w:kern w:val="0"/>
-          <w:sz w:val="24"/>
-          <w:szCs w:val="24"/>
-          <w:lang w:eastAsia="fr-FR"/>
-          <w14:ligatures w14:val="none"/>
-        </w:rPr>
-        <w:t>product</w:t>
-      </w:r>
-      <w:proofErr w:type="spellEnd"/>
-      <w:r>
-        <w:rPr>
-          <w:rFonts w:ascii="Arial" w:eastAsia="Times New Roman" w:hAnsi="Arial" w:cs="Arial"/>
-          <w:kern w:val="0"/>
-          <w:sz w:val="24"/>
-          <w:szCs w:val="24"/>
-          <w:lang w:eastAsia="fr-FR"/>
-          <w14:ligatures w14:val="none"/>
-        </w:rPr>
-        <w:t>/ :id</w:t>
+        <w:t>GET /product/ :id</w:t>
       </w:r>
     </w:p>
     <w:p>
@@ -5709,31 +4873,7 @@
           <w:lang w:eastAsia="fr-FR"/>
           <w14:ligatures w14:val="none"/>
         </w:rPr>
-        <w:t>DELETE /</w:t>
-      </w:r>
-      <w:proofErr w:type="spellStart"/>
-      <w:r>
-        <w:rPr>
-          <w:rFonts w:ascii="Arial" w:eastAsia="Times New Roman" w:hAnsi="Arial" w:cs="Arial"/>
-          <w:kern w:val="0"/>
-          <w:sz w:val="24"/>
-          <w:szCs w:val="24"/>
-          <w:lang w:eastAsia="fr-FR"/>
-          <w14:ligatures w14:val="none"/>
-        </w:rPr>
-        <w:t>product</w:t>
-      </w:r>
-      <w:proofErr w:type="spellEnd"/>
-      <w:r>
-        <w:rPr>
-          <w:rFonts w:ascii="Arial" w:eastAsia="Times New Roman" w:hAnsi="Arial" w:cs="Arial"/>
-          <w:kern w:val="0"/>
-          <w:sz w:val="24"/>
-          <w:szCs w:val="24"/>
-          <w:lang w:eastAsia="fr-FR"/>
-          <w14:ligatures w14:val="none"/>
-        </w:rPr>
-        <w:t>/ :id</w:t>
+        <w:t>PATCH /product/ :id</w:t>
       </w:r>
     </w:p>
     <w:p>
@@ -5762,7 +4902,7 @@
           <w:lang w:eastAsia="fr-FR"/>
           <w14:ligatures w14:val="none"/>
         </w:rPr>
-        <w:t>GET /range</w:t>
+        <w:t>DELETE /product/ :id</w:t>
       </w:r>
     </w:p>
     <w:p>
@@ -5791,7 +4931,7 @@
           <w:lang w:eastAsia="fr-FR"/>
           <w14:ligatures w14:val="none"/>
         </w:rPr>
-        <w:t>POST/ range</w:t>
+        <w:t>GET /range</w:t>
       </w:r>
     </w:p>
     <w:p>
@@ -5820,7 +4960,7 @@
           <w:lang w:eastAsia="fr-FR"/>
           <w14:ligatures w14:val="none"/>
         </w:rPr>
-        <w:t>GET /range/ :id</w:t>
+        <w:t>POST/ range</w:t>
       </w:r>
     </w:p>
     <w:p>
@@ -5849,7 +4989,7 @@
           <w:lang w:eastAsia="fr-FR"/>
           <w14:ligatures w14:val="none"/>
         </w:rPr>
-        <w:t>PATCH /range/ :id</w:t>
+        <w:t>GET /range/ :id</w:t>
       </w:r>
     </w:p>
     <w:p>
@@ -5878,7 +5018,7 @@
           <w:lang w:eastAsia="fr-FR"/>
           <w14:ligatures w14:val="none"/>
         </w:rPr>
-        <w:t>DELETE /range/ :id</w:t>
+        <w:t>PATCH /range/ :id</w:t>
       </w:r>
     </w:p>
     <w:p>
@@ -5907,21 +5047,8 @@
           <w:lang w:eastAsia="fr-FR"/>
           <w14:ligatures w14:val="none"/>
         </w:rPr>
-        <w:t>GET /</w:t>
-      </w:r>
-      <w:proofErr w:type="spellStart"/>
-      <w:r>
-        <w:rPr>
-          <w:rFonts w:ascii="Arial" w:eastAsia="Times New Roman" w:hAnsi="Arial" w:cs="Arial"/>
-          <w:kern w:val="0"/>
-          <w:sz w:val="24"/>
-          <w:szCs w:val="24"/>
-          <w:lang w:eastAsia="fr-FR"/>
-          <w14:ligatures w14:val="none"/>
-        </w:rPr>
-        <w:t>delivery</w:t>
-      </w:r>
-      <w:proofErr w:type="spellEnd"/>
+        <w:t>DELETE /range/ :id</w:t>
+      </w:r>
     </w:p>
     <w:p>
       <w:pPr>
@@ -5949,32 +5076,8 @@
           <w:lang w:eastAsia="fr-FR"/>
           <w14:ligatures w14:val="none"/>
         </w:rPr>
-        <w:t xml:space="preserve">POST </w:t>
-      </w:r>
-      <w:r>
-        <w:rPr>
-          <w:rFonts w:ascii="Arial" w:eastAsia="Times New Roman" w:hAnsi="Arial" w:cs="Arial"/>
-          <w:kern w:val="0"/>
-          <w:sz w:val="24"/>
-          <w:szCs w:val="24"/>
-          <w:lang w:eastAsia="fr-FR"/>
-          <w14:ligatures w14:val="none"/>
-        </w:rPr>
-        <w:t>/</w:t>
-      </w:r>
-      <w:proofErr w:type="spellStart"/>
-      <w:r>
-        <w:rPr>
-          <w:rFonts w:ascii="Arial" w:eastAsia="Times New Roman" w:hAnsi="Arial" w:cs="Arial"/>
-          <w:kern w:val="0"/>
-          <w:sz w:val="24"/>
-          <w:szCs w:val="24"/>
-          <w:lang w:eastAsia="fr-FR"/>
-          <w14:ligatures w14:val="none"/>
-        </w:rPr>
-        <w:t>delivery</w:t>
-      </w:r>
-      <w:proofErr w:type="spellEnd"/>
+        <w:t>GET /delivery</w:t>
+      </w:r>
     </w:p>
     <w:p>
       <w:pPr>
@@ -6002,31 +5105,7 @@
           <w:lang w:eastAsia="fr-FR"/>
           <w14:ligatures w14:val="none"/>
         </w:rPr>
-        <w:t>GET /</w:t>
-      </w:r>
-      <w:proofErr w:type="spellStart"/>
-      <w:r>
-        <w:rPr>
-          <w:rFonts w:ascii="Arial" w:eastAsia="Times New Roman" w:hAnsi="Arial" w:cs="Arial"/>
-          <w:kern w:val="0"/>
-          <w:sz w:val="24"/>
-          <w:szCs w:val="24"/>
-          <w:lang w:eastAsia="fr-FR"/>
-          <w14:ligatures w14:val="none"/>
-        </w:rPr>
-        <w:t>delivery</w:t>
-      </w:r>
-      <w:proofErr w:type="spellEnd"/>
-      <w:r>
-        <w:rPr>
-          <w:rFonts w:ascii="Arial" w:eastAsia="Times New Roman" w:hAnsi="Arial" w:cs="Arial"/>
-          <w:kern w:val="0"/>
-          <w:sz w:val="24"/>
-          <w:szCs w:val="24"/>
-          <w:lang w:eastAsia="fr-FR"/>
-          <w14:ligatures w14:val="none"/>
-        </w:rPr>
-        <w:t>/ :id</w:t>
+        <w:t>POST /delivery</w:t>
       </w:r>
     </w:p>
     <w:p>
@@ -6055,31 +5134,7 @@
           <w:lang w:eastAsia="fr-FR"/>
           <w14:ligatures w14:val="none"/>
         </w:rPr>
-        <w:t>PATCH /</w:t>
-      </w:r>
-      <w:proofErr w:type="spellStart"/>
-      <w:r>
-        <w:rPr>
-          <w:rFonts w:ascii="Arial" w:eastAsia="Times New Roman" w:hAnsi="Arial" w:cs="Arial"/>
-          <w:kern w:val="0"/>
-          <w:sz w:val="24"/>
-          <w:szCs w:val="24"/>
-          <w:lang w:eastAsia="fr-FR"/>
-          <w14:ligatures w14:val="none"/>
-        </w:rPr>
-        <w:t>delivery</w:t>
-      </w:r>
-      <w:proofErr w:type="spellEnd"/>
-      <w:r>
-        <w:rPr>
-          <w:rFonts w:ascii="Arial" w:eastAsia="Times New Roman" w:hAnsi="Arial" w:cs="Arial"/>
-          <w:kern w:val="0"/>
-          <w:sz w:val="24"/>
-          <w:szCs w:val="24"/>
-          <w:lang w:eastAsia="fr-FR"/>
-          <w14:ligatures w14:val="none"/>
-        </w:rPr>
-        <w:t>/ :id</w:t>
+        <w:t>GET /delivery/ :id</w:t>
       </w:r>
     </w:p>
     <w:p>
@@ -6108,31 +5163,36 @@
           <w:lang w:eastAsia="fr-FR"/>
           <w14:ligatures w14:val="none"/>
         </w:rPr>
-        <w:t>DELETE /</w:t>
-      </w:r>
-      <w:proofErr w:type="spellStart"/>
-      <w:r>
-        <w:rPr>
-          <w:rFonts w:ascii="Arial" w:eastAsia="Times New Roman" w:hAnsi="Arial" w:cs="Arial"/>
-          <w:kern w:val="0"/>
-          <w:sz w:val="24"/>
-          <w:szCs w:val="24"/>
-          <w:lang w:eastAsia="fr-FR"/>
-          <w14:ligatures w14:val="none"/>
-        </w:rPr>
-        <w:t>delivery</w:t>
-      </w:r>
-      <w:proofErr w:type="spellEnd"/>
-      <w:r>
-        <w:rPr>
-          <w:rFonts w:ascii="Arial" w:eastAsia="Times New Roman" w:hAnsi="Arial" w:cs="Arial"/>
-          <w:kern w:val="0"/>
-          <w:sz w:val="24"/>
-          <w:szCs w:val="24"/>
-          <w:lang w:eastAsia="fr-FR"/>
-          <w14:ligatures w14:val="none"/>
-        </w:rPr>
-        <w:t>/ :id</w:t>
+        <w:t>PATCH /delivery/ :id</w:t>
+      </w:r>
+    </w:p>
+    <w:p>
+      <w:pPr>
+        <w:pStyle w:val="Paragraphedeliste"/>
+        <w:numPr>
+          <w:ilvl w:val="0"/>
+          <w:numId w:val="21"/>
+        </w:numPr>
+        <w:spacing w:before="240" w:after="240" w:line="240" w:lineRule="auto"/>
+        <w:rPr>
+          <w:rFonts w:ascii="Arial" w:eastAsia="Times New Roman" w:hAnsi="Arial" w:cs="Arial"/>
+          <w:kern w:val="0"/>
+          <w:sz w:val="24"/>
+          <w:szCs w:val="24"/>
+          <w:lang w:eastAsia="fr-FR"/>
+          <w14:ligatures w14:val="none"/>
+        </w:rPr>
+      </w:pPr>
+      <w:r>
+        <w:rPr>
+          <w:rFonts w:ascii="Arial" w:eastAsia="Times New Roman" w:hAnsi="Arial" w:cs="Arial"/>
+          <w:kern w:val="0"/>
+          <w:sz w:val="24"/>
+          <w:szCs w:val="24"/>
+          <w:lang w:eastAsia="fr-FR"/>
+          <w14:ligatures w14:val="none"/>
+        </w:rPr>
+        <w:t>DELETE /delivery/ :id</w:t>
       </w:r>
     </w:p>
     <w:p>

</xml_diff>

<commit_message>
fix(datamapper): all migration to mysql done
</commit_message>
<xml_diff>
--- a/Cahier des charges site.docx
+++ b/Cahier des charges site.docx
@@ -5364,6 +5364,30 @@
           <w14:ligatures w14:val="none"/>
         </w:rPr>
       </w:pPr>
+      <w:r>
+        <w:rPr>
+          <w:rFonts w:ascii="Arial" w:eastAsia="Times New Roman" w:hAnsi="Arial" w:cs="Arial"/>
+          <w:kern w:val="0"/>
+          <w:sz w:val="24"/>
+          <w:szCs w:val="24"/>
+          <w:lang w:eastAsia="fr-FR"/>
+          <w14:ligatures w14:val="none"/>
+        </w:rPr>
+        <w:t>POST /</w:t>
+      </w:r>
+      <w:proofErr w:type="spellStart"/>
+      <w:r>
+        <w:rPr>
+          <w:rFonts w:ascii="Arial" w:eastAsia="Times New Roman" w:hAnsi="Arial" w:cs="Arial"/>
+          <w:kern w:val="0"/>
+          <w:sz w:val="24"/>
+          <w:szCs w:val="24"/>
+          <w:lang w:eastAsia="fr-FR"/>
+          <w14:ligatures w14:val="none"/>
+        </w:rPr>
+        <w:t>quotation</w:t>
+      </w:r>
+      <w:proofErr w:type="spellEnd"/>
     </w:p>
     <w:p>
       <w:pPr>
@@ -5391,7 +5415,7 @@
           <w:lang w:eastAsia="fr-FR"/>
           <w14:ligatures w14:val="none"/>
         </w:rPr>
-        <w:t>POST /</w:t>
+        <w:t>GET /</w:t>
       </w:r>
       <w:proofErr w:type="spellStart"/>
       <w:r>
@@ -5406,6 +5430,17 @@
         <w:t>quotation</w:t>
       </w:r>
       <w:proofErr w:type="spellEnd"/>
+      <w:r>
+        <w:rPr>
+          <w:rFonts w:ascii="Arial" w:eastAsia="Times New Roman" w:hAnsi="Arial" w:cs="Arial"/>
+          <w:kern w:val="0"/>
+          <w:sz w:val="24"/>
+          <w:szCs w:val="24"/>
+          <w:lang w:eastAsia="fr-FR"/>
+          <w14:ligatures w14:val="none"/>
+        </w:rPr>
+        <w:t>/ :id</w:t>
+      </w:r>
     </w:p>
     <w:p>
       <w:pPr>
@@ -5433,7 +5468,7 @@
           <w:lang w:eastAsia="fr-FR"/>
           <w14:ligatures w14:val="none"/>
         </w:rPr>
-        <w:t>GET /</w:t>
+        <w:t>PATCH /</w:t>
       </w:r>
       <w:proofErr w:type="spellStart"/>
       <w:r>
@@ -5448,16 +5483,29 @@
         <w:t>quotation</w:t>
       </w:r>
       <w:proofErr w:type="spellEnd"/>
-      <w:r>
-        <w:rPr>
-          <w:rFonts w:ascii="Arial" w:eastAsia="Times New Roman" w:hAnsi="Arial" w:cs="Arial"/>
-          <w:kern w:val="0"/>
-          <w:sz w:val="24"/>
-          <w:szCs w:val="24"/>
-          <w:lang w:eastAsia="fr-FR"/>
-          <w14:ligatures w14:val="none"/>
-        </w:rPr>
-        <w:t>/ :id</w:t>
+      <w:proofErr w:type="gramStart"/>
+      <w:r>
+        <w:rPr>
+          <w:rFonts w:ascii="Arial" w:eastAsia="Times New Roman" w:hAnsi="Arial" w:cs="Arial"/>
+          <w:kern w:val="0"/>
+          <w:sz w:val="24"/>
+          <w:szCs w:val="24"/>
+          <w:lang w:eastAsia="fr-FR"/>
+          <w14:ligatures w14:val="none"/>
+        </w:rPr>
+        <w:t>/:</w:t>
+      </w:r>
+      <w:proofErr w:type="gramEnd"/>
+      <w:r>
+        <w:rPr>
+          <w:rFonts w:ascii="Arial" w:eastAsia="Times New Roman" w:hAnsi="Arial" w:cs="Arial"/>
+          <w:kern w:val="0"/>
+          <w:sz w:val="24"/>
+          <w:szCs w:val="24"/>
+          <w:lang w:eastAsia="fr-FR"/>
+          <w14:ligatures w14:val="none"/>
+        </w:rPr>
+        <w:t>id</w:t>
       </w:r>
     </w:p>
     <w:p>
@@ -5486,7 +5534,7 @@
           <w:lang w:eastAsia="fr-FR"/>
           <w14:ligatures w14:val="none"/>
         </w:rPr>
-        <w:t>PATCH /</w:t>
+        <w:t>DELETE /</w:t>
       </w:r>
       <w:proofErr w:type="spellStart"/>
       <w:r>
@@ -5552,7 +5600,7 @@
           <w:lang w:eastAsia="fr-FR"/>
           <w14:ligatures w14:val="none"/>
         </w:rPr>
-        <w:t>DELETE /</w:t>
+        <w:t>GET /</w:t>
       </w:r>
       <w:proofErr w:type="spellStart"/>
       <w:r>
@@ -5564,33 +5612,9 @@
           <w:lang w:eastAsia="fr-FR"/>
           <w14:ligatures w14:val="none"/>
         </w:rPr>
-        <w:t>quotation</w:t>
+        <w:t>product</w:t>
       </w:r>
       <w:proofErr w:type="spellEnd"/>
-      <w:proofErr w:type="gramStart"/>
-      <w:r>
-        <w:rPr>
-          <w:rFonts w:ascii="Arial" w:eastAsia="Times New Roman" w:hAnsi="Arial" w:cs="Arial"/>
-          <w:kern w:val="0"/>
-          <w:sz w:val="24"/>
-          <w:szCs w:val="24"/>
-          <w:lang w:eastAsia="fr-FR"/>
-          <w14:ligatures w14:val="none"/>
-        </w:rPr>
-        <w:t>/:</w:t>
-      </w:r>
-      <w:proofErr w:type="gramEnd"/>
-      <w:r>
-        <w:rPr>
-          <w:rFonts w:ascii="Arial" w:eastAsia="Times New Roman" w:hAnsi="Arial" w:cs="Arial"/>
-          <w:kern w:val="0"/>
-          <w:sz w:val="24"/>
-          <w:szCs w:val="24"/>
-          <w:lang w:eastAsia="fr-FR"/>
-          <w14:ligatures w14:val="none"/>
-        </w:rPr>
-        <w:t>id</w:t>
-      </w:r>
     </w:p>
     <w:p>
       <w:pPr>
@@ -5618,7 +5642,7 @@
           <w:lang w:eastAsia="fr-FR"/>
           <w14:ligatures w14:val="none"/>
         </w:rPr>
-        <w:t>GET /</w:t>
+        <w:t>POST /</w:t>
       </w:r>
       <w:proofErr w:type="spellStart"/>
       <w:r>
@@ -5660,7 +5684,7 @@
           <w:lang w:eastAsia="fr-FR"/>
           <w14:ligatures w14:val="none"/>
         </w:rPr>
-        <w:t>POST /</w:t>
+        <w:t>GET /</w:t>
       </w:r>
       <w:proofErr w:type="spellStart"/>
       <w:r>
@@ -5675,6 +5699,17 @@
         <w:t>product</w:t>
       </w:r>
       <w:proofErr w:type="spellEnd"/>
+      <w:r>
+        <w:rPr>
+          <w:rFonts w:ascii="Arial" w:eastAsia="Times New Roman" w:hAnsi="Arial" w:cs="Arial"/>
+          <w:kern w:val="0"/>
+          <w:sz w:val="24"/>
+          <w:szCs w:val="24"/>
+          <w:lang w:eastAsia="fr-FR"/>
+          <w14:ligatures w14:val="none"/>
+        </w:rPr>
+        <w:t>/ :id</w:t>
+      </w:r>
     </w:p>
     <w:p>
       <w:pPr>
@@ -5702,7 +5737,7 @@
           <w:lang w:eastAsia="fr-FR"/>
           <w14:ligatures w14:val="none"/>
         </w:rPr>
-        <w:t>GET /</w:t>
+        <w:t>PATCH /</w:t>
       </w:r>
       <w:proofErr w:type="spellStart"/>
       <w:r>
@@ -5755,7 +5790,7 @@
           <w:lang w:eastAsia="fr-FR"/>
           <w14:ligatures w14:val="none"/>
         </w:rPr>
-        <w:t>PATCH /</w:t>
+        <w:t>DELETE /</w:t>
       </w:r>
       <w:proofErr w:type="spellStart"/>
       <w:r>
@@ -5808,31 +5843,7 @@
           <w:lang w:eastAsia="fr-FR"/>
           <w14:ligatures w14:val="none"/>
         </w:rPr>
-        <w:t>DELETE /</w:t>
-      </w:r>
-      <w:proofErr w:type="spellStart"/>
-      <w:r>
-        <w:rPr>
-          <w:rFonts w:ascii="Arial" w:eastAsia="Times New Roman" w:hAnsi="Arial" w:cs="Arial"/>
-          <w:kern w:val="0"/>
-          <w:sz w:val="24"/>
-          <w:szCs w:val="24"/>
-          <w:lang w:eastAsia="fr-FR"/>
-          <w14:ligatures w14:val="none"/>
-        </w:rPr>
-        <w:t>product</w:t>
-      </w:r>
-      <w:proofErr w:type="spellEnd"/>
-      <w:r>
-        <w:rPr>
-          <w:rFonts w:ascii="Arial" w:eastAsia="Times New Roman" w:hAnsi="Arial" w:cs="Arial"/>
-          <w:kern w:val="0"/>
-          <w:sz w:val="24"/>
-          <w:szCs w:val="24"/>
-          <w:lang w:eastAsia="fr-FR"/>
-          <w14:ligatures w14:val="none"/>
-        </w:rPr>
-        <w:t>/ :id</w:t>
+        <w:t>GET /range</w:t>
       </w:r>
     </w:p>
     <w:p>
@@ -5861,7 +5872,7 @@
           <w:lang w:eastAsia="fr-FR"/>
           <w14:ligatures w14:val="none"/>
         </w:rPr>
-        <w:t>GET /range</w:t>
+        <w:t>POST/ range</w:t>
       </w:r>
     </w:p>
     <w:p>
@@ -5890,7 +5901,7 @@
           <w:lang w:eastAsia="fr-FR"/>
           <w14:ligatures w14:val="none"/>
         </w:rPr>
-        <w:t>POST/ range</w:t>
+        <w:t>GET /range/ :id</w:t>
       </w:r>
     </w:p>
     <w:p>
@@ -5919,7 +5930,7 @@
           <w:lang w:eastAsia="fr-FR"/>
           <w14:ligatures w14:val="none"/>
         </w:rPr>
-        <w:t>GET /range/ :id</w:t>
+        <w:t>PATCH /range/ :id</w:t>
       </w:r>
     </w:p>
     <w:p>
@@ -5948,7 +5959,7 @@
           <w:lang w:eastAsia="fr-FR"/>
           <w14:ligatures w14:val="none"/>
         </w:rPr>
-        <w:t>PATCH /range/ :id</w:t>
+        <w:t>DELETE /range/ :id</w:t>
       </w:r>
     </w:p>
     <w:p>
@@ -5977,8 +5988,21 @@
           <w:lang w:eastAsia="fr-FR"/>
           <w14:ligatures w14:val="none"/>
         </w:rPr>
-        <w:t>DELETE /range/ :id</w:t>
-      </w:r>
+        <w:t>GET /</w:t>
+      </w:r>
+      <w:proofErr w:type="spellStart"/>
+      <w:r>
+        <w:rPr>
+          <w:rFonts w:ascii="Arial" w:eastAsia="Times New Roman" w:hAnsi="Arial" w:cs="Arial"/>
+          <w:kern w:val="0"/>
+          <w:sz w:val="24"/>
+          <w:szCs w:val="24"/>
+          <w:lang w:eastAsia="fr-FR"/>
+          <w14:ligatures w14:val="none"/>
+        </w:rPr>
+        <w:t>delivery</w:t>
+      </w:r>
+      <w:proofErr w:type="spellEnd"/>
     </w:p>
     <w:p>
       <w:pPr>
@@ -6006,7 +6030,7 @@
           <w:lang w:eastAsia="fr-FR"/>
           <w14:ligatures w14:val="none"/>
         </w:rPr>
-        <w:t>GET /</w:t>
+        <w:t>POST /</w:t>
       </w:r>
       <w:proofErr w:type="spellStart"/>
       <w:r>
@@ -6048,7 +6072,7 @@
           <w:lang w:eastAsia="fr-FR"/>
           <w14:ligatures w14:val="none"/>
         </w:rPr>
-        <w:t>POST /</w:t>
+        <w:t>GET /</w:t>
       </w:r>
       <w:proofErr w:type="spellStart"/>
       <w:r>
@@ -6063,6 +6087,17 @@
         <w:t>delivery</w:t>
       </w:r>
       <w:proofErr w:type="spellEnd"/>
+      <w:r>
+        <w:rPr>
+          <w:rFonts w:ascii="Arial" w:eastAsia="Times New Roman" w:hAnsi="Arial" w:cs="Arial"/>
+          <w:kern w:val="0"/>
+          <w:sz w:val="24"/>
+          <w:szCs w:val="24"/>
+          <w:lang w:eastAsia="fr-FR"/>
+          <w14:ligatures w14:val="none"/>
+        </w:rPr>
+        <w:t>/ :id</w:t>
+      </w:r>
     </w:p>
     <w:p>
       <w:pPr>
@@ -6090,7 +6125,7 @@
           <w:lang w:eastAsia="fr-FR"/>
           <w14:ligatures w14:val="none"/>
         </w:rPr>
-        <w:t>GET /</w:t>
+        <w:t>PATCH /</w:t>
       </w:r>
       <w:proofErr w:type="spellStart"/>
       <w:r>
@@ -6143,7 +6178,7 @@
           <w:lang w:eastAsia="fr-FR"/>
           <w14:ligatures w14:val="none"/>
         </w:rPr>
-        <w:t>PATCH /</w:t>
+        <w:t>DELETE /</w:t>
       </w:r>
       <w:proofErr w:type="spellStart"/>
       <w:r>
@@ -6172,56 +6207,17 @@
     </w:p>
     <w:p>
       <w:pPr>
-        <w:pStyle w:val="Paragraphedeliste"/>
-        <w:numPr>
-          <w:ilvl w:val="0"/>
-          <w:numId w:val="21"/>
-        </w:numPr>
         <w:spacing w:before="240" w:after="240" w:line="240" w:lineRule="auto"/>
-        <w:rPr>
-          <w:rFonts w:ascii="Arial" w:eastAsia="Times New Roman" w:hAnsi="Arial" w:cs="Arial"/>
-          <w:kern w:val="0"/>
-          <w:sz w:val="24"/>
-          <w:szCs w:val="24"/>
-          <w:lang w:eastAsia="fr-FR"/>
-          <w14:ligatures w14:val="none"/>
-        </w:rPr>
-      </w:pPr>
-      <w:r>
-        <w:rPr>
-          <w:rFonts w:ascii="Arial" w:eastAsia="Times New Roman" w:hAnsi="Arial" w:cs="Arial"/>
-          <w:kern w:val="0"/>
-          <w:sz w:val="24"/>
-          <w:szCs w:val="24"/>
-          <w:lang w:eastAsia="fr-FR"/>
-          <w14:ligatures w14:val="none"/>
-        </w:rPr>
-        <w:t>DELETE /</w:t>
-      </w:r>
-      <w:proofErr w:type="spellStart"/>
-      <w:r>
-        <w:rPr>
-          <w:rFonts w:ascii="Arial" w:eastAsia="Times New Roman" w:hAnsi="Arial" w:cs="Arial"/>
-          <w:kern w:val="0"/>
-          <w:sz w:val="24"/>
-          <w:szCs w:val="24"/>
-          <w:lang w:eastAsia="fr-FR"/>
-          <w14:ligatures w14:val="none"/>
-        </w:rPr>
-        <w:t>delivery</w:t>
-      </w:r>
-      <w:proofErr w:type="spellEnd"/>
-      <w:r>
-        <w:rPr>
-          <w:rFonts w:ascii="Arial" w:eastAsia="Times New Roman" w:hAnsi="Arial" w:cs="Arial"/>
-          <w:kern w:val="0"/>
-          <w:sz w:val="24"/>
-          <w:szCs w:val="24"/>
-          <w:lang w:eastAsia="fr-FR"/>
-          <w14:ligatures w14:val="none"/>
-        </w:rPr>
-        <w:t>/ :id</w:t>
-      </w:r>
+        <w:ind w:left="360"/>
+        <w:rPr>
+          <w:rFonts w:ascii="Arial" w:eastAsia="Times New Roman" w:hAnsi="Arial" w:cs="Arial"/>
+          <w:kern w:val="0"/>
+          <w:sz w:val="24"/>
+          <w:szCs w:val="24"/>
+          <w:lang w:eastAsia="fr-FR"/>
+          <w14:ligatures w14:val="none"/>
+        </w:rPr>
+      </w:pPr>
     </w:p>
     <w:p>
       <w:pPr>

</xml_diff>

<commit_message>
feat(qutationHasProduct): add all routes
</commit_message>
<xml_diff>
--- a/Cahier des charges site.docx
+++ b/Cahier des charges site.docx
@@ -28,25 +28,8 @@
           <w:lang w:eastAsia="fr-FR"/>
           <w14:ligatures w14:val="none"/>
         </w:rPr>
-        <w:t xml:space="preserve">Site </w:t>
-      </w:r>
-      <w:proofErr w:type="spellStart"/>
-      <w:r>
-        <w:rPr>
-          <w:rFonts w:ascii="Arial" w:eastAsia="Times New Roman" w:hAnsi="Arial" w:cs="Arial"/>
-          <w:b/>
-          <w:bCs/>
-          <w:color w:val="FF0000"/>
-          <w:kern w:val="0"/>
-          <w:sz w:val="32"/>
-          <w:szCs w:val="32"/>
-          <w:u w:val="single"/>
-          <w:lang w:eastAsia="fr-FR"/>
-          <w14:ligatures w14:val="none"/>
-        </w:rPr>
-        <w:t>Artem</w:t>
-      </w:r>
-      <w:proofErr w:type="spellEnd"/>
+        <w:t>Site Artem</w:t>
+      </w:r>
     </w:p>
     <w:p>
       <w:pPr>
@@ -155,23 +138,8 @@
           <w:lang w:eastAsia="fr-FR"/>
           <w14:ligatures w14:val="none"/>
         </w:rPr>
-        <w:t xml:space="preserve">La présentation du </w:t>
-      </w:r>
-      <w:proofErr w:type="gramStart"/>
-      <w:r>
-        <w:rPr>
-          <w:rFonts w:ascii="Arial" w:eastAsia="Times New Roman" w:hAnsi="Arial" w:cs="Arial"/>
-          <w:color w:val="000000"/>
-          <w:kern w:val="0"/>
-          <w:sz w:val="24"/>
-          <w:szCs w:val="24"/>
-          <w:u w:val="single"/>
-          <w:lang w:eastAsia="fr-FR"/>
-          <w14:ligatures w14:val="none"/>
-        </w:rPr>
-        <w:t>projet:</w:t>
-      </w:r>
-      <w:proofErr w:type="gramEnd"/>
+        <w:t>La présentation du projet:</w:t>
+      </w:r>
     </w:p>
     <w:p>
       <w:pPr>
@@ -412,22 +380,8 @@
           <w:lang w:eastAsia="fr-FR"/>
           <w14:ligatures w14:val="none"/>
         </w:rPr>
-        <w:t>Suite à plusieurs échanges, notre équipe a déterminé des fonctionnalités caractérisant le Minimum Viable Product (MVP</w:t>
-      </w:r>
-      <w:proofErr w:type="gramStart"/>
-      <w:r>
-        <w:rPr>
-          <w:rFonts w:ascii="Arial" w:eastAsia="Times New Roman" w:hAnsi="Arial" w:cs="Arial"/>
-          <w:color w:val="000000"/>
-          <w:kern w:val="0"/>
-          <w:sz w:val="24"/>
-          <w:szCs w:val="24"/>
-          <w:lang w:eastAsia="fr-FR"/>
-          <w14:ligatures w14:val="none"/>
-        </w:rPr>
-        <w:t>):</w:t>
-      </w:r>
-      <w:proofErr w:type="gramEnd"/>
+        <w:t>Suite à plusieurs échanges, notre équipe a déterminé des fonctionnalités caractérisant le Minimum Viable Product (MVP):</w:t>
+      </w:r>
     </w:p>
     <w:p>
       <w:pPr>
@@ -550,33 +504,7 @@
           <w:lang w:eastAsia="fr-FR"/>
           <w14:ligatures w14:val="none"/>
         </w:rPr>
-        <w:t xml:space="preserve">Visualiser les infos de la société </w:t>
-      </w:r>
-      <w:proofErr w:type="spellStart"/>
-      <w:r>
-        <w:rPr>
-          <w:rFonts w:ascii="Arial" w:eastAsia="Times New Roman" w:hAnsi="Arial" w:cs="Arial"/>
-          <w:color w:val="000000"/>
-          <w:kern w:val="0"/>
-          <w:sz w:val="24"/>
-          <w:szCs w:val="24"/>
-          <w:lang w:eastAsia="fr-FR"/>
-          <w14:ligatures w14:val="none"/>
-        </w:rPr>
-        <w:t>Artem</w:t>
-      </w:r>
-      <w:proofErr w:type="spellEnd"/>
-      <w:r>
-        <w:rPr>
-          <w:rFonts w:ascii="Arial" w:eastAsia="Times New Roman" w:hAnsi="Arial" w:cs="Arial"/>
-          <w:color w:val="000000"/>
-          <w:kern w:val="0"/>
-          <w:sz w:val="24"/>
-          <w:szCs w:val="24"/>
-          <w:lang w:eastAsia="fr-FR"/>
-          <w14:ligatures w14:val="none"/>
-        </w:rPr>
-        <w:t xml:space="preserve"> et de sa gamme</w:t>
+        <w:t>Visualiser les infos de la société Artem et de sa gamme</w:t>
       </w:r>
     </w:p>
     <w:p>
@@ -688,22 +616,8 @@
           <w:lang w:eastAsia="fr-FR"/>
           <w14:ligatures w14:val="none"/>
         </w:rPr>
-        <w:t>Notre application peut évoluer vers d’autres horizons. Voici quelques exemples cités ci-</w:t>
-      </w:r>
-      <w:proofErr w:type="gramStart"/>
-      <w:r>
-        <w:rPr>
-          <w:rFonts w:ascii="Arial" w:eastAsia="Times New Roman" w:hAnsi="Arial" w:cs="Arial"/>
-          <w:color w:val="000000"/>
-          <w:kern w:val="0"/>
-          <w:sz w:val="24"/>
-          <w:szCs w:val="24"/>
-          <w:lang w:eastAsia="fr-FR"/>
-          <w14:ligatures w14:val="none"/>
-        </w:rPr>
-        <w:t>dessous:</w:t>
-      </w:r>
-      <w:proofErr w:type="gramEnd"/>
+        <w:t>Notre application peut évoluer vers d’autres horizons. Voici quelques exemples cités ci-dessous:</w:t>
+      </w:r>
     </w:p>
     <w:p>
       <w:pPr>
@@ -877,22 +791,8 @@
           <w14:ligatures w14:val="none"/>
         </w:rPr>
         <w:lastRenderedPageBreak/>
-        <w:t>Durant ce mois d’apothéose, nous allons utiliser plusieurs technologies citées ci-</w:t>
-      </w:r>
-      <w:proofErr w:type="gramStart"/>
-      <w:r>
-        <w:rPr>
-          <w:rFonts w:ascii="Arial" w:eastAsia="Times New Roman" w:hAnsi="Arial" w:cs="Arial"/>
-          <w:color w:val="000000"/>
-          <w:kern w:val="0"/>
-          <w:sz w:val="24"/>
-          <w:szCs w:val="24"/>
-          <w:lang w:eastAsia="fr-FR"/>
-          <w14:ligatures w14:val="none"/>
-        </w:rPr>
-        <w:t>dessous:</w:t>
-      </w:r>
-      <w:proofErr w:type="gramEnd"/>
+        <w:t>Durant ce mois d’apothéose, nous allons utiliser plusieurs technologies citées ci-dessous:</w:t>
+      </w:r>
     </w:p>
     <w:p>
       <w:pPr>
@@ -907,7 +807,6 @@
           <w14:ligatures w14:val="none"/>
         </w:rPr>
       </w:pPr>
-      <w:proofErr w:type="spellStart"/>
       <w:r>
         <w:rPr>
           <w:rFonts w:ascii="Arial" w:eastAsia="Times New Roman" w:hAnsi="Arial" w:cs="Arial"/>
@@ -923,7 +822,6 @@
         </w:rPr>
         <w:t>FrontEnd</w:t>
       </w:r>
-      <w:proofErr w:type="spellEnd"/>
       <w:r>
         <w:rPr>
           <w:rFonts w:ascii="Arial" w:eastAsia="Times New Roman" w:hAnsi="Arial" w:cs="Arial"/>
@@ -990,7 +888,6 @@
           <w14:ligatures w14:val="none"/>
         </w:rPr>
       </w:pPr>
-      <w:proofErr w:type="gramStart"/>
       <w:r>
         <w:rPr>
           <w:rFonts w:ascii="Arial" w:eastAsia="Times New Roman" w:hAnsi="Arial" w:cs="Arial"/>
@@ -1004,7 +901,6 @@
         </w:rPr>
         <w:t>Packages</w:t>
       </w:r>
-      <w:proofErr w:type="gramEnd"/>
       <w:r>
         <w:rPr>
           <w:rFonts w:ascii="Arial" w:eastAsia="Times New Roman" w:hAnsi="Arial" w:cs="Arial"/>
@@ -1165,7 +1061,6 @@
         </w:rPr>
         <w:t xml:space="preserve"> Javascript, </w:t>
       </w:r>
-      <w:proofErr w:type="spellStart"/>
       <w:r>
         <w:rPr>
           <w:rFonts w:ascii="Arial" w:eastAsia="Times New Roman" w:hAnsi="Arial" w:cs="Arial"/>
@@ -1178,7 +1073,6 @@
         </w:rPr>
         <w:t>Postgre</w:t>
       </w:r>
-      <w:proofErr w:type="spellEnd"/>
       <w:r>
         <w:rPr>
           <w:rFonts w:ascii="Arial" w:eastAsia="Times New Roman" w:hAnsi="Arial" w:cs="Arial"/>
@@ -1205,7 +1099,6 @@
           <w14:ligatures w14:val="none"/>
         </w:rPr>
       </w:pPr>
-      <w:proofErr w:type="gramStart"/>
       <w:r>
         <w:rPr>
           <w:rFonts w:ascii="Arial" w:eastAsia="Times New Roman" w:hAnsi="Arial" w:cs="Arial"/>
@@ -1217,21 +1110,7 @@
           <w:lang w:eastAsia="fr-FR"/>
           <w14:ligatures w14:val="none"/>
         </w:rPr>
-        <w:t>Packages</w:t>
-      </w:r>
-      <w:proofErr w:type="gramEnd"/>
-      <w:r>
-        <w:rPr>
-          <w:rFonts w:ascii="Arial" w:eastAsia="Times New Roman" w:hAnsi="Arial" w:cs="Arial"/>
-          <w:color w:val="000000"/>
-          <w:kern w:val="0"/>
-          <w:sz w:val="24"/>
-          <w:szCs w:val="24"/>
-          <w:u w:val="single"/>
-          <w:lang w:eastAsia="fr-FR"/>
-          <w14:ligatures w14:val="none"/>
-        </w:rPr>
-        <w:t xml:space="preserve"> :</w:t>
+        <w:t>Packages :</w:t>
       </w:r>
       <w:r>
         <w:rPr>
@@ -1559,7 +1438,6 @@
           <w14:ligatures w14:val="none"/>
         </w:rPr>
       </w:pPr>
-      <w:proofErr w:type="gramStart"/>
       <w:r>
         <w:rPr>
           <w:rFonts w:ascii="Arial" w:eastAsia="Times New Roman" w:hAnsi="Arial" w:cs="Arial"/>
@@ -1572,7 +1450,6 @@
         </w:rPr>
         <w:t>Navigateur mobiles</w:t>
       </w:r>
-      <w:proofErr w:type="gramEnd"/>
     </w:p>
     <w:p>
       <w:pPr>
@@ -1945,23 +1822,8 @@
           <w:lang w:eastAsia="fr-FR"/>
           <w14:ligatures w14:val="none"/>
         </w:rPr>
-        <w:t xml:space="preserve">Gamme </w:t>
-      </w:r>
-      <w:proofErr w:type="spellStart"/>
-      <w:r>
-        <w:rPr>
-          <w:rFonts w:ascii="Arial" w:eastAsia="Times New Roman" w:hAnsi="Arial" w:cs="Arial"/>
-          <w:color w:val="1F2328"/>
-          <w:kern w:val="0"/>
-          <w:sz w:val="24"/>
-          <w:szCs w:val="24"/>
-          <w:u w:val="single"/>
-          <w:lang w:eastAsia="fr-FR"/>
-          <w14:ligatures w14:val="none"/>
-        </w:rPr>
-        <w:t>Artem</w:t>
-      </w:r>
-      <w:proofErr w:type="spellEnd"/>
+        <w:t>Gamme Artem</w:t>
+      </w:r>
     </w:p>
     <w:p>
       <w:pPr>
@@ -2823,22 +2685,8 @@
                 <w:lang w:eastAsia="fr-FR"/>
                 <w14:ligatures w14:val="none"/>
               </w:rPr>
-              <w:t xml:space="preserve">Consulter la page de la gamme </w:t>
+              <w:t>Consulter la page de la gamme Artem</w:t>
             </w:r>
-            <w:proofErr w:type="spellStart"/>
-            <w:r>
-              <w:rPr>
-                <w:rFonts w:ascii="Arial" w:eastAsia="Times New Roman" w:hAnsi="Arial" w:cs="Arial"/>
-                <w:color w:val="000000"/>
-                <w:kern w:val="0"/>
-                <w:sz w:val="24"/>
-                <w:szCs w:val="24"/>
-                <w:lang w:eastAsia="fr-FR"/>
-                <w14:ligatures w14:val="none"/>
-              </w:rPr>
-              <w:t>Artem</w:t>
-            </w:r>
-            <w:proofErr w:type="spellEnd"/>
           </w:p>
         </w:tc>
         <w:tc>
@@ -3931,7 +3779,6 @@
         </w:rPr>
         <w:t>- Utilisateur (</w:t>
       </w:r>
-      <w:proofErr w:type="spellStart"/>
       <w:r>
         <w:rPr>
           <w:rFonts w:ascii="Arial" w:eastAsia="Times New Roman" w:hAnsi="Arial" w:cs="Arial"/>
@@ -3945,7 +3792,6 @@
         </w:rPr>
         <w:t>CodeUtilisateur</w:t>
       </w:r>
-      <w:proofErr w:type="spellEnd"/>
       <w:r>
         <w:rPr>
           <w:rFonts w:ascii="Arial" w:eastAsia="Times New Roman" w:hAnsi="Arial" w:cs="Arial"/>
@@ -3956,9 +3802,8 @@
           <w:lang w:eastAsia="fr-FR"/>
           <w14:ligatures w14:val="none"/>
         </w:rPr>
-        <w:t xml:space="preserve">, </w:t>
-      </w:r>
-      <w:proofErr w:type="spellStart"/>
+        <w:t xml:space="preserve">, NomEntreprise, NomContact, PrenomContact, MDP, AdresseFacturation, AdresseLivraison, Telephone, Email, Paiement, </w:t>
+      </w:r>
       <w:r>
         <w:rPr>
           <w:rFonts w:ascii="Arial" w:eastAsia="Times New Roman" w:hAnsi="Arial" w:cs="Arial"/>
@@ -3969,9 +3814,8 @@
           <w:lang w:eastAsia="fr-FR"/>
           <w14:ligatures w14:val="none"/>
         </w:rPr>
-        <w:t>NomEntreprise</w:t>
-      </w:r>
-      <w:proofErr w:type="spellEnd"/>
+        <w:t>#Code</w:t>
+      </w:r>
       <w:r>
         <w:rPr>
           <w:rFonts w:ascii="Arial" w:eastAsia="Times New Roman" w:hAnsi="Arial" w:cs="Arial"/>
@@ -3982,9 +3826,8 @@
           <w:lang w:eastAsia="fr-FR"/>
           <w14:ligatures w14:val="none"/>
         </w:rPr>
-        <w:t xml:space="preserve">, </w:t>
-      </w:r>
-      <w:proofErr w:type="spellStart"/>
+        <w:t>Profil</w:t>
+      </w:r>
       <w:r>
         <w:rPr>
           <w:rFonts w:ascii="Arial" w:eastAsia="Times New Roman" w:hAnsi="Arial" w:cs="Arial"/>
@@ -3995,10 +3838,12 @@
           <w:lang w:eastAsia="fr-FR"/>
           <w14:ligatures w14:val="none"/>
         </w:rPr>
-        <w:t>NomContact</w:t>
-      </w:r>
-      <w:proofErr w:type="spellEnd"/>
-      <w:r>
+        <w:t>)</w:t>
+      </w:r>
+    </w:p>
+    <w:p>
+      <w:pPr>
+        <w:spacing w:before="240" w:after="240" w:line="240" w:lineRule="auto"/>
         <w:rPr>
           <w:rFonts w:ascii="Arial" w:eastAsia="Times New Roman" w:hAnsi="Arial" w:cs="Arial"/>
           <w:color w:val="000000" w:themeColor="text1"/>
@@ -4008,9 +3853,7 @@
           <w:lang w:eastAsia="fr-FR"/>
           <w14:ligatures w14:val="none"/>
         </w:rPr>
-        <w:t xml:space="preserve">, </w:t>
-      </w:r>
-      <w:proofErr w:type="spellStart"/>
+      </w:pPr>
       <w:r>
         <w:rPr>
           <w:rFonts w:ascii="Arial" w:eastAsia="Times New Roman" w:hAnsi="Arial" w:cs="Arial"/>
@@ -4021,264 +3864,7 @@
           <w:lang w:eastAsia="fr-FR"/>
           <w14:ligatures w14:val="none"/>
         </w:rPr>
-        <w:t>PrenomContact</w:t>
-      </w:r>
-      <w:proofErr w:type="spellEnd"/>
-      <w:r>
-        <w:rPr>
-          <w:rFonts w:ascii="Arial" w:eastAsia="Times New Roman" w:hAnsi="Arial" w:cs="Arial"/>
-          <w:color w:val="000000" w:themeColor="text1"/>
-          <w:kern w:val="0"/>
-          <w:sz w:val="24"/>
-          <w:szCs w:val="24"/>
-          <w:lang w:eastAsia="fr-FR"/>
-          <w14:ligatures w14:val="none"/>
-        </w:rPr>
-        <w:t xml:space="preserve">, MDP, </w:t>
-      </w:r>
-      <w:proofErr w:type="spellStart"/>
-      <w:r>
-        <w:rPr>
-          <w:rFonts w:ascii="Arial" w:eastAsia="Times New Roman" w:hAnsi="Arial" w:cs="Arial"/>
-          <w:color w:val="000000" w:themeColor="text1"/>
-          <w:kern w:val="0"/>
-          <w:sz w:val="24"/>
-          <w:szCs w:val="24"/>
-          <w:lang w:eastAsia="fr-FR"/>
-          <w14:ligatures w14:val="none"/>
-        </w:rPr>
-        <w:t>AdresseFacturation</w:t>
-      </w:r>
-      <w:proofErr w:type="spellEnd"/>
-      <w:r>
-        <w:rPr>
-          <w:rFonts w:ascii="Arial" w:eastAsia="Times New Roman" w:hAnsi="Arial" w:cs="Arial"/>
-          <w:color w:val="000000" w:themeColor="text1"/>
-          <w:kern w:val="0"/>
-          <w:sz w:val="24"/>
-          <w:szCs w:val="24"/>
-          <w:lang w:eastAsia="fr-FR"/>
-          <w14:ligatures w14:val="none"/>
-        </w:rPr>
-        <w:t xml:space="preserve">, </w:t>
-      </w:r>
-      <w:proofErr w:type="spellStart"/>
-      <w:r>
-        <w:rPr>
-          <w:rFonts w:ascii="Arial" w:eastAsia="Times New Roman" w:hAnsi="Arial" w:cs="Arial"/>
-          <w:color w:val="000000" w:themeColor="text1"/>
-          <w:kern w:val="0"/>
-          <w:sz w:val="24"/>
-          <w:szCs w:val="24"/>
-          <w:lang w:eastAsia="fr-FR"/>
-          <w14:ligatures w14:val="none"/>
-        </w:rPr>
-        <w:t>AdresseLivraison</w:t>
-      </w:r>
-      <w:proofErr w:type="spellEnd"/>
-      <w:r>
-        <w:rPr>
-          <w:rFonts w:ascii="Arial" w:eastAsia="Times New Roman" w:hAnsi="Arial" w:cs="Arial"/>
-          <w:color w:val="000000" w:themeColor="text1"/>
-          <w:kern w:val="0"/>
-          <w:sz w:val="24"/>
-          <w:szCs w:val="24"/>
-          <w:lang w:eastAsia="fr-FR"/>
-          <w14:ligatures w14:val="none"/>
-        </w:rPr>
-        <w:t xml:space="preserve">, </w:t>
-      </w:r>
-      <w:proofErr w:type="spellStart"/>
-      <w:r>
-        <w:rPr>
-          <w:rFonts w:ascii="Arial" w:eastAsia="Times New Roman" w:hAnsi="Arial" w:cs="Arial"/>
-          <w:color w:val="000000" w:themeColor="text1"/>
-          <w:kern w:val="0"/>
-          <w:sz w:val="24"/>
-          <w:szCs w:val="24"/>
-          <w:lang w:eastAsia="fr-FR"/>
-          <w14:ligatures w14:val="none"/>
-        </w:rPr>
-        <w:t>Telephone</w:t>
-      </w:r>
-      <w:proofErr w:type="spellEnd"/>
-      <w:r>
-        <w:rPr>
-          <w:rFonts w:ascii="Arial" w:eastAsia="Times New Roman" w:hAnsi="Arial" w:cs="Arial"/>
-          <w:color w:val="000000" w:themeColor="text1"/>
-          <w:kern w:val="0"/>
-          <w:sz w:val="24"/>
-          <w:szCs w:val="24"/>
-          <w:lang w:eastAsia="fr-FR"/>
-          <w14:ligatures w14:val="none"/>
-        </w:rPr>
-        <w:t xml:space="preserve">, </w:t>
-      </w:r>
-      <w:proofErr w:type="gramStart"/>
-      <w:r>
-        <w:rPr>
-          <w:rFonts w:ascii="Arial" w:eastAsia="Times New Roman" w:hAnsi="Arial" w:cs="Arial"/>
-          <w:color w:val="000000" w:themeColor="text1"/>
-          <w:kern w:val="0"/>
-          <w:sz w:val="24"/>
-          <w:szCs w:val="24"/>
-          <w:lang w:eastAsia="fr-FR"/>
-          <w14:ligatures w14:val="none"/>
-        </w:rPr>
-        <w:t>Email</w:t>
-      </w:r>
-      <w:proofErr w:type="gramEnd"/>
-      <w:r>
-        <w:rPr>
-          <w:rFonts w:ascii="Arial" w:eastAsia="Times New Roman" w:hAnsi="Arial" w:cs="Arial"/>
-          <w:color w:val="000000" w:themeColor="text1"/>
-          <w:kern w:val="0"/>
-          <w:sz w:val="24"/>
-          <w:szCs w:val="24"/>
-          <w:lang w:eastAsia="fr-FR"/>
-          <w14:ligatures w14:val="none"/>
-        </w:rPr>
-        <w:t xml:space="preserve">, Paiement, </w:t>
-      </w:r>
-      <w:r>
-        <w:rPr>
-          <w:rFonts w:ascii="Arial" w:eastAsia="Times New Roman" w:hAnsi="Arial" w:cs="Arial"/>
-          <w:color w:val="000000" w:themeColor="text1"/>
-          <w:kern w:val="0"/>
-          <w:sz w:val="24"/>
-          <w:szCs w:val="24"/>
-          <w:lang w:eastAsia="fr-FR"/>
-          <w14:ligatures w14:val="none"/>
-        </w:rPr>
-        <w:t>#Code</w:t>
-      </w:r>
-      <w:r>
-        <w:rPr>
-          <w:rFonts w:ascii="Arial" w:eastAsia="Times New Roman" w:hAnsi="Arial" w:cs="Arial"/>
-          <w:color w:val="000000" w:themeColor="text1"/>
-          <w:kern w:val="0"/>
-          <w:sz w:val="24"/>
-          <w:szCs w:val="24"/>
-          <w:lang w:eastAsia="fr-FR"/>
-          <w14:ligatures w14:val="none"/>
-        </w:rPr>
-        <w:t>Profil</w:t>
-      </w:r>
-      <w:r>
-        <w:rPr>
-          <w:rFonts w:ascii="Arial" w:eastAsia="Times New Roman" w:hAnsi="Arial" w:cs="Arial"/>
-          <w:color w:val="000000" w:themeColor="text1"/>
-          <w:kern w:val="0"/>
-          <w:sz w:val="24"/>
-          <w:szCs w:val="24"/>
-          <w:lang w:eastAsia="fr-FR"/>
-          <w14:ligatures w14:val="none"/>
-        </w:rPr>
-        <w:t>)</w:t>
-      </w:r>
-    </w:p>
-    <w:p>
-      <w:pPr>
-        <w:spacing w:before="240" w:after="240" w:line="240" w:lineRule="auto"/>
-        <w:rPr>
-          <w:rFonts w:ascii="Arial" w:eastAsia="Times New Roman" w:hAnsi="Arial" w:cs="Arial"/>
-          <w:color w:val="000000" w:themeColor="text1"/>
-          <w:kern w:val="0"/>
-          <w:sz w:val="24"/>
-          <w:szCs w:val="24"/>
-          <w:lang w:eastAsia="fr-FR"/>
-          <w14:ligatures w14:val="none"/>
-        </w:rPr>
-      </w:pPr>
-      <w:r>
-        <w:rPr>
-          <w:rFonts w:ascii="Arial" w:eastAsia="Times New Roman" w:hAnsi="Arial" w:cs="Arial"/>
-          <w:color w:val="000000" w:themeColor="text1"/>
-          <w:kern w:val="0"/>
-          <w:sz w:val="24"/>
-          <w:szCs w:val="24"/>
-          <w:lang w:eastAsia="fr-FR"/>
-          <w14:ligatures w14:val="none"/>
-        </w:rPr>
-        <w:t xml:space="preserve">- </w:t>
-      </w:r>
-      <w:proofErr w:type="spellStart"/>
-      <w:r>
-        <w:rPr>
-          <w:rFonts w:ascii="Arial" w:eastAsia="Times New Roman" w:hAnsi="Arial" w:cs="Arial"/>
-          <w:color w:val="000000" w:themeColor="text1"/>
-          <w:kern w:val="0"/>
-          <w:sz w:val="24"/>
-          <w:szCs w:val="24"/>
-          <w:lang w:eastAsia="fr-FR"/>
-          <w14:ligatures w14:val="none"/>
-        </w:rPr>
-        <w:t>AdresseLivraison</w:t>
-      </w:r>
-      <w:proofErr w:type="spellEnd"/>
-      <w:r>
-        <w:rPr>
-          <w:rFonts w:ascii="Arial" w:eastAsia="Times New Roman" w:hAnsi="Arial" w:cs="Arial"/>
-          <w:color w:val="000000" w:themeColor="text1"/>
-          <w:kern w:val="0"/>
-          <w:sz w:val="24"/>
-          <w:szCs w:val="24"/>
-          <w:lang w:eastAsia="fr-FR"/>
-          <w14:ligatures w14:val="none"/>
-        </w:rPr>
-        <w:t xml:space="preserve"> (</w:t>
-      </w:r>
-      <w:proofErr w:type="spellStart"/>
-      <w:r>
-        <w:rPr>
-          <w:rFonts w:ascii="Arial" w:eastAsia="Times New Roman" w:hAnsi="Arial" w:cs="Arial"/>
-          <w:color w:val="000000" w:themeColor="text1"/>
-          <w:kern w:val="0"/>
-          <w:sz w:val="24"/>
-          <w:szCs w:val="24"/>
-          <w:lang w:eastAsia="fr-FR"/>
-          <w14:ligatures w14:val="none"/>
-        </w:rPr>
-        <w:t>CodeAdresse</w:t>
-      </w:r>
-      <w:proofErr w:type="spellEnd"/>
-      <w:r>
-        <w:rPr>
-          <w:rFonts w:ascii="Arial" w:eastAsia="Times New Roman" w:hAnsi="Arial" w:cs="Arial"/>
-          <w:color w:val="000000" w:themeColor="text1"/>
-          <w:kern w:val="0"/>
-          <w:sz w:val="24"/>
-          <w:szCs w:val="24"/>
-          <w:lang w:eastAsia="fr-FR"/>
-          <w14:ligatures w14:val="none"/>
-        </w:rPr>
-        <w:t xml:space="preserve">, </w:t>
-      </w:r>
-      <w:proofErr w:type="spellStart"/>
-      <w:r>
-        <w:rPr>
-          <w:rFonts w:ascii="Arial" w:eastAsia="Times New Roman" w:hAnsi="Arial" w:cs="Arial"/>
-          <w:color w:val="000000" w:themeColor="text1"/>
-          <w:kern w:val="0"/>
-          <w:sz w:val="24"/>
-          <w:szCs w:val="24"/>
-          <w:lang w:eastAsia="fr-FR"/>
-          <w14:ligatures w14:val="none"/>
-        </w:rPr>
-        <w:t>AdresseLivraison</w:t>
-      </w:r>
-      <w:proofErr w:type="spellEnd"/>
-      <w:r>
-        <w:rPr>
-          <w:rFonts w:ascii="Arial" w:eastAsia="Times New Roman" w:hAnsi="Arial" w:cs="Arial"/>
-          <w:color w:val="000000" w:themeColor="text1"/>
-          <w:kern w:val="0"/>
-          <w:sz w:val="24"/>
-          <w:szCs w:val="24"/>
-          <w:lang w:eastAsia="fr-FR"/>
-          <w14:ligatures w14:val="none"/>
-        </w:rPr>
-        <w:t xml:space="preserve">, </w:t>
+        <w:t xml:space="preserve">- AdresseLivraison (CodeAdresse, AdresseLivraison, </w:t>
       </w:r>
       <w:r>
         <w:rPr>
@@ -4332,7 +3918,6 @@
         </w:rPr>
         <w:t xml:space="preserve"> (</w:t>
       </w:r>
-      <w:proofErr w:type="spellStart"/>
       <w:r>
         <w:rPr>
           <w:rFonts w:ascii="Arial" w:hAnsi="Arial" w:cs="Arial"/>
@@ -4343,7 +3928,6 @@
         </w:rPr>
         <w:t>CodeDevis</w:t>
       </w:r>
-      <w:proofErr w:type="spellEnd"/>
       <w:r>
         <w:rPr>
           <w:rFonts w:ascii="Arial" w:hAnsi="Arial" w:cs="Arial"/>
@@ -4360,9 +3944,8 @@
           <w:sz w:val="24"/>
           <w:szCs w:val="24"/>
         </w:rPr>
-        <w:t xml:space="preserve"> </w:t>
-      </w:r>
-      <w:proofErr w:type="spellStart"/>
+        <w:t xml:space="preserve"> RéférenceDevis,</w:t>
+      </w:r>
       <w:r>
         <w:rPr>
           <w:rFonts w:ascii="Arial" w:hAnsi="Arial" w:cs="Arial"/>
@@ -4370,9 +3953,8 @@
           <w:sz w:val="24"/>
           <w:szCs w:val="24"/>
         </w:rPr>
-        <w:t>RéférenceDevis</w:t>
-      </w:r>
-      <w:proofErr w:type="spellEnd"/>
+        <w:t xml:space="preserve"> DateCreation, DateExpiration</w:t>
+      </w:r>
       <w:r>
         <w:rPr>
           <w:rFonts w:ascii="Arial" w:hAnsi="Arial" w:cs="Arial"/>
@@ -4380,18 +3962,18 @@
           <w:sz w:val="24"/>
           <w:szCs w:val="24"/>
         </w:rPr>
-        <w:t>,</w:t>
-      </w:r>
-      <w:r>
+        <w:t>, #CodeUtilisateur)</w:t>
+      </w:r>
+    </w:p>
+    <w:p>
+      <w:pPr>
         <w:rPr>
           <w:rFonts w:ascii="Arial" w:hAnsi="Arial" w:cs="Arial"/>
           <w:color w:val="000000" w:themeColor="text1"/>
           <w:sz w:val="24"/>
           <w:szCs w:val="24"/>
         </w:rPr>
-        <w:t xml:space="preserve"> </w:t>
-      </w:r>
-      <w:proofErr w:type="spellStart"/>
+      </w:pPr>
       <w:r>
         <w:rPr>
           <w:rFonts w:ascii="Arial" w:hAnsi="Arial" w:cs="Arial"/>
@@ -4399,9 +3981,8 @@
           <w:sz w:val="24"/>
           <w:szCs w:val="24"/>
         </w:rPr>
-        <w:t>DateCreation</w:t>
-      </w:r>
-      <w:proofErr w:type="spellEnd"/>
+        <w:t>- Produit</w:t>
+      </w:r>
       <w:r>
         <w:rPr>
           <w:rFonts w:ascii="Arial" w:hAnsi="Arial" w:cs="Arial"/>
@@ -4409,19 +3990,18 @@
           <w:sz w:val="24"/>
           <w:szCs w:val="24"/>
         </w:rPr>
-        <w:t xml:space="preserve">, </w:t>
-      </w:r>
-      <w:proofErr w:type="spellStart"/>
+        <w:t xml:space="preserve"> (</w:t>
+      </w:r>
       <w:r>
         <w:rPr>
           <w:rFonts w:ascii="Arial" w:hAnsi="Arial" w:cs="Arial"/>
           <w:color w:val="000000" w:themeColor="text1"/>
           <w:sz w:val="24"/>
           <w:szCs w:val="24"/>
-        </w:rPr>
-        <w:t>DateExpiration</w:t>
-      </w:r>
-      <w:proofErr w:type="spellEnd"/>
+          <w:u w:val="single"/>
+        </w:rPr>
+        <w:t>CodeProduit</w:t>
+      </w:r>
       <w:r>
         <w:rPr>
           <w:rFonts w:ascii="Arial" w:hAnsi="Arial" w:cs="Arial"/>
@@ -4429,18 +4009,17 @@
           <w:sz w:val="24"/>
           <w:szCs w:val="24"/>
         </w:rPr>
-        <w:t>, #CodeUtilisateur)</w:t>
-      </w:r>
-    </w:p>
-    <w:p>
-      <w:pPr>
+        <w:t xml:space="preserve">, </w:t>
+      </w:r>
+      <w:r>
         <w:rPr>
           <w:rFonts w:ascii="Arial" w:hAnsi="Arial" w:cs="Arial"/>
           <w:color w:val="000000" w:themeColor="text1"/>
           <w:sz w:val="24"/>
           <w:szCs w:val="24"/>
         </w:rPr>
-      </w:pPr>
+        <w:t>ReferenceProduit, Nom, Designation, Description, LienImage, Marque, Prix,</w:t>
+      </w:r>
       <w:r>
         <w:rPr>
           <w:rFonts w:ascii="Arial" w:hAnsi="Arial" w:cs="Arial"/>
@@ -4448,7 +4027,7 @@
           <w:sz w:val="24"/>
           <w:szCs w:val="24"/>
         </w:rPr>
-        <w:t>- Produit</w:t>
+        <w:t xml:space="preserve"> unité,</w:t>
       </w:r>
       <w:r>
         <w:rPr>
@@ -4457,20 +4036,17 @@
           <w:sz w:val="24"/>
           <w:szCs w:val="24"/>
         </w:rPr>
-        <w:t xml:space="preserve"> (</w:t>
-      </w:r>
-      <w:proofErr w:type="spellStart"/>
+        <w:t xml:space="preserve"> Delai, stock</w:t>
+      </w:r>
       <w:r>
         <w:rPr>
           <w:rFonts w:ascii="Arial" w:hAnsi="Arial" w:cs="Arial"/>
           <w:color w:val="000000" w:themeColor="text1"/>
           <w:sz w:val="24"/>
           <w:szCs w:val="24"/>
-          <w:u w:val="single"/>
-        </w:rPr>
-        <w:t>CodeProduit</w:t>
-      </w:r>
-      <w:proofErr w:type="spellEnd"/>
+        </w:rPr>
+        <w:t>, #CodeGamme</w:t>
+      </w:r>
       <w:r>
         <w:rPr>
           <w:rFonts w:ascii="Arial" w:hAnsi="Arial" w:cs="Arial"/>
@@ -4478,19 +4054,18 @@
           <w:sz w:val="24"/>
           <w:szCs w:val="24"/>
         </w:rPr>
-        <w:t xml:space="preserve">, </w:t>
-      </w:r>
-      <w:proofErr w:type="spellStart"/>
-      <w:r>
+        <w:t>)</w:t>
+      </w:r>
+    </w:p>
+    <w:p>
+      <w:pPr>
         <w:rPr>
           <w:rFonts w:ascii="Arial" w:hAnsi="Arial" w:cs="Arial"/>
           <w:color w:val="000000" w:themeColor="text1"/>
           <w:sz w:val="24"/>
           <w:szCs w:val="24"/>
         </w:rPr>
-        <w:t>ReferenceProduit</w:t>
-      </w:r>
-      <w:proofErr w:type="spellEnd"/>
+      </w:pPr>
       <w:r>
         <w:rPr>
           <w:rFonts w:ascii="Arial" w:hAnsi="Arial" w:cs="Arial"/>
@@ -4498,9 +4073,8 @@
           <w:sz w:val="24"/>
           <w:szCs w:val="24"/>
         </w:rPr>
-        <w:t xml:space="preserve">, Nom, </w:t>
-      </w:r>
-      <w:proofErr w:type="spellStart"/>
+        <w:t>- Gamme</w:t>
+      </w:r>
       <w:r>
         <w:rPr>
           <w:rFonts w:ascii="Arial" w:hAnsi="Arial" w:cs="Arial"/>
@@ -4508,9 +4082,8 @@
           <w:sz w:val="24"/>
           <w:szCs w:val="24"/>
         </w:rPr>
-        <w:t>Designation</w:t>
-      </w:r>
-      <w:proofErr w:type="spellEnd"/>
+        <w:t>P</w:t>
+      </w:r>
       <w:r>
         <w:rPr>
           <w:rFonts w:ascii="Arial" w:hAnsi="Arial" w:cs="Arial"/>
@@ -4518,9 +4091,8 @@
           <w:sz w:val="24"/>
           <w:szCs w:val="24"/>
         </w:rPr>
-        <w:t xml:space="preserve">, Description, </w:t>
-      </w:r>
-      <w:proofErr w:type="spellStart"/>
+        <w:t>roduit</w:t>
+      </w:r>
       <w:r>
         <w:rPr>
           <w:rFonts w:ascii="Arial" w:hAnsi="Arial" w:cs="Arial"/>
@@ -4528,17 +4100,17 @@
           <w:sz w:val="24"/>
           <w:szCs w:val="24"/>
         </w:rPr>
-        <w:t>LienImage</w:t>
-      </w:r>
-      <w:proofErr w:type="spellEnd"/>
+        <w:t xml:space="preserve"> (</w:t>
+      </w:r>
       <w:r>
         <w:rPr>
           <w:rFonts w:ascii="Arial" w:hAnsi="Arial" w:cs="Arial"/>
           <w:color w:val="000000" w:themeColor="text1"/>
           <w:sz w:val="24"/>
           <w:szCs w:val="24"/>
-        </w:rPr>
-        <w:t>, Marque, Prix,</w:t>
+          <w:u w:val="single"/>
+        </w:rPr>
+        <w:t>CodeGamme</w:t>
       </w:r>
       <w:r>
         <w:rPr>
@@ -4547,7 +4119,7 @@
           <w:sz w:val="24"/>
           <w:szCs w:val="24"/>
         </w:rPr>
-        <w:t xml:space="preserve"> unité,</w:t>
+        <w:t>, Nom, Description, LienImage</w:t>
       </w:r>
       <w:r>
         <w:rPr>
@@ -4556,9 +4128,8 @@
           <w:sz w:val="24"/>
           <w:szCs w:val="24"/>
         </w:rPr>
-        <w:t xml:space="preserve"> </w:t>
-      </w:r>
-      <w:proofErr w:type="spellStart"/>
+        <w:t xml:space="preserve">, </w:t>
+      </w:r>
       <w:r>
         <w:rPr>
           <w:rFonts w:ascii="Arial" w:hAnsi="Arial" w:cs="Arial"/>
@@ -4566,9 +4137,8 @@
           <w:sz w:val="24"/>
           <w:szCs w:val="24"/>
         </w:rPr>
-        <w:t>Delai</w:t>
-      </w:r>
-      <w:proofErr w:type="spellEnd"/>
+        <w:t>Category</w:t>
+      </w:r>
       <w:r>
         <w:rPr>
           <w:rFonts w:ascii="Arial" w:hAnsi="Arial" w:cs="Arial"/>
@@ -4576,17 +4146,18 @@
           <w:sz w:val="24"/>
           <w:szCs w:val="24"/>
         </w:rPr>
-        <w:t>, stock</w:t>
-      </w:r>
-      <w:r>
+        <w:t>)</w:t>
+      </w:r>
+    </w:p>
+    <w:p>
+      <w:pPr>
         <w:rPr>
           <w:rFonts w:ascii="Arial" w:hAnsi="Arial" w:cs="Arial"/>
           <w:color w:val="000000" w:themeColor="text1"/>
           <w:sz w:val="24"/>
           <w:szCs w:val="24"/>
         </w:rPr>
-        <w:t>, #CodeGamme</w:t>
-      </w:r>
+      </w:pPr>
       <w:r>
         <w:rPr>
           <w:rFonts w:ascii="Arial" w:hAnsi="Arial" w:cs="Arial"/>
@@ -4594,28 +4165,27 @@
           <w:sz w:val="24"/>
           <w:szCs w:val="24"/>
         </w:rPr>
-        <w:t>)</w:t>
-      </w:r>
-    </w:p>
-    <w:p>
-      <w:pPr>
+        <w:t>- DevisProduit</w:t>
+      </w:r>
+      <w:r>
         <w:rPr>
           <w:rFonts w:ascii="Arial" w:hAnsi="Arial" w:cs="Arial"/>
           <w:color w:val="000000" w:themeColor="text1"/>
           <w:sz w:val="24"/>
           <w:szCs w:val="24"/>
         </w:rPr>
-      </w:pPr>
+        <w:t xml:space="preserve"> (</w:t>
+      </w:r>
       <w:r>
         <w:rPr>
           <w:rFonts w:ascii="Arial" w:hAnsi="Arial" w:cs="Arial"/>
           <w:color w:val="000000" w:themeColor="text1"/>
           <w:sz w:val="24"/>
           <w:szCs w:val="24"/>
-        </w:rPr>
-        <w:t xml:space="preserve">- </w:t>
-      </w:r>
-      <w:proofErr w:type="spellStart"/>
+          <w:u w:val="single"/>
+        </w:rPr>
+        <w:t>CodeDevis</w:t>
+      </w:r>
       <w:r>
         <w:rPr>
           <w:rFonts w:ascii="Arial" w:hAnsi="Arial" w:cs="Arial"/>
@@ -4623,7 +4193,7 @@
           <w:sz w:val="24"/>
           <w:szCs w:val="24"/>
         </w:rPr>
-        <w:t>Gamme</w:t>
+        <w:t xml:space="preserve">, </w:t>
       </w:r>
       <w:r>
         <w:rPr>
@@ -4631,8 +4201,9 @@
           <w:color w:val="000000" w:themeColor="text1"/>
           <w:sz w:val="24"/>
           <w:szCs w:val="24"/>
-        </w:rPr>
-        <w:t>P</w:t>
+          <w:u w:val="single"/>
+        </w:rPr>
+        <w:t>CodeProduit</w:t>
       </w:r>
       <w:r>
         <w:rPr>
@@ -4641,9 +4212,8 @@
           <w:sz w:val="24"/>
           <w:szCs w:val="24"/>
         </w:rPr>
-        <w:t>roduit</w:t>
-      </w:r>
-      <w:proofErr w:type="spellEnd"/>
+        <w:t xml:space="preserve">, </w:t>
+      </w:r>
       <w:r>
         <w:rPr>
           <w:rFonts w:ascii="Arial" w:hAnsi="Arial" w:cs="Arial"/>
@@ -4651,20 +4221,17 @@
           <w:sz w:val="24"/>
           <w:szCs w:val="24"/>
         </w:rPr>
-        <w:t xml:space="preserve"> (</w:t>
-      </w:r>
-      <w:proofErr w:type="spellStart"/>
+        <w:t>Quantité</w:t>
+      </w:r>
       <w:r>
         <w:rPr>
           <w:rFonts w:ascii="Arial" w:hAnsi="Arial" w:cs="Arial"/>
           <w:color w:val="000000" w:themeColor="text1"/>
           <w:sz w:val="24"/>
           <w:szCs w:val="24"/>
-          <w:u w:val="single"/>
-        </w:rPr>
-        <w:t>CodeGamme</w:t>
-      </w:r>
-      <w:proofErr w:type="spellEnd"/>
+        </w:rPr>
+        <w:t>, RéférenceClient</w:t>
+      </w:r>
       <w:r>
         <w:rPr>
           <w:rFonts w:ascii="Arial" w:hAnsi="Arial" w:cs="Arial"/>
@@ -4672,9 +4239,20 @@
           <w:sz w:val="24"/>
           <w:szCs w:val="24"/>
         </w:rPr>
-        <w:t xml:space="preserve">, Nom, Description, </w:t>
-      </w:r>
-      <w:proofErr w:type="spellStart"/>
+        <w:t xml:space="preserve">, </w:t>
+      </w:r>
+      <w:r>
+        <w:rPr>
+          <w:rFonts w:ascii="Arial" w:eastAsia="Times New Roman" w:hAnsi="Arial" w:cs="Arial"/>
+          <w:color w:val="000000" w:themeColor="text1"/>
+          <w:kern w:val="0"/>
+          <w:sz w:val="24"/>
+          <w:szCs w:val="24"/>
+          <w:lang w:eastAsia="fr-FR"/>
+          <w14:ligatures w14:val="none"/>
+        </w:rPr>
+        <w:t>#CodeAdresse</w:t>
+      </w:r>
       <w:r>
         <w:rPr>
           <w:rFonts w:ascii="Arial" w:hAnsi="Arial" w:cs="Arial"/>
@@ -4682,28 +4260,27 @@
           <w:sz w:val="24"/>
           <w:szCs w:val="24"/>
         </w:rPr>
-        <w:t>LienImage</w:t>
-      </w:r>
-      <w:proofErr w:type="spellEnd"/>
-      <w:r>
+        <w:t>)</w:t>
+      </w:r>
+    </w:p>
+    <w:p>
+      <w:pPr>
         <w:rPr>
           <w:rFonts w:ascii="Arial" w:hAnsi="Arial" w:cs="Arial"/>
           <w:color w:val="000000" w:themeColor="text1"/>
           <w:sz w:val="24"/>
           <w:szCs w:val="24"/>
         </w:rPr>
-        <w:t>)</w:t>
-      </w:r>
-    </w:p>
-    <w:p>
-      <w:pPr>
+      </w:pPr>
+      <w:r>
         <w:rPr>
           <w:rFonts w:ascii="Arial" w:hAnsi="Arial" w:cs="Arial"/>
           <w:color w:val="000000" w:themeColor="text1"/>
           <w:sz w:val="24"/>
           <w:szCs w:val="24"/>
         </w:rPr>
-      </w:pPr>
+        <w:t>-</w:t>
+      </w:r>
       <w:r>
         <w:rPr>
           <w:rFonts w:ascii="Arial" w:hAnsi="Arial" w:cs="Arial"/>
@@ -4711,9 +4288,8 @@
           <w:sz w:val="24"/>
           <w:szCs w:val="24"/>
         </w:rPr>
-        <w:t xml:space="preserve">- </w:t>
-      </w:r>
-      <w:proofErr w:type="spellStart"/>
+        <w:t xml:space="preserve"> </w:t>
+      </w:r>
       <w:r>
         <w:rPr>
           <w:rFonts w:ascii="Arial" w:hAnsi="Arial" w:cs="Arial"/>
@@ -4721,9 +4297,8 @@
           <w:sz w:val="24"/>
           <w:szCs w:val="24"/>
         </w:rPr>
-        <w:t>DevisProduit</w:t>
-      </w:r>
-      <w:proofErr w:type="spellEnd"/>
+        <w:t>Profil</w:t>
+      </w:r>
       <w:r>
         <w:rPr>
           <w:rFonts w:ascii="Arial" w:hAnsi="Arial" w:cs="Arial"/>
@@ -4731,183 +4306,16 @@
           <w:sz w:val="24"/>
           <w:szCs w:val="24"/>
         </w:rPr>
-        <w:t xml:space="preserve"> (</w:t>
-      </w:r>
-      <w:proofErr w:type="spellStart"/>
+        <w:t xml:space="preserve"> </w:t>
+      </w:r>
       <w:r>
         <w:rPr>
           <w:rFonts w:ascii="Arial" w:hAnsi="Arial" w:cs="Arial"/>
           <w:color w:val="000000" w:themeColor="text1"/>
           <w:sz w:val="24"/>
           <w:szCs w:val="24"/>
-          <w:u w:val="single"/>
-        </w:rPr>
-        <w:t>CodeDevis</w:t>
-      </w:r>
-      <w:proofErr w:type="spellEnd"/>
-      <w:r>
-        <w:rPr>
-          <w:rFonts w:ascii="Arial" w:hAnsi="Arial" w:cs="Arial"/>
-          <w:color w:val="000000" w:themeColor="text1"/>
-          <w:sz w:val="24"/>
-          <w:szCs w:val="24"/>
-        </w:rPr>
-        <w:t xml:space="preserve">, </w:t>
-      </w:r>
-      <w:proofErr w:type="spellStart"/>
-      <w:r>
-        <w:rPr>
-          <w:rFonts w:ascii="Arial" w:hAnsi="Arial" w:cs="Arial"/>
-          <w:color w:val="000000" w:themeColor="text1"/>
-          <w:sz w:val="24"/>
-          <w:szCs w:val="24"/>
-          <w:u w:val="single"/>
-        </w:rPr>
-        <w:t>CodeProduit</w:t>
-      </w:r>
-      <w:proofErr w:type="spellEnd"/>
-      <w:r>
-        <w:rPr>
-          <w:rFonts w:ascii="Arial" w:hAnsi="Arial" w:cs="Arial"/>
-          <w:color w:val="000000" w:themeColor="text1"/>
-          <w:sz w:val="24"/>
-          <w:szCs w:val="24"/>
-        </w:rPr>
-        <w:t xml:space="preserve">, </w:t>
-      </w:r>
-      <w:r>
-        <w:rPr>
-          <w:rFonts w:ascii="Arial" w:hAnsi="Arial" w:cs="Arial"/>
-          <w:color w:val="000000" w:themeColor="text1"/>
-          <w:sz w:val="24"/>
-          <w:szCs w:val="24"/>
-        </w:rPr>
-        <w:t>Quantité</w:t>
-      </w:r>
-      <w:r>
-        <w:rPr>
-          <w:rFonts w:ascii="Arial" w:hAnsi="Arial" w:cs="Arial"/>
-          <w:color w:val="000000" w:themeColor="text1"/>
-          <w:sz w:val="24"/>
-          <w:szCs w:val="24"/>
-        </w:rPr>
-        <w:t xml:space="preserve">, </w:t>
-      </w:r>
-      <w:proofErr w:type="spellStart"/>
-      <w:r>
-        <w:rPr>
-          <w:rFonts w:ascii="Arial" w:hAnsi="Arial" w:cs="Arial"/>
-          <w:color w:val="000000" w:themeColor="text1"/>
-          <w:sz w:val="24"/>
-          <w:szCs w:val="24"/>
-        </w:rPr>
-        <w:t>RéférenceClient</w:t>
-      </w:r>
-      <w:proofErr w:type="spellEnd"/>
-      <w:r>
-        <w:rPr>
-          <w:rFonts w:ascii="Arial" w:hAnsi="Arial" w:cs="Arial"/>
-          <w:color w:val="000000" w:themeColor="text1"/>
-          <w:sz w:val="24"/>
-          <w:szCs w:val="24"/>
-        </w:rPr>
-        <w:t xml:space="preserve">, </w:t>
-      </w:r>
-      <w:r>
-        <w:rPr>
-          <w:rFonts w:ascii="Arial" w:eastAsia="Times New Roman" w:hAnsi="Arial" w:cs="Arial"/>
-          <w:color w:val="000000" w:themeColor="text1"/>
-          <w:kern w:val="0"/>
-          <w:sz w:val="24"/>
-          <w:szCs w:val="24"/>
-          <w:lang w:eastAsia="fr-FR"/>
-          <w14:ligatures w14:val="none"/>
-        </w:rPr>
-        <w:t>#CodeAdresse</w:t>
-      </w:r>
-      <w:r>
-        <w:rPr>
-          <w:rFonts w:ascii="Arial" w:hAnsi="Arial" w:cs="Arial"/>
-          <w:color w:val="000000" w:themeColor="text1"/>
-          <w:sz w:val="24"/>
-          <w:szCs w:val="24"/>
-        </w:rPr>
-        <w:t>)</w:t>
-      </w:r>
-    </w:p>
-    <w:p>
-      <w:pPr>
-        <w:rPr>
-          <w:rFonts w:ascii="Arial" w:hAnsi="Arial" w:cs="Arial"/>
-          <w:color w:val="000000" w:themeColor="text1"/>
-          <w:sz w:val="24"/>
-          <w:szCs w:val="24"/>
-        </w:rPr>
-      </w:pPr>
-      <w:r>
-        <w:rPr>
-          <w:rFonts w:ascii="Arial" w:hAnsi="Arial" w:cs="Arial"/>
-          <w:color w:val="000000" w:themeColor="text1"/>
-          <w:sz w:val="24"/>
-          <w:szCs w:val="24"/>
-        </w:rPr>
-        <w:t>-</w:t>
-      </w:r>
-      <w:r>
-        <w:rPr>
-          <w:rFonts w:ascii="Arial" w:hAnsi="Arial" w:cs="Arial"/>
-          <w:color w:val="000000" w:themeColor="text1"/>
-          <w:sz w:val="24"/>
-          <w:szCs w:val="24"/>
-        </w:rPr>
-        <w:t xml:space="preserve"> </w:t>
-      </w:r>
-      <w:r>
-        <w:rPr>
-          <w:rFonts w:ascii="Arial" w:hAnsi="Arial" w:cs="Arial"/>
-          <w:color w:val="000000" w:themeColor="text1"/>
-          <w:sz w:val="24"/>
-          <w:szCs w:val="24"/>
-        </w:rPr>
-        <w:t>Profil</w:t>
-      </w:r>
-      <w:r>
-        <w:rPr>
-          <w:rFonts w:ascii="Arial" w:hAnsi="Arial" w:cs="Arial"/>
-          <w:color w:val="000000" w:themeColor="text1"/>
-          <w:sz w:val="24"/>
-          <w:szCs w:val="24"/>
-        </w:rPr>
-        <w:t xml:space="preserve"> </w:t>
-      </w:r>
-      <w:r>
-        <w:rPr>
-          <w:rFonts w:ascii="Arial" w:hAnsi="Arial" w:cs="Arial"/>
-          <w:color w:val="000000" w:themeColor="text1"/>
-          <w:sz w:val="24"/>
-          <w:szCs w:val="24"/>
-        </w:rPr>
-        <w:t>(</w:t>
-      </w:r>
-      <w:proofErr w:type="spellStart"/>
-      <w:r>
-        <w:rPr>
-          <w:rFonts w:ascii="Arial" w:hAnsi="Arial" w:cs="Arial"/>
-          <w:color w:val="000000" w:themeColor="text1"/>
-          <w:sz w:val="24"/>
-          <w:szCs w:val="24"/>
-        </w:rPr>
-        <w:t>CodeProfil</w:t>
-      </w:r>
-      <w:proofErr w:type="spellEnd"/>
-      <w:r>
-        <w:rPr>
-          <w:rFonts w:ascii="Arial" w:hAnsi="Arial" w:cs="Arial"/>
-          <w:color w:val="000000" w:themeColor="text1"/>
-          <w:sz w:val="24"/>
-          <w:szCs w:val="24"/>
-        </w:rPr>
-        <w:t>, Nom, Remise)</w:t>
+        </w:rPr>
+        <w:t>(CodeProfil, Nom, Remise)</w:t>
       </w:r>
     </w:p>
     <w:p>
@@ -5033,7 +4441,6 @@
         </w:rPr>
         <w:t>/</w:t>
       </w:r>
-      <w:proofErr w:type="spellStart"/>
       <w:r>
         <w:rPr>
           <w:rFonts w:ascii="Arial" w:eastAsia="Times New Roman" w:hAnsi="Arial" w:cs="Arial"/>
@@ -5045,31 +4452,17 @@
         </w:rPr>
         <w:t>auth</w:t>
       </w:r>
-      <w:proofErr w:type="spellEnd"/>
-      <w:r>
-        <w:rPr>
-          <w:rFonts w:ascii="Arial" w:eastAsia="Times New Roman" w:hAnsi="Arial" w:cs="Arial"/>
-          <w:kern w:val="0"/>
-          <w:sz w:val="24"/>
-          <w:szCs w:val="24"/>
-          <w:lang w:eastAsia="fr-FR"/>
-          <w14:ligatures w14:val="none"/>
-        </w:rPr>
-        <w:t>/</w:t>
-      </w:r>
-      <w:proofErr w:type="spellStart"/>
-      <w:r>
-        <w:rPr>
-          <w:rFonts w:ascii="Arial" w:eastAsia="Times New Roman" w:hAnsi="Arial" w:cs="Arial"/>
-          <w:kern w:val="0"/>
-          <w:sz w:val="24"/>
-          <w:szCs w:val="24"/>
-          <w:lang w:eastAsia="fr-FR"/>
-          <w14:ligatures w14:val="none"/>
-        </w:rPr>
-        <w:t>signin</w:t>
-      </w:r>
-      <w:proofErr w:type="spellEnd"/>
+      <w:r>
+        <w:rPr>
+          <w:rFonts w:ascii="Arial" w:eastAsia="Times New Roman" w:hAnsi="Arial" w:cs="Arial"/>
+          <w:kern w:val="0"/>
+          <w:sz w:val="24"/>
+          <w:szCs w:val="24"/>
+          <w:lang w:eastAsia="fr-FR"/>
+          <w14:ligatures w14:val="none"/>
+        </w:rPr>
+        <w:t>/signin</w:t>
+      </w:r>
     </w:p>
     <w:p>
       <w:pPr>
@@ -5097,45 +4490,8 @@
           <w:lang w:eastAsia="fr-FR"/>
           <w14:ligatures w14:val="none"/>
         </w:rPr>
-        <w:t>POST /</w:t>
-      </w:r>
-      <w:proofErr w:type="spellStart"/>
-      <w:r>
-        <w:rPr>
-          <w:rFonts w:ascii="Arial" w:eastAsia="Times New Roman" w:hAnsi="Arial" w:cs="Arial"/>
-          <w:kern w:val="0"/>
-          <w:sz w:val="24"/>
-          <w:szCs w:val="24"/>
-          <w:lang w:eastAsia="fr-FR"/>
-          <w14:ligatures w14:val="none"/>
-        </w:rPr>
-        <w:t>auth</w:t>
-      </w:r>
-      <w:proofErr w:type="spellEnd"/>
-      <w:r>
-        <w:rPr>
-          <w:rFonts w:ascii="Arial" w:eastAsia="Times New Roman" w:hAnsi="Arial" w:cs="Arial"/>
-          <w:kern w:val="0"/>
-          <w:sz w:val="24"/>
-          <w:szCs w:val="24"/>
-          <w:lang w:eastAsia="fr-FR"/>
-          <w14:ligatures w14:val="none"/>
-        </w:rPr>
-        <w:t>/</w:t>
-      </w:r>
-      <w:proofErr w:type="spellStart"/>
-      <w:r>
-        <w:rPr>
-          <w:rFonts w:ascii="Arial" w:eastAsia="Times New Roman" w:hAnsi="Arial" w:cs="Arial"/>
-          <w:kern w:val="0"/>
-          <w:sz w:val="24"/>
-          <w:szCs w:val="24"/>
-          <w:lang w:eastAsia="fr-FR"/>
-          <w14:ligatures w14:val="none"/>
-        </w:rPr>
-        <w:t>register</w:t>
-      </w:r>
-      <w:proofErr w:type="spellEnd"/>
+        <w:t>POST /auth/register</w:t>
+      </w:r>
     </w:p>
     <w:p>
       <w:pPr>
@@ -5165,7 +4521,6 @@
         </w:rPr>
         <w:t>GET /</w:t>
       </w:r>
-      <w:proofErr w:type="spellStart"/>
       <w:r>
         <w:rPr>
           <w:rFonts w:ascii="Arial" w:eastAsia="Times New Roman" w:hAnsi="Arial" w:cs="Arial"/>
@@ -5177,7 +4532,6 @@
         </w:rPr>
         <w:t>account</w:t>
       </w:r>
-      <w:proofErr w:type="spellEnd"/>
     </w:p>
     <w:p>
       <w:pPr>
@@ -5205,21 +4559,8 @@
           <w:lang w:eastAsia="fr-FR"/>
           <w14:ligatures w14:val="none"/>
         </w:rPr>
-        <w:t>POST /</w:t>
-      </w:r>
-      <w:proofErr w:type="spellStart"/>
-      <w:r>
-        <w:rPr>
-          <w:rFonts w:ascii="Arial" w:eastAsia="Times New Roman" w:hAnsi="Arial" w:cs="Arial"/>
-          <w:kern w:val="0"/>
-          <w:sz w:val="24"/>
-          <w:szCs w:val="24"/>
-          <w:lang w:eastAsia="fr-FR"/>
-          <w14:ligatures w14:val="none"/>
-        </w:rPr>
-        <w:t>account</w:t>
-      </w:r>
-      <w:proofErr w:type="spellEnd"/>
+        <w:t>POST /account</w:t>
+      </w:r>
     </w:p>
     <w:p>
       <w:pPr>
@@ -5249,7 +4590,6 @@
         </w:rPr>
         <w:t>PATCH /</w:t>
       </w:r>
-      <w:proofErr w:type="spellStart"/>
       <w:r>
         <w:rPr>
           <w:rFonts w:ascii="Arial" w:eastAsia="Times New Roman" w:hAnsi="Arial" w:cs="Arial"/>
@@ -5261,7 +4601,6 @@
         </w:rPr>
         <w:t>account</w:t>
       </w:r>
-      <w:proofErr w:type="spellEnd"/>
     </w:p>
     <w:p>
       <w:pPr>
@@ -5291,7 +4630,6 @@
         </w:rPr>
         <w:t>DELETE /</w:t>
       </w:r>
-      <w:proofErr w:type="spellStart"/>
       <w:r>
         <w:rPr>
           <w:rFonts w:ascii="Arial" w:eastAsia="Times New Roman" w:hAnsi="Arial" w:cs="Arial"/>
@@ -5303,7 +4641,6 @@
         </w:rPr>
         <w:t>account</w:t>
       </w:r>
-      <w:proofErr w:type="spellEnd"/>
     </w:p>
     <w:p>
       <w:pPr>
@@ -5331,21 +4668,8 @@
           <w:lang w:eastAsia="fr-FR"/>
           <w14:ligatures w14:val="none"/>
         </w:rPr>
-        <w:t>GET /</w:t>
-      </w:r>
-      <w:proofErr w:type="spellStart"/>
-      <w:r>
-        <w:rPr>
-          <w:rFonts w:ascii="Arial" w:eastAsia="Times New Roman" w:hAnsi="Arial" w:cs="Arial"/>
-          <w:kern w:val="0"/>
-          <w:sz w:val="24"/>
-          <w:szCs w:val="24"/>
-          <w:lang w:eastAsia="fr-FR"/>
-          <w14:ligatures w14:val="none"/>
-        </w:rPr>
-        <w:t>quotation</w:t>
-      </w:r>
-      <w:proofErr w:type="spellEnd"/>
+        <w:t>GET /quotation</w:t>
+      </w:r>
     </w:p>
     <w:p>
       <w:pPr>
@@ -5373,21 +4697,8 @@
           <w:lang w:eastAsia="fr-FR"/>
           <w14:ligatures w14:val="none"/>
         </w:rPr>
-        <w:t>POST /</w:t>
-      </w:r>
-      <w:proofErr w:type="spellStart"/>
-      <w:r>
-        <w:rPr>
-          <w:rFonts w:ascii="Arial" w:eastAsia="Times New Roman" w:hAnsi="Arial" w:cs="Arial"/>
-          <w:kern w:val="0"/>
-          <w:sz w:val="24"/>
-          <w:szCs w:val="24"/>
-          <w:lang w:eastAsia="fr-FR"/>
-          <w14:ligatures w14:val="none"/>
-        </w:rPr>
-        <w:t>quotation</w:t>
-      </w:r>
-      <w:proofErr w:type="spellEnd"/>
+        <w:t>POST /quotation</w:t>
+      </w:r>
     </w:p>
     <w:p>
       <w:pPr>
@@ -5415,31 +4726,7 @@
           <w:lang w:eastAsia="fr-FR"/>
           <w14:ligatures w14:val="none"/>
         </w:rPr>
-        <w:t>GET /</w:t>
-      </w:r>
-      <w:proofErr w:type="spellStart"/>
-      <w:r>
-        <w:rPr>
-          <w:rFonts w:ascii="Arial" w:eastAsia="Times New Roman" w:hAnsi="Arial" w:cs="Arial"/>
-          <w:kern w:val="0"/>
-          <w:sz w:val="24"/>
-          <w:szCs w:val="24"/>
-          <w:lang w:eastAsia="fr-FR"/>
-          <w14:ligatures w14:val="none"/>
-        </w:rPr>
-        <w:t>quotation</w:t>
-      </w:r>
-      <w:proofErr w:type="spellEnd"/>
-      <w:r>
-        <w:rPr>
-          <w:rFonts w:ascii="Arial" w:eastAsia="Times New Roman" w:hAnsi="Arial" w:cs="Arial"/>
-          <w:kern w:val="0"/>
-          <w:sz w:val="24"/>
-          <w:szCs w:val="24"/>
-          <w:lang w:eastAsia="fr-FR"/>
-          <w14:ligatures w14:val="none"/>
-        </w:rPr>
-        <w:t>/ :id</w:t>
+        <w:t>GET /quotation/ :id</w:t>
       </w:r>
     </w:p>
     <w:p>
@@ -5468,44 +4755,7 @@
           <w:lang w:eastAsia="fr-FR"/>
           <w14:ligatures w14:val="none"/>
         </w:rPr>
-        <w:t>PATCH /</w:t>
-      </w:r>
-      <w:proofErr w:type="spellStart"/>
-      <w:r>
-        <w:rPr>
-          <w:rFonts w:ascii="Arial" w:eastAsia="Times New Roman" w:hAnsi="Arial" w:cs="Arial"/>
-          <w:kern w:val="0"/>
-          <w:sz w:val="24"/>
-          <w:szCs w:val="24"/>
-          <w:lang w:eastAsia="fr-FR"/>
-          <w14:ligatures w14:val="none"/>
-        </w:rPr>
-        <w:t>quotation</w:t>
-      </w:r>
-      <w:proofErr w:type="spellEnd"/>
-      <w:proofErr w:type="gramStart"/>
-      <w:r>
-        <w:rPr>
-          <w:rFonts w:ascii="Arial" w:eastAsia="Times New Roman" w:hAnsi="Arial" w:cs="Arial"/>
-          <w:kern w:val="0"/>
-          <w:sz w:val="24"/>
-          <w:szCs w:val="24"/>
-          <w:lang w:eastAsia="fr-FR"/>
-          <w14:ligatures w14:val="none"/>
-        </w:rPr>
-        <w:t>/:</w:t>
-      </w:r>
-      <w:proofErr w:type="gramEnd"/>
-      <w:r>
-        <w:rPr>
-          <w:rFonts w:ascii="Arial" w:eastAsia="Times New Roman" w:hAnsi="Arial" w:cs="Arial"/>
-          <w:kern w:val="0"/>
-          <w:sz w:val="24"/>
-          <w:szCs w:val="24"/>
-          <w:lang w:eastAsia="fr-FR"/>
-          <w14:ligatures w14:val="none"/>
-        </w:rPr>
-        <w:t>id</w:t>
+        <w:t>PATCH /quotation/:id</w:t>
       </w:r>
     </w:p>
     <w:p>
@@ -5534,44 +4784,7 @@
           <w:lang w:eastAsia="fr-FR"/>
           <w14:ligatures w14:val="none"/>
         </w:rPr>
-        <w:t>DELETE /</w:t>
-      </w:r>
-      <w:proofErr w:type="spellStart"/>
-      <w:r>
-        <w:rPr>
-          <w:rFonts w:ascii="Arial" w:eastAsia="Times New Roman" w:hAnsi="Arial" w:cs="Arial"/>
-          <w:kern w:val="0"/>
-          <w:sz w:val="24"/>
-          <w:szCs w:val="24"/>
-          <w:lang w:eastAsia="fr-FR"/>
-          <w14:ligatures w14:val="none"/>
-        </w:rPr>
-        <w:t>quotation</w:t>
-      </w:r>
-      <w:proofErr w:type="spellEnd"/>
-      <w:proofErr w:type="gramStart"/>
-      <w:r>
-        <w:rPr>
-          <w:rFonts w:ascii="Arial" w:eastAsia="Times New Roman" w:hAnsi="Arial" w:cs="Arial"/>
-          <w:kern w:val="0"/>
-          <w:sz w:val="24"/>
-          <w:szCs w:val="24"/>
-          <w:lang w:eastAsia="fr-FR"/>
-          <w14:ligatures w14:val="none"/>
-        </w:rPr>
-        <w:t>/:</w:t>
-      </w:r>
-      <w:proofErr w:type="gramEnd"/>
-      <w:r>
-        <w:rPr>
-          <w:rFonts w:ascii="Arial" w:eastAsia="Times New Roman" w:hAnsi="Arial" w:cs="Arial"/>
-          <w:kern w:val="0"/>
-          <w:sz w:val="24"/>
-          <w:szCs w:val="24"/>
-          <w:lang w:eastAsia="fr-FR"/>
-          <w14:ligatures w14:val="none"/>
-        </w:rPr>
-        <w:t>id</w:t>
+        <w:t>DELETE /quotation/:id</w:t>
       </w:r>
     </w:p>
     <w:p>
@@ -5600,21 +4813,8 @@
           <w:lang w:eastAsia="fr-FR"/>
           <w14:ligatures w14:val="none"/>
         </w:rPr>
-        <w:t>GET /</w:t>
-      </w:r>
-      <w:proofErr w:type="spellStart"/>
-      <w:r>
-        <w:rPr>
-          <w:rFonts w:ascii="Arial" w:eastAsia="Times New Roman" w:hAnsi="Arial" w:cs="Arial"/>
-          <w:kern w:val="0"/>
-          <w:sz w:val="24"/>
-          <w:szCs w:val="24"/>
-          <w:lang w:eastAsia="fr-FR"/>
-          <w14:ligatures w14:val="none"/>
-        </w:rPr>
-        <w:t>product</w:t>
-      </w:r>
-      <w:proofErr w:type="spellEnd"/>
+        <w:t>GET /product</w:t>
+      </w:r>
     </w:p>
     <w:p>
       <w:pPr>
@@ -5642,21 +4842,8 @@
           <w:lang w:eastAsia="fr-FR"/>
           <w14:ligatures w14:val="none"/>
         </w:rPr>
-        <w:t>POST /</w:t>
-      </w:r>
-      <w:proofErr w:type="spellStart"/>
-      <w:r>
-        <w:rPr>
-          <w:rFonts w:ascii="Arial" w:eastAsia="Times New Roman" w:hAnsi="Arial" w:cs="Arial"/>
-          <w:kern w:val="0"/>
-          <w:sz w:val="24"/>
-          <w:szCs w:val="24"/>
-          <w:lang w:eastAsia="fr-FR"/>
-          <w14:ligatures w14:val="none"/>
-        </w:rPr>
-        <w:t>product</w:t>
-      </w:r>
-      <w:proofErr w:type="spellEnd"/>
+        <w:t>POST /product</w:t>
+      </w:r>
     </w:p>
     <w:p>
       <w:pPr>
@@ -5684,31 +4871,7 @@
           <w:lang w:eastAsia="fr-FR"/>
           <w14:ligatures w14:val="none"/>
         </w:rPr>
-        <w:t>GET /</w:t>
-      </w:r>
-      <w:proofErr w:type="spellStart"/>
-      <w:r>
-        <w:rPr>
-          <w:rFonts w:ascii="Arial" w:eastAsia="Times New Roman" w:hAnsi="Arial" w:cs="Arial"/>
-          <w:kern w:val="0"/>
-          <w:sz w:val="24"/>
-          <w:szCs w:val="24"/>
-          <w:lang w:eastAsia="fr-FR"/>
-          <w14:ligatures w14:val="none"/>
-        </w:rPr>
-        <w:t>product</w:t>
-      </w:r>
-      <w:proofErr w:type="spellEnd"/>
-      <w:r>
-        <w:rPr>
-          <w:rFonts w:ascii="Arial" w:eastAsia="Times New Roman" w:hAnsi="Arial" w:cs="Arial"/>
-          <w:kern w:val="0"/>
-          <w:sz w:val="24"/>
-          <w:szCs w:val="24"/>
-          <w:lang w:eastAsia="fr-FR"/>
-          <w14:ligatures w14:val="none"/>
-        </w:rPr>
-        <w:t>/ :id</w:t>
+        <w:t>GET /product/ :id</w:t>
       </w:r>
     </w:p>
     <w:p>
@@ -5737,31 +4900,7 @@
           <w:lang w:eastAsia="fr-FR"/>
           <w14:ligatures w14:val="none"/>
         </w:rPr>
-        <w:t>PATCH /</w:t>
-      </w:r>
-      <w:proofErr w:type="spellStart"/>
-      <w:r>
-        <w:rPr>
-          <w:rFonts w:ascii="Arial" w:eastAsia="Times New Roman" w:hAnsi="Arial" w:cs="Arial"/>
-          <w:kern w:val="0"/>
-          <w:sz w:val="24"/>
-          <w:szCs w:val="24"/>
-          <w:lang w:eastAsia="fr-FR"/>
-          <w14:ligatures w14:val="none"/>
-        </w:rPr>
-        <w:t>product</w:t>
-      </w:r>
-      <w:proofErr w:type="spellEnd"/>
-      <w:r>
-        <w:rPr>
-          <w:rFonts w:ascii="Arial" w:eastAsia="Times New Roman" w:hAnsi="Arial" w:cs="Arial"/>
-          <w:kern w:val="0"/>
-          <w:sz w:val="24"/>
-          <w:szCs w:val="24"/>
-          <w:lang w:eastAsia="fr-FR"/>
-          <w14:ligatures w14:val="none"/>
-        </w:rPr>
-        <w:t>/ :id</w:t>
+        <w:t>PATCH /product/ :id</w:t>
       </w:r>
     </w:p>
     <w:p>
@@ -5790,31 +4929,7 @@
           <w:lang w:eastAsia="fr-FR"/>
           <w14:ligatures w14:val="none"/>
         </w:rPr>
-        <w:t>DELETE /</w:t>
-      </w:r>
-      <w:proofErr w:type="spellStart"/>
-      <w:r>
-        <w:rPr>
-          <w:rFonts w:ascii="Arial" w:eastAsia="Times New Roman" w:hAnsi="Arial" w:cs="Arial"/>
-          <w:kern w:val="0"/>
-          <w:sz w:val="24"/>
-          <w:szCs w:val="24"/>
-          <w:lang w:eastAsia="fr-FR"/>
-          <w14:ligatures w14:val="none"/>
-        </w:rPr>
-        <w:t>product</w:t>
-      </w:r>
-      <w:proofErr w:type="spellEnd"/>
-      <w:r>
-        <w:rPr>
-          <w:rFonts w:ascii="Arial" w:eastAsia="Times New Roman" w:hAnsi="Arial" w:cs="Arial"/>
-          <w:kern w:val="0"/>
-          <w:sz w:val="24"/>
-          <w:szCs w:val="24"/>
-          <w:lang w:eastAsia="fr-FR"/>
-          <w14:ligatures w14:val="none"/>
-        </w:rPr>
-        <w:t>/ :id</w:t>
+        <w:t>DELETE /product/ :id</w:t>
       </w:r>
     </w:p>
     <w:p>
@@ -5988,21 +5103,8 @@
           <w:lang w:eastAsia="fr-FR"/>
           <w14:ligatures w14:val="none"/>
         </w:rPr>
-        <w:t>GET /</w:t>
-      </w:r>
-      <w:proofErr w:type="spellStart"/>
-      <w:r>
-        <w:rPr>
-          <w:rFonts w:ascii="Arial" w:eastAsia="Times New Roman" w:hAnsi="Arial" w:cs="Arial"/>
-          <w:kern w:val="0"/>
-          <w:sz w:val="24"/>
-          <w:szCs w:val="24"/>
-          <w:lang w:eastAsia="fr-FR"/>
-          <w14:ligatures w14:val="none"/>
-        </w:rPr>
-        <w:t>delivery</w:t>
-      </w:r>
-      <w:proofErr w:type="spellEnd"/>
+        <w:t>GET /delivery</w:t>
+      </w:r>
     </w:p>
     <w:p>
       <w:pPr>
@@ -6030,21 +5132,8 @@
           <w:lang w:eastAsia="fr-FR"/>
           <w14:ligatures w14:val="none"/>
         </w:rPr>
-        <w:t>POST /</w:t>
-      </w:r>
-      <w:proofErr w:type="spellStart"/>
-      <w:r>
-        <w:rPr>
-          <w:rFonts w:ascii="Arial" w:eastAsia="Times New Roman" w:hAnsi="Arial" w:cs="Arial"/>
-          <w:kern w:val="0"/>
-          <w:sz w:val="24"/>
-          <w:szCs w:val="24"/>
-          <w:lang w:eastAsia="fr-FR"/>
-          <w14:ligatures w14:val="none"/>
-        </w:rPr>
-        <w:t>delivery</w:t>
-      </w:r>
-      <w:proofErr w:type="spellEnd"/>
+        <w:t>POST /delivery</w:t>
+      </w:r>
     </w:p>
     <w:p>
       <w:pPr>
@@ -6072,31 +5161,7 @@
           <w:lang w:eastAsia="fr-FR"/>
           <w14:ligatures w14:val="none"/>
         </w:rPr>
-        <w:t>GET /</w:t>
-      </w:r>
-      <w:proofErr w:type="spellStart"/>
-      <w:r>
-        <w:rPr>
-          <w:rFonts w:ascii="Arial" w:eastAsia="Times New Roman" w:hAnsi="Arial" w:cs="Arial"/>
-          <w:kern w:val="0"/>
-          <w:sz w:val="24"/>
-          <w:szCs w:val="24"/>
-          <w:lang w:eastAsia="fr-FR"/>
-          <w14:ligatures w14:val="none"/>
-        </w:rPr>
-        <w:t>delivery</w:t>
-      </w:r>
-      <w:proofErr w:type="spellEnd"/>
-      <w:r>
-        <w:rPr>
-          <w:rFonts w:ascii="Arial" w:eastAsia="Times New Roman" w:hAnsi="Arial" w:cs="Arial"/>
-          <w:kern w:val="0"/>
-          <w:sz w:val="24"/>
-          <w:szCs w:val="24"/>
-          <w:lang w:eastAsia="fr-FR"/>
-          <w14:ligatures w14:val="none"/>
-        </w:rPr>
-        <w:t>/ :id</w:t>
+        <w:t>GET /delivery/ :id</w:t>
       </w:r>
     </w:p>
     <w:p>
@@ -6125,31 +5190,7 @@
           <w:lang w:eastAsia="fr-FR"/>
           <w14:ligatures w14:val="none"/>
         </w:rPr>
-        <w:t>PATCH /</w:t>
-      </w:r>
-      <w:proofErr w:type="spellStart"/>
-      <w:r>
-        <w:rPr>
-          <w:rFonts w:ascii="Arial" w:eastAsia="Times New Roman" w:hAnsi="Arial" w:cs="Arial"/>
-          <w:kern w:val="0"/>
-          <w:sz w:val="24"/>
-          <w:szCs w:val="24"/>
-          <w:lang w:eastAsia="fr-FR"/>
-          <w14:ligatures w14:val="none"/>
-        </w:rPr>
-        <w:t>delivery</w:t>
-      </w:r>
-      <w:proofErr w:type="spellEnd"/>
-      <w:r>
-        <w:rPr>
-          <w:rFonts w:ascii="Arial" w:eastAsia="Times New Roman" w:hAnsi="Arial" w:cs="Arial"/>
-          <w:kern w:val="0"/>
-          <w:sz w:val="24"/>
-          <w:szCs w:val="24"/>
-          <w:lang w:eastAsia="fr-FR"/>
-          <w14:ligatures w14:val="none"/>
-        </w:rPr>
-        <w:t>/ :id</w:t>
+        <w:t>PATCH /delivery/ :id</w:t>
       </w:r>
     </w:p>
     <w:p>
@@ -6178,31 +5219,7 @@
           <w:lang w:eastAsia="fr-FR"/>
           <w14:ligatures w14:val="none"/>
         </w:rPr>
-        <w:t>DELETE /</w:t>
-      </w:r>
-      <w:proofErr w:type="spellStart"/>
-      <w:r>
-        <w:rPr>
-          <w:rFonts w:ascii="Arial" w:eastAsia="Times New Roman" w:hAnsi="Arial" w:cs="Arial"/>
-          <w:kern w:val="0"/>
-          <w:sz w:val="24"/>
-          <w:szCs w:val="24"/>
-          <w:lang w:eastAsia="fr-FR"/>
-          <w14:ligatures w14:val="none"/>
-        </w:rPr>
-        <w:t>delivery</w:t>
-      </w:r>
-      <w:proofErr w:type="spellEnd"/>
-      <w:r>
-        <w:rPr>
-          <w:rFonts w:ascii="Arial" w:eastAsia="Times New Roman" w:hAnsi="Arial" w:cs="Arial"/>
-          <w:kern w:val="0"/>
-          <w:sz w:val="24"/>
-          <w:szCs w:val="24"/>
-          <w:lang w:eastAsia="fr-FR"/>
-          <w14:ligatures w14:val="none"/>
-        </w:rPr>
-        <w:t>/ :id</w:t>
+        <w:t>DELETE /delivery/ :id</w:t>
       </w:r>
     </w:p>
     <w:p>

</xml_diff>

<commit_message>
fix(app): fix some bugs
</commit_message>
<xml_diff>
--- a/Cahier des charges site.docx
+++ b/Cahier des charges site.docx
@@ -28,8 +28,25 @@
           <w:lang w:eastAsia="fr-FR"/>
           <w14:ligatures w14:val="none"/>
         </w:rPr>
-        <w:t>Site Artem</w:t>
-      </w:r>
+        <w:t xml:space="preserve">Site </w:t>
+      </w:r>
+      <w:proofErr w:type="spellStart"/>
+      <w:r>
+        <w:rPr>
+          <w:rFonts w:ascii="Arial" w:eastAsia="Times New Roman" w:hAnsi="Arial" w:cs="Arial"/>
+          <w:b/>
+          <w:bCs/>
+          <w:color w:val="FF0000"/>
+          <w:kern w:val="0"/>
+          <w:sz w:val="32"/>
+          <w:szCs w:val="32"/>
+          <w:u w:val="single"/>
+          <w:lang w:eastAsia="fr-FR"/>
+          <w14:ligatures w14:val="none"/>
+        </w:rPr>
+        <w:t>Artem</w:t>
+      </w:r>
+      <w:proofErr w:type="spellEnd"/>
     </w:p>
     <w:p>
       <w:pPr>
@@ -138,8 +155,23 @@
           <w:lang w:eastAsia="fr-FR"/>
           <w14:ligatures w14:val="none"/>
         </w:rPr>
-        <w:t>La présentation du projet:</w:t>
-      </w:r>
+        <w:t xml:space="preserve">La présentation du </w:t>
+      </w:r>
+      <w:proofErr w:type="gramStart"/>
+      <w:r>
+        <w:rPr>
+          <w:rFonts w:ascii="Arial" w:eastAsia="Times New Roman" w:hAnsi="Arial" w:cs="Arial"/>
+          <w:color w:val="000000"/>
+          <w:kern w:val="0"/>
+          <w:sz w:val="24"/>
+          <w:szCs w:val="24"/>
+          <w:u w:val="single"/>
+          <w:lang w:eastAsia="fr-FR"/>
+          <w14:ligatures w14:val="none"/>
+        </w:rPr>
+        <w:t>projet:</w:t>
+      </w:r>
+      <w:proofErr w:type="gramEnd"/>
     </w:p>
     <w:p>
       <w:pPr>
@@ -275,62 +307,6 @@
       <w:pPr>
         <w:numPr>
           <w:ilvl w:val="0"/>
-          <w:numId w:val="3"/>
-        </w:numPr>
-        <w:spacing w:before="240" w:after="240" w:line="240" w:lineRule="auto"/>
-        <w:textAlignment w:val="baseline"/>
-        <w:rPr>
-          <w:rFonts w:ascii="Arial" w:eastAsia="Times New Roman" w:hAnsi="Arial" w:cs="Arial"/>
-          <w:color w:val="000000"/>
-          <w:kern w:val="0"/>
-          <w:sz w:val="24"/>
-          <w:szCs w:val="24"/>
-          <w:lang w:eastAsia="fr-FR"/>
-          <w14:ligatures w14:val="none"/>
-        </w:rPr>
-      </w:pPr>
-      <w:r>
-        <w:rPr>
-          <w:rFonts w:ascii="Arial" w:eastAsia="Times New Roman" w:hAnsi="Arial" w:cs="Arial"/>
-          <w:color w:val="000000"/>
-          <w:kern w:val="0"/>
-          <w:sz w:val="24"/>
-          <w:szCs w:val="24"/>
-          <w:u w:val="single"/>
-          <w:lang w:eastAsia="fr-FR"/>
-          <w14:ligatures w14:val="none"/>
-        </w:rPr>
-        <w:t>Les fonctionnalités du projet (spécifications fonctionnelles)</w:t>
-      </w:r>
-    </w:p>
-    <w:p>
-      <w:pPr>
-        <w:spacing w:after="0" w:line="240" w:lineRule="auto"/>
-        <w:rPr>
-          <w:rFonts w:ascii="Times New Roman" w:eastAsia="Times New Roman" w:hAnsi="Times New Roman" w:cs="Times New Roman"/>
-          <w:kern w:val="0"/>
-          <w:sz w:val="24"/>
-          <w:szCs w:val="24"/>
-          <w:lang w:eastAsia="fr-FR"/>
-          <w14:ligatures w14:val="none"/>
-        </w:rPr>
-      </w:pPr>
-      <w:r>
-        <w:rPr>
-          <w:rFonts w:ascii="Times New Roman" w:eastAsia="Times New Roman" w:hAnsi="Times New Roman" w:cs="Times New Roman"/>
-          <w:kern w:val="0"/>
-          <w:sz w:val="24"/>
-          <w:szCs w:val="24"/>
-          <w:lang w:eastAsia="fr-FR"/>
-          <w14:ligatures w14:val="none"/>
-        </w:rPr>
-        <w:br/>
-      </w:r>
-    </w:p>
-    <w:p>
-      <w:pPr>
-        <w:numPr>
-          <w:ilvl w:val="0"/>
           <w:numId w:val="4"/>
         </w:numPr>
         <w:spacing w:before="240" w:after="240" w:line="240" w:lineRule="auto"/>
@@ -380,8 +356,22 @@
           <w:lang w:eastAsia="fr-FR"/>
           <w14:ligatures w14:val="none"/>
         </w:rPr>
-        <w:t>Suite à plusieurs échanges, notre équipe a déterminé des fonctionnalités caractérisant le Minimum Viable Product (MVP):</w:t>
-      </w:r>
+        <w:t>Suite à plusieurs échanges, notre équipe a déterminé des fonctionnalités caractérisant le Minimum Viable Product (MVP</w:t>
+      </w:r>
+      <w:proofErr w:type="gramStart"/>
+      <w:r>
+        <w:rPr>
+          <w:rFonts w:ascii="Arial" w:eastAsia="Times New Roman" w:hAnsi="Arial" w:cs="Arial"/>
+          <w:color w:val="000000"/>
+          <w:kern w:val="0"/>
+          <w:sz w:val="24"/>
+          <w:szCs w:val="24"/>
+          <w:lang w:eastAsia="fr-FR"/>
+          <w14:ligatures w14:val="none"/>
+        </w:rPr>
+        <w:t>):</w:t>
+      </w:r>
+      <w:proofErr w:type="gramEnd"/>
     </w:p>
     <w:p>
       <w:pPr>
@@ -504,7 +494,33 @@
           <w:lang w:eastAsia="fr-FR"/>
           <w14:ligatures w14:val="none"/>
         </w:rPr>
-        <w:t>Visualiser les infos de la société Artem et de sa gamme</w:t>
+        <w:t xml:space="preserve">Visualiser les infos de la société </w:t>
+      </w:r>
+      <w:proofErr w:type="spellStart"/>
+      <w:r>
+        <w:rPr>
+          <w:rFonts w:ascii="Arial" w:eastAsia="Times New Roman" w:hAnsi="Arial" w:cs="Arial"/>
+          <w:color w:val="000000"/>
+          <w:kern w:val="0"/>
+          <w:sz w:val="24"/>
+          <w:szCs w:val="24"/>
+          <w:lang w:eastAsia="fr-FR"/>
+          <w14:ligatures w14:val="none"/>
+        </w:rPr>
+        <w:t>Artem</w:t>
+      </w:r>
+      <w:proofErr w:type="spellEnd"/>
+      <w:r>
+        <w:rPr>
+          <w:rFonts w:ascii="Arial" w:eastAsia="Times New Roman" w:hAnsi="Arial" w:cs="Arial"/>
+          <w:color w:val="000000"/>
+          <w:kern w:val="0"/>
+          <w:sz w:val="24"/>
+          <w:szCs w:val="24"/>
+          <w:lang w:eastAsia="fr-FR"/>
+          <w14:ligatures w14:val="none"/>
+        </w:rPr>
+        <w:t xml:space="preserve"> et de sa gamme</w:t>
       </w:r>
     </w:p>
     <w:p>
@@ -616,8 +632,22 @@
           <w:lang w:eastAsia="fr-FR"/>
           <w14:ligatures w14:val="none"/>
         </w:rPr>
-        <w:t>Notre application peut évoluer vers d’autres horizons. Voici quelques exemples cités ci-dessous:</w:t>
-      </w:r>
+        <w:t>Notre application peut évoluer vers d’autres horizons. Voici quelques exemples cités ci-</w:t>
+      </w:r>
+      <w:proofErr w:type="gramStart"/>
+      <w:r>
+        <w:rPr>
+          <w:rFonts w:ascii="Arial" w:eastAsia="Times New Roman" w:hAnsi="Arial" w:cs="Arial"/>
+          <w:color w:val="000000"/>
+          <w:kern w:val="0"/>
+          <w:sz w:val="24"/>
+          <w:szCs w:val="24"/>
+          <w:lang w:eastAsia="fr-FR"/>
+          <w14:ligatures w14:val="none"/>
+        </w:rPr>
+        <w:t>dessous:</w:t>
+      </w:r>
+      <w:proofErr w:type="gramEnd"/>
     </w:p>
     <w:p>
       <w:pPr>
@@ -780,33 +810,7 @@
           <w14:ligatures w14:val="none"/>
         </w:rPr>
       </w:pPr>
-      <w:r>
-        <w:rPr>
-          <w:rFonts w:ascii="Arial" w:eastAsia="Times New Roman" w:hAnsi="Arial" w:cs="Arial"/>
-          <w:color w:val="000000"/>
-          <w:kern w:val="0"/>
-          <w:sz w:val="24"/>
-          <w:szCs w:val="24"/>
-          <w:lang w:eastAsia="fr-FR"/>
-          <w14:ligatures w14:val="none"/>
-        </w:rPr>
-        <w:lastRenderedPageBreak/>
-        <w:t>Durant ce mois d’apothéose, nous allons utiliser plusieurs technologies citées ci-dessous:</w:t>
-      </w:r>
-    </w:p>
-    <w:p>
-      <w:pPr>
-        <w:shd w:val="clear" w:color="auto" w:fill="FFFFFF"/>
-        <w:spacing w:after="0" w:line="240" w:lineRule="auto"/>
-        <w:rPr>
-          <w:rFonts w:ascii="Times New Roman" w:eastAsia="Times New Roman" w:hAnsi="Times New Roman" w:cs="Times New Roman"/>
-          <w:kern w:val="0"/>
-          <w:sz w:val="24"/>
-          <w:szCs w:val="24"/>
-          <w:lang w:eastAsia="fr-FR"/>
-          <w14:ligatures w14:val="none"/>
-        </w:rPr>
-      </w:pPr>
+      <w:proofErr w:type="spellStart"/>
       <w:r>
         <w:rPr>
           <w:rFonts w:ascii="Arial" w:eastAsia="Times New Roman" w:hAnsi="Arial" w:cs="Arial"/>
@@ -822,6 +826,7 @@
         </w:rPr>
         <w:t>FrontEnd</w:t>
       </w:r>
+      <w:proofErr w:type="spellEnd"/>
       <w:r>
         <w:rPr>
           <w:rFonts w:ascii="Arial" w:eastAsia="Times New Roman" w:hAnsi="Arial" w:cs="Arial"/>
@@ -888,6 +893,7 @@
           <w14:ligatures w14:val="none"/>
         </w:rPr>
       </w:pPr>
+      <w:proofErr w:type="gramStart"/>
       <w:r>
         <w:rPr>
           <w:rFonts w:ascii="Arial" w:eastAsia="Times New Roman" w:hAnsi="Arial" w:cs="Arial"/>
@@ -901,6 +907,7 @@
         </w:rPr>
         <w:t>Packages</w:t>
       </w:r>
+      <w:proofErr w:type="gramEnd"/>
       <w:r>
         <w:rPr>
           <w:rFonts w:ascii="Arial" w:eastAsia="Times New Roman" w:hAnsi="Arial" w:cs="Arial"/>
@@ -978,6 +985,7 @@
           <w:lang w:eastAsia="fr-FR"/>
           <w14:ligatures w14:val="none"/>
         </w:rPr>
+        <w:lastRenderedPageBreak/>
         <w:t>Axios</w:t>
       </w:r>
     </w:p>
@@ -1061,6 +1069,7 @@
         </w:rPr>
         <w:t xml:space="preserve"> Javascript, </w:t>
       </w:r>
+      <w:proofErr w:type="spellStart"/>
       <w:r>
         <w:rPr>
           <w:rFonts w:ascii="Arial" w:eastAsia="Times New Roman" w:hAnsi="Arial" w:cs="Arial"/>
@@ -1073,6 +1082,7 @@
         </w:rPr>
         <w:t>Postgre</w:t>
       </w:r>
+      <w:proofErr w:type="spellEnd"/>
       <w:r>
         <w:rPr>
           <w:rFonts w:ascii="Arial" w:eastAsia="Times New Roman" w:hAnsi="Arial" w:cs="Arial"/>
@@ -1099,6 +1109,7 @@
           <w14:ligatures w14:val="none"/>
         </w:rPr>
       </w:pPr>
+      <w:proofErr w:type="gramStart"/>
       <w:r>
         <w:rPr>
           <w:rFonts w:ascii="Arial" w:eastAsia="Times New Roman" w:hAnsi="Arial" w:cs="Arial"/>
@@ -1110,7 +1121,21 @@
           <w:lang w:eastAsia="fr-FR"/>
           <w14:ligatures w14:val="none"/>
         </w:rPr>
-        <w:t>Packages :</w:t>
+        <w:t>Packages</w:t>
+      </w:r>
+      <w:proofErr w:type="gramEnd"/>
+      <w:r>
+        <w:rPr>
+          <w:rFonts w:ascii="Arial" w:eastAsia="Times New Roman" w:hAnsi="Arial" w:cs="Arial"/>
+          <w:color w:val="000000"/>
+          <w:kern w:val="0"/>
+          <w:sz w:val="24"/>
+          <w:szCs w:val="24"/>
+          <w:u w:val="single"/>
+          <w:lang w:eastAsia="fr-FR"/>
+          <w14:ligatures w14:val="none"/>
+        </w:rPr>
+        <w:t xml:space="preserve"> :</w:t>
       </w:r>
       <w:r>
         <w:rPr>
@@ -1438,6 +1463,7 @@
           <w14:ligatures w14:val="none"/>
         </w:rPr>
       </w:pPr>
+      <w:proofErr w:type="gramStart"/>
       <w:r>
         <w:rPr>
           <w:rFonts w:ascii="Arial" w:eastAsia="Times New Roman" w:hAnsi="Arial" w:cs="Arial"/>
@@ -1450,6 +1476,7 @@
         </w:rPr>
         <w:t>Navigateur mobiles</w:t>
       </w:r>
+      <w:proofErr w:type="gramEnd"/>
     </w:p>
     <w:p>
       <w:pPr>
@@ -1822,8 +1849,23 @@
           <w:lang w:eastAsia="fr-FR"/>
           <w14:ligatures w14:val="none"/>
         </w:rPr>
-        <w:t>Gamme Artem</w:t>
-      </w:r>
+        <w:t xml:space="preserve">Gamme </w:t>
+      </w:r>
+      <w:proofErr w:type="spellStart"/>
+      <w:r>
+        <w:rPr>
+          <w:rFonts w:ascii="Arial" w:eastAsia="Times New Roman" w:hAnsi="Arial" w:cs="Arial"/>
+          <w:color w:val="1F2328"/>
+          <w:kern w:val="0"/>
+          <w:sz w:val="24"/>
+          <w:szCs w:val="24"/>
+          <w:u w:val="single"/>
+          <w:lang w:eastAsia="fr-FR"/>
+          <w14:ligatures w14:val="none"/>
+        </w:rPr>
+        <w:t>Artem</w:t>
+      </w:r>
+      <w:proofErr w:type="spellEnd"/>
     </w:p>
     <w:p>
       <w:pPr>
@@ -1922,7 +1964,7 @@
           <w:lang w:eastAsia="fr-FR"/>
           <w14:ligatures w14:val="none"/>
         </w:rPr>
-        <w:t>Edition de devis</w:t>
+        <w:t>Nouveau devis</w:t>
       </w:r>
     </w:p>
     <w:p>
@@ -1955,7 +1997,205 @@
           <w:lang w:eastAsia="fr-FR"/>
           <w14:ligatures w14:val="none"/>
         </w:rPr>
+        <w:t>Historique des devis</w:t>
+      </w:r>
+    </w:p>
+    <w:p>
+      <w:pPr>
+        <w:numPr>
+          <w:ilvl w:val="0"/>
+          <w:numId w:val="17"/>
+        </w:numPr>
+        <w:shd w:val="clear" w:color="auto" w:fill="FFFFFF"/>
+        <w:spacing w:after="0" w:line="240" w:lineRule="auto"/>
+        <w:ind w:left="1440"/>
+        <w:textAlignment w:val="baseline"/>
+        <w:rPr>
+          <w:rFonts w:ascii="Arial" w:eastAsia="Times New Roman" w:hAnsi="Arial" w:cs="Arial"/>
+          <w:color w:val="1F2328"/>
+          <w:kern w:val="0"/>
+          <w:sz w:val="24"/>
+          <w:szCs w:val="24"/>
+          <w:lang w:eastAsia="fr-FR"/>
+          <w14:ligatures w14:val="none"/>
+        </w:rPr>
+      </w:pPr>
+      <w:r>
+        <w:rPr>
+          <w:rFonts w:ascii="Arial" w:eastAsia="Times New Roman" w:hAnsi="Arial" w:cs="Arial"/>
+          <w:color w:val="1F2328"/>
+          <w:kern w:val="0"/>
+          <w:sz w:val="24"/>
+          <w:szCs w:val="24"/>
+          <w:lang w:eastAsia="fr-FR"/>
+          <w14:ligatures w14:val="none"/>
+        </w:rPr>
         <w:t>Edition de commande</w:t>
+      </w:r>
+    </w:p>
+    <w:p>
+      <w:pPr>
+        <w:numPr>
+          <w:ilvl w:val="0"/>
+          <w:numId w:val="17"/>
+        </w:numPr>
+        <w:shd w:val="clear" w:color="auto" w:fill="FFFFFF"/>
+        <w:spacing w:after="0" w:line="240" w:lineRule="auto"/>
+        <w:ind w:left="1440"/>
+        <w:textAlignment w:val="baseline"/>
+        <w:rPr>
+          <w:rFonts w:ascii="Arial" w:eastAsia="Times New Roman" w:hAnsi="Arial" w:cs="Arial"/>
+          <w:color w:val="1F2328"/>
+          <w:kern w:val="0"/>
+          <w:sz w:val="24"/>
+          <w:szCs w:val="24"/>
+          <w:lang w:eastAsia="fr-FR"/>
+          <w14:ligatures w14:val="none"/>
+        </w:rPr>
+      </w:pPr>
+      <w:r>
+        <w:rPr>
+          <w:rFonts w:ascii="Arial" w:eastAsia="Times New Roman" w:hAnsi="Arial" w:cs="Arial"/>
+          <w:color w:val="1F2328"/>
+          <w:kern w:val="0"/>
+          <w:sz w:val="24"/>
+          <w:szCs w:val="24"/>
+          <w:lang w:eastAsia="fr-FR"/>
+          <w14:ligatures w14:val="none"/>
+        </w:rPr>
+        <w:t>Mes outils</w:t>
+      </w:r>
+    </w:p>
+    <w:p>
+      <w:pPr>
+        <w:numPr>
+          <w:ilvl w:val="0"/>
+          <w:numId w:val="17"/>
+        </w:numPr>
+        <w:shd w:val="clear" w:color="auto" w:fill="FFFFFF"/>
+        <w:spacing w:after="0" w:line="240" w:lineRule="auto"/>
+        <w:ind w:left="1440"/>
+        <w:textAlignment w:val="baseline"/>
+        <w:rPr>
+          <w:rFonts w:ascii="Arial" w:eastAsia="Times New Roman" w:hAnsi="Arial" w:cs="Arial"/>
+          <w:color w:val="1F2328"/>
+          <w:kern w:val="0"/>
+          <w:sz w:val="24"/>
+          <w:szCs w:val="24"/>
+          <w:lang w:eastAsia="fr-FR"/>
+          <w14:ligatures w14:val="none"/>
+        </w:rPr>
+      </w:pPr>
+      <w:r>
+        <w:rPr>
+          <w:rFonts w:ascii="Arial" w:eastAsia="Times New Roman" w:hAnsi="Arial" w:cs="Arial"/>
+          <w:color w:val="1F2328"/>
+          <w:kern w:val="0"/>
+          <w:sz w:val="24"/>
+          <w:szCs w:val="24"/>
+          <w:lang w:eastAsia="fr-FR"/>
+          <w14:ligatures w14:val="none"/>
+        </w:rPr>
+        <w:t>Ajouter un devis</w:t>
+      </w:r>
+    </w:p>
+    <w:p>
+      <w:pPr>
+        <w:numPr>
+          <w:ilvl w:val="0"/>
+          <w:numId w:val="17"/>
+        </w:numPr>
+        <w:shd w:val="clear" w:color="auto" w:fill="FFFFFF"/>
+        <w:spacing w:after="0" w:line="240" w:lineRule="auto"/>
+        <w:ind w:left="1440"/>
+        <w:textAlignment w:val="baseline"/>
+        <w:rPr>
+          <w:rFonts w:ascii="Arial" w:eastAsia="Times New Roman" w:hAnsi="Arial" w:cs="Arial"/>
+          <w:color w:val="1F2328"/>
+          <w:kern w:val="0"/>
+          <w:sz w:val="24"/>
+          <w:szCs w:val="24"/>
+          <w:lang w:eastAsia="fr-FR"/>
+          <w14:ligatures w14:val="none"/>
+        </w:rPr>
+      </w:pPr>
+      <w:r>
+        <w:rPr>
+          <w:rFonts w:ascii="Arial" w:eastAsia="Times New Roman" w:hAnsi="Arial" w:cs="Arial"/>
+          <w:color w:val="1F2328"/>
+          <w:kern w:val="0"/>
+          <w:sz w:val="24"/>
+          <w:szCs w:val="24"/>
+          <w:lang w:eastAsia="fr-FR"/>
+          <w14:ligatures w14:val="none"/>
+        </w:rPr>
+        <w:t>Modifier un devis</w:t>
+      </w:r>
+    </w:p>
+    <w:p>
+      <w:pPr>
+        <w:numPr>
+          <w:ilvl w:val="0"/>
+          <w:numId w:val="17"/>
+        </w:numPr>
+        <w:shd w:val="clear" w:color="auto" w:fill="FFFFFF"/>
+        <w:spacing w:after="0" w:line="240" w:lineRule="auto"/>
+        <w:ind w:left="1440"/>
+        <w:textAlignment w:val="baseline"/>
+        <w:rPr>
+          <w:rFonts w:ascii="Arial" w:eastAsia="Times New Roman" w:hAnsi="Arial" w:cs="Arial"/>
+          <w:color w:val="1F2328"/>
+          <w:kern w:val="0"/>
+          <w:sz w:val="24"/>
+          <w:szCs w:val="24"/>
+          <w:lang w:eastAsia="fr-FR"/>
+          <w14:ligatures w14:val="none"/>
+        </w:rPr>
+      </w:pPr>
+      <w:r>
+        <w:rPr>
+          <w:rFonts w:ascii="Arial" w:eastAsia="Times New Roman" w:hAnsi="Arial" w:cs="Arial"/>
+          <w:color w:val="1F2328"/>
+          <w:kern w:val="0"/>
+          <w:sz w:val="24"/>
+          <w:szCs w:val="24"/>
+          <w:lang w:eastAsia="fr-FR"/>
+          <w14:ligatures w14:val="none"/>
+        </w:rPr>
+        <w:t>Supprimer un devis</w:t>
+      </w:r>
+    </w:p>
+    <w:p>
+      <w:pPr>
+        <w:numPr>
+          <w:ilvl w:val="0"/>
+          <w:numId w:val="17"/>
+        </w:numPr>
+        <w:shd w:val="clear" w:color="auto" w:fill="FFFFFF"/>
+        <w:spacing w:after="0" w:line="240" w:lineRule="auto"/>
+        <w:ind w:left="1440"/>
+        <w:textAlignment w:val="baseline"/>
+        <w:rPr>
+          <w:rFonts w:ascii="Arial" w:eastAsia="Times New Roman" w:hAnsi="Arial" w:cs="Arial"/>
+          <w:color w:val="1F2328"/>
+          <w:kern w:val="0"/>
+          <w:sz w:val="24"/>
+          <w:szCs w:val="24"/>
+          <w:lang w:eastAsia="fr-FR"/>
+          <w14:ligatures w14:val="none"/>
+        </w:rPr>
+      </w:pPr>
+      <w:r>
+        <w:rPr>
+          <w:rFonts w:ascii="Arial" w:eastAsia="Times New Roman" w:hAnsi="Arial" w:cs="Arial"/>
+          <w:color w:val="1F2328"/>
+          <w:kern w:val="0"/>
+          <w:sz w:val="24"/>
+          <w:szCs w:val="24"/>
+          <w:lang w:eastAsia="fr-FR"/>
+          <w14:ligatures w14:val="none"/>
+        </w:rPr>
+        <w:t>Valider un rôle client</w:t>
       </w:r>
     </w:p>
     <w:p>
@@ -2685,8 +2925,22 @@
                 <w:lang w:eastAsia="fr-FR"/>
                 <w14:ligatures w14:val="none"/>
               </w:rPr>
-              <w:t>Consulter la page de la gamme Artem</w:t>
+              <w:t xml:space="preserve">Consulter la page de la gamme </w:t>
             </w:r>
+            <w:proofErr w:type="spellStart"/>
+            <w:r>
+              <w:rPr>
+                <w:rFonts w:ascii="Arial" w:eastAsia="Times New Roman" w:hAnsi="Arial" w:cs="Arial"/>
+                <w:color w:val="000000"/>
+                <w:kern w:val="0"/>
+                <w:sz w:val="24"/>
+                <w:szCs w:val="24"/>
+                <w:lang w:eastAsia="fr-FR"/>
+                <w14:ligatures w14:val="none"/>
+              </w:rPr>
+              <w:t>Artem</w:t>
+            </w:r>
+            <w:proofErr w:type="spellEnd"/>
           </w:p>
         </w:tc>
         <w:tc>
@@ -3520,6 +3774,524 @@
           </w:p>
         </w:tc>
       </w:tr>
+      <w:tr>
+        <w:tc>
+          <w:tcPr>
+            <w:tcW w:w="0" w:type="auto"/>
+            <w:tcBorders>
+              <w:top w:val="single" w:sz="8" w:space="0" w:color="000000"/>
+              <w:left w:val="single" w:sz="8" w:space="0" w:color="000000"/>
+              <w:bottom w:val="single" w:sz="8" w:space="0" w:color="000000"/>
+              <w:right w:val="single" w:sz="8" w:space="0" w:color="000000"/>
+            </w:tcBorders>
+            <w:tcMar>
+              <w:top w:w="100" w:type="dxa"/>
+              <w:left w:w="100" w:type="dxa"/>
+              <w:bottom w:w="100" w:type="dxa"/>
+              <w:right w:w="100" w:type="dxa"/>
+            </w:tcMar>
+          </w:tcPr>
+          <w:p>
+            <w:pPr>
+              <w:spacing w:after="0" w:line="240" w:lineRule="auto"/>
+              <w:rPr>
+                <w:rFonts w:ascii="Arial" w:eastAsia="Times New Roman" w:hAnsi="Arial" w:cs="Arial"/>
+                <w:color w:val="000000"/>
+                <w:kern w:val="0"/>
+                <w:sz w:val="24"/>
+                <w:szCs w:val="24"/>
+                <w:lang w:eastAsia="fr-FR"/>
+                <w14:ligatures w14:val="none"/>
+              </w:rPr>
+            </w:pPr>
+            <w:r>
+              <w:rPr>
+                <w:rFonts w:ascii="Arial" w:eastAsia="Times New Roman" w:hAnsi="Arial" w:cs="Arial"/>
+                <w:color w:val="000000"/>
+                <w:kern w:val="0"/>
+                <w:sz w:val="24"/>
+                <w:szCs w:val="24"/>
+                <w:lang w:eastAsia="fr-FR"/>
+                <w14:ligatures w14:val="none"/>
+              </w:rPr>
+              <w:t>Admin</w:t>
+            </w:r>
+          </w:p>
+        </w:tc>
+        <w:tc>
+          <w:tcPr>
+            <w:tcW w:w="0" w:type="auto"/>
+            <w:tcBorders>
+              <w:top w:val="single" w:sz="8" w:space="0" w:color="000000"/>
+              <w:left w:val="single" w:sz="8" w:space="0" w:color="000000"/>
+              <w:bottom w:val="single" w:sz="8" w:space="0" w:color="000000"/>
+              <w:right w:val="single" w:sz="8" w:space="0" w:color="000000"/>
+            </w:tcBorders>
+            <w:tcMar>
+              <w:top w:w="100" w:type="dxa"/>
+              <w:left w:w="100" w:type="dxa"/>
+              <w:bottom w:w="100" w:type="dxa"/>
+              <w:right w:w="100" w:type="dxa"/>
+            </w:tcMar>
+          </w:tcPr>
+          <w:p>
+            <w:pPr>
+              <w:spacing w:after="0" w:line="240" w:lineRule="auto"/>
+              <w:rPr>
+                <w:rFonts w:ascii="Arial" w:eastAsia="Times New Roman" w:hAnsi="Arial" w:cs="Arial"/>
+                <w:color w:val="000000"/>
+                <w:kern w:val="0"/>
+                <w:sz w:val="24"/>
+                <w:szCs w:val="24"/>
+                <w:lang w:eastAsia="fr-FR"/>
+                <w14:ligatures w14:val="none"/>
+              </w:rPr>
+            </w:pPr>
+            <w:r>
+              <w:rPr>
+                <w:rFonts w:ascii="Arial" w:eastAsia="Times New Roman" w:hAnsi="Arial" w:cs="Arial"/>
+                <w:color w:val="000000"/>
+                <w:kern w:val="0"/>
+                <w:sz w:val="24"/>
+                <w:szCs w:val="24"/>
+                <w:lang w:eastAsia="fr-FR"/>
+                <w14:ligatures w14:val="none"/>
+              </w:rPr>
+              <w:t xml:space="preserve">Ajouter un produit à la </w:t>
+            </w:r>
+            <w:proofErr w:type="spellStart"/>
+            <w:r>
+              <w:rPr>
+                <w:rFonts w:ascii="Arial" w:eastAsia="Times New Roman" w:hAnsi="Arial" w:cs="Arial"/>
+                <w:color w:val="000000"/>
+                <w:kern w:val="0"/>
+                <w:sz w:val="24"/>
+                <w:szCs w:val="24"/>
+                <w:lang w:eastAsia="fr-FR"/>
+                <w14:ligatures w14:val="none"/>
+              </w:rPr>
+              <w:t>bdd</w:t>
+            </w:r>
+            <w:proofErr w:type="spellEnd"/>
+          </w:p>
+        </w:tc>
+        <w:tc>
+          <w:tcPr>
+            <w:tcW w:w="0" w:type="auto"/>
+            <w:tcBorders>
+              <w:top w:val="single" w:sz="8" w:space="0" w:color="000000"/>
+              <w:left w:val="single" w:sz="8" w:space="0" w:color="000000"/>
+              <w:bottom w:val="single" w:sz="8" w:space="0" w:color="000000"/>
+              <w:right w:val="single" w:sz="8" w:space="0" w:color="000000"/>
+            </w:tcBorders>
+            <w:tcMar>
+              <w:top w:w="100" w:type="dxa"/>
+              <w:left w:w="100" w:type="dxa"/>
+              <w:bottom w:w="100" w:type="dxa"/>
+              <w:right w:w="100" w:type="dxa"/>
+            </w:tcMar>
+          </w:tcPr>
+          <w:p>
+            <w:pPr>
+              <w:spacing w:after="0" w:line="240" w:lineRule="auto"/>
+              <w:rPr>
+                <w:rFonts w:ascii="Arial" w:eastAsia="Times New Roman" w:hAnsi="Arial" w:cs="Arial"/>
+                <w:color w:val="000000"/>
+                <w:kern w:val="0"/>
+                <w:sz w:val="24"/>
+                <w:szCs w:val="24"/>
+                <w:lang w:eastAsia="fr-FR"/>
+                <w14:ligatures w14:val="none"/>
+              </w:rPr>
+            </w:pPr>
+          </w:p>
+        </w:tc>
+      </w:tr>
+      <w:tr>
+        <w:tc>
+          <w:tcPr>
+            <w:tcW w:w="0" w:type="auto"/>
+            <w:tcBorders>
+              <w:top w:val="single" w:sz="8" w:space="0" w:color="000000"/>
+              <w:left w:val="single" w:sz="8" w:space="0" w:color="000000"/>
+              <w:bottom w:val="single" w:sz="8" w:space="0" w:color="000000"/>
+              <w:right w:val="single" w:sz="8" w:space="0" w:color="000000"/>
+            </w:tcBorders>
+            <w:tcMar>
+              <w:top w:w="100" w:type="dxa"/>
+              <w:left w:w="100" w:type="dxa"/>
+              <w:bottom w:w="100" w:type="dxa"/>
+              <w:right w:w="100" w:type="dxa"/>
+            </w:tcMar>
+          </w:tcPr>
+          <w:p>
+            <w:pPr>
+              <w:spacing w:after="0" w:line="240" w:lineRule="auto"/>
+              <w:rPr>
+                <w:rFonts w:ascii="Arial" w:eastAsia="Times New Roman" w:hAnsi="Arial" w:cs="Arial"/>
+                <w:color w:val="000000"/>
+                <w:kern w:val="0"/>
+                <w:sz w:val="24"/>
+                <w:szCs w:val="24"/>
+                <w:lang w:eastAsia="fr-FR"/>
+                <w14:ligatures w14:val="none"/>
+              </w:rPr>
+            </w:pPr>
+            <w:r>
+              <w:rPr>
+                <w:rFonts w:ascii="Arial" w:eastAsia="Times New Roman" w:hAnsi="Arial" w:cs="Arial"/>
+                <w:color w:val="000000"/>
+                <w:kern w:val="0"/>
+                <w:sz w:val="24"/>
+                <w:szCs w:val="24"/>
+                <w:lang w:eastAsia="fr-FR"/>
+                <w14:ligatures w14:val="none"/>
+              </w:rPr>
+              <w:t>Admin</w:t>
+            </w:r>
+          </w:p>
+        </w:tc>
+        <w:tc>
+          <w:tcPr>
+            <w:tcW w:w="0" w:type="auto"/>
+            <w:tcBorders>
+              <w:top w:val="single" w:sz="8" w:space="0" w:color="000000"/>
+              <w:left w:val="single" w:sz="8" w:space="0" w:color="000000"/>
+              <w:bottom w:val="single" w:sz="8" w:space="0" w:color="000000"/>
+              <w:right w:val="single" w:sz="8" w:space="0" w:color="000000"/>
+            </w:tcBorders>
+            <w:tcMar>
+              <w:top w:w="100" w:type="dxa"/>
+              <w:left w:w="100" w:type="dxa"/>
+              <w:bottom w:w="100" w:type="dxa"/>
+              <w:right w:w="100" w:type="dxa"/>
+            </w:tcMar>
+          </w:tcPr>
+          <w:p>
+            <w:pPr>
+              <w:spacing w:after="0" w:line="240" w:lineRule="auto"/>
+              <w:rPr>
+                <w:rFonts w:ascii="Arial" w:eastAsia="Times New Roman" w:hAnsi="Arial" w:cs="Arial"/>
+                <w:color w:val="000000"/>
+                <w:kern w:val="0"/>
+                <w:sz w:val="24"/>
+                <w:szCs w:val="24"/>
+                <w:lang w:eastAsia="fr-FR"/>
+                <w14:ligatures w14:val="none"/>
+              </w:rPr>
+            </w:pPr>
+            <w:r>
+              <w:rPr>
+                <w:rFonts w:ascii="Arial" w:eastAsia="Times New Roman" w:hAnsi="Arial" w:cs="Arial"/>
+                <w:color w:val="000000"/>
+                <w:kern w:val="0"/>
+                <w:sz w:val="24"/>
+                <w:szCs w:val="24"/>
+                <w:lang w:eastAsia="fr-FR"/>
+                <w14:ligatures w14:val="none"/>
+              </w:rPr>
+              <w:t xml:space="preserve">Modifier un produit de la </w:t>
+            </w:r>
+            <w:proofErr w:type="spellStart"/>
+            <w:r>
+              <w:rPr>
+                <w:rFonts w:ascii="Arial" w:eastAsia="Times New Roman" w:hAnsi="Arial" w:cs="Arial"/>
+                <w:color w:val="000000"/>
+                <w:kern w:val="0"/>
+                <w:sz w:val="24"/>
+                <w:szCs w:val="24"/>
+                <w:lang w:eastAsia="fr-FR"/>
+                <w14:ligatures w14:val="none"/>
+              </w:rPr>
+              <w:t>bdd</w:t>
+            </w:r>
+            <w:proofErr w:type="spellEnd"/>
+          </w:p>
+        </w:tc>
+        <w:tc>
+          <w:tcPr>
+            <w:tcW w:w="0" w:type="auto"/>
+            <w:tcBorders>
+              <w:top w:val="single" w:sz="8" w:space="0" w:color="000000"/>
+              <w:left w:val="single" w:sz="8" w:space="0" w:color="000000"/>
+              <w:bottom w:val="single" w:sz="8" w:space="0" w:color="000000"/>
+              <w:right w:val="single" w:sz="8" w:space="0" w:color="000000"/>
+            </w:tcBorders>
+            <w:tcMar>
+              <w:top w:w="100" w:type="dxa"/>
+              <w:left w:w="100" w:type="dxa"/>
+              <w:bottom w:w="100" w:type="dxa"/>
+              <w:right w:w="100" w:type="dxa"/>
+            </w:tcMar>
+          </w:tcPr>
+          <w:p>
+            <w:pPr>
+              <w:spacing w:after="0" w:line="240" w:lineRule="auto"/>
+              <w:rPr>
+                <w:rFonts w:ascii="Arial" w:eastAsia="Times New Roman" w:hAnsi="Arial" w:cs="Arial"/>
+                <w:color w:val="000000"/>
+                <w:kern w:val="0"/>
+                <w:sz w:val="24"/>
+                <w:szCs w:val="24"/>
+                <w:lang w:eastAsia="fr-FR"/>
+                <w14:ligatures w14:val="none"/>
+              </w:rPr>
+            </w:pPr>
+          </w:p>
+        </w:tc>
+      </w:tr>
+      <w:tr>
+        <w:tc>
+          <w:tcPr>
+            <w:tcW w:w="0" w:type="auto"/>
+            <w:tcBorders>
+              <w:top w:val="single" w:sz="8" w:space="0" w:color="000000"/>
+              <w:left w:val="single" w:sz="8" w:space="0" w:color="000000"/>
+              <w:bottom w:val="single" w:sz="8" w:space="0" w:color="000000"/>
+              <w:right w:val="single" w:sz="8" w:space="0" w:color="000000"/>
+            </w:tcBorders>
+            <w:tcMar>
+              <w:top w:w="100" w:type="dxa"/>
+              <w:left w:w="100" w:type="dxa"/>
+              <w:bottom w:w="100" w:type="dxa"/>
+              <w:right w:w="100" w:type="dxa"/>
+            </w:tcMar>
+          </w:tcPr>
+          <w:p>
+            <w:pPr>
+              <w:spacing w:after="0" w:line="240" w:lineRule="auto"/>
+              <w:rPr>
+                <w:rFonts w:ascii="Arial" w:eastAsia="Times New Roman" w:hAnsi="Arial" w:cs="Arial"/>
+                <w:color w:val="000000"/>
+                <w:kern w:val="0"/>
+                <w:sz w:val="24"/>
+                <w:szCs w:val="24"/>
+                <w:lang w:eastAsia="fr-FR"/>
+                <w14:ligatures w14:val="none"/>
+              </w:rPr>
+            </w:pPr>
+            <w:r>
+              <w:rPr>
+                <w:rFonts w:ascii="Arial" w:eastAsia="Times New Roman" w:hAnsi="Arial" w:cs="Arial"/>
+                <w:color w:val="000000"/>
+                <w:kern w:val="0"/>
+                <w:sz w:val="24"/>
+                <w:szCs w:val="24"/>
+                <w:lang w:eastAsia="fr-FR"/>
+                <w14:ligatures w14:val="none"/>
+              </w:rPr>
+              <w:t>Admin</w:t>
+            </w:r>
+          </w:p>
+        </w:tc>
+        <w:tc>
+          <w:tcPr>
+            <w:tcW w:w="0" w:type="auto"/>
+            <w:tcBorders>
+              <w:top w:val="single" w:sz="8" w:space="0" w:color="000000"/>
+              <w:left w:val="single" w:sz="8" w:space="0" w:color="000000"/>
+              <w:bottom w:val="single" w:sz="8" w:space="0" w:color="000000"/>
+              <w:right w:val="single" w:sz="8" w:space="0" w:color="000000"/>
+            </w:tcBorders>
+            <w:tcMar>
+              <w:top w:w="100" w:type="dxa"/>
+              <w:left w:w="100" w:type="dxa"/>
+              <w:bottom w:w="100" w:type="dxa"/>
+              <w:right w:w="100" w:type="dxa"/>
+            </w:tcMar>
+          </w:tcPr>
+          <w:p>
+            <w:pPr>
+              <w:spacing w:after="0" w:line="240" w:lineRule="auto"/>
+              <w:rPr>
+                <w:rFonts w:ascii="Arial" w:eastAsia="Times New Roman" w:hAnsi="Arial" w:cs="Arial"/>
+                <w:color w:val="000000"/>
+                <w:kern w:val="0"/>
+                <w:sz w:val="24"/>
+                <w:szCs w:val="24"/>
+                <w:lang w:eastAsia="fr-FR"/>
+                <w14:ligatures w14:val="none"/>
+              </w:rPr>
+            </w:pPr>
+            <w:r>
+              <w:rPr>
+                <w:rFonts w:ascii="Arial" w:eastAsia="Times New Roman" w:hAnsi="Arial" w:cs="Arial"/>
+                <w:color w:val="000000"/>
+                <w:kern w:val="0"/>
+                <w:sz w:val="24"/>
+                <w:szCs w:val="24"/>
+                <w:lang w:eastAsia="fr-FR"/>
+                <w14:ligatures w14:val="none"/>
+              </w:rPr>
+              <w:t xml:space="preserve">Supprimer un produit de la </w:t>
+            </w:r>
+            <w:proofErr w:type="spellStart"/>
+            <w:r>
+              <w:rPr>
+                <w:rFonts w:ascii="Arial" w:eastAsia="Times New Roman" w:hAnsi="Arial" w:cs="Arial"/>
+                <w:color w:val="000000"/>
+                <w:kern w:val="0"/>
+                <w:sz w:val="24"/>
+                <w:szCs w:val="24"/>
+                <w:lang w:eastAsia="fr-FR"/>
+                <w14:ligatures w14:val="none"/>
+              </w:rPr>
+              <w:t>bdd</w:t>
+            </w:r>
+            <w:proofErr w:type="spellEnd"/>
+          </w:p>
+        </w:tc>
+        <w:tc>
+          <w:tcPr>
+            <w:tcW w:w="0" w:type="auto"/>
+            <w:tcBorders>
+              <w:top w:val="single" w:sz="8" w:space="0" w:color="000000"/>
+              <w:left w:val="single" w:sz="8" w:space="0" w:color="000000"/>
+              <w:bottom w:val="single" w:sz="8" w:space="0" w:color="000000"/>
+              <w:right w:val="single" w:sz="8" w:space="0" w:color="000000"/>
+            </w:tcBorders>
+            <w:tcMar>
+              <w:top w:w="100" w:type="dxa"/>
+              <w:left w:w="100" w:type="dxa"/>
+              <w:bottom w:w="100" w:type="dxa"/>
+              <w:right w:w="100" w:type="dxa"/>
+            </w:tcMar>
+          </w:tcPr>
+          <w:p>
+            <w:pPr>
+              <w:spacing w:after="0" w:line="240" w:lineRule="auto"/>
+              <w:rPr>
+                <w:rFonts w:ascii="Arial" w:eastAsia="Times New Roman" w:hAnsi="Arial" w:cs="Arial"/>
+                <w:color w:val="000000"/>
+                <w:kern w:val="0"/>
+                <w:sz w:val="24"/>
+                <w:szCs w:val="24"/>
+                <w:lang w:eastAsia="fr-FR"/>
+                <w14:ligatures w14:val="none"/>
+              </w:rPr>
+            </w:pPr>
+          </w:p>
+        </w:tc>
+      </w:tr>
+      <w:tr>
+        <w:tc>
+          <w:tcPr>
+            <w:tcW w:w="0" w:type="auto"/>
+            <w:tcBorders>
+              <w:top w:val="single" w:sz="8" w:space="0" w:color="000000"/>
+              <w:left w:val="single" w:sz="8" w:space="0" w:color="000000"/>
+              <w:bottom w:val="single" w:sz="8" w:space="0" w:color="000000"/>
+              <w:right w:val="single" w:sz="8" w:space="0" w:color="000000"/>
+            </w:tcBorders>
+            <w:tcMar>
+              <w:top w:w="100" w:type="dxa"/>
+              <w:left w:w="100" w:type="dxa"/>
+              <w:bottom w:w="100" w:type="dxa"/>
+              <w:right w:w="100" w:type="dxa"/>
+            </w:tcMar>
+          </w:tcPr>
+          <w:p>
+            <w:pPr>
+              <w:spacing w:after="0" w:line="240" w:lineRule="auto"/>
+              <w:rPr>
+                <w:rFonts w:ascii="Arial" w:eastAsia="Times New Roman" w:hAnsi="Arial" w:cs="Arial"/>
+                <w:color w:val="000000"/>
+                <w:kern w:val="0"/>
+                <w:sz w:val="24"/>
+                <w:szCs w:val="24"/>
+                <w:lang w:eastAsia="fr-FR"/>
+                <w14:ligatures w14:val="none"/>
+              </w:rPr>
+            </w:pPr>
+            <w:r>
+              <w:rPr>
+                <w:rFonts w:ascii="Arial" w:eastAsia="Times New Roman" w:hAnsi="Arial" w:cs="Arial"/>
+                <w:color w:val="000000"/>
+                <w:kern w:val="0"/>
+                <w:sz w:val="24"/>
+                <w:szCs w:val="24"/>
+                <w:lang w:eastAsia="fr-FR"/>
+                <w14:ligatures w14:val="none"/>
+              </w:rPr>
+              <w:t>Admin</w:t>
+            </w:r>
+          </w:p>
+        </w:tc>
+        <w:tc>
+          <w:tcPr>
+            <w:tcW w:w="0" w:type="auto"/>
+            <w:tcBorders>
+              <w:top w:val="single" w:sz="8" w:space="0" w:color="000000"/>
+              <w:left w:val="single" w:sz="8" w:space="0" w:color="000000"/>
+              <w:bottom w:val="single" w:sz="8" w:space="0" w:color="000000"/>
+              <w:right w:val="single" w:sz="8" w:space="0" w:color="000000"/>
+            </w:tcBorders>
+            <w:tcMar>
+              <w:top w:w="100" w:type="dxa"/>
+              <w:left w:w="100" w:type="dxa"/>
+              <w:bottom w:w="100" w:type="dxa"/>
+              <w:right w:w="100" w:type="dxa"/>
+            </w:tcMar>
+          </w:tcPr>
+          <w:p>
+            <w:pPr>
+              <w:spacing w:after="0" w:line="240" w:lineRule="auto"/>
+              <w:rPr>
+                <w:rFonts w:ascii="Arial" w:eastAsia="Times New Roman" w:hAnsi="Arial" w:cs="Arial"/>
+                <w:color w:val="000000"/>
+                <w:kern w:val="0"/>
+                <w:sz w:val="24"/>
+                <w:szCs w:val="24"/>
+                <w:lang w:eastAsia="fr-FR"/>
+                <w14:ligatures w14:val="none"/>
+              </w:rPr>
+            </w:pPr>
+            <w:r>
+              <w:rPr>
+                <w:rFonts w:ascii="Arial" w:eastAsia="Times New Roman" w:hAnsi="Arial" w:cs="Arial"/>
+                <w:color w:val="000000"/>
+                <w:kern w:val="0"/>
+                <w:sz w:val="24"/>
+                <w:szCs w:val="24"/>
+                <w:lang w:eastAsia="fr-FR"/>
+                <w14:ligatures w14:val="none"/>
+              </w:rPr>
+              <w:t>Valider un rôle client</w:t>
+            </w:r>
+          </w:p>
+        </w:tc>
+        <w:tc>
+          <w:tcPr>
+            <w:tcW w:w="0" w:type="auto"/>
+            <w:tcBorders>
+              <w:top w:val="single" w:sz="8" w:space="0" w:color="000000"/>
+              <w:left w:val="single" w:sz="8" w:space="0" w:color="000000"/>
+              <w:bottom w:val="single" w:sz="8" w:space="0" w:color="000000"/>
+              <w:right w:val="single" w:sz="8" w:space="0" w:color="000000"/>
+            </w:tcBorders>
+            <w:tcMar>
+              <w:top w:w="100" w:type="dxa"/>
+              <w:left w:w="100" w:type="dxa"/>
+              <w:bottom w:w="100" w:type="dxa"/>
+              <w:right w:w="100" w:type="dxa"/>
+            </w:tcMar>
+          </w:tcPr>
+          <w:p>
+            <w:pPr>
+              <w:spacing w:after="0" w:line="240" w:lineRule="auto"/>
+              <w:rPr>
+                <w:rFonts w:ascii="Arial" w:eastAsia="Times New Roman" w:hAnsi="Arial" w:cs="Arial"/>
+                <w:color w:val="000000"/>
+                <w:kern w:val="0"/>
+                <w:sz w:val="24"/>
+                <w:szCs w:val="24"/>
+                <w:lang w:eastAsia="fr-FR"/>
+                <w14:ligatures w14:val="none"/>
+              </w:rPr>
+            </w:pPr>
+          </w:p>
+        </w:tc>
+      </w:tr>
     </w:tbl>
     <w:p>
       <w:pPr>
@@ -3779,6 +4551,7 @@
         </w:rPr>
         <w:t>- Utilisateur (</w:t>
       </w:r>
+      <w:proofErr w:type="spellStart"/>
       <w:r>
         <w:rPr>
           <w:rFonts w:ascii="Arial" w:eastAsia="Times New Roman" w:hAnsi="Arial" w:cs="Arial"/>
@@ -3792,6 +4565,7 @@
         </w:rPr>
         <w:t>CodeUtilisateur</w:t>
       </w:r>
+      <w:proofErr w:type="spellEnd"/>
       <w:r>
         <w:rPr>
           <w:rFonts w:ascii="Arial" w:eastAsia="Times New Roman" w:hAnsi="Arial" w:cs="Arial"/>
@@ -3802,8 +4576,9 @@
           <w:lang w:eastAsia="fr-FR"/>
           <w14:ligatures w14:val="none"/>
         </w:rPr>
-        <w:t xml:space="preserve">, NomEntreprise, NomContact, PrenomContact, MDP, AdresseFacturation, AdresseLivraison, Telephone, Email, Paiement, </w:t>
-      </w:r>
+        <w:t xml:space="preserve">, </w:t>
+      </w:r>
+      <w:proofErr w:type="spellStart"/>
       <w:r>
         <w:rPr>
           <w:rFonts w:ascii="Arial" w:eastAsia="Times New Roman" w:hAnsi="Arial" w:cs="Arial"/>
@@ -3814,6 +4589,187 @@
           <w:lang w:eastAsia="fr-FR"/>
           <w14:ligatures w14:val="none"/>
         </w:rPr>
+        <w:t>NomEntreprise</w:t>
+      </w:r>
+      <w:proofErr w:type="spellEnd"/>
+      <w:r>
+        <w:rPr>
+          <w:rFonts w:ascii="Arial" w:eastAsia="Times New Roman" w:hAnsi="Arial" w:cs="Arial"/>
+          <w:color w:val="000000" w:themeColor="text1"/>
+          <w:kern w:val="0"/>
+          <w:sz w:val="24"/>
+          <w:szCs w:val="24"/>
+          <w:lang w:eastAsia="fr-FR"/>
+          <w14:ligatures w14:val="none"/>
+        </w:rPr>
+        <w:t xml:space="preserve">, </w:t>
+      </w:r>
+      <w:proofErr w:type="spellStart"/>
+      <w:r>
+        <w:rPr>
+          <w:rFonts w:ascii="Arial" w:eastAsia="Times New Roman" w:hAnsi="Arial" w:cs="Arial"/>
+          <w:color w:val="000000" w:themeColor="text1"/>
+          <w:kern w:val="0"/>
+          <w:sz w:val="24"/>
+          <w:szCs w:val="24"/>
+          <w:lang w:eastAsia="fr-FR"/>
+          <w14:ligatures w14:val="none"/>
+        </w:rPr>
+        <w:t>NomContact</w:t>
+      </w:r>
+      <w:proofErr w:type="spellEnd"/>
+      <w:r>
+        <w:rPr>
+          <w:rFonts w:ascii="Arial" w:eastAsia="Times New Roman" w:hAnsi="Arial" w:cs="Arial"/>
+          <w:color w:val="000000" w:themeColor="text1"/>
+          <w:kern w:val="0"/>
+          <w:sz w:val="24"/>
+          <w:szCs w:val="24"/>
+          <w:lang w:eastAsia="fr-FR"/>
+          <w14:ligatures w14:val="none"/>
+        </w:rPr>
+        <w:t xml:space="preserve">, </w:t>
+      </w:r>
+      <w:proofErr w:type="spellStart"/>
+      <w:r>
+        <w:rPr>
+          <w:rFonts w:ascii="Arial" w:eastAsia="Times New Roman" w:hAnsi="Arial" w:cs="Arial"/>
+          <w:color w:val="000000" w:themeColor="text1"/>
+          <w:kern w:val="0"/>
+          <w:sz w:val="24"/>
+          <w:szCs w:val="24"/>
+          <w:lang w:eastAsia="fr-FR"/>
+          <w14:ligatures w14:val="none"/>
+        </w:rPr>
+        <w:t>PrenomContact</w:t>
+      </w:r>
+      <w:proofErr w:type="spellEnd"/>
+      <w:r>
+        <w:rPr>
+          <w:rFonts w:ascii="Arial" w:eastAsia="Times New Roman" w:hAnsi="Arial" w:cs="Arial"/>
+          <w:color w:val="000000" w:themeColor="text1"/>
+          <w:kern w:val="0"/>
+          <w:sz w:val="24"/>
+          <w:szCs w:val="24"/>
+          <w:lang w:eastAsia="fr-FR"/>
+          <w14:ligatures w14:val="none"/>
+        </w:rPr>
+        <w:t xml:space="preserve">, MDP, </w:t>
+      </w:r>
+      <w:proofErr w:type="spellStart"/>
+      <w:r>
+        <w:rPr>
+          <w:rFonts w:ascii="Arial" w:eastAsia="Times New Roman" w:hAnsi="Arial" w:cs="Arial"/>
+          <w:color w:val="000000" w:themeColor="text1"/>
+          <w:kern w:val="0"/>
+          <w:sz w:val="24"/>
+          <w:szCs w:val="24"/>
+          <w:lang w:eastAsia="fr-FR"/>
+          <w14:ligatures w14:val="none"/>
+        </w:rPr>
+        <w:t>AdresseFacturation</w:t>
+      </w:r>
+      <w:proofErr w:type="spellEnd"/>
+      <w:r>
+        <w:rPr>
+          <w:rFonts w:ascii="Arial" w:eastAsia="Times New Roman" w:hAnsi="Arial" w:cs="Arial"/>
+          <w:color w:val="000000" w:themeColor="text1"/>
+          <w:kern w:val="0"/>
+          <w:sz w:val="24"/>
+          <w:szCs w:val="24"/>
+          <w:lang w:eastAsia="fr-FR"/>
+          <w14:ligatures w14:val="none"/>
+        </w:rPr>
+        <w:t xml:space="preserve">, </w:t>
+      </w:r>
+      <w:proofErr w:type="spellStart"/>
+      <w:r>
+        <w:rPr>
+          <w:rFonts w:ascii="Arial" w:eastAsia="Times New Roman" w:hAnsi="Arial" w:cs="Arial"/>
+          <w:color w:val="000000" w:themeColor="text1"/>
+          <w:kern w:val="0"/>
+          <w:sz w:val="24"/>
+          <w:szCs w:val="24"/>
+          <w:lang w:eastAsia="fr-FR"/>
+          <w14:ligatures w14:val="none"/>
+        </w:rPr>
+        <w:t>AdresseLivraison</w:t>
+      </w:r>
+      <w:proofErr w:type="spellEnd"/>
+      <w:r>
+        <w:rPr>
+          <w:rFonts w:ascii="Arial" w:eastAsia="Times New Roman" w:hAnsi="Arial" w:cs="Arial"/>
+          <w:color w:val="000000" w:themeColor="text1"/>
+          <w:kern w:val="0"/>
+          <w:sz w:val="24"/>
+          <w:szCs w:val="24"/>
+          <w:lang w:eastAsia="fr-FR"/>
+          <w14:ligatures w14:val="none"/>
+        </w:rPr>
+        <w:t xml:space="preserve">, </w:t>
+      </w:r>
+      <w:proofErr w:type="spellStart"/>
+      <w:r>
+        <w:rPr>
+          <w:rFonts w:ascii="Arial" w:eastAsia="Times New Roman" w:hAnsi="Arial" w:cs="Arial"/>
+          <w:color w:val="000000" w:themeColor="text1"/>
+          <w:kern w:val="0"/>
+          <w:sz w:val="24"/>
+          <w:szCs w:val="24"/>
+          <w:lang w:eastAsia="fr-FR"/>
+          <w14:ligatures w14:val="none"/>
+        </w:rPr>
+        <w:t>Telephone</w:t>
+      </w:r>
+      <w:proofErr w:type="spellEnd"/>
+      <w:r>
+        <w:rPr>
+          <w:rFonts w:ascii="Arial" w:eastAsia="Times New Roman" w:hAnsi="Arial" w:cs="Arial"/>
+          <w:color w:val="000000" w:themeColor="text1"/>
+          <w:kern w:val="0"/>
+          <w:sz w:val="24"/>
+          <w:szCs w:val="24"/>
+          <w:lang w:eastAsia="fr-FR"/>
+          <w14:ligatures w14:val="none"/>
+        </w:rPr>
+        <w:t xml:space="preserve">, </w:t>
+      </w:r>
+      <w:proofErr w:type="gramStart"/>
+      <w:r>
+        <w:rPr>
+          <w:rFonts w:ascii="Arial" w:eastAsia="Times New Roman" w:hAnsi="Arial" w:cs="Arial"/>
+          <w:color w:val="000000" w:themeColor="text1"/>
+          <w:kern w:val="0"/>
+          <w:sz w:val="24"/>
+          <w:szCs w:val="24"/>
+          <w:lang w:eastAsia="fr-FR"/>
+          <w14:ligatures w14:val="none"/>
+        </w:rPr>
+        <w:t>Email</w:t>
+      </w:r>
+      <w:proofErr w:type="gramEnd"/>
+      <w:r>
+        <w:rPr>
+          <w:rFonts w:ascii="Arial" w:eastAsia="Times New Roman" w:hAnsi="Arial" w:cs="Arial"/>
+          <w:color w:val="000000" w:themeColor="text1"/>
+          <w:kern w:val="0"/>
+          <w:sz w:val="24"/>
+          <w:szCs w:val="24"/>
+          <w:lang w:eastAsia="fr-FR"/>
+          <w14:ligatures w14:val="none"/>
+        </w:rPr>
+        <w:t xml:space="preserve">, Paiement, </w:t>
+      </w:r>
+      <w:r>
+        <w:rPr>
+          <w:rFonts w:ascii="Arial" w:eastAsia="Times New Roman" w:hAnsi="Arial" w:cs="Arial"/>
+          <w:color w:val="000000" w:themeColor="text1"/>
+          <w:kern w:val="0"/>
+          <w:sz w:val="24"/>
+          <w:szCs w:val="24"/>
+          <w:lang w:eastAsia="fr-FR"/>
+          <w14:ligatures w14:val="none"/>
+        </w:rPr>
         <w:t>#Code</w:t>
       </w:r>
       <w:r>
@@ -3864,7 +4820,85 @@
           <w:lang w:eastAsia="fr-FR"/>
           <w14:ligatures w14:val="none"/>
         </w:rPr>
-        <w:t xml:space="preserve">- AdresseLivraison (CodeAdresse, AdresseLivraison, </w:t>
+        <w:t xml:space="preserve">- </w:t>
+      </w:r>
+      <w:proofErr w:type="spellStart"/>
+      <w:r>
+        <w:rPr>
+          <w:rFonts w:ascii="Arial" w:eastAsia="Times New Roman" w:hAnsi="Arial" w:cs="Arial"/>
+          <w:color w:val="000000" w:themeColor="text1"/>
+          <w:kern w:val="0"/>
+          <w:sz w:val="24"/>
+          <w:szCs w:val="24"/>
+          <w:lang w:eastAsia="fr-FR"/>
+          <w14:ligatures w14:val="none"/>
+        </w:rPr>
+        <w:t>AdresseLivraison</w:t>
+      </w:r>
+      <w:proofErr w:type="spellEnd"/>
+      <w:r>
+        <w:rPr>
+          <w:rFonts w:ascii="Arial" w:eastAsia="Times New Roman" w:hAnsi="Arial" w:cs="Arial"/>
+          <w:color w:val="000000" w:themeColor="text1"/>
+          <w:kern w:val="0"/>
+          <w:sz w:val="24"/>
+          <w:szCs w:val="24"/>
+          <w:lang w:eastAsia="fr-FR"/>
+          <w14:ligatures w14:val="none"/>
+        </w:rPr>
+        <w:t xml:space="preserve"> (</w:t>
+      </w:r>
+      <w:proofErr w:type="spellStart"/>
+      <w:r>
+        <w:rPr>
+          <w:rFonts w:ascii="Arial" w:eastAsia="Times New Roman" w:hAnsi="Arial" w:cs="Arial"/>
+          <w:color w:val="000000" w:themeColor="text1"/>
+          <w:kern w:val="0"/>
+          <w:sz w:val="24"/>
+          <w:szCs w:val="24"/>
+          <w:lang w:eastAsia="fr-FR"/>
+          <w14:ligatures w14:val="none"/>
+        </w:rPr>
+        <w:t>CodeAdresse</w:t>
+      </w:r>
+      <w:proofErr w:type="spellEnd"/>
+      <w:r>
+        <w:rPr>
+          <w:rFonts w:ascii="Arial" w:eastAsia="Times New Roman" w:hAnsi="Arial" w:cs="Arial"/>
+          <w:color w:val="000000" w:themeColor="text1"/>
+          <w:kern w:val="0"/>
+          <w:sz w:val="24"/>
+          <w:szCs w:val="24"/>
+          <w:lang w:eastAsia="fr-FR"/>
+          <w14:ligatures w14:val="none"/>
+        </w:rPr>
+        <w:t xml:space="preserve">, </w:t>
+      </w:r>
+      <w:proofErr w:type="spellStart"/>
+      <w:r>
+        <w:rPr>
+          <w:rFonts w:ascii="Arial" w:eastAsia="Times New Roman" w:hAnsi="Arial" w:cs="Arial"/>
+          <w:color w:val="000000" w:themeColor="text1"/>
+          <w:kern w:val="0"/>
+          <w:sz w:val="24"/>
+          <w:szCs w:val="24"/>
+          <w:lang w:eastAsia="fr-FR"/>
+          <w14:ligatures w14:val="none"/>
+        </w:rPr>
+        <w:t>AdresseLivraison</w:t>
+      </w:r>
+      <w:proofErr w:type="spellEnd"/>
+      <w:r>
+        <w:rPr>
+          <w:rFonts w:ascii="Arial" w:eastAsia="Times New Roman" w:hAnsi="Arial" w:cs="Arial"/>
+          <w:color w:val="000000" w:themeColor="text1"/>
+          <w:kern w:val="0"/>
+          <w:sz w:val="24"/>
+          <w:szCs w:val="24"/>
+          <w:lang w:eastAsia="fr-FR"/>
+          <w14:ligatures w14:val="none"/>
+        </w:rPr>
+        <w:t xml:space="preserve">, </w:t>
       </w:r>
       <w:r>
         <w:rPr>
@@ -3918,6 +4952,7 @@
         </w:rPr>
         <w:t xml:space="preserve"> (</w:t>
       </w:r>
+      <w:proofErr w:type="spellStart"/>
       <w:r>
         <w:rPr>
           <w:rFonts w:ascii="Arial" w:hAnsi="Arial" w:cs="Arial"/>
@@ -3928,6 +4963,7 @@
         </w:rPr>
         <w:t>CodeDevis</w:t>
       </w:r>
+      <w:proofErr w:type="spellEnd"/>
       <w:r>
         <w:rPr>
           <w:rFonts w:ascii="Arial" w:hAnsi="Arial" w:cs="Arial"/>
@@ -3944,8 +4980,9 @@
           <w:sz w:val="24"/>
           <w:szCs w:val="24"/>
         </w:rPr>
-        <w:t xml:space="preserve"> RéférenceDevis,</w:t>
-      </w:r>
+        <w:t xml:space="preserve"> </w:t>
+      </w:r>
+      <w:proofErr w:type="spellStart"/>
       <w:r>
         <w:rPr>
           <w:rFonts w:ascii="Arial" w:hAnsi="Arial" w:cs="Arial"/>
@@ -3953,8 +4990,9 @@
           <w:sz w:val="24"/>
           <w:szCs w:val="24"/>
         </w:rPr>
-        <w:t xml:space="preserve"> DateCreation, DateExpiration</w:t>
-      </w:r>
+        <w:t>RéférenceDevis</w:t>
+      </w:r>
+      <w:proofErr w:type="spellEnd"/>
       <w:r>
         <w:rPr>
           <w:rFonts w:ascii="Arial" w:hAnsi="Arial" w:cs="Arial"/>
@@ -3962,18 +5000,18 @@
           <w:sz w:val="24"/>
           <w:szCs w:val="24"/>
         </w:rPr>
-        <w:t>, #CodeUtilisateur)</w:t>
-      </w:r>
-    </w:p>
-    <w:p>
-      <w:pPr>
+        <w:t>,</w:t>
+      </w:r>
+      <w:r>
         <w:rPr>
           <w:rFonts w:ascii="Arial" w:hAnsi="Arial" w:cs="Arial"/>
           <w:color w:val="000000" w:themeColor="text1"/>
           <w:sz w:val="24"/>
           <w:szCs w:val="24"/>
         </w:rPr>
-      </w:pPr>
+        <w:t xml:space="preserve"> </w:t>
+      </w:r>
+      <w:proofErr w:type="spellStart"/>
       <w:r>
         <w:rPr>
           <w:rFonts w:ascii="Arial" w:hAnsi="Arial" w:cs="Arial"/>
@@ -3981,8 +5019,9 @@
           <w:sz w:val="24"/>
           <w:szCs w:val="24"/>
         </w:rPr>
-        <w:t>- Produit</w:t>
-      </w:r>
+        <w:t>DateCreation</w:t>
+      </w:r>
+      <w:proofErr w:type="spellEnd"/>
       <w:r>
         <w:rPr>
           <w:rFonts w:ascii="Arial" w:hAnsi="Arial" w:cs="Arial"/>
@@ -3990,18 +5029,19 @@
           <w:sz w:val="24"/>
           <w:szCs w:val="24"/>
         </w:rPr>
-        <w:t xml:space="preserve"> (</w:t>
-      </w:r>
+        <w:t xml:space="preserve">, </w:t>
+      </w:r>
+      <w:proofErr w:type="spellStart"/>
       <w:r>
         <w:rPr>
           <w:rFonts w:ascii="Arial" w:hAnsi="Arial" w:cs="Arial"/>
           <w:color w:val="000000" w:themeColor="text1"/>
           <w:sz w:val="24"/>
           <w:szCs w:val="24"/>
-          <w:u w:val="single"/>
-        </w:rPr>
-        <w:t>CodeProduit</w:t>
-      </w:r>
+        </w:rPr>
+        <w:t>DateExpiration</w:t>
+      </w:r>
+      <w:proofErr w:type="spellEnd"/>
       <w:r>
         <w:rPr>
           <w:rFonts w:ascii="Arial" w:hAnsi="Arial" w:cs="Arial"/>
@@ -4009,17 +5049,18 @@
           <w:sz w:val="24"/>
           <w:szCs w:val="24"/>
         </w:rPr>
-        <w:t xml:space="preserve">, </w:t>
-      </w:r>
-      <w:r>
+        <w:t>, #CodeUtilisateur)</w:t>
+      </w:r>
+    </w:p>
+    <w:p>
+      <w:pPr>
         <w:rPr>
           <w:rFonts w:ascii="Arial" w:hAnsi="Arial" w:cs="Arial"/>
           <w:color w:val="000000" w:themeColor="text1"/>
           <w:sz w:val="24"/>
           <w:szCs w:val="24"/>
         </w:rPr>
-        <w:t>ReferenceProduit, Nom, Designation, Description, LienImage, Marque, Prix,</w:t>
-      </w:r>
+      </w:pPr>
       <w:r>
         <w:rPr>
           <w:rFonts w:ascii="Arial" w:hAnsi="Arial" w:cs="Arial"/>
@@ -4027,7 +5068,7 @@
           <w:sz w:val="24"/>
           <w:szCs w:val="24"/>
         </w:rPr>
-        <w:t xml:space="preserve"> unité,</w:t>
+        <w:t>- Produit</w:t>
       </w:r>
       <w:r>
         <w:rPr>
@@ -4036,17 +5077,20 @@
           <w:sz w:val="24"/>
           <w:szCs w:val="24"/>
         </w:rPr>
-        <w:t xml:space="preserve"> Delai, stock</w:t>
-      </w:r>
+        <w:t xml:space="preserve"> (</w:t>
+      </w:r>
+      <w:proofErr w:type="spellStart"/>
       <w:r>
         <w:rPr>
           <w:rFonts w:ascii="Arial" w:hAnsi="Arial" w:cs="Arial"/>
           <w:color w:val="000000" w:themeColor="text1"/>
           <w:sz w:val="24"/>
           <w:szCs w:val="24"/>
-        </w:rPr>
-        <w:t>, #CodeGamme</w:t>
-      </w:r>
+          <w:u w:val="single"/>
+        </w:rPr>
+        <w:t>CodeProduit</w:t>
+      </w:r>
+      <w:proofErr w:type="spellEnd"/>
       <w:r>
         <w:rPr>
           <w:rFonts w:ascii="Arial" w:hAnsi="Arial" w:cs="Arial"/>
@@ -4054,18 +5098,19 @@
           <w:sz w:val="24"/>
           <w:szCs w:val="24"/>
         </w:rPr>
-        <w:t>)</w:t>
-      </w:r>
-    </w:p>
-    <w:p>
-      <w:pPr>
+        <w:t xml:space="preserve">, </w:t>
+      </w:r>
+      <w:proofErr w:type="spellStart"/>
+      <w:r>
         <w:rPr>
           <w:rFonts w:ascii="Arial" w:hAnsi="Arial" w:cs="Arial"/>
           <w:color w:val="000000" w:themeColor="text1"/>
           <w:sz w:val="24"/>
           <w:szCs w:val="24"/>
         </w:rPr>
-      </w:pPr>
+        <w:t>ReferenceProduit</w:t>
+      </w:r>
+      <w:proofErr w:type="spellEnd"/>
       <w:r>
         <w:rPr>
           <w:rFonts w:ascii="Arial" w:hAnsi="Arial" w:cs="Arial"/>
@@ -4073,8 +5118,9 @@
           <w:sz w:val="24"/>
           <w:szCs w:val="24"/>
         </w:rPr>
-        <w:t>- Gamme</w:t>
-      </w:r>
+        <w:t xml:space="preserve">, Nom, </w:t>
+      </w:r>
+      <w:proofErr w:type="spellStart"/>
       <w:r>
         <w:rPr>
           <w:rFonts w:ascii="Arial" w:hAnsi="Arial" w:cs="Arial"/>
@@ -4082,8 +5128,9 @@
           <w:sz w:val="24"/>
           <w:szCs w:val="24"/>
         </w:rPr>
-        <w:t>P</w:t>
-      </w:r>
+        <w:t>Designation</w:t>
+      </w:r>
+      <w:proofErr w:type="spellEnd"/>
       <w:r>
         <w:rPr>
           <w:rFonts w:ascii="Arial" w:hAnsi="Arial" w:cs="Arial"/>
@@ -4091,8 +5138,9 @@
           <w:sz w:val="24"/>
           <w:szCs w:val="24"/>
         </w:rPr>
-        <w:t>roduit</w:t>
-      </w:r>
+        <w:t xml:space="preserve">, Description, </w:t>
+      </w:r>
+      <w:proofErr w:type="spellStart"/>
       <w:r>
         <w:rPr>
           <w:rFonts w:ascii="Arial" w:hAnsi="Arial" w:cs="Arial"/>
@@ -4100,17 +5148,17 @@
           <w:sz w:val="24"/>
           <w:szCs w:val="24"/>
         </w:rPr>
-        <w:t xml:space="preserve"> (</w:t>
-      </w:r>
+        <w:t>LienImage</w:t>
+      </w:r>
+      <w:proofErr w:type="spellEnd"/>
       <w:r>
         <w:rPr>
           <w:rFonts w:ascii="Arial" w:hAnsi="Arial" w:cs="Arial"/>
           <w:color w:val="000000" w:themeColor="text1"/>
           <w:sz w:val="24"/>
           <w:szCs w:val="24"/>
-          <w:u w:val="single"/>
-        </w:rPr>
-        <w:t>CodeGamme</w:t>
+        </w:rPr>
+        <w:t>, Marque, Prix,</w:t>
       </w:r>
       <w:r>
         <w:rPr>
@@ -4119,7 +5167,7 @@
           <w:sz w:val="24"/>
           <w:szCs w:val="24"/>
         </w:rPr>
-        <w:t>, Nom, Description, LienImage</w:t>
+        <w:t xml:space="preserve"> unité,</w:t>
       </w:r>
       <w:r>
         <w:rPr>
@@ -4128,8 +5176,9 @@
           <w:sz w:val="24"/>
           <w:szCs w:val="24"/>
         </w:rPr>
-        <w:t xml:space="preserve">, </w:t>
-      </w:r>
+        <w:t xml:space="preserve"> </w:t>
+      </w:r>
+      <w:proofErr w:type="spellStart"/>
       <w:r>
         <w:rPr>
           <w:rFonts w:ascii="Arial" w:hAnsi="Arial" w:cs="Arial"/>
@@ -4137,8 +5186,9 @@
           <w:sz w:val="24"/>
           <w:szCs w:val="24"/>
         </w:rPr>
-        <w:t>Category</w:t>
-      </w:r>
+        <w:t>Delai</w:t>
+      </w:r>
+      <w:proofErr w:type="spellEnd"/>
       <w:r>
         <w:rPr>
           <w:rFonts w:ascii="Arial" w:hAnsi="Arial" w:cs="Arial"/>
@@ -4146,18 +5196,17 @@
           <w:sz w:val="24"/>
           <w:szCs w:val="24"/>
         </w:rPr>
-        <w:t>)</w:t>
-      </w:r>
-    </w:p>
-    <w:p>
-      <w:pPr>
+        <w:t>, stock</w:t>
+      </w:r>
+      <w:r>
         <w:rPr>
           <w:rFonts w:ascii="Arial" w:hAnsi="Arial" w:cs="Arial"/>
           <w:color w:val="000000" w:themeColor="text1"/>
           <w:sz w:val="24"/>
           <w:szCs w:val="24"/>
         </w:rPr>
-      </w:pPr>
+        <w:t>, #CodeGamme</w:t>
+      </w:r>
       <w:r>
         <w:rPr>
           <w:rFonts w:ascii="Arial" w:hAnsi="Arial" w:cs="Arial"/>
@@ -4165,27 +5214,28 @@
           <w:sz w:val="24"/>
           <w:szCs w:val="24"/>
         </w:rPr>
-        <w:t>- DevisProduit</w:t>
-      </w:r>
-      <w:r>
+        <w:t>)</w:t>
+      </w:r>
+    </w:p>
+    <w:p>
+      <w:pPr>
         <w:rPr>
           <w:rFonts w:ascii="Arial" w:hAnsi="Arial" w:cs="Arial"/>
           <w:color w:val="000000" w:themeColor="text1"/>
           <w:sz w:val="24"/>
           <w:szCs w:val="24"/>
         </w:rPr>
-        <w:t xml:space="preserve"> (</w:t>
-      </w:r>
+      </w:pPr>
       <w:r>
         <w:rPr>
           <w:rFonts w:ascii="Arial" w:hAnsi="Arial" w:cs="Arial"/>
           <w:color w:val="000000" w:themeColor="text1"/>
           <w:sz w:val="24"/>
           <w:szCs w:val="24"/>
-          <w:u w:val="single"/>
-        </w:rPr>
-        <w:t>CodeDevis</w:t>
-      </w:r>
+        </w:rPr>
+        <w:t xml:space="preserve">- </w:t>
+      </w:r>
+      <w:proofErr w:type="spellStart"/>
       <w:r>
         <w:rPr>
           <w:rFonts w:ascii="Arial" w:hAnsi="Arial" w:cs="Arial"/>
@@ -4193,7 +5243,7 @@
           <w:sz w:val="24"/>
           <w:szCs w:val="24"/>
         </w:rPr>
-        <w:t xml:space="preserve">, </w:t>
+        <w:t>Gamme</w:t>
       </w:r>
       <w:r>
         <w:rPr>
@@ -4201,9 +5251,8 @@
           <w:color w:val="000000" w:themeColor="text1"/>
           <w:sz w:val="24"/>
           <w:szCs w:val="24"/>
-          <w:u w:val="single"/>
-        </w:rPr>
-        <w:t>CodeProduit</w:t>
+        </w:rPr>
+        <w:t>P</w:t>
       </w:r>
       <w:r>
         <w:rPr>
@@ -4212,8 +5261,9 @@
           <w:sz w:val="24"/>
           <w:szCs w:val="24"/>
         </w:rPr>
-        <w:t xml:space="preserve">, </w:t>
-      </w:r>
+        <w:t>roduit</w:t>
+      </w:r>
+      <w:proofErr w:type="spellEnd"/>
       <w:r>
         <w:rPr>
           <w:rFonts w:ascii="Arial" w:hAnsi="Arial" w:cs="Arial"/>
@@ -4221,17 +5271,20 @@
           <w:sz w:val="24"/>
           <w:szCs w:val="24"/>
         </w:rPr>
-        <w:t>Quantité</w:t>
-      </w:r>
+        <w:t xml:space="preserve"> (</w:t>
+      </w:r>
+      <w:proofErr w:type="spellStart"/>
       <w:r>
         <w:rPr>
           <w:rFonts w:ascii="Arial" w:hAnsi="Arial" w:cs="Arial"/>
           <w:color w:val="000000" w:themeColor="text1"/>
           <w:sz w:val="24"/>
           <w:szCs w:val="24"/>
-        </w:rPr>
-        <w:t>, RéférenceClient</w:t>
-      </w:r>
+          <w:u w:val="single"/>
+        </w:rPr>
+        <w:t>CodeGamme</w:t>
+      </w:r>
+      <w:proofErr w:type="spellEnd"/>
       <w:r>
         <w:rPr>
           <w:rFonts w:ascii="Arial" w:hAnsi="Arial" w:cs="Arial"/>
@@ -4239,20 +5292,9 @@
           <w:sz w:val="24"/>
           <w:szCs w:val="24"/>
         </w:rPr>
-        <w:t xml:space="preserve">, </w:t>
-      </w:r>
-      <w:r>
-        <w:rPr>
-          <w:rFonts w:ascii="Arial" w:eastAsia="Times New Roman" w:hAnsi="Arial" w:cs="Arial"/>
-          <w:color w:val="000000" w:themeColor="text1"/>
-          <w:kern w:val="0"/>
-          <w:sz w:val="24"/>
-          <w:szCs w:val="24"/>
-          <w:lang w:eastAsia="fr-FR"/>
-          <w14:ligatures w14:val="none"/>
-        </w:rPr>
-        <w:t>#CodeAdresse</w:t>
-      </w:r>
+        <w:t xml:space="preserve">, Nom, Description, </w:t>
+      </w:r>
+      <w:proofErr w:type="spellStart"/>
       <w:r>
         <w:rPr>
           <w:rFonts w:ascii="Arial" w:hAnsi="Arial" w:cs="Arial"/>
@@ -4260,18 +5302,19 @@
           <w:sz w:val="24"/>
           <w:szCs w:val="24"/>
         </w:rPr>
-        <w:t>)</w:t>
-      </w:r>
-    </w:p>
-    <w:p>
-      <w:pPr>
+        <w:t>LienImage</w:t>
+      </w:r>
+      <w:proofErr w:type="spellEnd"/>
+      <w:r>
         <w:rPr>
           <w:rFonts w:ascii="Arial" w:hAnsi="Arial" w:cs="Arial"/>
           <w:color w:val="000000" w:themeColor="text1"/>
           <w:sz w:val="24"/>
           <w:szCs w:val="24"/>
         </w:rPr>
-      </w:pPr>
+        <w:t xml:space="preserve">, </w:t>
+      </w:r>
+      <w:proofErr w:type="spellStart"/>
       <w:r>
         <w:rPr>
           <w:rFonts w:ascii="Arial" w:hAnsi="Arial" w:cs="Arial"/>
@@ -4279,8 +5322,9 @@
           <w:sz w:val="24"/>
           <w:szCs w:val="24"/>
         </w:rPr>
-        <w:t>-</w:t>
-      </w:r>
+        <w:t>Category</w:t>
+      </w:r>
+      <w:proofErr w:type="spellEnd"/>
       <w:r>
         <w:rPr>
           <w:rFonts w:ascii="Arial" w:hAnsi="Arial" w:cs="Arial"/>
@@ -4288,17 +5332,18 @@
           <w:sz w:val="24"/>
           <w:szCs w:val="24"/>
         </w:rPr>
-        <w:t xml:space="preserve"> </w:t>
-      </w:r>
-      <w:r>
+        <w:t>)</w:t>
+      </w:r>
+    </w:p>
+    <w:p>
+      <w:pPr>
         <w:rPr>
           <w:rFonts w:ascii="Arial" w:hAnsi="Arial" w:cs="Arial"/>
           <w:color w:val="000000" w:themeColor="text1"/>
           <w:sz w:val="24"/>
           <w:szCs w:val="24"/>
         </w:rPr>
-        <w:t>Profil</w:t>
-      </w:r>
+      </w:pPr>
       <w:r>
         <w:rPr>
           <w:rFonts w:ascii="Arial" w:hAnsi="Arial" w:cs="Arial"/>
@@ -4306,8 +5351,9 @@
           <w:sz w:val="24"/>
           <w:szCs w:val="24"/>
         </w:rPr>
-        <w:t xml:space="preserve"> </w:t>
-      </w:r>
+        <w:t xml:space="preserve">- </w:t>
+      </w:r>
+      <w:proofErr w:type="spellStart"/>
       <w:r>
         <w:rPr>
           <w:rFonts w:ascii="Arial" w:hAnsi="Arial" w:cs="Arial"/>
@@ -4315,7 +5361,193 @@
           <w:sz w:val="24"/>
           <w:szCs w:val="24"/>
         </w:rPr>
-        <w:t>(CodeProfil, Nom, Remise)</w:t>
+        <w:t>DevisProduit</w:t>
+      </w:r>
+      <w:proofErr w:type="spellEnd"/>
+      <w:r>
+        <w:rPr>
+          <w:rFonts w:ascii="Arial" w:hAnsi="Arial" w:cs="Arial"/>
+          <w:color w:val="000000" w:themeColor="text1"/>
+          <w:sz w:val="24"/>
+          <w:szCs w:val="24"/>
+        </w:rPr>
+        <w:t xml:space="preserve"> (</w:t>
+      </w:r>
+      <w:proofErr w:type="spellStart"/>
+      <w:r>
+        <w:rPr>
+          <w:rFonts w:ascii="Arial" w:hAnsi="Arial" w:cs="Arial"/>
+          <w:color w:val="000000" w:themeColor="text1"/>
+          <w:sz w:val="24"/>
+          <w:szCs w:val="24"/>
+          <w:u w:val="single"/>
+        </w:rPr>
+        <w:t>CodeDevis</w:t>
+      </w:r>
+      <w:proofErr w:type="spellEnd"/>
+      <w:r>
+        <w:rPr>
+          <w:rFonts w:ascii="Arial" w:hAnsi="Arial" w:cs="Arial"/>
+          <w:color w:val="000000" w:themeColor="text1"/>
+          <w:sz w:val="24"/>
+          <w:szCs w:val="24"/>
+        </w:rPr>
+        <w:t xml:space="preserve">, </w:t>
+      </w:r>
+      <w:proofErr w:type="spellStart"/>
+      <w:r>
+        <w:rPr>
+          <w:rFonts w:ascii="Arial" w:hAnsi="Arial" w:cs="Arial"/>
+          <w:color w:val="000000" w:themeColor="text1"/>
+          <w:sz w:val="24"/>
+          <w:szCs w:val="24"/>
+          <w:u w:val="single"/>
+        </w:rPr>
+        <w:t>CodeProduit</w:t>
+      </w:r>
+      <w:proofErr w:type="spellEnd"/>
+      <w:r>
+        <w:rPr>
+          <w:rFonts w:ascii="Arial" w:hAnsi="Arial" w:cs="Arial"/>
+          <w:color w:val="000000" w:themeColor="text1"/>
+          <w:sz w:val="24"/>
+          <w:szCs w:val="24"/>
+        </w:rPr>
+        <w:t xml:space="preserve">, </w:t>
+      </w:r>
+      <w:r>
+        <w:rPr>
+          <w:rFonts w:ascii="Arial" w:hAnsi="Arial" w:cs="Arial"/>
+          <w:color w:val="000000" w:themeColor="text1"/>
+          <w:sz w:val="24"/>
+          <w:szCs w:val="24"/>
+        </w:rPr>
+        <w:t>Quantité</w:t>
+      </w:r>
+      <w:r>
+        <w:rPr>
+          <w:rFonts w:ascii="Arial" w:hAnsi="Arial" w:cs="Arial"/>
+          <w:color w:val="000000" w:themeColor="text1"/>
+          <w:sz w:val="24"/>
+          <w:szCs w:val="24"/>
+        </w:rPr>
+        <w:t xml:space="preserve">, </w:t>
+      </w:r>
+      <w:proofErr w:type="spellStart"/>
+      <w:r>
+        <w:rPr>
+          <w:rFonts w:ascii="Arial" w:hAnsi="Arial" w:cs="Arial"/>
+          <w:color w:val="000000" w:themeColor="text1"/>
+          <w:sz w:val="24"/>
+          <w:szCs w:val="24"/>
+        </w:rPr>
+        <w:t>RéférenceClient</w:t>
+      </w:r>
+      <w:proofErr w:type="spellEnd"/>
+      <w:r>
+        <w:rPr>
+          <w:rFonts w:ascii="Arial" w:hAnsi="Arial" w:cs="Arial"/>
+          <w:color w:val="000000" w:themeColor="text1"/>
+          <w:sz w:val="24"/>
+          <w:szCs w:val="24"/>
+        </w:rPr>
+        <w:t xml:space="preserve">, </w:t>
+      </w:r>
+      <w:r>
+        <w:rPr>
+          <w:rFonts w:ascii="Arial" w:eastAsia="Times New Roman" w:hAnsi="Arial" w:cs="Arial"/>
+          <w:color w:val="000000" w:themeColor="text1"/>
+          <w:kern w:val="0"/>
+          <w:sz w:val="24"/>
+          <w:szCs w:val="24"/>
+          <w:lang w:eastAsia="fr-FR"/>
+          <w14:ligatures w14:val="none"/>
+        </w:rPr>
+        <w:t>#CodeAdresse</w:t>
+      </w:r>
+      <w:r>
+        <w:rPr>
+          <w:rFonts w:ascii="Arial" w:hAnsi="Arial" w:cs="Arial"/>
+          <w:color w:val="000000" w:themeColor="text1"/>
+          <w:sz w:val="24"/>
+          <w:szCs w:val="24"/>
+        </w:rPr>
+        <w:t>)</w:t>
+      </w:r>
+    </w:p>
+    <w:p>
+      <w:pPr>
+        <w:rPr>
+          <w:rFonts w:ascii="Arial" w:hAnsi="Arial" w:cs="Arial"/>
+          <w:color w:val="000000" w:themeColor="text1"/>
+          <w:sz w:val="24"/>
+          <w:szCs w:val="24"/>
+        </w:rPr>
+      </w:pPr>
+      <w:r>
+        <w:rPr>
+          <w:rFonts w:ascii="Arial" w:hAnsi="Arial" w:cs="Arial"/>
+          <w:color w:val="000000" w:themeColor="text1"/>
+          <w:sz w:val="24"/>
+          <w:szCs w:val="24"/>
+        </w:rPr>
+        <w:t>-</w:t>
+      </w:r>
+      <w:r>
+        <w:rPr>
+          <w:rFonts w:ascii="Arial" w:hAnsi="Arial" w:cs="Arial"/>
+          <w:color w:val="000000" w:themeColor="text1"/>
+          <w:sz w:val="24"/>
+          <w:szCs w:val="24"/>
+        </w:rPr>
+        <w:t xml:space="preserve"> </w:t>
+      </w:r>
+      <w:r>
+        <w:rPr>
+          <w:rFonts w:ascii="Arial" w:hAnsi="Arial" w:cs="Arial"/>
+          <w:color w:val="000000" w:themeColor="text1"/>
+          <w:sz w:val="24"/>
+          <w:szCs w:val="24"/>
+        </w:rPr>
+        <w:t>Profil</w:t>
+      </w:r>
+      <w:r>
+        <w:rPr>
+          <w:rFonts w:ascii="Arial" w:hAnsi="Arial" w:cs="Arial"/>
+          <w:color w:val="000000" w:themeColor="text1"/>
+          <w:sz w:val="24"/>
+          <w:szCs w:val="24"/>
+        </w:rPr>
+        <w:t xml:space="preserve"> </w:t>
+      </w:r>
+      <w:r>
+        <w:rPr>
+          <w:rFonts w:ascii="Arial" w:hAnsi="Arial" w:cs="Arial"/>
+          <w:color w:val="000000" w:themeColor="text1"/>
+          <w:sz w:val="24"/>
+          <w:szCs w:val="24"/>
+        </w:rPr>
+        <w:t>(</w:t>
+      </w:r>
+      <w:proofErr w:type="spellStart"/>
+      <w:r>
+        <w:rPr>
+          <w:rFonts w:ascii="Arial" w:hAnsi="Arial" w:cs="Arial"/>
+          <w:color w:val="000000" w:themeColor="text1"/>
+          <w:sz w:val="24"/>
+          <w:szCs w:val="24"/>
+        </w:rPr>
+        <w:t>CodeProfil</w:t>
+      </w:r>
+      <w:proofErr w:type="spellEnd"/>
+      <w:r>
+        <w:rPr>
+          <w:rFonts w:ascii="Arial" w:hAnsi="Arial" w:cs="Arial"/>
+          <w:color w:val="000000" w:themeColor="text1"/>
+          <w:sz w:val="24"/>
+          <w:szCs w:val="24"/>
+        </w:rPr>
+        <w:t>, Nom, Remise)</w:t>
       </w:r>
     </w:p>
     <w:p>
@@ -4441,6 +5673,7 @@
         </w:rPr>
         <w:t>/</w:t>
       </w:r>
+      <w:proofErr w:type="spellStart"/>
       <w:r>
         <w:rPr>
           <w:rFonts w:ascii="Arial" w:eastAsia="Times New Roman" w:hAnsi="Arial" w:cs="Arial"/>
@@ -4452,17 +5685,31 @@
         </w:rPr>
         <w:t>auth</w:t>
       </w:r>
-      <w:r>
-        <w:rPr>
-          <w:rFonts w:ascii="Arial" w:eastAsia="Times New Roman" w:hAnsi="Arial" w:cs="Arial"/>
-          <w:kern w:val="0"/>
-          <w:sz w:val="24"/>
-          <w:szCs w:val="24"/>
-          <w:lang w:eastAsia="fr-FR"/>
-          <w14:ligatures w14:val="none"/>
-        </w:rPr>
-        <w:t>/signin</w:t>
-      </w:r>
+      <w:proofErr w:type="spellEnd"/>
+      <w:r>
+        <w:rPr>
+          <w:rFonts w:ascii="Arial" w:eastAsia="Times New Roman" w:hAnsi="Arial" w:cs="Arial"/>
+          <w:kern w:val="0"/>
+          <w:sz w:val="24"/>
+          <w:szCs w:val="24"/>
+          <w:lang w:eastAsia="fr-FR"/>
+          <w14:ligatures w14:val="none"/>
+        </w:rPr>
+        <w:t>/</w:t>
+      </w:r>
+      <w:proofErr w:type="spellStart"/>
+      <w:r>
+        <w:rPr>
+          <w:rFonts w:ascii="Arial" w:eastAsia="Times New Roman" w:hAnsi="Arial" w:cs="Arial"/>
+          <w:kern w:val="0"/>
+          <w:sz w:val="24"/>
+          <w:szCs w:val="24"/>
+          <w:lang w:eastAsia="fr-FR"/>
+          <w14:ligatures w14:val="none"/>
+        </w:rPr>
+        <w:t>signin</w:t>
+      </w:r>
+      <w:proofErr w:type="spellEnd"/>
     </w:p>
     <w:p>
       <w:pPr>
@@ -4490,8 +5737,45 @@
           <w:lang w:eastAsia="fr-FR"/>
           <w14:ligatures w14:val="none"/>
         </w:rPr>
-        <w:t>POST /auth/register</w:t>
-      </w:r>
+        <w:t>POST /</w:t>
+      </w:r>
+      <w:proofErr w:type="spellStart"/>
+      <w:r>
+        <w:rPr>
+          <w:rFonts w:ascii="Arial" w:eastAsia="Times New Roman" w:hAnsi="Arial" w:cs="Arial"/>
+          <w:kern w:val="0"/>
+          <w:sz w:val="24"/>
+          <w:szCs w:val="24"/>
+          <w:lang w:eastAsia="fr-FR"/>
+          <w14:ligatures w14:val="none"/>
+        </w:rPr>
+        <w:t>auth</w:t>
+      </w:r>
+      <w:proofErr w:type="spellEnd"/>
+      <w:r>
+        <w:rPr>
+          <w:rFonts w:ascii="Arial" w:eastAsia="Times New Roman" w:hAnsi="Arial" w:cs="Arial"/>
+          <w:kern w:val="0"/>
+          <w:sz w:val="24"/>
+          <w:szCs w:val="24"/>
+          <w:lang w:eastAsia="fr-FR"/>
+          <w14:ligatures w14:val="none"/>
+        </w:rPr>
+        <w:t>/</w:t>
+      </w:r>
+      <w:proofErr w:type="spellStart"/>
+      <w:r>
+        <w:rPr>
+          <w:rFonts w:ascii="Arial" w:eastAsia="Times New Roman" w:hAnsi="Arial" w:cs="Arial"/>
+          <w:kern w:val="0"/>
+          <w:sz w:val="24"/>
+          <w:szCs w:val="24"/>
+          <w:lang w:eastAsia="fr-FR"/>
+          <w14:ligatures w14:val="none"/>
+        </w:rPr>
+        <w:t>register</w:t>
+      </w:r>
+      <w:proofErr w:type="spellEnd"/>
     </w:p>
     <w:p>
       <w:pPr>
@@ -4521,6 +5805,7 @@
         </w:rPr>
         <w:t>GET /</w:t>
       </w:r>
+      <w:proofErr w:type="spellStart"/>
       <w:r>
         <w:rPr>
           <w:rFonts w:ascii="Arial" w:eastAsia="Times New Roman" w:hAnsi="Arial" w:cs="Arial"/>
@@ -4532,6 +5817,7 @@
         </w:rPr>
         <w:t>account</w:t>
       </w:r>
+      <w:proofErr w:type="spellEnd"/>
     </w:p>
     <w:p>
       <w:pPr>
@@ -4559,8 +5845,21 @@
           <w:lang w:eastAsia="fr-FR"/>
           <w14:ligatures w14:val="none"/>
         </w:rPr>
-        <w:t>POST /account</w:t>
-      </w:r>
+        <w:t>POST /</w:t>
+      </w:r>
+      <w:proofErr w:type="spellStart"/>
+      <w:r>
+        <w:rPr>
+          <w:rFonts w:ascii="Arial" w:eastAsia="Times New Roman" w:hAnsi="Arial" w:cs="Arial"/>
+          <w:kern w:val="0"/>
+          <w:sz w:val="24"/>
+          <w:szCs w:val="24"/>
+          <w:lang w:eastAsia="fr-FR"/>
+          <w14:ligatures w14:val="none"/>
+        </w:rPr>
+        <w:t>account</w:t>
+      </w:r>
+      <w:proofErr w:type="spellEnd"/>
     </w:p>
     <w:p>
       <w:pPr>
@@ -4590,6 +5889,7 @@
         </w:rPr>
         <w:t>PATCH /</w:t>
       </w:r>
+      <w:proofErr w:type="spellStart"/>
       <w:r>
         <w:rPr>
           <w:rFonts w:ascii="Arial" w:eastAsia="Times New Roman" w:hAnsi="Arial" w:cs="Arial"/>
@@ -4601,6 +5901,7 @@
         </w:rPr>
         <w:t>account</w:t>
       </w:r>
+      <w:proofErr w:type="spellEnd"/>
     </w:p>
     <w:p>
       <w:pPr>
@@ -4630,6 +5931,7 @@
         </w:rPr>
         <w:t>DELETE /</w:t>
       </w:r>
+      <w:proofErr w:type="spellStart"/>
       <w:r>
         <w:rPr>
           <w:rFonts w:ascii="Arial" w:eastAsia="Times New Roman" w:hAnsi="Arial" w:cs="Arial"/>
@@ -4641,6 +5943,7 @@
         </w:rPr>
         <w:t>account</w:t>
       </w:r>
+      <w:proofErr w:type="spellEnd"/>
     </w:p>
     <w:p>
       <w:pPr>
@@ -4668,8 +5971,21 @@
           <w:lang w:eastAsia="fr-FR"/>
           <w14:ligatures w14:val="none"/>
         </w:rPr>
-        <w:t>GET /quotation</w:t>
-      </w:r>
+        <w:t>GET /</w:t>
+      </w:r>
+      <w:proofErr w:type="spellStart"/>
+      <w:r>
+        <w:rPr>
+          <w:rFonts w:ascii="Arial" w:eastAsia="Times New Roman" w:hAnsi="Arial" w:cs="Arial"/>
+          <w:kern w:val="0"/>
+          <w:sz w:val="24"/>
+          <w:szCs w:val="24"/>
+          <w:lang w:eastAsia="fr-FR"/>
+          <w14:ligatures w14:val="none"/>
+        </w:rPr>
+        <w:t>quotation</w:t>
+      </w:r>
+      <w:proofErr w:type="spellEnd"/>
     </w:p>
     <w:p>
       <w:pPr>
@@ -4697,8 +6013,21 @@
           <w:lang w:eastAsia="fr-FR"/>
           <w14:ligatures w14:val="none"/>
         </w:rPr>
-        <w:t>POST /quotation</w:t>
-      </w:r>
+        <w:t>POST /</w:t>
+      </w:r>
+      <w:proofErr w:type="spellStart"/>
+      <w:r>
+        <w:rPr>
+          <w:rFonts w:ascii="Arial" w:eastAsia="Times New Roman" w:hAnsi="Arial" w:cs="Arial"/>
+          <w:kern w:val="0"/>
+          <w:sz w:val="24"/>
+          <w:szCs w:val="24"/>
+          <w:lang w:eastAsia="fr-FR"/>
+          <w14:ligatures w14:val="none"/>
+        </w:rPr>
+        <w:t>quotation</w:t>
+      </w:r>
+      <w:proofErr w:type="spellEnd"/>
     </w:p>
     <w:p>
       <w:pPr>
@@ -4726,7 +6055,31 @@
           <w:lang w:eastAsia="fr-FR"/>
           <w14:ligatures w14:val="none"/>
         </w:rPr>
-        <w:t>GET /quotation/ :id</w:t>
+        <w:t>GET /</w:t>
+      </w:r>
+      <w:proofErr w:type="spellStart"/>
+      <w:r>
+        <w:rPr>
+          <w:rFonts w:ascii="Arial" w:eastAsia="Times New Roman" w:hAnsi="Arial" w:cs="Arial"/>
+          <w:kern w:val="0"/>
+          <w:sz w:val="24"/>
+          <w:szCs w:val="24"/>
+          <w:lang w:eastAsia="fr-FR"/>
+          <w14:ligatures w14:val="none"/>
+        </w:rPr>
+        <w:t>quotation</w:t>
+      </w:r>
+      <w:proofErr w:type="spellEnd"/>
+      <w:r>
+        <w:rPr>
+          <w:rFonts w:ascii="Arial" w:eastAsia="Times New Roman" w:hAnsi="Arial" w:cs="Arial"/>
+          <w:kern w:val="0"/>
+          <w:sz w:val="24"/>
+          <w:szCs w:val="24"/>
+          <w:lang w:eastAsia="fr-FR"/>
+          <w14:ligatures w14:val="none"/>
+        </w:rPr>
+        <w:t>/ :id</w:t>
       </w:r>
     </w:p>
     <w:p>
@@ -4755,7 +6108,44 @@
           <w:lang w:eastAsia="fr-FR"/>
           <w14:ligatures w14:val="none"/>
         </w:rPr>
-        <w:t>PATCH /quotation/:id</w:t>
+        <w:t>PATCH /</w:t>
+      </w:r>
+      <w:proofErr w:type="spellStart"/>
+      <w:r>
+        <w:rPr>
+          <w:rFonts w:ascii="Arial" w:eastAsia="Times New Roman" w:hAnsi="Arial" w:cs="Arial"/>
+          <w:kern w:val="0"/>
+          <w:sz w:val="24"/>
+          <w:szCs w:val="24"/>
+          <w:lang w:eastAsia="fr-FR"/>
+          <w14:ligatures w14:val="none"/>
+        </w:rPr>
+        <w:t>quotation</w:t>
+      </w:r>
+      <w:proofErr w:type="spellEnd"/>
+      <w:proofErr w:type="gramStart"/>
+      <w:r>
+        <w:rPr>
+          <w:rFonts w:ascii="Arial" w:eastAsia="Times New Roman" w:hAnsi="Arial" w:cs="Arial"/>
+          <w:kern w:val="0"/>
+          <w:sz w:val="24"/>
+          <w:szCs w:val="24"/>
+          <w:lang w:eastAsia="fr-FR"/>
+          <w14:ligatures w14:val="none"/>
+        </w:rPr>
+        <w:t>/:</w:t>
+      </w:r>
+      <w:proofErr w:type="gramEnd"/>
+      <w:r>
+        <w:rPr>
+          <w:rFonts w:ascii="Arial" w:eastAsia="Times New Roman" w:hAnsi="Arial" w:cs="Arial"/>
+          <w:kern w:val="0"/>
+          <w:sz w:val="24"/>
+          <w:szCs w:val="24"/>
+          <w:lang w:eastAsia="fr-FR"/>
+          <w14:ligatures w14:val="none"/>
+        </w:rPr>
+        <w:t>id</w:t>
       </w:r>
     </w:p>
     <w:p>
@@ -4784,7 +6174,44 @@
           <w:lang w:eastAsia="fr-FR"/>
           <w14:ligatures w14:val="none"/>
         </w:rPr>
-        <w:t>DELETE /quotation/:id</w:t>
+        <w:t>DELETE /</w:t>
+      </w:r>
+      <w:proofErr w:type="spellStart"/>
+      <w:r>
+        <w:rPr>
+          <w:rFonts w:ascii="Arial" w:eastAsia="Times New Roman" w:hAnsi="Arial" w:cs="Arial"/>
+          <w:kern w:val="0"/>
+          <w:sz w:val="24"/>
+          <w:szCs w:val="24"/>
+          <w:lang w:eastAsia="fr-FR"/>
+          <w14:ligatures w14:val="none"/>
+        </w:rPr>
+        <w:t>quotation</w:t>
+      </w:r>
+      <w:proofErr w:type="spellEnd"/>
+      <w:proofErr w:type="gramStart"/>
+      <w:r>
+        <w:rPr>
+          <w:rFonts w:ascii="Arial" w:eastAsia="Times New Roman" w:hAnsi="Arial" w:cs="Arial"/>
+          <w:kern w:val="0"/>
+          <w:sz w:val="24"/>
+          <w:szCs w:val="24"/>
+          <w:lang w:eastAsia="fr-FR"/>
+          <w14:ligatures w14:val="none"/>
+        </w:rPr>
+        <w:t>/:</w:t>
+      </w:r>
+      <w:proofErr w:type="gramEnd"/>
+      <w:r>
+        <w:rPr>
+          <w:rFonts w:ascii="Arial" w:eastAsia="Times New Roman" w:hAnsi="Arial" w:cs="Arial"/>
+          <w:kern w:val="0"/>
+          <w:sz w:val="24"/>
+          <w:szCs w:val="24"/>
+          <w:lang w:eastAsia="fr-FR"/>
+          <w14:ligatures w14:val="none"/>
+        </w:rPr>
+        <w:t>id</w:t>
       </w:r>
     </w:p>
     <w:p>
@@ -4813,8 +6240,21 @@
           <w:lang w:eastAsia="fr-FR"/>
           <w14:ligatures w14:val="none"/>
         </w:rPr>
-        <w:t>GET /product</w:t>
-      </w:r>
+        <w:t>GET /</w:t>
+      </w:r>
+      <w:proofErr w:type="spellStart"/>
+      <w:r>
+        <w:rPr>
+          <w:rFonts w:ascii="Arial" w:eastAsia="Times New Roman" w:hAnsi="Arial" w:cs="Arial"/>
+          <w:kern w:val="0"/>
+          <w:sz w:val="24"/>
+          <w:szCs w:val="24"/>
+          <w:lang w:eastAsia="fr-FR"/>
+          <w14:ligatures w14:val="none"/>
+        </w:rPr>
+        <w:t>product</w:t>
+      </w:r>
+      <w:proofErr w:type="spellEnd"/>
     </w:p>
     <w:p>
       <w:pPr>
@@ -4842,8 +6282,21 @@
           <w:lang w:eastAsia="fr-FR"/>
           <w14:ligatures w14:val="none"/>
         </w:rPr>
-        <w:t>POST /product</w:t>
-      </w:r>
+        <w:t>POST /</w:t>
+      </w:r>
+      <w:proofErr w:type="spellStart"/>
+      <w:r>
+        <w:rPr>
+          <w:rFonts w:ascii="Arial" w:eastAsia="Times New Roman" w:hAnsi="Arial" w:cs="Arial"/>
+          <w:kern w:val="0"/>
+          <w:sz w:val="24"/>
+          <w:szCs w:val="24"/>
+          <w:lang w:eastAsia="fr-FR"/>
+          <w14:ligatures w14:val="none"/>
+        </w:rPr>
+        <w:t>product</w:t>
+      </w:r>
+      <w:proofErr w:type="spellEnd"/>
     </w:p>
     <w:p>
       <w:pPr>
@@ -4871,7 +6324,31 @@
           <w:lang w:eastAsia="fr-FR"/>
           <w14:ligatures w14:val="none"/>
         </w:rPr>
-        <w:t>GET /product/ :id</w:t>
+        <w:t>GET /</w:t>
+      </w:r>
+      <w:proofErr w:type="spellStart"/>
+      <w:r>
+        <w:rPr>
+          <w:rFonts w:ascii="Arial" w:eastAsia="Times New Roman" w:hAnsi="Arial" w:cs="Arial"/>
+          <w:kern w:val="0"/>
+          <w:sz w:val="24"/>
+          <w:szCs w:val="24"/>
+          <w:lang w:eastAsia="fr-FR"/>
+          <w14:ligatures w14:val="none"/>
+        </w:rPr>
+        <w:t>product</w:t>
+      </w:r>
+      <w:proofErr w:type="spellEnd"/>
+      <w:r>
+        <w:rPr>
+          <w:rFonts w:ascii="Arial" w:eastAsia="Times New Roman" w:hAnsi="Arial" w:cs="Arial"/>
+          <w:kern w:val="0"/>
+          <w:sz w:val="24"/>
+          <w:szCs w:val="24"/>
+          <w:lang w:eastAsia="fr-FR"/>
+          <w14:ligatures w14:val="none"/>
+        </w:rPr>
+        <w:t>/ :id</w:t>
       </w:r>
     </w:p>
     <w:p>
@@ -4900,7 +6377,31 @@
           <w:lang w:eastAsia="fr-FR"/>
           <w14:ligatures w14:val="none"/>
         </w:rPr>
-        <w:t>PATCH /product/ :id</w:t>
+        <w:t>PATCH /</w:t>
+      </w:r>
+      <w:proofErr w:type="spellStart"/>
+      <w:r>
+        <w:rPr>
+          <w:rFonts w:ascii="Arial" w:eastAsia="Times New Roman" w:hAnsi="Arial" w:cs="Arial"/>
+          <w:kern w:val="0"/>
+          <w:sz w:val="24"/>
+          <w:szCs w:val="24"/>
+          <w:lang w:eastAsia="fr-FR"/>
+          <w14:ligatures w14:val="none"/>
+        </w:rPr>
+        <w:t>product</w:t>
+      </w:r>
+      <w:proofErr w:type="spellEnd"/>
+      <w:r>
+        <w:rPr>
+          <w:rFonts w:ascii="Arial" w:eastAsia="Times New Roman" w:hAnsi="Arial" w:cs="Arial"/>
+          <w:kern w:val="0"/>
+          <w:sz w:val="24"/>
+          <w:szCs w:val="24"/>
+          <w:lang w:eastAsia="fr-FR"/>
+          <w14:ligatures w14:val="none"/>
+        </w:rPr>
+        <w:t>/ :id</w:t>
       </w:r>
     </w:p>
     <w:p>
@@ -4929,7 +6430,31 @@
           <w:lang w:eastAsia="fr-FR"/>
           <w14:ligatures w14:val="none"/>
         </w:rPr>
-        <w:t>DELETE /product/ :id</w:t>
+        <w:t>DELETE /</w:t>
+      </w:r>
+      <w:proofErr w:type="spellStart"/>
+      <w:r>
+        <w:rPr>
+          <w:rFonts w:ascii="Arial" w:eastAsia="Times New Roman" w:hAnsi="Arial" w:cs="Arial"/>
+          <w:kern w:val="0"/>
+          <w:sz w:val="24"/>
+          <w:szCs w:val="24"/>
+          <w:lang w:eastAsia="fr-FR"/>
+          <w14:ligatures w14:val="none"/>
+        </w:rPr>
+        <w:t>product</w:t>
+      </w:r>
+      <w:proofErr w:type="spellEnd"/>
+      <w:r>
+        <w:rPr>
+          <w:rFonts w:ascii="Arial" w:eastAsia="Times New Roman" w:hAnsi="Arial" w:cs="Arial"/>
+          <w:kern w:val="0"/>
+          <w:sz w:val="24"/>
+          <w:szCs w:val="24"/>
+          <w:lang w:eastAsia="fr-FR"/>
+          <w14:ligatures w14:val="none"/>
+        </w:rPr>
+        <w:t>/ :id</w:t>
       </w:r>
     </w:p>
     <w:p>
@@ -5103,8 +6628,21 @@
           <w:lang w:eastAsia="fr-FR"/>
           <w14:ligatures w14:val="none"/>
         </w:rPr>
-        <w:t>GET /delivery</w:t>
-      </w:r>
+        <w:t>GET /</w:t>
+      </w:r>
+      <w:proofErr w:type="spellStart"/>
+      <w:r>
+        <w:rPr>
+          <w:rFonts w:ascii="Arial" w:eastAsia="Times New Roman" w:hAnsi="Arial" w:cs="Arial"/>
+          <w:kern w:val="0"/>
+          <w:sz w:val="24"/>
+          <w:szCs w:val="24"/>
+          <w:lang w:eastAsia="fr-FR"/>
+          <w14:ligatures w14:val="none"/>
+        </w:rPr>
+        <w:t>delivery</w:t>
+      </w:r>
+      <w:proofErr w:type="spellEnd"/>
     </w:p>
     <w:p>
       <w:pPr>
@@ -5132,8 +6670,21 @@
           <w:lang w:eastAsia="fr-FR"/>
           <w14:ligatures w14:val="none"/>
         </w:rPr>
-        <w:t>POST /delivery</w:t>
-      </w:r>
+        <w:t>POST /</w:t>
+      </w:r>
+      <w:proofErr w:type="spellStart"/>
+      <w:r>
+        <w:rPr>
+          <w:rFonts w:ascii="Arial" w:eastAsia="Times New Roman" w:hAnsi="Arial" w:cs="Arial"/>
+          <w:kern w:val="0"/>
+          <w:sz w:val="24"/>
+          <w:szCs w:val="24"/>
+          <w:lang w:eastAsia="fr-FR"/>
+          <w14:ligatures w14:val="none"/>
+        </w:rPr>
+        <w:t>delivery</w:t>
+      </w:r>
+      <w:proofErr w:type="spellEnd"/>
     </w:p>
     <w:p>
       <w:pPr>
@@ -5161,7 +6712,31 @@
           <w:lang w:eastAsia="fr-FR"/>
           <w14:ligatures w14:val="none"/>
         </w:rPr>
-        <w:t>GET /delivery/ :id</w:t>
+        <w:t>GET /</w:t>
+      </w:r>
+      <w:proofErr w:type="spellStart"/>
+      <w:r>
+        <w:rPr>
+          <w:rFonts w:ascii="Arial" w:eastAsia="Times New Roman" w:hAnsi="Arial" w:cs="Arial"/>
+          <w:kern w:val="0"/>
+          <w:sz w:val="24"/>
+          <w:szCs w:val="24"/>
+          <w:lang w:eastAsia="fr-FR"/>
+          <w14:ligatures w14:val="none"/>
+        </w:rPr>
+        <w:t>delivery</w:t>
+      </w:r>
+      <w:proofErr w:type="spellEnd"/>
+      <w:r>
+        <w:rPr>
+          <w:rFonts w:ascii="Arial" w:eastAsia="Times New Roman" w:hAnsi="Arial" w:cs="Arial"/>
+          <w:kern w:val="0"/>
+          <w:sz w:val="24"/>
+          <w:szCs w:val="24"/>
+          <w:lang w:eastAsia="fr-FR"/>
+          <w14:ligatures w14:val="none"/>
+        </w:rPr>
+        <w:t>/ :id</w:t>
       </w:r>
     </w:p>
     <w:p>
@@ -5190,7 +6765,31 @@
           <w:lang w:eastAsia="fr-FR"/>
           <w14:ligatures w14:val="none"/>
         </w:rPr>
-        <w:t>PATCH /delivery/ :id</w:t>
+        <w:t>PATCH /</w:t>
+      </w:r>
+      <w:proofErr w:type="spellStart"/>
+      <w:r>
+        <w:rPr>
+          <w:rFonts w:ascii="Arial" w:eastAsia="Times New Roman" w:hAnsi="Arial" w:cs="Arial"/>
+          <w:kern w:val="0"/>
+          <w:sz w:val="24"/>
+          <w:szCs w:val="24"/>
+          <w:lang w:eastAsia="fr-FR"/>
+          <w14:ligatures w14:val="none"/>
+        </w:rPr>
+        <w:t>delivery</w:t>
+      </w:r>
+      <w:proofErr w:type="spellEnd"/>
+      <w:r>
+        <w:rPr>
+          <w:rFonts w:ascii="Arial" w:eastAsia="Times New Roman" w:hAnsi="Arial" w:cs="Arial"/>
+          <w:kern w:val="0"/>
+          <w:sz w:val="24"/>
+          <w:szCs w:val="24"/>
+          <w:lang w:eastAsia="fr-FR"/>
+          <w14:ligatures w14:val="none"/>
+        </w:rPr>
+        <w:t>/ :id</w:t>
       </w:r>
     </w:p>
     <w:p>
@@ -5219,8 +6818,359 @@
           <w:lang w:eastAsia="fr-FR"/>
           <w14:ligatures w14:val="none"/>
         </w:rPr>
-        <w:t>DELETE /delivery/ :id</w:t>
-      </w:r>
+        <w:t>DELETE /</w:t>
+      </w:r>
+      <w:proofErr w:type="spellStart"/>
+      <w:r>
+        <w:rPr>
+          <w:rFonts w:ascii="Arial" w:eastAsia="Times New Roman" w:hAnsi="Arial" w:cs="Arial"/>
+          <w:kern w:val="0"/>
+          <w:sz w:val="24"/>
+          <w:szCs w:val="24"/>
+          <w:lang w:eastAsia="fr-FR"/>
+          <w14:ligatures w14:val="none"/>
+        </w:rPr>
+        <w:t>delivery</w:t>
+      </w:r>
+      <w:proofErr w:type="spellEnd"/>
+      <w:r>
+        <w:rPr>
+          <w:rFonts w:ascii="Arial" w:eastAsia="Times New Roman" w:hAnsi="Arial" w:cs="Arial"/>
+          <w:kern w:val="0"/>
+          <w:sz w:val="24"/>
+          <w:szCs w:val="24"/>
+          <w:lang w:eastAsia="fr-FR"/>
+          <w14:ligatures w14:val="none"/>
+        </w:rPr>
+        <w:t>/ :id</w:t>
+      </w:r>
+    </w:p>
+    <w:p>
+      <w:pPr>
+        <w:pStyle w:val="Paragraphedeliste"/>
+        <w:numPr>
+          <w:ilvl w:val="0"/>
+          <w:numId w:val="21"/>
+        </w:numPr>
+        <w:spacing w:before="240" w:after="240" w:line="240" w:lineRule="auto"/>
+        <w:rPr>
+          <w:rFonts w:ascii="Arial" w:eastAsia="Times New Roman" w:hAnsi="Arial" w:cs="Arial"/>
+          <w:kern w:val="0"/>
+          <w:sz w:val="24"/>
+          <w:szCs w:val="24"/>
+          <w:lang w:eastAsia="fr-FR"/>
+          <w14:ligatures w14:val="none"/>
+        </w:rPr>
+      </w:pPr>
+      <w:r>
+        <w:rPr>
+          <w:rFonts w:ascii="Arial" w:eastAsia="Times New Roman" w:hAnsi="Arial" w:cs="Arial"/>
+          <w:kern w:val="0"/>
+          <w:sz w:val="24"/>
+          <w:szCs w:val="24"/>
+          <w:lang w:eastAsia="fr-FR"/>
+          <w14:ligatures w14:val="none"/>
+        </w:rPr>
+        <w:t>GET /</w:t>
+      </w:r>
+      <w:proofErr w:type="spellStart"/>
+      <w:r>
+        <w:rPr>
+          <w:rFonts w:ascii="Arial" w:eastAsia="Times New Roman" w:hAnsi="Arial" w:cs="Arial"/>
+          <w:kern w:val="0"/>
+          <w:sz w:val="24"/>
+          <w:szCs w:val="24"/>
+          <w:lang w:eastAsia="fr-FR"/>
+          <w14:ligatures w14:val="none"/>
+        </w:rPr>
+        <w:t>quotationHasProduct</w:t>
+      </w:r>
+      <w:proofErr w:type="spellEnd"/>
+      <w:r>
+        <w:rPr>
+          <w:rFonts w:ascii="Arial" w:eastAsia="Times New Roman" w:hAnsi="Arial" w:cs="Arial"/>
+          <w:kern w:val="0"/>
+          <w:sz w:val="24"/>
+          <w:szCs w:val="24"/>
+          <w:lang w:eastAsia="fr-FR"/>
+          <w14:ligatures w14:val="none"/>
+        </w:rPr>
+        <w:t>/</w:t>
+      </w:r>
+    </w:p>
+    <w:p>
+      <w:pPr>
+        <w:pStyle w:val="Paragraphedeliste"/>
+        <w:numPr>
+          <w:ilvl w:val="0"/>
+          <w:numId w:val="21"/>
+        </w:numPr>
+        <w:spacing w:before="240" w:after="240" w:line="240" w:lineRule="auto"/>
+        <w:rPr>
+          <w:rFonts w:ascii="Arial" w:eastAsia="Times New Roman" w:hAnsi="Arial" w:cs="Arial"/>
+          <w:kern w:val="0"/>
+          <w:sz w:val="24"/>
+          <w:szCs w:val="24"/>
+          <w:lang w:eastAsia="fr-FR"/>
+          <w14:ligatures w14:val="none"/>
+        </w:rPr>
+      </w:pPr>
+      <w:r>
+        <w:rPr>
+          <w:rFonts w:ascii="Arial" w:eastAsia="Times New Roman" w:hAnsi="Arial" w:cs="Arial"/>
+          <w:kern w:val="0"/>
+          <w:sz w:val="24"/>
+          <w:szCs w:val="24"/>
+          <w:lang w:eastAsia="fr-FR"/>
+          <w14:ligatures w14:val="none"/>
+        </w:rPr>
+        <w:t>GET /</w:t>
+      </w:r>
+      <w:proofErr w:type="spellStart"/>
+      <w:r>
+        <w:rPr>
+          <w:rFonts w:ascii="Arial" w:eastAsia="Times New Roman" w:hAnsi="Arial" w:cs="Arial"/>
+          <w:kern w:val="0"/>
+          <w:sz w:val="24"/>
+          <w:szCs w:val="24"/>
+          <w:lang w:eastAsia="fr-FR"/>
+          <w14:ligatures w14:val="none"/>
+        </w:rPr>
+        <w:t>quotationHasProduct</w:t>
+      </w:r>
+      <w:proofErr w:type="spellEnd"/>
+      <w:r>
+        <w:rPr>
+          <w:rFonts w:ascii="Arial" w:eastAsia="Times New Roman" w:hAnsi="Arial" w:cs="Arial"/>
+          <w:kern w:val="0"/>
+          <w:sz w:val="24"/>
+          <w:szCs w:val="24"/>
+          <w:lang w:eastAsia="fr-FR"/>
+          <w14:ligatures w14:val="none"/>
+        </w:rPr>
+        <w:t>/</w:t>
+      </w:r>
+      <w:r>
+        <w:rPr>
+          <w:rFonts w:ascii="Arial" w:eastAsia="Times New Roman" w:hAnsi="Arial" w:cs="Arial"/>
+          <w:kern w:val="0"/>
+          <w:sz w:val="24"/>
+          <w:szCs w:val="24"/>
+          <w:lang w:eastAsia="fr-FR"/>
+          <w14:ligatures w14:val="none"/>
+        </w:rPr>
+        <w:t> :id</w:t>
+      </w:r>
+    </w:p>
+    <w:p>
+      <w:pPr>
+        <w:pStyle w:val="Paragraphedeliste"/>
+        <w:numPr>
+          <w:ilvl w:val="0"/>
+          <w:numId w:val="21"/>
+        </w:numPr>
+        <w:spacing w:before="240" w:after="240" w:line="240" w:lineRule="auto"/>
+        <w:rPr>
+          <w:rFonts w:ascii="Arial" w:eastAsia="Times New Roman" w:hAnsi="Arial" w:cs="Arial"/>
+          <w:kern w:val="0"/>
+          <w:sz w:val="24"/>
+          <w:szCs w:val="24"/>
+          <w:lang w:eastAsia="fr-FR"/>
+          <w14:ligatures w14:val="none"/>
+        </w:rPr>
+      </w:pPr>
+      <w:r>
+        <w:rPr>
+          <w:rFonts w:ascii="Arial" w:eastAsia="Times New Roman" w:hAnsi="Arial" w:cs="Arial"/>
+          <w:kern w:val="0"/>
+          <w:sz w:val="24"/>
+          <w:szCs w:val="24"/>
+          <w:lang w:eastAsia="fr-FR"/>
+          <w14:ligatures w14:val="none"/>
+        </w:rPr>
+        <w:t>POST</w:t>
+      </w:r>
+      <w:r>
+        <w:rPr>
+          <w:rFonts w:ascii="Arial" w:eastAsia="Times New Roman" w:hAnsi="Arial" w:cs="Arial"/>
+          <w:kern w:val="0"/>
+          <w:sz w:val="24"/>
+          <w:szCs w:val="24"/>
+          <w:lang w:eastAsia="fr-FR"/>
+          <w14:ligatures w14:val="none"/>
+        </w:rPr>
+        <w:t xml:space="preserve"> /</w:t>
+      </w:r>
+      <w:proofErr w:type="spellStart"/>
+      <w:r>
+        <w:rPr>
+          <w:rFonts w:ascii="Arial" w:eastAsia="Times New Roman" w:hAnsi="Arial" w:cs="Arial"/>
+          <w:kern w:val="0"/>
+          <w:sz w:val="24"/>
+          <w:szCs w:val="24"/>
+          <w:lang w:eastAsia="fr-FR"/>
+          <w14:ligatures w14:val="none"/>
+        </w:rPr>
+        <w:t>quotationHasProduct</w:t>
+      </w:r>
+      <w:proofErr w:type="spellEnd"/>
+      <w:r>
+        <w:rPr>
+          <w:rFonts w:ascii="Arial" w:eastAsia="Times New Roman" w:hAnsi="Arial" w:cs="Arial"/>
+          <w:kern w:val="0"/>
+          <w:sz w:val="24"/>
+          <w:szCs w:val="24"/>
+          <w:lang w:eastAsia="fr-FR"/>
+          <w14:ligatures w14:val="none"/>
+        </w:rPr>
+        <w:t>/ :id</w:t>
+      </w:r>
+    </w:p>
+    <w:p>
+      <w:pPr>
+        <w:pStyle w:val="Paragraphedeliste"/>
+        <w:numPr>
+          <w:ilvl w:val="0"/>
+          <w:numId w:val="21"/>
+        </w:numPr>
+        <w:spacing w:before="240" w:after="240" w:line="240" w:lineRule="auto"/>
+        <w:rPr>
+          <w:rFonts w:ascii="Arial" w:eastAsia="Times New Roman" w:hAnsi="Arial" w:cs="Arial"/>
+          <w:kern w:val="0"/>
+          <w:sz w:val="24"/>
+          <w:szCs w:val="24"/>
+          <w:lang w:eastAsia="fr-FR"/>
+          <w14:ligatures w14:val="none"/>
+        </w:rPr>
+      </w:pPr>
+      <w:r>
+        <w:rPr>
+          <w:rFonts w:ascii="Arial" w:eastAsia="Times New Roman" w:hAnsi="Arial" w:cs="Arial"/>
+          <w:kern w:val="0"/>
+          <w:sz w:val="24"/>
+          <w:szCs w:val="24"/>
+          <w:lang w:eastAsia="fr-FR"/>
+          <w14:ligatures w14:val="none"/>
+        </w:rPr>
+        <w:t>PATCH</w:t>
+      </w:r>
+      <w:r>
+        <w:rPr>
+          <w:rFonts w:ascii="Arial" w:eastAsia="Times New Roman" w:hAnsi="Arial" w:cs="Arial"/>
+          <w:kern w:val="0"/>
+          <w:sz w:val="24"/>
+          <w:szCs w:val="24"/>
+          <w:lang w:eastAsia="fr-FR"/>
+          <w14:ligatures w14:val="none"/>
+        </w:rPr>
+        <w:t xml:space="preserve"> /</w:t>
+      </w:r>
+      <w:proofErr w:type="spellStart"/>
+      <w:r>
+        <w:rPr>
+          <w:rFonts w:ascii="Arial" w:eastAsia="Times New Roman" w:hAnsi="Arial" w:cs="Arial"/>
+          <w:kern w:val="0"/>
+          <w:sz w:val="24"/>
+          <w:szCs w:val="24"/>
+          <w:lang w:eastAsia="fr-FR"/>
+          <w14:ligatures w14:val="none"/>
+        </w:rPr>
+        <w:t>quotationHasProduct</w:t>
+      </w:r>
+      <w:proofErr w:type="spellEnd"/>
+      <w:r>
+        <w:rPr>
+          <w:rFonts w:ascii="Arial" w:eastAsia="Times New Roman" w:hAnsi="Arial" w:cs="Arial"/>
+          <w:kern w:val="0"/>
+          <w:sz w:val="24"/>
+          <w:szCs w:val="24"/>
+          <w:lang w:eastAsia="fr-FR"/>
+          <w14:ligatures w14:val="none"/>
+        </w:rPr>
+        <w:t>/ :id</w:t>
+      </w:r>
+    </w:p>
+    <w:p>
+      <w:pPr>
+        <w:pStyle w:val="Paragraphedeliste"/>
+        <w:numPr>
+          <w:ilvl w:val="0"/>
+          <w:numId w:val="21"/>
+        </w:numPr>
+        <w:spacing w:before="240" w:after="240" w:line="240" w:lineRule="auto"/>
+        <w:rPr>
+          <w:rFonts w:ascii="Arial" w:eastAsia="Times New Roman" w:hAnsi="Arial" w:cs="Arial"/>
+          <w:kern w:val="0"/>
+          <w:sz w:val="24"/>
+          <w:szCs w:val="24"/>
+          <w:lang w:eastAsia="fr-FR"/>
+          <w14:ligatures w14:val="none"/>
+        </w:rPr>
+      </w:pPr>
+      <w:r>
+        <w:rPr>
+          <w:rFonts w:ascii="Arial" w:eastAsia="Times New Roman" w:hAnsi="Arial" w:cs="Arial"/>
+          <w:kern w:val="0"/>
+          <w:sz w:val="24"/>
+          <w:szCs w:val="24"/>
+          <w:lang w:eastAsia="fr-FR"/>
+          <w14:ligatures w14:val="none"/>
+        </w:rPr>
+        <w:t>DELETE</w:t>
+      </w:r>
+      <w:r>
+        <w:rPr>
+          <w:rFonts w:ascii="Arial" w:eastAsia="Times New Roman" w:hAnsi="Arial" w:cs="Arial"/>
+          <w:kern w:val="0"/>
+          <w:sz w:val="24"/>
+          <w:szCs w:val="24"/>
+          <w:lang w:eastAsia="fr-FR"/>
+          <w14:ligatures w14:val="none"/>
+        </w:rPr>
+        <w:t xml:space="preserve"> /</w:t>
+      </w:r>
+      <w:proofErr w:type="spellStart"/>
+      <w:r>
+        <w:rPr>
+          <w:rFonts w:ascii="Arial" w:eastAsia="Times New Roman" w:hAnsi="Arial" w:cs="Arial"/>
+          <w:kern w:val="0"/>
+          <w:sz w:val="24"/>
+          <w:szCs w:val="24"/>
+          <w:lang w:eastAsia="fr-FR"/>
+          <w14:ligatures w14:val="none"/>
+        </w:rPr>
+        <w:t>quotationHasProduct</w:t>
+      </w:r>
+      <w:proofErr w:type="spellEnd"/>
+      <w:r>
+        <w:rPr>
+          <w:rFonts w:ascii="Arial" w:eastAsia="Times New Roman" w:hAnsi="Arial" w:cs="Arial"/>
+          <w:kern w:val="0"/>
+          <w:sz w:val="24"/>
+          <w:szCs w:val="24"/>
+          <w:lang w:eastAsia="fr-FR"/>
+          <w14:ligatures w14:val="none"/>
+        </w:rPr>
+        <w:t>/ :id</w:t>
+      </w:r>
+    </w:p>
+    <w:p>
+      <w:pPr>
+        <w:pStyle w:val="Paragraphedeliste"/>
+        <w:numPr>
+          <w:ilvl w:val="0"/>
+          <w:numId w:val="21"/>
+        </w:numPr>
+        <w:spacing w:before="240" w:after="240" w:line="240" w:lineRule="auto"/>
+        <w:rPr>
+          <w:rFonts w:ascii="Arial" w:eastAsia="Times New Roman" w:hAnsi="Arial" w:cs="Arial"/>
+          <w:kern w:val="0"/>
+          <w:sz w:val="24"/>
+          <w:szCs w:val="24"/>
+          <w:lang w:eastAsia="fr-FR"/>
+          <w14:ligatures w14:val="none"/>
+        </w:rPr>
+      </w:pPr>
     </w:p>
     <w:p>
       <w:pPr>

</xml_diff>